<commit_message>
Some lines in the documents are editted Signed-off-by: mostafamoh1236 <mostafamoh1236@gmail.com>
</commit_message>
<xml_diff>
--- a/Input documents/HSI/HSI.docx
+++ b/Input documents/HSI/HSI.docx
@@ -1,6 +1,6 @@
 
 <file path=word/document.xml><?xml version="1.0" encoding="utf-8"?>
-<w:document xmlns:wpc="http://schemas.microsoft.com/office/word/2010/wordprocessingCanvas" xmlns:mc="http://schemas.openxmlformats.org/markup-compatibility/2006" xmlns:o="urn:schemas-microsoft-com:office:office" xmlns:r="http://schemas.openxmlformats.org/officeDocument/2006/relationships" xmlns:m="http://schemas.openxmlformats.org/officeDocument/2006/math" xmlns:v="urn:schemas-microsoft-com:vml" xmlns:wp14="http://schemas.microsoft.com/office/word/2010/wordprocessingDrawing" xmlns:wp="http://schemas.openxmlformats.org/drawingml/2006/wordprocessingDrawing" xmlns:w10="urn:schemas-microsoft-com:office:word" xmlns:w="http://schemas.openxmlformats.org/wordprocessingml/2006/main" xmlns:w14="http://schemas.microsoft.com/office/word/2010/wordml" xmlns:w15="http://schemas.microsoft.com/office/word/2012/wordml" xmlns:wpg="http://schemas.microsoft.com/office/word/2010/wordprocessingGroup" xmlns:wpi="http://schemas.microsoft.com/office/word/2010/wordprocessingInk" xmlns:wne="http://schemas.microsoft.com/office/word/2006/wordml" xmlns:wps="http://schemas.microsoft.com/office/word/2010/wordprocessingShape" mc:Ignorable="w14 w15 wp14">
+<w:document xmlns:ve="http://schemas.openxmlformats.org/markup-compatibility/2006" xmlns:o="urn:schemas-microsoft-com:office:office" xmlns:r="http://schemas.openxmlformats.org/officeDocument/2006/relationships" xmlns:m="http://schemas.openxmlformats.org/officeDocument/2006/math" xmlns:v="urn:schemas-microsoft-com:vml" xmlns:wp="http://schemas.openxmlformats.org/drawingml/2006/wordprocessingDrawing" xmlns:w10="urn:schemas-microsoft-com:office:word" xmlns:w="http://schemas.openxmlformats.org/wordprocessingml/2006/main" xmlns:wne="http://schemas.microsoft.com/office/word/2006/wordml">
   <w:body>
     <w:p>
       <w:pPr>
@@ -185,125 +185,25 @@
           <w:sz w:val="2"/>
           <w:szCs w:val="2"/>
         </w:rPr>
-        <mc:AlternateContent>
-          <mc:Choice Requires="wpg">
-            <w:drawing>
-              <wp:inline distT="0" distB="0" distL="0" distR="0">
-                <wp:extent cx="5991860" cy="10795"/>
-                <wp:effectExtent l="9525" t="9525" r="8890" b="8255"/>
-                <wp:docPr id="10" name="Group 10"/>
-                <wp:cNvGraphicFramePr>
-                  <a:graphicFrameLocks xmlns:a="http://schemas.openxmlformats.org/drawingml/2006/main"/>
-                </wp:cNvGraphicFramePr>
-                <a:graphic xmlns:a="http://schemas.openxmlformats.org/drawingml/2006/main">
-                  <a:graphicData uri="http://schemas.microsoft.com/office/word/2010/wordprocessingGroup">
-                    <wpg:wgp>
-                      <wpg:cNvGrpSpPr>
-                        <a:grpSpLocks/>
-                      </wpg:cNvGrpSpPr>
-                      <wpg:grpSpPr bwMode="auto">
-                        <a:xfrm>
-                          <a:off x="0" y="0"/>
-                          <a:ext cx="5991860" cy="10795"/>
-                          <a:chOff x="0" y="0"/>
-                          <a:chExt cx="9436" cy="17"/>
-                        </a:xfrm>
-                      </wpg:grpSpPr>
-                      <wpg:grpSp>
-                        <wpg:cNvPr id="11" name="Group 6"/>
-                        <wpg:cNvGrpSpPr>
-                          <a:grpSpLocks/>
-                        </wpg:cNvGrpSpPr>
-                        <wpg:grpSpPr bwMode="auto">
-                          <a:xfrm>
-                            <a:off x="8" y="8"/>
-                            <a:ext cx="9419" cy="2"/>
-                            <a:chOff x="8" y="8"/>
-                            <a:chExt cx="9419" cy="2"/>
-                          </a:xfrm>
-                        </wpg:grpSpPr>
-                        <wps:wsp>
-                          <wps:cNvPr id="12" name="Freeform 7"/>
-                          <wps:cNvSpPr>
-                            <a:spLocks/>
-                          </wps:cNvSpPr>
-                          <wps:spPr bwMode="auto">
-                            <a:xfrm>
-                              <a:off x="8" y="8"/>
-                              <a:ext cx="9419" cy="2"/>
-                            </a:xfrm>
-                            <a:custGeom>
-                              <a:avLst/>
-                              <a:gdLst>
-                                <a:gd name="T0" fmla="+- 0 8 8"/>
-                                <a:gd name="T1" fmla="*/ T0 w 9419"/>
-                                <a:gd name="T2" fmla="+- 0 9427 8"/>
-                                <a:gd name="T3" fmla="*/ T2 w 9419"/>
-                              </a:gdLst>
-                              <a:ahLst/>
-                              <a:cxnLst>
-                                <a:cxn ang="0">
-                                  <a:pos x="T1" y="0"/>
-                                </a:cxn>
-                                <a:cxn ang="0">
-                                  <a:pos x="T3" y="0"/>
-                                </a:cxn>
-                              </a:cxnLst>
-                              <a:rect l="0" t="0" r="r" b="b"/>
-                              <a:pathLst>
-                                <a:path w="9419">
-                                  <a:moveTo>
-                                    <a:pt x="0" y="0"/>
-                                  </a:moveTo>
-                                  <a:lnTo>
-                                    <a:pt x="9419" y="0"/>
-                                  </a:lnTo>
-                                </a:path>
-                              </a:pathLst>
-                            </a:custGeom>
-                            <a:noFill/>
-                            <a:ln w="10414">
-                              <a:solidFill>
-                                <a:srgbClr val="5B9AD5"/>
-                              </a:solidFill>
-                              <a:round/>
-                              <a:headEnd/>
-                              <a:tailEnd/>
-                            </a:ln>
-                            <a:extLst>
-                              <a:ext uri="{909E8E84-426E-40DD-AFC4-6F175D3DCCD1}">
-                                <a14:hiddenFill xmlns:a14="http://schemas.microsoft.com/office/drawing/2010/main">
-                                  <a:solidFill>
-                                    <a:srgbClr val="FFFFFF"/>
-                                  </a:solidFill>
-                                </a14:hiddenFill>
-                              </a:ext>
-                            </a:extLst>
-                          </wps:spPr>
-                          <wps:bodyPr rot="0" vert="horz" wrap="square" lIns="91440" tIns="45720" rIns="91440" bIns="45720" anchor="t" anchorCtr="0" upright="1">
-                            <a:noAutofit/>
-                          </wps:bodyPr>
-                        </wps:wsp>
-                      </wpg:grpSp>
-                    </wpg:wgp>
-                  </a:graphicData>
-                </a:graphic>
-              </wp:inline>
-            </w:drawing>
-          </mc:Choice>
-          <mc:Fallback>
-            <w:pict>
-              <v:group w14:anchorId="3FD2594C" id="Group 10" o:spid="_x0000_s1026" style="width:471.8pt;height:.85pt;mso-position-horizontal-relative:char;mso-position-vertical-relative:line" coordsize="9436,17" o:gfxdata="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">
-                <v:group id="Group 6" o:spid="_x0000_s1027" style="position:absolute;left:8;top:8;width:9419;height:2" coordorigin="8,8" coordsize="9419,2" o:gfxdata="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">
-                  <v:shape id="Freeform 7" o:spid="_x0000_s1028" style="position:absolute;left:8;top:8;width:9419;height:2;visibility:visible;mso-wrap-style:square;v-text-anchor:top" coordsize="9419,2" o:gfxdata="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" path="m,l9419,e" filled="f" strokecolor="#5b9ad5" strokeweight=".82pt">
-                    <v:path arrowok="t" o:connecttype="custom" o:connectlocs="0,0;9419,0" o:connectangles="0,0"/>
-                  </v:shape>
-                </v:group>
-                <w10:anchorlock/>
-              </v:group>
-            </w:pict>
-          </mc:Fallback>
-        </mc:AlternateContent>
+      </w:r>
+      <w:r>
+        <w:rPr>
+          <w:rFonts w:ascii="Times New Roman" w:eastAsia="Times New Roman" w:hAnsi="Times New Roman" w:cs="Times New Roman"/>
+          <w:noProof/>
+          <w:sz w:val="2"/>
+          <w:szCs w:val="2"/>
+        </w:rPr>
+        <w:pict>
+          <v:group id="Group 10" o:spid="_x0000_s1026" style="width:471.8pt;height:.85pt;mso-position-horizontal-relative:char;mso-position-vertical-relative:line" coordsize="9436,17" o:gfxdata="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">
+            <v:group id="Group 6" o:spid="_x0000_s1027" style="position:absolute;left:8;top:8;width:9419;height:2" coordorigin="8,8" coordsize="9419,2" o:gfxdata="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">
+              <v:shape id="Freeform 7" o:spid="_x0000_s1028" style="position:absolute;left:8;top:8;width:9419;height:2;visibility:visible;mso-wrap-style:square;v-text-anchor:top" coordsize="9419,2" o:gfxdata="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" path="m,l9419,e" filled="f" strokecolor="#5b9ad5" strokeweight=".82pt">
+                <v:path arrowok="t" o:connecttype="custom" o:connectlocs="0,0;9419,0" o:connectangles="0,0"/>
+              </v:shape>
+            </v:group>
+            <w10:wrap type="none"/>
+            <w10:anchorlock/>
+          </v:group>
+        </w:pict>
       </w:r>
     </w:p>
     <w:p>
@@ -366,125 +266,25 @@
           <w:sz w:val="2"/>
           <w:szCs w:val="2"/>
         </w:rPr>
-        <mc:AlternateContent>
-          <mc:Choice Requires="wpg">
-            <w:drawing>
-              <wp:inline distT="0" distB="0" distL="0" distR="0">
-                <wp:extent cx="5991860" cy="10795"/>
-                <wp:effectExtent l="9525" t="9525" r="8890" b="8255"/>
-                <wp:docPr id="3" name="Group 3"/>
-                <wp:cNvGraphicFramePr>
-                  <a:graphicFrameLocks xmlns:a="http://schemas.openxmlformats.org/drawingml/2006/main"/>
-                </wp:cNvGraphicFramePr>
-                <a:graphic xmlns:a="http://schemas.openxmlformats.org/drawingml/2006/main">
-                  <a:graphicData uri="http://schemas.microsoft.com/office/word/2010/wordprocessingGroup">
-                    <wpg:wgp>
-                      <wpg:cNvGrpSpPr>
-                        <a:grpSpLocks/>
-                      </wpg:cNvGrpSpPr>
-                      <wpg:grpSpPr bwMode="auto">
-                        <a:xfrm>
-                          <a:off x="0" y="0"/>
-                          <a:ext cx="5991860" cy="10795"/>
-                          <a:chOff x="0" y="0"/>
-                          <a:chExt cx="9436" cy="17"/>
-                        </a:xfrm>
-                      </wpg:grpSpPr>
-                      <wpg:grpSp>
-                        <wpg:cNvPr id="5" name="Group 3"/>
-                        <wpg:cNvGrpSpPr>
-                          <a:grpSpLocks/>
-                        </wpg:cNvGrpSpPr>
-                        <wpg:grpSpPr bwMode="auto">
-                          <a:xfrm>
-                            <a:off x="8" y="8"/>
-                            <a:ext cx="9419" cy="2"/>
-                            <a:chOff x="8" y="8"/>
-                            <a:chExt cx="9419" cy="2"/>
-                          </a:xfrm>
-                        </wpg:grpSpPr>
-                        <wps:wsp>
-                          <wps:cNvPr id="9" name="Freeform 4"/>
-                          <wps:cNvSpPr>
-                            <a:spLocks/>
-                          </wps:cNvSpPr>
-                          <wps:spPr bwMode="auto">
-                            <a:xfrm>
-                              <a:off x="8" y="8"/>
-                              <a:ext cx="9419" cy="2"/>
-                            </a:xfrm>
-                            <a:custGeom>
-                              <a:avLst/>
-                              <a:gdLst>
-                                <a:gd name="T0" fmla="+- 0 8 8"/>
-                                <a:gd name="T1" fmla="*/ T0 w 9419"/>
-                                <a:gd name="T2" fmla="+- 0 9427 8"/>
-                                <a:gd name="T3" fmla="*/ T2 w 9419"/>
-                              </a:gdLst>
-                              <a:ahLst/>
-                              <a:cxnLst>
-                                <a:cxn ang="0">
-                                  <a:pos x="T1" y="0"/>
-                                </a:cxn>
-                                <a:cxn ang="0">
-                                  <a:pos x="T3" y="0"/>
-                                </a:cxn>
-                              </a:cxnLst>
-                              <a:rect l="0" t="0" r="r" b="b"/>
-                              <a:pathLst>
-                                <a:path w="9419">
-                                  <a:moveTo>
-                                    <a:pt x="0" y="0"/>
-                                  </a:moveTo>
-                                  <a:lnTo>
-                                    <a:pt x="9419" y="0"/>
-                                  </a:lnTo>
-                                </a:path>
-                              </a:pathLst>
-                            </a:custGeom>
-                            <a:noFill/>
-                            <a:ln w="10414">
-                              <a:solidFill>
-                                <a:srgbClr val="5B9AD5"/>
-                              </a:solidFill>
-                              <a:round/>
-                              <a:headEnd/>
-                              <a:tailEnd/>
-                            </a:ln>
-                            <a:extLst>
-                              <a:ext uri="{909E8E84-426E-40DD-AFC4-6F175D3DCCD1}">
-                                <a14:hiddenFill xmlns:a14="http://schemas.microsoft.com/office/drawing/2010/main">
-                                  <a:solidFill>
-                                    <a:srgbClr val="FFFFFF"/>
-                                  </a:solidFill>
-                                </a14:hiddenFill>
-                              </a:ext>
-                            </a:extLst>
-                          </wps:spPr>
-                          <wps:bodyPr rot="0" vert="horz" wrap="square" lIns="91440" tIns="45720" rIns="91440" bIns="45720" anchor="t" anchorCtr="0" upright="1">
-                            <a:noAutofit/>
-                          </wps:bodyPr>
-                        </wps:wsp>
-                      </wpg:grpSp>
-                    </wpg:wgp>
-                  </a:graphicData>
-                </a:graphic>
-              </wp:inline>
-            </w:drawing>
-          </mc:Choice>
-          <mc:Fallback>
-            <w:pict>
-              <v:group w14:anchorId="39679F2C" id="Group 3" o:spid="_x0000_s1026" style="width:471.8pt;height:.85pt;mso-position-horizontal-relative:char;mso-position-vertical-relative:line" coordsize="9436,17" o:gfxdata="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">
-                <v:group id="_x0000_s1027" style="position:absolute;left:8;top:8;width:9419;height:2" coordorigin="8,8" coordsize="9419,2" o:gfxdata="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">
-                  <v:shape id="Freeform 4" o:spid="_x0000_s1028" style="position:absolute;left:8;top:8;width:9419;height:2;visibility:visible;mso-wrap-style:square;v-text-anchor:top" coordsize="9419,2" o:gfxdata="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" path="m,l9419,e" filled="f" strokecolor="#5b9ad5" strokeweight=".82pt">
-                    <v:path arrowok="t" o:connecttype="custom" o:connectlocs="0,0;9419,0" o:connectangles="0,0"/>
-                  </v:shape>
-                </v:group>
-                <w10:anchorlock/>
-              </v:group>
-            </w:pict>
-          </mc:Fallback>
-        </mc:AlternateContent>
+      </w:r>
+      <w:r>
+        <w:rPr>
+          <w:rFonts w:ascii="Calibri Light" w:eastAsia="Calibri Light" w:hAnsi="Calibri Light" w:cs="Calibri Light"/>
+          <w:noProof/>
+          <w:sz w:val="2"/>
+          <w:szCs w:val="2"/>
+        </w:rPr>
+        <w:pict>
+          <v:group id="Group 3" o:spid="_x0000_s1029" style="width:471.8pt;height:.85pt;mso-position-horizontal-relative:char;mso-position-vertical-relative:line" coordsize="9436,17" o:gfxdata="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">
+            <v:group id="_x0000_s1030" style="position:absolute;left:8;top:8;width:9419;height:2" coordorigin="8,8" coordsize="9419,2" o:gfxdata="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">
+              <v:shape id="Freeform 4" o:spid="_x0000_s1031" style="position:absolute;left:8;top:8;width:9419;height:2;visibility:visible;mso-wrap-style:square;v-text-anchor:top" coordsize="9419,2" o:gfxdata="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" path="m,l9419,e" filled="f" strokecolor="#5b9ad5" strokeweight=".82pt">
+                <v:path arrowok="t" o:connecttype="custom" o:connectlocs="0,0;9419,0" o:connectangles="0,0"/>
+              </v:shape>
+            </v:group>
+            <w10:wrap type="none"/>
+            <w10:anchorlock/>
+          </v:group>
+        </w:pict>
       </w:r>
     </w:p>
     <w:p>
@@ -517,27 +317,7 @@
           <w:spacing w:val="-1"/>
           <w:sz w:val="36"/>
         </w:rPr>
-        <w:t>Kenodo-Electric</w:t>
-      </w:r>
-      <w:r>
-        <w:rPr>
-          <w:rFonts w:ascii="Calibri Light" w:hAnsi="Calibri Light" w:cs="Calibri Light"/>
-          <w:b/>
-          <w:bCs/>
-          <w:spacing w:val="-1"/>
-          <w:sz w:val="36"/>
-        </w:rPr>
-        <w:t xml:space="preserve"> </w:t>
-      </w:r>
-      <w:r>
-        <w:rPr>
-          <w:rFonts w:ascii="Calibri Light" w:hAnsi="Calibri Light" w:cs="Calibri Light"/>
-          <w:b/>
-          <w:bCs/>
-          <w:spacing w:val="-1"/>
-          <w:sz w:val="36"/>
-        </w:rPr>
-        <w:t>Blender (PO2_EBL)</w:t>
+        <w:t>Kenodo-ElectricBlender (PO2_EBL)</w:t>
       </w:r>
     </w:p>
     <w:p>
@@ -672,7 +452,7 @@
       <w:r>
         <w:rPr>
           <w:rFonts w:ascii="Calibri Light" w:hAnsi="Calibri Light" w:cs="Calibri Light"/>
-          <w:spacing w:val="-2"/>
+          <w:spacing w:val="-1"/>
           <w:sz w:val="32"/>
           <w:szCs w:val="32"/>
         </w:rPr>
@@ -703,7 +483,7 @@
           <w:sz w:val="32"/>
           <w:szCs w:val="32"/>
         </w:rPr>
-        <w:t xml:space="preserve">   </w:t>
+        <w:t xml:space="preserve"> </w:t>
       </w:r>
       <w:r>
         <w:rPr>
@@ -771,11 +551,11 @@
           <w:rFonts w:ascii="Calibri Light" w:hAnsi="Calibri Light" w:cs="Calibri Light"/>
           <w:b/>
           <w:color w:val="4F81BD" w:themeColor="accent1"/>
-          <w:spacing w:val="12"/>
+          <w:spacing w:val="-1"/>
           <w:sz w:val="40"/>
           <w:szCs w:val="36"/>
         </w:rPr>
-        <w:t xml:space="preserve"> </w:t>
+        <w:t>Document</w:t>
       </w:r>
       <w:r>
         <w:rPr>
@@ -783,17 +563,6 @@
           <w:b/>
           <w:color w:val="4F81BD" w:themeColor="accent1"/>
           <w:spacing w:val="-1"/>
-          <w:sz w:val="40"/>
-          <w:szCs w:val="36"/>
-        </w:rPr>
-        <w:t>Document</w:t>
-      </w:r>
-      <w:r>
-        <w:rPr>
-          <w:rFonts w:ascii="Calibri Light" w:hAnsi="Calibri Light" w:cs="Calibri Light"/>
-          <w:b/>
-          <w:color w:val="4F81BD" w:themeColor="accent1"/>
-          <w:spacing w:val="-3"/>
           <w:sz w:val="40"/>
           <w:szCs w:val="36"/>
         </w:rPr>
@@ -840,7 +609,7 @@
         <w:tblW w:w="0" w:type="auto"/>
         <w:tblInd w:w="109" w:type="dxa"/>
         <w:tblLayout w:type="fixed"/>
-        <w:tblLook w:val="01E0" w:firstRow="1" w:lastRow="1" w:firstColumn="1" w:lastColumn="1" w:noHBand="0" w:noVBand="0"/>
+        <w:tblLook w:val="01E0"/>
       </w:tblPr>
       <w:tblGrid>
         <w:gridCol w:w="1235"/>
@@ -883,16 +652,6 @@
               </w:rPr>
               <w:t>Version</w:t>
             </w:r>
-            <w:r>
-              <w:rPr>
-                <w:rFonts w:ascii="Calibri Light" w:hAnsi="Calibri Light" w:cs="Calibri Light"/>
-                <w:b/>
-                <w:spacing w:val="-1"/>
-                <w:sz w:val="24"/>
-                <w:szCs w:val="28"/>
-              </w:rPr>
-              <w:t xml:space="preserve"> </w:t>
-            </w:r>
           </w:p>
         </w:tc>
         <w:tc>
@@ -1113,12 +872,6 @@
               <w:rPr>
                 <w:rFonts w:ascii="Calibri Light" w:hAnsi="Calibri Light" w:cs="Calibri Light"/>
               </w:rPr>
-              <w:t xml:space="preserve"> </w:t>
-            </w:r>
-            <w:r>
-              <w:rPr>
-                <w:rFonts w:ascii="Calibri Light" w:hAnsi="Calibri Light" w:cs="Calibri Light"/>
-              </w:rPr>
               <w:t>Initial Creation of HSI</w:t>
             </w:r>
           </w:p>
@@ -1179,7 +932,6 @@
         <w:rPr>
           <w:rFonts w:ascii="Calibri Light" w:hAnsi="Calibri Light" w:cs="Calibri Light"/>
           <w:color w:val="4F81BD" w:themeColor="accent1"/>
-          <w:spacing w:val="-9"/>
           <w:sz w:val="40"/>
           <w:szCs w:val="40"/>
         </w:rPr>
@@ -1198,7 +950,6 @@
         <w:rPr>
           <w:rFonts w:ascii="Calibri Light" w:hAnsi="Calibri Light" w:cs="Calibri Light"/>
           <w:color w:val="4F81BD" w:themeColor="accent1"/>
-          <w:spacing w:val="-7"/>
           <w:sz w:val="40"/>
           <w:szCs w:val="40"/>
         </w:rPr>
@@ -1258,6 +1009,7 @@
         <w:rPr>
           <w:rFonts w:ascii="Calibri Light" w:hAnsi="Calibri Light" w:cs="Calibri Light"/>
           <w:b/>
+          <w:spacing w:val="-2"/>
           <w:sz w:val="28"/>
           <w:szCs w:val="28"/>
         </w:rPr>
@@ -1604,25 +1356,7 @@
           <w:sz w:val="24"/>
           <w:szCs w:val="24"/>
         </w:rPr>
-        <w:t>discretion</w:t>
-      </w:r>
-      <w:r>
-        <w:rPr>
-          <w:rFonts w:ascii="Calibri Light" w:hAnsi="Calibri Light" w:cs="Calibri Light"/>
-          <w:spacing w:val="-1"/>
-          <w:sz w:val="24"/>
-          <w:szCs w:val="24"/>
-        </w:rPr>
-        <w:t xml:space="preserve">                                                                                                                          </w:t>
-      </w:r>
-      <w:r>
-        <w:rPr>
-          <w:rFonts w:ascii="Calibri Light" w:hAnsi="Calibri Light" w:cs="Calibri Light"/>
-          <w:spacing w:val="-1"/>
-          <w:sz w:val="24"/>
-          <w:szCs w:val="24"/>
-        </w:rPr>
-        <w:t>6</w:t>
+        <w:t>Description</w:t>
       </w:r>
     </w:p>
     <w:p>
@@ -2370,7 +2104,6 @@
         <w:rPr>
           <w:rFonts w:ascii="Calibri Light" w:hAnsi="Calibri Light" w:cs="Calibri Light"/>
           <w:color w:val="4F81BD" w:themeColor="accent1"/>
-          <w:spacing w:val="-9"/>
           <w:sz w:val="40"/>
           <w:szCs w:val="40"/>
         </w:rPr>
@@ -2398,7 +2131,6 @@
         <w:rPr>
           <w:rFonts w:ascii="Calibri Light" w:hAnsi="Calibri Light" w:cs="Calibri Light"/>
           <w:color w:val="4F81BD" w:themeColor="accent1"/>
-          <w:spacing w:val="-7"/>
           <w:sz w:val="40"/>
           <w:szCs w:val="40"/>
         </w:rPr>
@@ -2431,7 +2163,7 @@
         <w:tblStyle w:val="TableGrid"/>
         <w:tblW w:w="0" w:type="auto"/>
         <w:tblInd w:w="85" w:type="dxa"/>
-        <w:tblLook w:val="04A0" w:firstRow="1" w:lastRow="0" w:firstColumn="1" w:lastColumn="0" w:noHBand="0" w:noVBand="1"/>
+        <w:tblLook w:val="04A0"/>
       </w:tblPr>
       <w:tblGrid>
         <w:gridCol w:w="2403"/>
@@ -2612,7 +2344,6 @@
         <w:rPr>
           <w:rFonts w:ascii="Calibri Light" w:hAnsi="Calibri Light" w:cs="Calibri Light"/>
           <w:color w:val="4F81BD" w:themeColor="accent1"/>
-          <w:spacing w:val="-9"/>
           <w:sz w:val="40"/>
           <w:szCs w:val="40"/>
         </w:rPr>
@@ -2640,7 +2371,6 @@
         <w:rPr>
           <w:rFonts w:ascii="Calibri Light" w:hAnsi="Calibri Light" w:cs="Calibri Light"/>
           <w:color w:val="4F81BD" w:themeColor="accent1"/>
-          <w:spacing w:val="-7"/>
           <w:sz w:val="40"/>
           <w:szCs w:val="40"/>
         </w:rPr>
@@ -2673,7 +2403,7 @@
         <w:tblStyle w:val="TableGrid"/>
         <w:tblW w:w="0" w:type="auto"/>
         <w:tblInd w:w="85" w:type="dxa"/>
-        <w:tblLook w:val="04A0" w:firstRow="1" w:lastRow="0" w:firstColumn="1" w:lastColumn="0" w:noHBand="0" w:noVBand="1"/>
+        <w:tblLook w:val="04A0"/>
       </w:tblPr>
       <w:tblGrid>
         <w:gridCol w:w="2429"/>
@@ -2951,7 +2681,6 @@
       <w:r>
         <w:rPr>
           <w:rFonts w:ascii="Calibri Light" w:hAnsi="Calibri Light" w:cs="Calibri Light"/>
-          <w:spacing w:val="-6"/>
           <w:sz w:val="22"/>
           <w:szCs w:val="22"/>
         </w:rPr>
@@ -2969,7 +2698,7 @@
       <w:r>
         <w:rPr>
           <w:rFonts w:ascii="Calibri Light" w:hAnsi="Calibri Light" w:cs="Calibri Light"/>
-          <w:spacing w:val="-7"/>
+          <w:spacing w:val="-1"/>
           <w:sz w:val="22"/>
           <w:szCs w:val="22"/>
         </w:rPr>
@@ -2987,7 +2716,7 @@
       <w:r>
         <w:rPr>
           <w:rFonts w:ascii="Calibri Light" w:hAnsi="Calibri Light" w:cs="Calibri Light"/>
-          <w:spacing w:val="-6"/>
+          <w:spacing w:val="-1"/>
           <w:sz w:val="22"/>
           <w:szCs w:val="22"/>
         </w:rPr>
@@ -3005,7 +2734,7 @@
       <w:r>
         <w:rPr>
           <w:rFonts w:ascii="Calibri Light" w:hAnsi="Calibri Light" w:cs="Calibri Light"/>
-          <w:spacing w:val="-6"/>
+          <w:spacing w:val="-1"/>
           <w:sz w:val="22"/>
           <w:szCs w:val="22"/>
         </w:rPr>
@@ -3023,7 +2752,7 @@
       <w:r>
         <w:rPr>
           <w:rFonts w:ascii="Calibri Light" w:hAnsi="Calibri Light" w:cs="Calibri Light"/>
-          <w:spacing w:val="-7"/>
+          <w:spacing w:val="-1"/>
           <w:sz w:val="22"/>
           <w:szCs w:val="22"/>
         </w:rPr>
@@ -3041,7 +2770,7 @@
       <w:r>
         <w:rPr>
           <w:rFonts w:ascii="Calibri Light" w:hAnsi="Calibri Light" w:cs="Calibri Light"/>
-          <w:spacing w:val="-6"/>
+          <w:spacing w:val="-1"/>
           <w:sz w:val="22"/>
           <w:szCs w:val="22"/>
         </w:rPr>
@@ -3059,7 +2788,7 @@
       <w:r>
         <w:rPr>
           <w:rFonts w:ascii="Calibri Light" w:hAnsi="Calibri Light" w:cs="Calibri Light"/>
-          <w:spacing w:val="-11"/>
+          <w:spacing w:val="-1"/>
           <w:sz w:val="22"/>
           <w:szCs w:val="22"/>
         </w:rPr>
@@ -3076,7 +2805,6 @@
       <w:r>
         <w:rPr>
           <w:rFonts w:ascii="Calibri Light" w:hAnsi="Calibri Light" w:cs="Calibri Light"/>
-          <w:spacing w:val="-7"/>
           <w:sz w:val="22"/>
           <w:szCs w:val="22"/>
         </w:rPr>
@@ -3129,6 +2857,17 @@
           <w:szCs w:val="32"/>
           <w:u w:val="single"/>
         </w:rPr>
+        <w:t xml:space="preserve"> </w:t>
+      </w:r>
+      <w:r>
+        <w:rPr>
+          <w:rFonts w:ascii="Calibri Light" w:hAnsi="Calibri Light" w:cs="Calibri Light"/>
+          <w:b/>
+          <w:spacing w:val="-1"/>
+          <w:sz w:val="32"/>
+          <w:szCs w:val="32"/>
+          <w:u w:val="single"/>
+        </w:rPr>
         <w:t>Scope</w:t>
       </w:r>
     </w:p>
@@ -3154,7 +2893,6 @@
       <w:r>
         <w:rPr>
           <w:rFonts w:ascii="Calibri Light" w:hAnsi="Calibri Light" w:cs="Calibri Light"/>
-          <w:spacing w:val="-6"/>
           <w:sz w:val="22"/>
           <w:szCs w:val="22"/>
         </w:rPr>
@@ -3172,7 +2910,7 @@
       <w:r>
         <w:rPr>
           <w:rFonts w:ascii="Calibri Light" w:hAnsi="Calibri Light" w:cs="Calibri Light"/>
-          <w:spacing w:val="-6"/>
+          <w:spacing w:val="-1"/>
           <w:sz w:val="22"/>
           <w:szCs w:val="22"/>
         </w:rPr>
@@ -3190,7 +2928,7 @@
       <w:r>
         <w:rPr>
           <w:rFonts w:ascii="Calibri Light" w:hAnsi="Calibri Light" w:cs="Calibri Light"/>
-          <w:spacing w:val="-5"/>
+          <w:spacing w:val="-1"/>
           <w:sz w:val="22"/>
           <w:szCs w:val="22"/>
         </w:rPr>
@@ -3208,7 +2946,7 @@
       <w:r>
         <w:rPr>
           <w:rFonts w:ascii="Calibri Light" w:hAnsi="Calibri Light" w:cs="Calibri Light"/>
-          <w:spacing w:val="-6"/>
+          <w:spacing w:val="-1"/>
           <w:sz w:val="22"/>
           <w:szCs w:val="22"/>
         </w:rPr>
@@ -3226,7 +2964,7 @@
       <w:r>
         <w:rPr>
           <w:rFonts w:ascii="Calibri Light" w:hAnsi="Calibri Light" w:cs="Calibri Light"/>
-          <w:spacing w:val="-6"/>
+          <w:spacing w:val="-1"/>
           <w:sz w:val="22"/>
           <w:szCs w:val="22"/>
         </w:rPr>
@@ -3244,7 +2982,7 @@
       <w:r>
         <w:rPr>
           <w:rFonts w:ascii="Calibri Light" w:hAnsi="Calibri Light" w:cs="Calibri Light"/>
-          <w:spacing w:val="-2"/>
+          <w:spacing w:val="-1"/>
           <w:sz w:val="22"/>
           <w:szCs w:val="22"/>
         </w:rPr>
@@ -3262,7 +3000,7 @@
       <w:r>
         <w:rPr>
           <w:rFonts w:ascii="Calibri Light" w:hAnsi="Calibri Light" w:cs="Calibri Light"/>
-          <w:spacing w:val="-7"/>
+          <w:spacing w:val="-1"/>
           <w:sz w:val="22"/>
           <w:szCs w:val="22"/>
         </w:rPr>
@@ -3392,6 +3130,15 @@
           <w:szCs w:val="32"/>
           <w:u w:val="single"/>
         </w:rPr>
+        <w:t xml:space="preserve"> </w:t>
+      </w:r>
+      <w:r>
+        <w:rPr>
+          <w:rFonts w:ascii="Calibri Light" w:hAnsi="Calibri Light" w:cs="Calibri Light"/>
+          <w:sz w:val="32"/>
+          <w:szCs w:val="32"/>
+          <w:u w:val="single"/>
+        </w:rPr>
         <w:t>Block Diagram</w:t>
       </w:r>
       <w:bookmarkEnd w:id="0"/>
@@ -3411,7 +3158,7 @@
           <w:noProof/>
         </w:rPr>
         <w:drawing>
-          <wp:anchor distT="0" distB="0" distL="114300" distR="114300" simplePos="0" relativeHeight="251661312" behindDoc="0" locked="0" layoutInCell="1" allowOverlap="1" wp14:anchorId="42DCF2D5" wp14:editId="315CABEC">
+          <wp:anchor distT="0" distB="0" distL="114300" distR="114300" simplePos="0" relativeHeight="251661312" behindDoc="0" locked="0" layoutInCell="1" allowOverlap="1">
             <wp:simplePos x="0" y="0"/>
             <wp:positionH relativeFrom="margin">
               <wp:posOffset>59055</wp:posOffset>
@@ -3437,7 +3184,7 @@
                     <a:blip r:embed="rId10">
                       <a:extLst>
                         <a:ext uri="{28A0092B-C50C-407E-A947-70E740481C1C}">
-                          <a14:useLocalDpi xmlns:a14="http://schemas.microsoft.com/office/drawing/2010/main" val="0"/>
+                          <a14:useLocalDpi xmlns:a14="http://schemas.microsoft.com/office/drawing/2010/main" xmlns:wps="http://schemas.microsoft.com/office/word/2010/wordprocessingShape" xmlns:wpi="http://schemas.microsoft.com/office/word/2010/wordprocessingInk" xmlns:wpg="http://schemas.microsoft.com/office/word/2010/wordprocessingGroup" xmlns:w15="http://schemas.microsoft.com/office/word/2012/wordml" xmlns:w14="http://schemas.microsoft.com/office/word/2010/wordml" xmlns:w="http://schemas.openxmlformats.org/wordprocessingml/2006/main" xmlns:w10="urn:schemas-microsoft-com:office:word" xmlns:wp14="http://schemas.microsoft.com/office/word/2010/wordprocessingDrawing" xmlns:v="urn:schemas-microsoft-com:vml" xmlns:o="urn:schemas-microsoft-com:office:office" xmlns:mc="http://schemas.openxmlformats.org/markup-compatibility/2006" xmlns:wpc="http://schemas.microsoft.com/office/word/2010/wordprocessingCanvas" xmlns="" val="0"/>
                         </a:ext>
                       </a:extLst>
                     </a:blip>
@@ -3458,19 +3205,13 @@
                     </a:ln>
                     <a:extLst>
                       <a:ext uri="{53640926-AAD7-44D8-BBD7-CCE9431645EC}">
-                        <a14:shadowObscured xmlns:a14="http://schemas.microsoft.com/office/drawing/2010/main"/>
+                        <a14:shadowObscured xmlns:a14="http://schemas.microsoft.com/office/drawing/2010/main" xmlns:wps="http://schemas.microsoft.com/office/word/2010/wordprocessingShape" xmlns:wpi="http://schemas.microsoft.com/office/word/2010/wordprocessingInk" xmlns:wpg="http://schemas.microsoft.com/office/word/2010/wordprocessingGroup" xmlns:w15="http://schemas.microsoft.com/office/word/2012/wordml" xmlns:w14="http://schemas.microsoft.com/office/word/2010/wordml" xmlns:w="http://schemas.openxmlformats.org/wordprocessingml/2006/main" xmlns:w10="urn:schemas-microsoft-com:office:word" xmlns:wp14="http://schemas.microsoft.com/office/word/2010/wordprocessingDrawing" xmlns:v="urn:schemas-microsoft-com:vml" xmlns:o="urn:schemas-microsoft-com:office:office" xmlns:mc="http://schemas.openxmlformats.org/markup-compatibility/2006" xmlns:wpc="http://schemas.microsoft.com/office/word/2010/wordprocessingCanvas" xmlns=""/>
                       </a:ext>
                     </a:extLst>
                   </pic:spPr>
                 </pic:pic>
               </a:graphicData>
             </a:graphic>
-            <wp14:sizeRelH relativeFrom="margin">
-              <wp14:pctWidth>0</wp14:pctWidth>
-            </wp14:sizeRelH>
-            <wp14:sizeRelV relativeFrom="margin">
-              <wp14:pctHeight>0</wp14:pctHeight>
-            </wp14:sizeRelV>
           </wp:anchor>
         </w:drawing>
       </w:r>
@@ -3490,33 +3231,6 @@
         </w:rPr>
       </w:pPr>
       <w:bookmarkStart w:id="2" w:name="_Toc77487669"/>
-      <w:r>
-        <w:rPr>
-          <w:rFonts w:ascii="Calibri Light" w:eastAsiaTheme="minorHAnsi" w:hAnsi="Calibri Light" w:cs="Calibri Light"/>
-          <w:b w:val="0"/>
-          <w:sz w:val="22"/>
-          <w:szCs w:val="22"/>
-        </w:rPr>
-        <w:t xml:space="preserve">                                                    </w:t>
-      </w:r>
-      <w:r>
-        <w:rPr>
-          <w:rFonts w:ascii="Calibri Light" w:eastAsiaTheme="minorHAnsi" w:hAnsi="Calibri Light" w:cs="Calibri Light"/>
-          <w:b w:val="0"/>
-          <w:sz w:val="22"/>
-          <w:szCs w:val="22"/>
-        </w:rPr>
-        <w:t xml:space="preserve">            </w:t>
-      </w:r>
-      <w:r>
-        <w:rPr>
-          <w:rFonts w:ascii="Calibri Light" w:eastAsiaTheme="minorHAnsi" w:hAnsi="Calibri Light" w:cs="Calibri Light"/>
-          <w:b w:val="0"/>
-          <w:sz w:val="22"/>
-          <w:szCs w:val="22"/>
-        </w:rPr>
-        <w:t xml:space="preserve">     </w:t>
-      </w:r>
       <w:r>
         <w:t xml:space="preserve">Figure </w:t>
       </w:r>
@@ -3615,6 +3329,15 @@
           <w:u w:val="single"/>
         </w:rPr>
         <w:lastRenderedPageBreak/>
+        <w:t xml:space="preserve"> </w:t>
+      </w:r>
+      <w:r>
+        <w:rPr>
+          <w:rFonts w:ascii="Calibri Light" w:hAnsi="Calibri Light" w:cs="Calibri Light"/>
+          <w:sz w:val="32"/>
+          <w:szCs w:val="32"/>
+          <w:u w:val="single"/>
+        </w:rPr>
         <w:t xml:space="preserve">Pins Connection </w:t>
       </w:r>
     </w:p>
@@ -3624,19 +3347,13 @@
           <w:rFonts w:ascii="Calibri Light" w:hAnsi="Calibri Light" w:cs="Calibri Light"/>
         </w:rPr>
       </w:pPr>
-      <w:r>
-        <w:rPr>
-          <w:rFonts w:ascii="Calibri Light" w:hAnsi="Calibri Light" w:cs="Calibri Light"/>
-        </w:rPr>
-        <w:t xml:space="preserve">      </w:t>
-      </w:r>
     </w:p>
     <w:tbl>
       <w:tblPr>
         <w:tblStyle w:val="TableGrid"/>
         <w:tblW w:w="7560" w:type="dxa"/>
         <w:tblInd w:w="415" w:type="dxa"/>
-        <w:tblLook w:val="04A0" w:firstRow="1" w:lastRow="0" w:firstColumn="1" w:lastColumn="0" w:noHBand="0" w:noVBand="1"/>
+        <w:tblLook w:val="04A0"/>
       </w:tblPr>
       <w:tblGrid>
         <w:gridCol w:w="1812"/>
@@ -3718,14 +3435,6 @@
             <w:r>
               <w:rPr>
                 <w:rFonts w:ascii="Calibri Light" w:hAnsi="Calibri Light" w:cs="Calibri Light"/>
-                <w:sz w:val="24"/>
-                <w:szCs w:val="24"/>
-              </w:rPr>
-              <w:t xml:space="preserve">    </w:t>
-            </w:r>
-            <w:r>
-              <w:rPr>
-                <w:rFonts w:ascii="Calibri Light" w:hAnsi="Calibri Light" w:cs="Calibri Light"/>
                 <w:b/>
                 <w:bCs/>
                 <w:sz w:val="24"/>
@@ -3765,12 +3474,6 @@
                 <w:rFonts w:ascii="Calibri Light" w:hAnsi="Calibri Light" w:cs="Calibri Light"/>
               </w:rPr>
             </w:pPr>
-            <w:r>
-              <w:rPr>
-                <w:rFonts w:ascii="Calibri Light" w:hAnsi="Calibri Light" w:cs="Calibri Light"/>
-              </w:rPr>
-              <w:t xml:space="preserve"> </w:t>
-            </w:r>
           </w:p>
           <w:p>
             <w:pPr>
@@ -4125,12 +3828,6 @@
                 <w:rFonts w:ascii="Calibri Light" w:hAnsi="Calibri Light" w:cs="Calibri Light"/>
               </w:rPr>
             </w:pPr>
-            <w:r>
-              <w:rPr>
-                <w:rFonts w:ascii="Calibri Light" w:hAnsi="Calibri Light" w:cs="Calibri Light"/>
-              </w:rPr>
-              <w:t xml:space="preserve"> </w:t>
-            </w:r>
           </w:p>
           <w:p>
             <w:pPr>
@@ -4922,12 +4619,6 @@
           <w:sz w:val="24"/>
         </w:rPr>
       </w:pPr>
-      <w:r>
-        <w:t xml:space="preserve">                                               </w:t>
-      </w:r>
-      <w:r>
-        <w:t xml:space="preserve">   </w:t>
-      </w:r>
       <w:bookmarkStart w:id="5" w:name="_GoBack"/>
       <w:bookmarkEnd w:id="5"/>
       <w:r>
@@ -4983,6 +4674,15 @@
           <w:szCs w:val="32"/>
           <w:u w:val="single"/>
         </w:rPr>
+        <w:t xml:space="preserve"> </w:t>
+      </w:r>
+      <w:r>
+        <w:rPr>
+          <w:rFonts w:ascii="Calibri Light" w:hAnsi="Calibri Light" w:cs="Calibri Light"/>
+          <w:sz w:val="32"/>
+          <w:szCs w:val="32"/>
+          <w:u w:val="single"/>
+        </w:rPr>
         <w:t>Components Description</w:t>
       </w:r>
     </w:p>
@@ -5115,22 +4815,14 @@
         <w:rPr>
           <w:rFonts w:ascii="Calibri Light" w:hAnsi="Calibri Light" w:cs="Calibri Light"/>
         </w:rPr>
-        <w:t xml:space="preserve">This Component change the electric blender speed from Off -&gt; Speed 1 -&gt; </w:t>
-      </w:r>
-      <w:r>
-        <w:rPr>
-          <w:rFonts w:ascii="Calibri Light" w:hAnsi="Calibri Light" w:cs="Calibri Light"/>
-        </w:rPr>
-        <w:t xml:space="preserve">Speed 2 -&gt; Speed 3 to </w:t>
-      </w:r>
-      <w:proofErr w:type="gramStart"/>
-      <w:r>
-        <w:rPr>
-          <w:rFonts w:ascii="Calibri Light" w:hAnsi="Calibri Light" w:cs="Calibri Light"/>
-        </w:rPr>
-        <w:t>Off</w:t>
-      </w:r>
-      <w:proofErr w:type="gramEnd"/>
+        <w:t>This Component change the electric blender speed from Off -&gt; Speed 1 -&gt;</w:t>
+      </w:r>
+      <w:r>
+        <w:rPr>
+          <w:rFonts w:ascii="Calibri Light" w:hAnsi="Calibri Light" w:cs="Calibri Light"/>
+        </w:rPr>
+        <w:t>Speed 2 -&gt; Speed 3 to Off</w:t>
+      </w:r>
       <w:r>
         <w:rPr>
           <w:rFonts w:ascii="Calibri Light" w:hAnsi="Calibri Light" w:cs="Calibri Light"/>
@@ -5154,12 +4846,6 @@
           <w:rFonts w:ascii="Calibri Light" w:hAnsi="Calibri Light" w:cs="Calibri Light"/>
         </w:rPr>
         <w:t>.</w:t>
-      </w:r>
-      <w:r>
-        <w:rPr>
-          <w:rFonts w:ascii="Calibri Light" w:hAnsi="Calibri Light" w:cs="Calibri Light"/>
-        </w:rPr>
-        <w:t xml:space="preserve">  </w:t>
       </w:r>
     </w:p>
     <w:p>
@@ -5190,33 +4876,15 @@
           <w:sz w:val="22"/>
           <w:szCs w:val="22"/>
         </w:rPr>
-        <w:t xml:space="preserve"> </w:t>
-      </w:r>
-      <w:r>
-        <w:rPr>
-          <w:rFonts w:ascii="Calibri Light" w:hAnsi="Calibri Light" w:cs="Calibri Light"/>
-          <w:w w:val="95"/>
+        <w:t xml:space="preserve">TAG-ID: </w:t>
+      </w:r>
+      <w:r>
+        <w:rPr>
+          <w:rFonts w:ascii="Calibri Light" w:hAnsi="Calibri Light" w:cs="Calibri Light"/>
           <w:sz w:val="22"/>
           <w:szCs w:val="22"/>
         </w:rPr>
-        <w:t xml:space="preserve">TAG-ID: </w:t>
-      </w:r>
-      <w:r>
-        <w:rPr>
-          <w:rFonts w:ascii="Calibri Light" w:hAnsi="Calibri Light" w:cs="Calibri Light"/>
-          <w:sz w:val="22"/>
-          <w:szCs w:val="22"/>
-        </w:rPr>
         <w:t>Req_PO2_EBL_Electric_Blender_HSI_001_1.0</w:t>
-      </w:r>
-      <w:r>
-        <w:rPr>
-          <w:rFonts w:ascii="Calibri Light" w:hAnsi="Calibri Light" w:cs="Calibri Light"/>
-          <w:spacing w:val="-12"/>
-          <w:sz w:val="22"/>
-          <w:szCs w:val="22"/>
-        </w:rPr>
-        <w:t xml:space="preserve"> </w:t>
       </w:r>
     </w:p>
     <w:p>
@@ -5344,28 +5012,10 @@
       <w:r>
         <w:rPr>
           <w:rFonts w:ascii="Calibri Light" w:hAnsi="Calibri Light" w:cs="Calibri Light"/>
-          <w:w w:val="95"/>
           <w:sz w:val="22"/>
           <w:szCs w:val="22"/>
         </w:rPr>
-        <w:t xml:space="preserve"> </w:t>
-      </w:r>
-      <w:r>
-        <w:rPr>
-          <w:rFonts w:ascii="Calibri Light" w:hAnsi="Calibri Light" w:cs="Calibri Light"/>
-          <w:sz w:val="22"/>
-          <w:szCs w:val="22"/>
-        </w:rPr>
         <w:t>Req_PO2_EBL_Electric_Blender_HSI_002_1.0</w:t>
-      </w:r>
-      <w:r>
-        <w:rPr>
-          <w:rFonts w:ascii="Calibri Light" w:hAnsi="Calibri Light" w:cs="Calibri Light"/>
-          <w:spacing w:val="-12"/>
-          <w:sz w:val="22"/>
-          <w:szCs w:val="22"/>
-        </w:rPr>
-        <w:t xml:space="preserve"> </w:t>
       </w:r>
     </w:p>
     <w:p>
@@ -5473,28 +5123,10 @@
       <w:r>
         <w:rPr>
           <w:rFonts w:ascii="Calibri Light" w:hAnsi="Calibri Light" w:cs="Calibri Light"/>
-          <w:w w:val="95"/>
           <w:sz w:val="22"/>
           <w:szCs w:val="22"/>
         </w:rPr>
-        <w:t xml:space="preserve"> </w:t>
-      </w:r>
-      <w:r>
-        <w:rPr>
-          <w:rFonts w:ascii="Calibri Light" w:hAnsi="Calibri Light" w:cs="Calibri Light"/>
-          <w:sz w:val="22"/>
-          <w:szCs w:val="22"/>
-        </w:rPr>
         <w:t>Req_PO2_EBL_Electric_Blender_HSI_003_1.0</w:t>
-      </w:r>
-      <w:r>
-        <w:rPr>
-          <w:rFonts w:ascii="Calibri Light" w:hAnsi="Calibri Light" w:cs="Calibri Light"/>
-          <w:spacing w:val="-12"/>
-          <w:sz w:val="22"/>
-          <w:szCs w:val="22"/>
-        </w:rPr>
-        <w:t xml:space="preserve"> </w:t>
       </w:r>
     </w:p>
     <w:p>
@@ -5620,22 +5252,8 @@
       <w:r>
         <w:rPr>
           <w:rFonts w:ascii="Calibri Light" w:hAnsi="Calibri Light" w:cs="Calibri Light"/>
-          <w:w w:val="95"/>
-        </w:rPr>
-        <w:t xml:space="preserve"> </w:t>
-      </w:r>
-      <w:r>
-        <w:rPr>
-          <w:rFonts w:ascii="Calibri Light" w:hAnsi="Calibri Light" w:cs="Calibri Light"/>
         </w:rPr>
         <w:t>Req_PO2_EBL_Electric_Blender_HSI_004_1.0</w:t>
-      </w:r>
-      <w:r>
-        <w:rPr>
-          <w:rFonts w:ascii="Calibri Light" w:hAnsi="Calibri Light" w:cs="Calibri Light"/>
-          <w:spacing w:val="-12"/>
-        </w:rPr>
-        <w:t xml:space="preserve"> </w:t>
       </w:r>
     </w:p>
     <w:p>
@@ -5702,19 +5320,7 @@
         <w:rPr>
           <w:rFonts w:ascii="Calibri Light" w:hAnsi="Calibri Light" w:cs="Calibri Light"/>
         </w:rPr>
-        <w:t xml:space="preserve"> it reads the input of the switch and according to that input it produces different wave forms with pulse width modulation (PWM) using Timer0,</w:t>
-      </w:r>
-      <w:r>
-        <w:rPr>
-          <w:rFonts w:ascii="Calibri Light" w:hAnsi="Calibri Light" w:cs="Calibri Light"/>
-        </w:rPr>
-        <w:t xml:space="preserve"> </w:t>
-      </w:r>
-      <w:r>
-        <w:rPr>
-          <w:rFonts w:ascii="Calibri Light" w:hAnsi="Calibri Light" w:cs="Calibri Light"/>
-        </w:rPr>
-        <w:t>this wave works as input for the motor driver, presented in four different modes</w:t>
+        <w:t xml:space="preserve"> it reads the input of the switch and according to that input it produces different wave forms with pulse width modulation (PWM) using Timer0,this wave works as input for the motor driver, presented in four different modes</w:t>
       </w:r>
     </w:p>
     <w:p>
@@ -5818,13 +5424,6 @@
         </w:rPr>
         <w:t>Req_PO2_EBL_Electric_Blender_HSI_005_1.0</w:t>
       </w:r>
-      <w:r>
-        <w:rPr>
-          <w:rFonts w:ascii="Calibri Light" w:hAnsi="Calibri Light" w:cs="Calibri Light"/>
-          <w:spacing w:val="-12"/>
-        </w:rPr>
-        <w:t xml:space="preserve"> </w:t>
-      </w:r>
     </w:p>
     <w:p>
       <w:pPr>
@@ -5847,12 +5446,6 @@
           <w:rFonts w:ascii="Calibri Light" w:hAnsi="Calibri Light" w:cs="Calibri Light"/>
         </w:rPr>
       </w:pPr>
-      <w:r>
-        <w:rPr>
-          <w:rFonts w:ascii="Calibri Light" w:hAnsi="Calibri Light" w:cs="Calibri Light"/>
-        </w:rPr>
-        <w:t xml:space="preserve">       </w:t>
-      </w:r>
     </w:p>
     <w:p>
       <w:pPr>
@@ -5950,15 +5543,15 @@
 </file>
 
 <file path=word/endnotes.xml><?xml version="1.0" encoding="utf-8"?>
-<w:endnotes xmlns:wpc="http://schemas.microsoft.com/office/word/2010/wordprocessingCanvas" xmlns:mc="http://schemas.openxmlformats.org/markup-compatibility/2006" xmlns:o="urn:schemas-microsoft-com:office:office" xmlns:r="http://schemas.openxmlformats.org/officeDocument/2006/relationships" xmlns:m="http://schemas.openxmlformats.org/officeDocument/2006/math" xmlns:v="urn:schemas-microsoft-com:vml" xmlns:wp14="http://schemas.microsoft.com/office/word/2010/wordprocessingDrawing" xmlns:wp="http://schemas.openxmlformats.org/drawingml/2006/wordprocessingDrawing" xmlns:w10="urn:schemas-microsoft-com:office:word" xmlns:w="http://schemas.openxmlformats.org/wordprocessingml/2006/main" xmlns:w14="http://schemas.microsoft.com/office/word/2010/wordml" xmlns:w15="http://schemas.microsoft.com/office/word/2012/wordml" xmlns:wpg="http://schemas.microsoft.com/office/word/2010/wordprocessingGroup" xmlns:wpi="http://schemas.microsoft.com/office/word/2010/wordprocessingInk" xmlns:wne="http://schemas.microsoft.com/office/word/2006/wordml" xmlns:wps="http://schemas.microsoft.com/office/word/2010/wordprocessingShape" mc:Ignorable="w14 w15 wp14">
-  <w:endnote w:type="separator" w:id="-1">
+<w:endnotes xmlns:ve="http://schemas.openxmlformats.org/markup-compatibility/2006" xmlns:o="urn:schemas-microsoft-com:office:office" xmlns:r="http://schemas.openxmlformats.org/officeDocument/2006/relationships" xmlns:m="http://schemas.openxmlformats.org/officeDocument/2006/math" xmlns:v="urn:schemas-microsoft-com:vml" xmlns:wp="http://schemas.openxmlformats.org/drawingml/2006/wordprocessingDrawing" xmlns:w10="urn:schemas-microsoft-com:office:word" xmlns:w="http://schemas.openxmlformats.org/wordprocessingml/2006/main" xmlns:wne="http://schemas.microsoft.com/office/word/2006/wordml">
+  <w:endnote w:type="separator" w:id="0">
     <w:p>
       <w:r>
         <w:separator/>
       </w:r>
     </w:p>
   </w:endnote>
-  <w:endnote w:type="continuationSeparator" w:id="0">
+  <w:endnote w:type="continuationSeparator" w:id="1">
     <w:p>
       <w:r>
         <w:continuationSeparator/>
@@ -5969,7 +5562,7 @@
 </file>
 
 <file path=word/footer1.xml><?xml version="1.0" encoding="utf-8"?>
-<w:ftr xmlns:wpc="http://schemas.microsoft.com/office/word/2010/wordprocessingCanvas" xmlns:mc="http://schemas.openxmlformats.org/markup-compatibility/2006" xmlns:o="urn:schemas-microsoft-com:office:office" xmlns:r="http://schemas.openxmlformats.org/officeDocument/2006/relationships" xmlns:m="http://schemas.openxmlformats.org/officeDocument/2006/math" xmlns:v="urn:schemas-microsoft-com:vml" xmlns:wp14="http://schemas.microsoft.com/office/word/2010/wordprocessingDrawing" xmlns:wp="http://schemas.openxmlformats.org/drawingml/2006/wordprocessingDrawing" xmlns:w10="urn:schemas-microsoft-com:office:word" xmlns:w="http://schemas.openxmlformats.org/wordprocessingml/2006/main" xmlns:w14="http://schemas.microsoft.com/office/word/2010/wordml" xmlns:w15="http://schemas.microsoft.com/office/word/2012/wordml" xmlns:wpg="http://schemas.microsoft.com/office/word/2010/wordprocessingGroup" xmlns:wpi="http://schemas.microsoft.com/office/word/2010/wordprocessingInk" xmlns:wne="http://schemas.microsoft.com/office/word/2006/wordml" xmlns:wps="http://schemas.microsoft.com/office/word/2010/wordprocessingShape" mc:Ignorable="w14 w15 wp14">
+<w:ftr xmlns:ve="http://schemas.openxmlformats.org/markup-compatibility/2006" xmlns:o="urn:schemas-microsoft-com:office:office" xmlns:r="http://schemas.openxmlformats.org/officeDocument/2006/relationships" xmlns:m="http://schemas.openxmlformats.org/officeDocument/2006/math" xmlns:v="urn:schemas-microsoft-com:vml" xmlns:wp="http://schemas.openxmlformats.org/drawingml/2006/wordprocessingDrawing" xmlns:w10="urn:schemas-microsoft-com:office:word" xmlns:w="http://schemas.openxmlformats.org/wordprocessingml/2006/main" xmlns:wne="http://schemas.microsoft.com/office/word/2006/wordml">
   <w:p>
     <w:pPr>
       <w:tabs>
@@ -5985,201 +5578,50 @@
       <w:rPr>
         <w:noProof/>
       </w:rPr>
-      <mc:AlternateContent>
-        <mc:Choice Requires="wps">
-          <w:drawing>
-            <wp:anchor distT="0" distB="0" distL="114300" distR="114300" simplePos="0" relativeHeight="503077304" behindDoc="1" locked="0" layoutInCell="1" allowOverlap="1">
-              <wp:simplePos x="0" y="0"/>
-              <wp:positionH relativeFrom="page">
-                <wp:posOffset>6091555</wp:posOffset>
-              </wp:positionH>
-              <wp:positionV relativeFrom="page">
-                <wp:posOffset>10092055</wp:posOffset>
-              </wp:positionV>
-              <wp:extent cx="353695" cy="152400"/>
-              <wp:effectExtent l="0" t="0" r="3175" b="4445"/>
-              <wp:wrapNone/>
-              <wp:docPr id="7" name="Text Box 99"/>
-              <wp:cNvGraphicFramePr>
-                <a:graphicFrameLocks xmlns:a="http://schemas.openxmlformats.org/drawingml/2006/main"/>
-              </wp:cNvGraphicFramePr>
-              <a:graphic xmlns:a="http://schemas.openxmlformats.org/drawingml/2006/main">
-                <a:graphicData uri="http://schemas.microsoft.com/office/word/2010/wordprocessingShape">
-                  <wps:wsp>
-                    <wps:cNvSpPr txBox="1">
-                      <a:spLocks noChangeArrowheads="1"/>
-                    </wps:cNvSpPr>
-                    <wps:spPr bwMode="auto">
-                      <a:xfrm>
-                        <a:off x="0" y="0"/>
-                        <a:ext cx="353695" cy="152400"/>
-                      </a:xfrm>
-                      <a:prstGeom prst="rect">
-                        <a:avLst/>
-                      </a:prstGeom>
-                      <a:noFill/>
-                      <a:ln>
-                        <a:noFill/>
-                      </a:ln>
-                      <a:extLst>
-                        <a:ext uri="{909E8E84-426E-40DD-AFC4-6F175D3DCCD1}">
-                          <a14:hiddenFill xmlns:a14="http://schemas.microsoft.com/office/drawing/2010/main">
-                            <a:solidFill>
-                              <a:srgbClr val="FFFFFF"/>
-                            </a:solidFill>
-                          </a14:hiddenFill>
-                        </a:ext>
-                        <a:ext uri="{91240B29-F687-4F45-9708-019B960494DF}">
-                          <a14:hiddenLine xmlns:a14="http://schemas.microsoft.com/office/drawing/2010/main" w="9525">
-                            <a:solidFill>
-                              <a:srgbClr val="000000"/>
-                            </a:solidFill>
-                            <a:miter lim="800000"/>
-                            <a:headEnd/>
-                            <a:tailEnd/>
-                          </a14:hiddenLine>
-                        </a:ext>
-                      </a:extLst>
-                    </wps:spPr>
-                    <wps:txbx>
-                      <w:txbxContent>
-                        <w:p>
-                          <w:pPr>
-                            <w:pStyle w:val="BodyText"/>
-                            <w:spacing w:line="224" w:lineRule="exact"/>
-                            <w:ind w:left="40"/>
-                          </w:pPr>
-                          <w:r>
-                            <w:fldChar w:fldCharType="begin"/>
-                          </w:r>
-                          <w:r>
-                            <w:instrText xml:space="preserve"> PAGE </w:instrText>
-                          </w:r>
-                          <w:r>
-                            <w:fldChar w:fldCharType="separate"/>
-                          </w:r>
-                          <w:r>
-                            <w:rPr>
-                              <w:noProof/>
-                            </w:rPr>
-                            <w:t>4</w:t>
-                          </w:r>
-                          <w:r>
-                            <w:fldChar w:fldCharType="end"/>
-                          </w:r>
-                          <w:r>
-                            <w:rPr>
-                              <w:spacing w:val="-4"/>
-                            </w:rPr>
-                            <w:t xml:space="preserve"> </w:t>
-                          </w:r>
-                          <w:r>
-                            <w:t>/</w:t>
-                          </w:r>
-                          <w:r>
-                            <w:rPr>
-                              <w:spacing w:val="-3"/>
-                            </w:rPr>
-                            <w:t xml:space="preserve"> </w:t>
-                          </w:r>
-                          <w:r>
-                            <w:rPr>
-                              <w:spacing w:val="-1"/>
-                            </w:rPr>
-                            <w:t>1</w:t>
-                          </w:r>
-                          <w:r>
-                            <w:rPr>
-                              <w:spacing w:val="-1"/>
-                            </w:rPr>
-                            <w:t>0</w:t>
-                          </w:r>
-                        </w:p>
-                      </w:txbxContent>
-                    </wps:txbx>
-                    <wps:bodyPr rot="0" vert="horz" wrap="square" lIns="0" tIns="0" rIns="0" bIns="0" anchor="t" anchorCtr="0" upright="1">
-                      <a:noAutofit/>
-                    </wps:bodyPr>
-                  </wps:wsp>
-                </a:graphicData>
-              </a:graphic>
-              <wp14:sizeRelH relativeFrom="page">
-                <wp14:pctWidth>0</wp14:pctWidth>
-              </wp14:sizeRelH>
-              <wp14:sizeRelV relativeFrom="page">
-                <wp14:pctHeight>0</wp14:pctHeight>
-              </wp14:sizeRelV>
-            </wp:anchor>
-          </w:drawing>
-        </mc:Choice>
-        <mc:Fallback>
-          <w:pict>
-            <v:shapetype id="_x0000_t202" coordsize="21600,21600" o:spt="202" path="m,l,21600r21600,l21600,xe">
-              <v:stroke joinstyle="miter"/>
-              <v:path gradientshapeok="t" o:connecttype="rect"/>
-            </v:shapetype>
-            <v:shape id="Text Box 99" o:spid="_x0000_s1026" type="#_x0000_t202" style="position:absolute;margin-left:479.65pt;margin-top:794.65pt;width:27.85pt;height:12pt;z-index:-239176;visibility:visible;mso-wrap-style:square;mso-width-percent:0;mso-height-percent:0;mso-wrap-distance-left:9pt;mso-wrap-distance-top:0;mso-wrap-distance-right:9pt;mso-wrap-distance-bottom:0;mso-position-horizontal:absolute;mso-position-horizontal-relative:page;mso-position-vertical:absolute;mso-position-vertical-relative:page;mso-width-percent:0;mso-height-percent:0;mso-width-relative:page;mso-height-relative:page;v-text-anchor:top" o:gfxdata="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" filled="f" stroked="f">
-              <v:textbox inset="0,0,0,0">
-                <w:txbxContent>
-                  <w:p>
-                    <w:pPr>
-                      <w:pStyle w:val="BodyText"/>
-                      <w:spacing w:line="224" w:lineRule="exact"/>
-                      <w:ind w:left="40"/>
-                    </w:pPr>
-                    <w:r>
-                      <w:fldChar w:fldCharType="begin"/>
-                    </w:r>
-                    <w:r>
-                      <w:instrText xml:space="preserve"> PAGE </w:instrText>
-                    </w:r>
-                    <w:r>
-                      <w:fldChar w:fldCharType="separate"/>
-                    </w:r>
-                    <w:r>
-                      <w:rPr>
-                        <w:noProof/>
-                      </w:rPr>
-                      <w:t>4</w:t>
-                    </w:r>
-                    <w:r>
-                      <w:fldChar w:fldCharType="end"/>
-                    </w:r>
-                    <w:r>
-                      <w:rPr>
-                        <w:spacing w:val="-4"/>
-                      </w:rPr>
-                      <w:t xml:space="preserve"> </w:t>
-                    </w:r>
-                    <w:r>
-                      <w:t>/</w:t>
-                    </w:r>
-                    <w:r>
-                      <w:rPr>
-                        <w:spacing w:val="-3"/>
-                      </w:rPr>
-                      <w:t xml:space="preserve"> </w:t>
-                    </w:r>
-                    <w:r>
-                      <w:rPr>
-                        <w:spacing w:val="-1"/>
-                      </w:rPr>
-                      <w:t>1</w:t>
-                    </w:r>
-                    <w:r>
-                      <w:rPr>
-                        <w:spacing w:val="-1"/>
-                      </w:rPr>
-                      <w:t>0</w:t>
-                    </w:r>
-                  </w:p>
-                </w:txbxContent>
-              </v:textbox>
-              <w10:wrap anchorx="page" anchory="page"/>
-            </v:shape>
-          </w:pict>
-        </mc:Fallback>
-      </mc:AlternateContent>
+      <w:pict>
+        <v:shapetype id="_x0000_t202" coordsize="21600,21600" o:spt="202" path="m,l,21600r21600,l21600,xe">
+          <v:stroke joinstyle="miter"/>
+          <v:path gradientshapeok="t" o:connecttype="rect"/>
+        </v:shapetype>
+        <v:shape id="Text Box 99" o:spid="_x0000_s4098" type="#_x0000_t202" style="position:absolute;margin-left:479.65pt;margin-top:794.65pt;width:27.85pt;height:12pt;z-index:-239176;visibility:visible;mso-position-horizontal-relative:page;mso-position-vertical-relative:page" o:gfxdata="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" filled="f" stroked="f">
+          <v:textbox inset="0,0,0,0">
+            <w:txbxContent>
+              <w:p>
+                <w:pPr>
+                  <w:pStyle w:val="BodyText"/>
+                  <w:spacing w:line="224" w:lineRule="exact"/>
+                  <w:ind w:left="40"/>
+                </w:pPr>
+                <w:r>
+                  <w:fldChar w:fldCharType="begin"/>
+                </w:r>
+                <w:r>
+                  <w:instrText xml:space="preserve"> PAGE </w:instrText>
+                </w:r>
+                <w:r>
+                  <w:fldChar w:fldCharType="separate"/>
+                </w:r>
+                <w:r>
+                  <w:rPr>
+                    <w:noProof/>
+                  </w:rPr>
+                  <w:t>2</w:t>
+                </w:r>
+                <w:r>
+                  <w:fldChar w:fldCharType="end"/>
+                </w:r>
+                <w:r>
+                  <w:t>/</w:t>
+                </w:r>
+                <w:r>
+                  <w:t>7</w:t>
+                </w:r>
+              </w:p>
+            </w:txbxContent>
+          </v:textbox>
+          <w10:wrap anchorx="page" anchory="page"/>
+        </v:shape>
+      </w:pict>
     </w:r>
     <w:r>
       <w:rPr>
@@ -6193,7 +5635,7 @@
 </file>
 
 <file path=word/footer2.xml><?xml version="1.0" encoding="utf-8"?>
-<w:ftr xmlns:wpc="http://schemas.microsoft.com/office/word/2010/wordprocessingCanvas" xmlns:mc="http://schemas.openxmlformats.org/markup-compatibility/2006" xmlns:o="urn:schemas-microsoft-com:office:office" xmlns:r="http://schemas.openxmlformats.org/officeDocument/2006/relationships" xmlns:m="http://schemas.openxmlformats.org/officeDocument/2006/math" xmlns:v="urn:schemas-microsoft-com:vml" xmlns:wp14="http://schemas.microsoft.com/office/word/2010/wordprocessingDrawing" xmlns:wp="http://schemas.openxmlformats.org/drawingml/2006/wordprocessingDrawing" xmlns:w10="urn:schemas-microsoft-com:office:word" xmlns:w="http://schemas.openxmlformats.org/wordprocessingml/2006/main" xmlns:w14="http://schemas.microsoft.com/office/word/2010/wordml" xmlns:w15="http://schemas.microsoft.com/office/word/2012/wordml" xmlns:wpg="http://schemas.microsoft.com/office/word/2010/wordprocessingGroup" xmlns:wpi="http://schemas.microsoft.com/office/word/2010/wordprocessingInk" xmlns:wne="http://schemas.microsoft.com/office/word/2006/wordml" xmlns:wps="http://schemas.microsoft.com/office/word/2010/wordprocessingShape" mc:Ignorable="w14 w15 wp14">
+<w:ftr xmlns:ve="http://schemas.openxmlformats.org/markup-compatibility/2006" xmlns:o="urn:schemas-microsoft-com:office:office" xmlns:r="http://schemas.openxmlformats.org/officeDocument/2006/relationships" xmlns:m="http://schemas.openxmlformats.org/officeDocument/2006/math" xmlns:v="urn:schemas-microsoft-com:vml" xmlns:wp="http://schemas.openxmlformats.org/drawingml/2006/wordprocessingDrawing" xmlns:w10="urn:schemas-microsoft-com:office:word" xmlns:w="http://schemas.openxmlformats.org/wordprocessingml/2006/main" xmlns:wne="http://schemas.microsoft.com/office/word/2006/wordml">
   <w:p>
     <w:pPr>
       <w:spacing w:line="14" w:lineRule="auto"/>
@@ -6206,218 +5648,78 @@
       <w:rPr>
         <w:noProof/>
       </w:rPr>
-      <mc:AlternateContent>
-        <mc:Choice Requires="wps">
-          <w:drawing>
-            <wp:anchor distT="0" distB="0" distL="114300" distR="114300" simplePos="0" relativeHeight="503080584" behindDoc="1" locked="0" layoutInCell="1" allowOverlap="1">
-              <wp:simplePos x="0" y="0"/>
-              <wp:positionH relativeFrom="page">
-                <wp:posOffset>6094730</wp:posOffset>
-              </wp:positionH>
-              <wp:positionV relativeFrom="page">
-                <wp:posOffset>10092055</wp:posOffset>
-              </wp:positionV>
-              <wp:extent cx="411480" cy="152400"/>
-              <wp:effectExtent l="0" t="0" r="0" b="4445"/>
-              <wp:wrapNone/>
-              <wp:docPr id="6" name="Text Box 128"/>
-              <wp:cNvGraphicFramePr>
-                <a:graphicFrameLocks xmlns:a="http://schemas.openxmlformats.org/drawingml/2006/main"/>
-              </wp:cNvGraphicFramePr>
-              <a:graphic xmlns:a="http://schemas.openxmlformats.org/drawingml/2006/main">
-                <a:graphicData uri="http://schemas.microsoft.com/office/word/2010/wordprocessingShape">
-                  <wps:wsp>
-                    <wps:cNvSpPr txBox="1">
-                      <a:spLocks noChangeArrowheads="1"/>
-                    </wps:cNvSpPr>
-                    <wps:spPr bwMode="auto">
-                      <a:xfrm>
-                        <a:off x="0" y="0"/>
-                        <a:ext cx="411480" cy="152400"/>
-                      </a:xfrm>
-                      <a:prstGeom prst="rect">
-                        <a:avLst/>
-                      </a:prstGeom>
-                      <a:noFill/>
-                      <a:ln>
-                        <a:noFill/>
-                      </a:ln>
-                      <a:extLst>
-                        <a:ext uri="{909E8E84-426E-40DD-AFC4-6F175D3DCCD1}">
-                          <a14:hiddenFill xmlns:a14="http://schemas.microsoft.com/office/drawing/2010/main">
-                            <a:solidFill>
-                              <a:srgbClr val="FFFFFF"/>
-                            </a:solidFill>
-                          </a14:hiddenFill>
-                        </a:ext>
-                        <a:ext uri="{91240B29-F687-4F45-9708-019B960494DF}">
-                          <a14:hiddenLine xmlns:a14="http://schemas.microsoft.com/office/drawing/2010/main" w="9525">
-                            <a:solidFill>
-                              <a:srgbClr val="000000"/>
-                            </a:solidFill>
-                            <a:miter lim="800000"/>
-                            <a:headEnd/>
-                            <a:tailEnd/>
-                          </a14:hiddenLine>
-                        </a:ext>
-                      </a:extLst>
-                    </wps:spPr>
-                    <wps:txbx>
-                      <w:txbxContent>
-                        <w:p>
-                          <w:pPr>
-                            <w:pStyle w:val="BodyText"/>
-                            <w:spacing w:line="224" w:lineRule="exact"/>
-                            <w:ind w:left="40"/>
-                          </w:pPr>
-                          <w:r>
-                            <w:fldChar w:fldCharType="begin"/>
-                          </w:r>
-                          <w:r>
-                            <w:instrText xml:space="preserve"> PAGE </w:instrText>
-                          </w:r>
-                          <w:r>
-                            <w:fldChar w:fldCharType="separate"/>
-                          </w:r>
-                          <w:r>
-                            <w:rPr>
-                              <w:noProof/>
-                            </w:rPr>
-                            <w:t>7</w:t>
-                          </w:r>
-                          <w:r>
-                            <w:fldChar w:fldCharType="end"/>
-                          </w:r>
-                          <w:r>
-                            <w:rPr>
-                              <w:spacing w:val="-4"/>
-                            </w:rPr>
-                            <w:t xml:space="preserve"> </w:t>
-                          </w:r>
-                          <w:r>
-                            <w:t>/</w:t>
-                          </w:r>
-                          <w:r>
-                            <w:rPr>
-                              <w:spacing w:val="-3"/>
-                            </w:rPr>
-                            <w:t xml:space="preserve"> </w:t>
-                          </w:r>
-                          <w:r>
-                            <w:rPr>
-                              <w:spacing w:val="-1"/>
-                            </w:rPr>
-                            <w:t>10</w:t>
-                          </w:r>
-                        </w:p>
-                        <w:p>
-                          <w:pPr>
-                            <w:pStyle w:val="BodyText"/>
-                            <w:spacing w:line="224" w:lineRule="exact"/>
-                            <w:ind w:left="20"/>
-                          </w:pPr>
-                        </w:p>
-                      </w:txbxContent>
-                    </wps:txbx>
-                    <wps:bodyPr rot="0" vert="horz" wrap="square" lIns="0" tIns="0" rIns="0" bIns="0" anchor="t" anchorCtr="0" upright="1">
-                      <a:noAutofit/>
-                    </wps:bodyPr>
-                  </wps:wsp>
-                </a:graphicData>
-              </a:graphic>
-              <wp14:sizeRelH relativeFrom="page">
-                <wp14:pctWidth>0</wp14:pctWidth>
-              </wp14:sizeRelH>
-              <wp14:sizeRelV relativeFrom="page">
-                <wp14:pctHeight>0</wp14:pctHeight>
-              </wp14:sizeRelV>
-            </wp:anchor>
-          </w:drawing>
-        </mc:Choice>
-        <mc:Fallback>
-          <w:pict>
-            <v:shapetype id="_x0000_t202" coordsize="21600,21600" o:spt="202" path="m,l,21600r21600,l21600,xe">
-              <v:stroke joinstyle="miter"/>
-              <v:path gradientshapeok="t" o:connecttype="rect"/>
-            </v:shapetype>
-            <v:shape id="Text Box 128" o:spid="_x0000_s1027" type="#_x0000_t202" style="position:absolute;margin-left:479.9pt;margin-top:794.65pt;width:32.4pt;height:12pt;z-index:-235896;visibility:visible;mso-wrap-style:square;mso-width-percent:0;mso-height-percent:0;mso-wrap-distance-left:9pt;mso-wrap-distance-top:0;mso-wrap-distance-right:9pt;mso-wrap-distance-bottom:0;mso-position-horizontal:absolute;mso-position-horizontal-relative:page;mso-position-vertical:absolute;mso-position-vertical-relative:page;mso-width-percent:0;mso-height-percent:0;mso-width-relative:page;mso-height-relative:page;v-text-anchor:top" o:gfxdata="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" filled="f" stroked="f">
-              <v:textbox inset="0,0,0,0">
-                <w:txbxContent>
-                  <w:p>
-                    <w:pPr>
-                      <w:pStyle w:val="BodyText"/>
-                      <w:spacing w:line="224" w:lineRule="exact"/>
-                      <w:ind w:left="40"/>
-                    </w:pPr>
-                    <w:r>
-                      <w:fldChar w:fldCharType="begin"/>
-                    </w:r>
-                    <w:r>
-                      <w:instrText xml:space="preserve"> PAGE </w:instrText>
-                    </w:r>
-                    <w:r>
-                      <w:fldChar w:fldCharType="separate"/>
-                    </w:r>
-                    <w:r>
-                      <w:rPr>
-                        <w:noProof/>
-                      </w:rPr>
-                      <w:t>7</w:t>
-                    </w:r>
-                    <w:r>
-                      <w:fldChar w:fldCharType="end"/>
-                    </w:r>
-                    <w:r>
-                      <w:rPr>
-                        <w:spacing w:val="-4"/>
-                      </w:rPr>
-                      <w:t xml:space="preserve"> </w:t>
-                    </w:r>
-                    <w:r>
-                      <w:t>/</w:t>
-                    </w:r>
-                    <w:r>
-                      <w:rPr>
-                        <w:spacing w:val="-3"/>
-                      </w:rPr>
-                      <w:t xml:space="preserve"> </w:t>
-                    </w:r>
-                    <w:r>
-                      <w:rPr>
-                        <w:spacing w:val="-1"/>
-                      </w:rPr>
-                      <w:t>10</w:t>
-                    </w:r>
-                  </w:p>
-                  <w:p>
-                    <w:pPr>
-                      <w:pStyle w:val="BodyText"/>
-                      <w:spacing w:line="224" w:lineRule="exact"/>
-                      <w:ind w:left="20"/>
-                    </w:pPr>
-                  </w:p>
-                </w:txbxContent>
-              </v:textbox>
-              <w10:wrap anchorx="page" anchory="page"/>
-            </v:shape>
-          </w:pict>
-        </mc:Fallback>
-      </mc:AlternateContent>
+      <w:pict>
+        <v:shapetype id="_x0000_t202" coordsize="21600,21600" o:spt="202" path="m,l,21600r21600,l21600,xe">
+          <v:stroke joinstyle="miter"/>
+          <v:path gradientshapeok="t" o:connecttype="rect"/>
+        </v:shapetype>
+        <v:shape id="Text Box 128" o:spid="_x0000_s4097" type="#_x0000_t202" style="position:absolute;margin-left:479.9pt;margin-top:794.65pt;width:32.4pt;height:12pt;z-index:-235896;visibility:visible;mso-position-horizontal-relative:page;mso-position-vertical-relative:page" o:gfxdata="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" filled="f" stroked="f">
+          <v:textbox inset="0,0,0,0">
+            <w:txbxContent>
+              <w:p>
+                <w:pPr>
+                  <w:pStyle w:val="BodyText"/>
+                  <w:spacing w:line="224" w:lineRule="exact"/>
+                  <w:ind w:left="40"/>
+                  <w:rPr>
+                    <w:spacing w:val="-1"/>
+                  </w:rPr>
+                </w:pPr>
+                <w:r>
+                  <w:fldChar w:fldCharType="begin"/>
+                </w:r>
+                <w:r>
+                  <w:instrText xml:space="preserve"> PAGE </w:instrText>
+                </w:r>
+                <w:r>
+                  <w:fldChar w:fldCharType="separate"/>
+                </w:r>
+                <w:r>
+                  <w:rPr>
+                    <w:noProof/>
+                  </w:rPr>
+                  <w:t>7</w:t>
+                </w:r>
+                <w:r>
+                  <w:fldChar w:fldCharType="end"/>
+                </w:r>
+                <w:r>
+                  <w:t>/</w:t>
+                </w:r>
+                <w:r>
+                  <w:rPr>
+                    <w:spacing w:val="-1"/>
+                  </w:rPr>
+                  <w:t>7</w:t>
+                </w:r>
+              </w:p>
+              <w:p>
+                <w:pPr>
+                  <w:pStyle w:val="BodyText"/>
+                  <w:spacing w:line="224" w:lineRule="exact"/>
+                  <w:ind w:left="20"/>
+                </w:pPr>
+              </w:p>
+            </w:txbxContent>
+          </v:textbox>
+          <w10:wrap anchorx="page" anchory="page"/>
+        </v:shape>
+      </w:pict>
     </w:r>
   </w:p>
 </w:ftr>
 </file>
 
 <file path=word/footnotes.xml><?xml version="1.0" encoding="utf-8"?>
-<w:footnotes xmlns:wpc="http://schemas.microsoft.com/office/word/2010/wordprocessingCanvas" xmlns:mc="http://schemas.openxmlformats.org/markup-compatibility/2006" xmlns:o="urn:schemas-microsoft-com:office:office" xmlns:r="http://schemas.openxmlformats.org/officeDocument/2006/relationships" xmlns:m="http://schemas.openxmlformats.org/officeDocument/2006/math" xmlns:v="urn:schemas-microsoft-com:vml" xmlns:wp14="http://schemas.microsoft.com/office/word/2010/wordprocessingDrawing" xmlns:wp="http://schemas.openxmlformats.org/drawingml/2006/wordprocessingDrawing" xmlns:w10="urn:schemas-microsoft-com:office:word" xmlns:w="http://schemas.openxmlformats.org/wordprocessingml/2006/main" xmlns:w14="http://schemas.microsoft.com/office/word/2010/wordml" xmlns:w15="http://schemas.microsoft.com/office/word/2012/wordml" xmlns:wpg="http://schemas.microsoft.com/office/word/2010/wordprocessingGroup" xmlns:wpi="http://schemas.microsoft.com/office/word/2010/wordprocessingInk" xmlns:wne="http://schemas.microsoft.com/office/word/2006/wordml" xmlns:wps="http://schemas.microsoft.com/office/word/2010/wordprocessingShape" mc:Ignorable="w14 w15 wp14">
-  <w:footnote w:type="separator" w:id="-1">
+<w:footnotes xmlns:ve="http://schemas.openxmlformats.org/markup-compatibility/2006" xmlns:o="urn:schemas-microsoft-com:office:office" xmlns:r="http://schemas.openxmlformats.org/officeDocument/2006/relationships" xmlns:m="http://schemas.openxmlformats.org/officeDocument/2006/math" xmlns:v="urn:schemas-microsoft-com:vml" xmlns:wp="http://schemas.openxmlformats.org/drawingml/2006/wordprocessingDrawing" xmlns:w10="urn:schemas-microsoft-com:office:word" xmlns:w="http://schemas.openxmlformats.org/wordprocessingml/2006/main" xmlns:wne="http://schemas.microsoft.com/office/word/2006/wordml">
+  <w:footnote w:type="separator" w:id="0">
     <w:p>
       <w:r>
         <w:separator/>
       </w:r>
     </w:p>
   </w:footnote>
-  <w:footnote w:type="continuationSeparator" w:id="0">
+  <w:footnote w:type="continuationSeparator" w:id="1">
     <w:p>
       <w:r>
         <w:continuationSeparator/>
@@ -6428,7 +5730,7 @@
 </file>
 
 <file path=word/header1.xml><?xml version="1.0" encoding="utf-8"?>
-<w:hdr xmlns:wpc="http://schemas.microsoft.com/office/word/2010/wordprocessingCanvas" xmlns:mc="http://schemas.openxmlformats.org/markup-compatibility/2006" xmlns:o="urn:schemas-microsoft-com:office:office" xmlns:r="http://schemas.openxmlformats.org/officeDocument/2006/relationships" xmlns:m="http://schemas.openxmlformats.org/officeDocument/2006/math" xmlns:v="urn:schemas-microsoft-com:vml" xmlns:wp14="http://schemas.microsoft.com/office/word/2010/wordprocessingDrawing" xmlns:wp="http://schemas.openxmlformats.org/drawingml/2006/wordprocessingDrawing" xmlns:w10="urn:schemas-microsoft-com:office:word" xmlns:w="http://schemas.openxmlformats.org/wordprocessingml/2006/main" xmlns:w14="http://schemas.microsoft.com/office/word/2010/wordml" xmlns:w15="http://schemas.microsoft.com/office/word/2012/wordml" xmlns:wpg="http://schemas.microsoft.com/office/word/2010/wordprocessingGroup" xmlns:wpi="http://schemas.microsoft.com/office/word/2010/wordprocessingInk" xmlns:wne="http://schemas.microsoft.com/office/word/2006/wordml" xmlns:wps="http://schemas.microsoft.com/office/word/2010/wordprocessingShape" mc:Ignorable="w14 w15 wp14">
+<w:hdr xmlns:ve="http://schemas.openxmlformats.org/markup-compatibility/2006" xmlns:o="urn:schemas-microsoft-com:office:office" xmlns:r="http://schemas.openxmlformats.org/officeDocument/2006/relationships" xmlns:m="http://schemas.openxmlformats.org/officeDocument/2006/math" xmlns:v="urn:schemas-microsoft-com:vml" xmlns:wp="http://schemas.openxmlformats.org/drawingml/2006/wordprocessingDrawing" xmlns:w10="urn:schemas-microsoft-com:office:word" xmlns:w="http://schemas.openxmlformats.org/wordprocessingml/2006/main" xmlns:wne="http://schemas.microsoft.com/office/word/2006/wordml">
   <w:p>
     <w:pPr>
       <w:spacing w:line="14" w:lineRule="auto"/>
@@ -6442,7 +5744,7 @@
 </file>
 
 <file path=word/numbering.xml><?xml version="1.0" encoding="utf-8"?>
-<w:numbering xmlns:wpc="http://schemas.microsoft.com/office/word/2010/wordprocessingCanvas" xmlns:mc="http://schemas.openxmlformats.org/markup-compatibility/2006" xmlns:o="urn:schemas-microsoft-com:office:office" xmlns:r="http://schemas.openxmlformats.org/officeDocument/2006/relationships" xmlns:m="http://schemas.openxmlformats.org/officeDocument/2006/math" xmlns:v="urn:schemas-microsoft-com:vml" xmlns:wp14="http://schemas.microsoft.com/office/word/2010/wordprocessingDrawing" xmlns:wp="http://schemas.openxmlformats.org/drawingml/2006/wordprocessingDrawing" xmlns:w10="urn:schemas-microsoft-com:office:word" xmlns:w="http://schemas.openxmlformats.org/wordprocessingml/2006/main" xmlns:w14="http://schemas.microsoft.com/office/word/2010/wordml" xmlns:w15="http://schemas.microsoft.com/office/word/2012/wordml" xmlns:wpg="http://schemas.microsoft.com/office/word/2010/wordprocessingGroup" xmlns:wpi="http://schemas.microsoft.com/office/word/2010/wordprocessingInk" xmlns:wne="http://schemas.microsoft.com/office/word/2006/wordml" xmlns:wps="http://schemas.microsoft.com/office/word/2010/wordprocessingShape" mc:Ignorable="w14 w15 wp14">
+<w:numbering xmlns:ve="http://schemas.openxmlformats.org/markup-compatibility/2006" xmlns:o="urn:schemas-microsoft-com:office:office" xmlns:r="http://schemas.openxmlformats.org/officeDocument/2006/relationships" xmlns:m="http://schemas.openxmlformats.org/officeDocument/2006/math" xmlns:v="urn:schemas-microsoft-com:vml" xmlns:wp="http://schemas.openxmlformats.org/drawingml/2006/wordprocessingDrawing" xmlns:w10="urn:schemas-microsoft-com:office:word" xmlns:w="http://schemas.openxmlformats.org/wordprocessingml/2006/main" xmlns:wne="http://schemas.microsoft.com/office/word/2006/wordml">
   <w:abstractNum w:abstractNumId="0">
     <w:nsid w:val="1B2C17D0"/>
     <w:multiLevelType w:val="multilevel"/>
@@ -8162,7 +7464,7 @@
 </file>
 
 <file path=word/styles.xml><?xml version="1.0" encoding="utf-8"?>
-<w:styles xmlns:mc="http://schemas.openxmlformats.org/markup-compatibility/2006" xmlns:r="http://schemas.openxmlformats.org/officeDocument/2006/relationships" xmlns:w="http://schemas.openxmlformats.org/wordprocessingml/2006/main" xmlns:w14="http://schemas.microsoft.com/office/word/2010/wordml" xmlns:w15="http://schemas.microsoft.com/office/word/2012/wordml" mc:Ignorable="w14 w15">
+<w:styles xmlns:r="http://schemas.openxmlformats.org/officeDocument/2006/relationships" xmlns:w="http://schemas.openxmlformats.org/wordprocessingml/2006/main">
   <w:docDefaults>
     <w:rPrDefault>
       <w:rPr>
@@ -8178,389 +7480,158 @@
       </w:pPr>
     </w:pPrDefault>
   </w:docDefaults>
-  <w:latentStyles w:defLockedState="0" w:defUIPriority="99" w:defSemiHidden="0" w:defUnhideWhenUsed="0" w:defQFormat="0" w:count="371">
-    <w:lsdException w:name="Normal" w:uiPriority="0" w:qFormat="1"/>
-    <w:lsdException w:name="heading 1" w:uiPriority="9" w:qFormat="1"/>
-    <w:lsdException w:name="heading 2" w:semiHidden="1" w:uiPriority="9" w:unhideWhenUsed="1" w:qFormat="1"/>
-    <w:lsdException w:name="heading 3" w:semiHidden="1" w:uiPriority="9" w:unhideWhenUsed="1" w:qFormat="1"/>
-    <w:lsdException w:name="heading 4" w:semiHidden="1" w:uiPriority="9" w:unhideWhenUsed="1" w:qFormat="1"/>
-    <w:lsdException w:name="heading 5" w:semiHidden="1" w:uiPriority="9" w:unhideWhenUsed="1" w:qFormat="1"/>
-    <w:lsdException w:name="heading 6" w:semiHidden="1" w:uiPriority="9" w:unhideWhenUsed="1" w:qFormat="1"/>
-    <w:lsdException w:name="heading 7" w:semiHidden="1" w:uiPriority="9" w:unhideWhenUsed="1" w:qFormat="1"/>
-    <w:lsdException w:name="heading 8" w:semiHidden="1" w:uiPriority="9" w:unhideWhenUsed="1" w:qFormat="1"/>
-    <w:lsdException w:name="heading 9" w:semiHidden="1" w:uiPriority="9" w:unhideWhenUsed="1" w:qFormat="1"/>
-    <w:lsdException w:name="index 1" w:semiHidden="1" w:unhideWhenUsed="1"/>
-    <w:lsdException w:name="index 2" w:semiHidden="1" w:unhideWhenUsed="1"/>
-    <w:lsdException w:name="index 3" w:semiHidden="1" w:unhideWhenUsed="1"/>
-    <w:lsdException w:name="index 4" w:semiHidden="1" w:unhideWhenUsed="1"/>
-    <w:lsdException w:name="index 5" w:semiHidden="1" w:unhideWhenUsed="1"/>
-    <w:lsdException w:name="index 6" w:semiHidden="1" w:unhideWhenUsed="1"/>
-    <w:lsdException w:name="index 7" w:semiHidden="1" w:unhideWhenUsed="1"/>
-    <w:lsdException w:name="index 8" w:semiHidden="1" w:unhideWhenUsed="1"/>
-    <w:lsdException w:name="index 9" w:semiHidden="1" w:unhideWhenUsed="1"/>
-    <w:lsdException w:name="toc 1" w:semiHidden="1" w:uiPriority="39" w:unhideWhenUsed="1"/>
-    <w:lsdException w:name="toc 2" w:semiHidden="1" w:uiPriority="39" w:unhideWhenUsed="1"/>
-    <w:lsdException w:name="toc 3" w:semiHidden="1" w:uiPriority="39" w:unhideWhenUsed="1"/>
-    <w:lsdException w:name="toc 4" w:semiHidden="1" w:uiPriority="39" w:unhideWhenUsed="1"/>
-    <w:lsdException w:name="toc 5" w:semiHidden="1" w:uiPriority="39" w:unhideWhenUsed="1"/>
-    <w:lsdException w:name="toc 6" w:semiHidden="1" w:uiPriority="39" w:unhideWhenUsed="1"/>
-    <w:lsdException w:name="toc 7" w:semiHidden="1" w:uiPriority="39" w:unhideWhenUsed="1"/>
-    <w:lsdException w:name="toc 8" w:semiHidden="1" w:uiPriority="39" w:unhideWhenUsed="1"/>
-    <w:lsdException w:name="toc 9" w:semiHidden="1" w:uiPriority="39" w:unhideWhenUsed="1"/>
-    <w:lsdException w:name="Normal Indent" w:semiHidden="1" w:unhideWhenUsed="1"/>
-    <w:lsdException w:name="footnote text" w:semiHidden="1" w:unhideWhenUsed="1"/>
-    <w:lsdException w:name="annotation text" w:semiHidden="1" w:unhideWhenUsed="1"/>
-    <w:lsdException w:name="header" w:semiHidden="1" w:unhideWhenUsed="1"/>
-    <w:lsdException w:name="footer" w:semiHidden="1" w:unhideWhenUsed="1"/>
-    <w:lsdException w:name="index heading" w:semiHidden="1" w:unhideWhenUsed="1"/>
-    <w:lsdException w:name="caption" w:semiHidden="1" w:uiPriority="0" w:unhideWhenUsed="1" w:qFormat="1"/>
-    <w:lsdException w:name="table of figures" w:semiHidden="1" w:unhideWhenUsed="1"/>
-    <w:lsdException w:name="envelope address" w:semiHidden="1" w:unhideWhenUsed="1"/>
-    <w:lsdException w:name="envelope return" w:semiHidden="1" w:unhideWhenUsed="1"/>
-    <w:lsdException w:name="footnote reference" w:semiHidden="1" w:unhideWhenUsed="1"/>
-    <w:lsdException w:name="annotation reference" w:semiHidden="1" w:unhideWhenUsed="1"/>
-    <w:lsdException w:name="line number" w:semiHidden="1" w:unhideWhenUsed="1"/>
-    <w:lsdException w:name="page number" w:semiHidden="1" w:unhideWhenUsed="1"/>
-    <w:lsdException w:name="endnote reference" w:semiHidden="1" w:unhideWhenUsed="1"/>
-    <w:lsdException w:name="endnote text" w:semiHidden="1" w:unhideWhenUsed="1"/>
-    <w:lsdException w:name="table of authorities" w:semiHidden="1" w:unhideWhenUsed="1"/>
-    <w:lsdException w:name="macro" w:semiHidden="1" w:unhideWhenUsed="1"/>
-    <w:lsdException w:name="toa heading" w:semiHidden="1" w:unhideWhenUsed="1"/>
-    <w:lsdException w:name="List" w:semiHidden="1" w:unhideWhenUsed="1"/>
-    <w:lsdException w:name="List Bullet" w:semiHidden="1" w:unhideWhenUsed="1"/>
-    <w:lsdException w:name="List Number" w:semiHidden="1" w:unhideWhenUsed="1"/>
-    <w:lsdException w:name="List 2" w:semiHidden="1" w:unhideWhenUsed="1"/>
-    <w:lsdException w:name="List 3" w:semiHidden="1" w:unhideWhenUsed="1"/>
-    <w:lsdException w:name="List 4" w:semiHidden="1" w:unhideWhenUsed="1"/>
-    <w:lsdException w:name="List 5" w:semiHidden="1" w:unhideWhenUsed="1"/>
-    <w:lsdException w:name="List Bullet 2" w:semiHidden="1" w:unhideWhenUsed="1"/>
-    <w:lsdException w:name="List Bullet 3" w:semiHidden="1" w:unhideWhenUsed="1"/>
-    <w:lsdException w:name="List Bullet 4" w:semiHidden="1" w:unhideWhenUsed="1"/>
-    <w:lsdException w:name="List Bullet 5" w:semiHidden="1" w:unhideWhenUsed="1"/>
-    <w:lsdException w:name="List Number 2" w:semiHidden="1" w:unhideWhenUsed="1"/>
-    <w:lsdException w:name="List Number 3" w:semiHidden="1" w:unhideWhenUsed="1"/>
-    <w:lsdException w:name="List Number 4" w:semiHidden="1" w:unhideWhenUsed="1"/>
-    <w:lsdException w:name="List Number 5" w:semiHidden="1" w:unhideWhenUsed="1"/>
-    <w:lsdException w:name="Title" w:uiPriority="10" w:qFormat="1"/>
-    <w:lsdException w:name="Closing" w:semiHidden="1" w:unhideWhenUsed="1"/>
-    <w:lsdException w:name="Signature" w:semiHidden="1" w:unhideWhenUsed="1"/>
-    <w:lsdException w:name="Default Paragraph Font" w:semiHidden="1" w:uiPriority="1" w:unhideWhenUsed="1"/>
-    <w:lsdException w:name="Body Text" w:semiHidden="1" w:uiPriority="1" w:unhideWhenUsed="1" w:qFormat="1"/>
-    <w:lsdException w:name="Body Text Indent" w:semiHidden="1" w:unhideWhenUsed="1"/>
-    <w:lsdException w:name="List Continue" w:semiHidden="1" w:unhideWhenUsed="1"/>
-    <w:lsdException w:name="List Continue 2" w:semiHidden="1" w:unhideWhenUsed="1"/>
-    <w:lsdException w:name="List Continue 3" w:semiHidden="1" w:unhideWhenUsed="1"/>
-    <w:lsdException w:name="List Continue 4" w:semiHidden="1" w:unhideWhenUsed="1"/>
-    <w:lsdException w:name="List Continue 5" w:semiHidden="1" w:unhideWhenUsed="1"/>
-    <w:lsdException w:name="Message Header" w:semiHidden="1" w:unhideWhenUsed="1"/>
-    <w:lsdException w:name="Subtitle" w:uiPriority="11" w:qFormat="1"/>
-    <w:lsdException w:name="Salutation" w:semiHidden="1" w:unhideWhenUsed="1"/>
-    <w:lsdException w:name="Date" w:semiHidden="1" w:unhideWhenUsed="1"/>
-    <w:lsdException w:name="Body Text First Indent" w:semiHidden="1" w:unhideWhenUsed="1"/>
-    <w:lsdException w:name="Body Text First Indent 2" w:semiHidden="1" w:unhideWhenUsed="1"/>
-    <w:lsdException w:name="Note Heading" w:semiHidden="1" w:unhideWhenUsed="1"/>
-    <w:lsdException w:name="Body Text 2" w:semiHidden="1" w:unhideWhenUsed="1"/>
-    <w:lsdException w:name="Body Text 3" w:semiHidden="1" w:unhideWhenUsed="1"/>
-    <w:lsdException w:name="Body Text Indent 2" w:semiHidden="1" w:unhideWhenUsed="1"/>
-    <w:lsdException w:name="Body Text Indent 3" w:semiHidden="1" w:unhideWhenUsed="1"/>
-    <w:lsdException w:name="Block Text" w:semiHidden="1" w:unhideWhenUsed="1"/>
-    <w:lsdException w:name="Hyperlink" w:semiHidden="1" w:unhideWhenUsed="1"/>
-    <w:lsdException w:name="FollowedHyperlink" w:semiHidden="1" w:unhideWhenUsed="1"/>
-    <w:lsdException w:name="Strong" w:uiPriority="22" w:qFormat="1"/>
-    <w:lsdException w:name="Emphasis" w:uiPriority="20" w:qFormat="1"/>
-    <w:lsdException w:name="Document Map" w:semiHidden="1" w:unhideWhenUsed="1"/>
-    <w:lsdException w:name="Plain Text" w:semiHidden="1" w:unhideWhenUsed="1"/>
-    <w:lsdException w:name="E-mail Signature" w:semiHidden="1" w:unhideWhenUsed="1"/>
-    <w:lsdException w:name="HTML Top of Form" w:semiHidden="1" w:unhideWhenUsed="1"/>
-    <w:lsdException w:name="HTML Bottom of Form" w:semiHidden="1" w:unhideWhenUsed="1"/>
-    <w:lsdException w:name="Normal (Web)" w:semiHidden="1" w:unhideWhenUsed="1"/>
-    <w:lsdException w:name="HTML Acronym" w:semiHidden="1" w:unhideWhenUsed="1"/>
-    <w:lsdException w:name="HTML Address" w:semiHidden="1" w:unhideWhenUsed="1"/>
-    <w:lsdException w:name="HTML Cite" w:semiHidden="1" w:unhideWhenUsed="1"/>
-    <w:lsdException w:name="HTML Code" w:semiHidden="1" w:unhideWhenUsed="1"/>
-    <w:lsdException w:name="HTML Definition" w:semiHidden="1" w:unhideWhenUsed="1"/>
-    <w:lsdException w:name="HTML Keyboard" w:semiHidden="1" w:unhideWhenUsed="1"/>
-    <w:lsdException w:name="HTML Preformatted" w:semiHidden="1" w:unhideWhenUsed="1"/>
-    <w:lsdException w:name="HTML Sample" w:semiHidden="1" w:unhideWhenUsed="1"/>
-    <w:lsdException w:name="HTML Typewriter" w:semiHidden="1" w:unhideWhenUsed="1"/>
-    <w:lsdException w:name="HTML Variable" w:semiHidden="1" w:unhideWhenUsed="1"/>
-    <w:lsdException w:name="Normal Table" w:semiHidden="1" w:unhideWhenUsed="1"/>
-    <w:lsdException w:name="annotation subject" w:semiHidden="1" w:unhideWhenUsed="1"/>
-    <w:lsdException w:name="No List" w:semiHidden="1" w:unhideWhenUsed="1"/>
-    <w:lsdException w:name="Outline List 1" w:semiHidden="1" w:unhideWhenUsed="1"/>
-    <w:lsdException w:name="Outline List 2" w:semiHidden="1" w:unhideWhenUsed="1"/>
-    <w:lsdException w:name="Outline List 3" w:semiHidden="1" w:unhideWhenUsed="1"/>
-    <w:lsdException w:name="Table Simple 1" w:semiHidden="1" w:unhideWhenUsed="1"/>
-    <w:lsdException w:name="Table Simple 2" w:semiHidden="1" w:unhideWhenUsed="1"/>
-    <w:lsdException w:name="Table Simple 3" w:semiHidden="1" w:unhideWhenUsed="1"/>
-    <w:lsdException w:name="Table Classic 1" w:semiHidden="1" w:unhideWhenUsed="1"/>
-    <w:lsdException w:name="Table Classic 2" w:semiHidden="1" w:unhideWhenUsed="1"/>
-    <w:lsdException w:name="Table Classic 3" w:semiHidden="1" w:unhideWhenUsed="1"/>
-    <w:lsdException w:name="Table Classic 4" w:semiHidden="1" w:unhideWhenUsed="1"/>
-    <w:lsdException w:name="Table Colorful 1" w:semiHidden="1" w:unhideWhenUsed="1"/>
-    <w:lsdException w:name="Table Colorful 2" w:semiHidden="1" w:unhideWhenUsed="1"/>
-    <w:lsdException w:name="Table Colorful 3" w:semiHidden="1" w:unhideWhenUsed="1"/>
-    <w:lsdException w:name="Table Columns 1" w:semiHidden="1" w:unhideWhenUsed="1"/>
-    <w:lsdException w:name="Table Columns 2" w:semiHidden="1" w:unhideWhenUsed="1"/>
-    <w:lsdException w:name="Table Columns 3" w:semiHidden="1" w:unhideWhenUsed="1"/>
-    <w:lsdException w:name="Table Columns 4" w:semiHidden="1" w:unhideWhenUsed="1"/>
-    <w:lsdException w:name="Table Columns 5" w:semiHidden="1" w:unhideWhenUsed="1"/>
-    <w:lsdException w:name="Table Grid 1" w:semiHidden="1" w:unhideWhenUsed="1"/>
-    <w:lsdException w:name="Table Grid 2" w:semiHidden="1" w:unhideWhenUsed="1"/>
-    <w:lsdException w:name="Table Grid 3" w:semiHidden="1" w:unhideWhenUsed="1"/>
-    <w:lsdException w:name="Table Grid 4" w:semiHidden="1" w:unhideWhenUsed="1"/>
-    <w:lsdException w:name="Table Grid 5" w:semiHidden="1" w:unhideWhenUsed="1"/>
-    <w:lsdException w:name="Table Grid 6" w:semiHidden="1" w:unhideWhenUsed="1"/>
-    <w:lsdException w:name="Table Grid 7" w:semiHidden="1" w:unhideWhenUsed="1"/>
-    <w:lsdException w:name="Table Grid 8" w:semiHidden="1" w:unhideWhenUsed="1"/>
-    <w:lsdException w:name="Table List 1" w:semiHidden="1" w:unhideWhenUsed="1"/>
-    <w:lsdException w:name="Table List 2" w:semiHidden="1" w:unhideWhenUsed="1"/>
-    <w:lsdException w:name="Table List 3" w:semiHidden="1" w:unhideWhenUsed="1"/>
-    <w:lsdException w:name="Table List 4" w:semiHidden="1" w:unhideWhenUsed="1"/>
-    <w:lsdException w:name="Table List 5" w:semiHidden="1" w:unhideWhenUsed="1"/>
-    <w:lsdException w:name="Table List 6" w:semiHidden="1" w:unhideWhenUsed="1"/>
-    <w:lsdException w:name="Table List 7" w:semiHidden="1" w:unhideWhenUsed="1"/>
-    <w:lsdException w:name="Table List 8" w:semiHidden="1" w:unhideWhenUsed="1"/>
-    <w:lsdException w:name="Table 3D effects 1" w:semiHidden="1" w:unhideWhenUsed="1"/>
-    <w:lsdException w:name="Table 3D effects 2" w:semiHidden="1" w:unhideWhenUsed="1"/>
-    <w:lsdException w:name="Table 3D effects 3" w:semiHidden="1" w:unhideWhenUsed="1"/>
-    <w:lsdException w:name="Table Contemporary" w:semiHidden="1" w:unhideWhenUsed="1"/>
-    <w:lsdException w:name="Table Elegant" w:semiHidden="1" w:unhideWhenUsed="1"/>
-    <w:lsdException w:name="Table Professional" w:semiHidden="1" w:unhideWhenUsed="1"/>
-    <w:lsdException w:name="Table Subtle 1" w:semiHidden="1" w:unhideWhenUsed="1"/>
-    <w:lsdException w:name="Table Subtle 2" w:semiHidden="1" w:unhideWhenUsed="1"/>
-    <w:lsdException w:name="Table Web 1" w:semiHidden="1" w:unhideWhenUsed="1"/>
-    <w:lsdException w:name="Table Web 2" w:semiHidden="1" w:unhideWhenUsed="1"/>
-    <w:lsdException w:name="Table Web 3" w:semiHidden="1" w:unhideWhenUsed="1"/>
-    <w:lsdException w:name="Balloon Text" w:semiHidden="1" w:unhideWhenUsed="1"/>
-    <w:lsdException w:name="Table Grid" w:uiPriority="39"/>
-    <w:lsdException w:name="Table Theme" w:semiHidden="1" w:unhideWhenUsed="1"/>
-    <w:lsdException w:name="Placeholder Text" w:semiHidden="1"/>
-    <w:lsdException w:name="No Spacing" w:uiPriority="1" w:qFormat="1"/>
-    <w:lsdException w:name="Light Shading" w:uiPriority="60"/>
-    <w:lsdException w:name="Light List" w:uiPriority="61"/>
-    <w:lsdException w:name="Light Grid" w:uiPriority="62"/>
-    <w:lsdException w:name="Medium Shading 1" w:uiPriority="63"/>
-    <w:lsdException w:name="Medium Shading 2" w:uiPriority="64"/>
-    <w:lsdException w:name="Medium List 1" w:uiPriority="65"/>
-    <w:lsdException w:name="Medium List 2" w:uiPriority="66"/>
-    <w:lsdException w:name="Medium Grid 1" w:uiPriority="67"/>
-    <w:lsdException w:name="Medium Grid 2" w:uiPriority="68"/>
-    <w:lsdException w:name="Medium Grid 3" w:uiPriority="69"/>
-    <w:lsdException w:name="Dark List" w:uiPriority="70"/>
-    <w:lsdException w:name="Colorful Shading" w:uiPriority="71"/>
-    <w:lsdException w:name="Colorful List" w:uiPriority="72"/>
-    <w:lsdException w:name="Colorful Grid" w:uiPriority="73"/>
-    <w:lsdException w:name="Light Shading Accent 1" w:uiPriority="60"/>
-    <w:lsdException w:name="Light List Accent 1" w:uiPriority="61"/>
-    <w:lsdException w:name="Light Grid Accent 1" w:uiPriority="62"/>
-    <w:lsdException w:name="Medium Shading 1 Accent 1" w:uiPriority="63"/>
-    <w:lsdException w:name="Medium Shading 2 Accent 1" w:uiPriority="64"/>
-    <w:lsdException w:name="Medium List 1 Accent 1" w:uiPriority="65"/>
-    <w:lsdException w:name="Revision" w:semiHidden="1"/>
-    <w:lsdException w:name="List Paragraph" w:uiPriority="34" w:qFormat="1"/>
-    <w:lsdException w:name="Quote" w:uiPriority="29" w:qFormat="1"/>
-    <w:lsdException w:name="Intense Quote" w:uiPriority="30" w:qFormat="1"/>
-    <w:lsdException w:name="Medium List 2 Accent 1" w:uiPriority="66"/>
-    <w:lsdException w:name="Medium Grid 1 Accent 1" w:uiPriority="67"/>
-    <w:lsdException w:name="Medium Grid 2 Accent 1" w:uiPriority="68"/>
-    <w:lsdException w:name="Medium Grid 3 Accent 1" w:uiPriority="69"/>
-    <w:lsdException w:name="Dark List Accent 1" w:uiPriority="70"/>
-    <w:lsdException w:name="Colorful Shading Accent 1" w:uiPriority="71"/>
-    <w:lsdException w:name="Colorful List Accent 1" w:uiPriority="72"/>
-    <w:lsdException w:name="Colorful Grid Accent 1" w:uiPriority="73"/>
-    <w:lsdException w:name="Light Shading Accent 2" w:uiPriority="60"/>
-    <w:lsdException w:name="Light List Accent 2" w:uiPriority="61"/>
-    <w:lsdException w:name="Light Grid Accent 2" w:uiPriority="62"/>
-    <w:lsdException w:name="Medium Shading 1 Accent 2" w:uiPriority="63"/>
-    <w:lsdException w:name="Medium Shading 2 Accent 2" w:uiPriority="64"/>
-    <w:lsdException w:name="Medium List 1 Accent 2" w:uiPriority="65"/>
-    <w:lsdException w:name="Medium List 2 Accent 2" w:uiPriority="66"/>
-    <w:lsdException w:name="Medium Grid 1 Accent 2" w:uiPriority="67"/>
-    <w:lsdException w:name="Medium Grid 2 Accent 2" w:uiPriority="68"/>
-    <w:lsdException w:name="Medium Grid 3 Accent 2" w:uiPriority="69"/>
-    <w:lsdException w:name="Dark List Accent 2" w:uiPriority="70"/>
-    <w:lsdException w:name="Colorful Shading Accent 2" w:uiPriority="71"/>
-    <w:lsdException w:name="Colorful List Accent 2" w:uiPriority="72"/>
-    <w:lsdException w:name="Colorful Grid Accent 2" w:uiPriority="73"/>
-    <w:lsdException w:name="Light Shading Accent 3" w:uiPriority="60"/>
-    <w:lsdException w:name="Light List Accent 3" w:uiPriority="61"/>
-    <w:lsdException w:name="Light Grid Accent 3" w:uiPriority="62"/>
-    <w:lsdException w:name="Medium Shading 1 Accent 3" w:uiPriority="63"/>
-    <w:lsdException w:name="Medium Shading 2 Accent 3" w:uiPriority="64"/>
-    <w:lsdException w:name="Medium List 1 Accent 3" w:uiPriority="65"/>
-    <w:lsdException w:name="Medium List 2 Accent 3" w:uiPriority="66"/>
-    <w:lsdException w:name="Medium Grid 1 Accent 3" w:uiPriority="67"/>
-    <w:lsdException w:name="Medium Grid 2 Accent 3" w:uiPriority="68"/>
-    <w:lsdException w:name="Medium Grid 3 Accent 3" w:uiPriority="69"/>
-    <w:lsdException w:name="Dark List Accent 3" w:uiPriority="70"/>
-    <w:lsdException w:name="Colorful Shading Accent 3" w:uiPriority="71"/>
-    <w:lsdException w:name="Colorful List Accent 3" w:uiPriority="72"/>
-    <w:lsdException w:name="Colorful Grid Accent 3" w:uiPriority="73"/>
-    <w:lsdException w:name="Light Shading Accent 4" w:uiPriority="60"/>
-    <w:lsdException w:name="Light List Accent 4" w:uiPriority="61"/>
-    <w:lsdException w:name="Light Grid Accent 4" w:uiPriority="62"/>
-    <w:lsdException w:name="Medium Shading 1 Accent 4" w:uiPriority="63"/>
-    <w:lsdException w:name="Medium Shading 2 Accent 4" w:uiPriority="64"/>
-    <w:lsdException w:name="Medium List 1 Accent 4" w:uiPriority="65"/>
-    <w:lsdException w:name="Medium List 2 Accent 4" w:uiPriority="66"/>
-    <w:lsdException w:name="Medium Grid 1 Accent 4" w:uiPriority="67"/>
-    <w:lsdException w:name="Medium Grid 2 Accent 4" w:uiPriority="68"/>
-    <w:lsdException w:name="Medium Grid 3 Accent 4" w:uiPriority="69"/>
-    <w:lsdException w:name="Dark List Accent 4" w:uiPriority="70"/>
-    <w:lsdException w:name="Colorful Shading Accent 4" w:uiPriority="71"/>
-    <w:lsdException w:name="Colorful List Accent 4" w:uiPriority="72"/>
-    <w:lsdException w:name="Colorful Grid Accent 4" w:uiPriority="73"/>
-    <w:lsdException w:name="Light Shading Accent 5" w:uiPriority="60"/>
-    <w:lsdException w:name="Light List Accent 5" w:uiPriority="61"/>
-    <w:lsdException w:name="Light Grid Accent 5" w:uiPriority="62"/>
-    <w:lsdException w:name="Medium Shading 1 Accent 5" w:uiPriority="63"/>
-    <w:lsdException w:name="Medium Shading 2 Accent 5" w:uiPriority="64"/>
-    <w:lsdException w:name="Medium List 1 Accent 5" w:uiPriority="65"/>
-    <w:lsdException w:name="Medium List 2 Accent 5" w:uiPriority="66"/>
-    <w:lsdException w:name="Medium Grid 1 Accent 5" w:uiPriority="67"/>
-    <w:lsdException w:name="Medium Grid 2 Accent 5" w:uiPriority="68"/>
-    <w:lsdException w:name="Medium Grid 3 Accent 5" w:uiPriority="69"/>
-    <w:lsdException w:name="Dark List Accent 5" w:uiPriority="70"/>
-    <w:lsdException w:name="Colorful Shading Accent 5" w:uiPriority="71"/>
-    <w:lsdException w:name="Colorful List Accent 5" w:uiPriority="72"/>
-    <w:lsdException w:name="Colorful Grid Accent 5" w:uiPriority="73"/>
-    <w:lsdException w:name="Light Shading Accent 6" w:uiPriority="60"/>
-    <w:lsdException w:name="Light List Accent 6" w:uiPriority="61"/>
-    <w:lsdException w:name="Light Grid Accent 6" w:uiPriority="62"/>
-    <w:lsdException w:name="Medium Shading 1 Accent 6" w:uiPriority="63"/>
-    <w:lsdException w:name="Medium Shading 2 Accent 6" w:uiPriority="64"/>
-    <w:lsdException w:name="Medium List 1 Accent 6" w:uiPriority="65"/>
-    <w:lsdException w:name="Medium List 2 Accent 6" w:uiPriority="66"/>
-    <w:lsdException w:name="Medium Grid 1 Accent 6" w:uiPriority="67"/>
-    <w:lsdException w:name="Medium Grid 2 Accent 6" w:uiPriority="68"/>
-    <w:lsdException w:name="Medium Grid 3 Accent 6" w:uiPriority="69"/>
-    <w:lsdException w:name="Dark List Accent 6" w:uiPriority="70"/>
-    <w:lsdException w:name="Colorful Shading Accent 6" w:uiPriority="71"/>
-    <w:lsdException w:name="Colorful List Accent 6" w:uiPriority="72"/>
-    <w:lsdException w:name="Colorful Grid Accent 6" w:uiPriority="73"/>
-    <w:lsdException w:name="Subtle Emphasis" w:uiPriority="19" w:qFormat="1"/>
-    <w:lsdException w:name="Intense Emphasis" w:uiPriority="21" w:qFormat="1"/>
-    <w:lsdException w:name="Subtle Reference" w:uiPriority="31" w:qFormat="1"/>
-    <w:lsdException w:name="Intense Reference" w:uiPriority="32" w:qFormat="1"/>
-    <w:lsdException w:name="Book Title" w:uiPriority="33" w:qFormat="1"/>
-    <w:lsdException w:name="Bibliography" w:semiHidden="1" w:uiPriority="37" w:unhideWhenUsed="1"/>
-    <w:lsdException w:name="TOC Heading" w:semiHidden="1" w:uiPriority="39" w:unhideWhenUsed="1" w:qFormat="1"/>
-    <w:lsdException w:name="Plain Table 1" w:uiPriority="41"/>
-    <w:lsdException w:name="Plain Table 2" w:uiPriority="42"/>
-    <w:lsdException w:name="Plain Table 3" w:uiPriority="43"/>
-    <w:lsdException w:name="Plain Table 4" w:uiPriority="44"/>
-    <w:lsdException w:name="Plain Table 5" w:uiPriority="45"/>
-    <w:lsdException w:name="Grid Table Light" w:uiPriority="40"/>
-    <w:lsdException w:name="Grid Table 1 Light" w:uiPriority="46"/>
-    <w:lsdException w:name="Grid Table 2" w:uiPriority="47"/>
-    <w:lsdException w:name="Grid Table 3" w:uiPriority="48"/>
-    <w:lsdException w:name="Grid Table 4" w:uiPriority="49"/>
-    <w:lsdException w:name="Grid Table 5 Dark" w:uiPriority="50"/>
-    <w:lsdException w:name="Grid Table 6 Colorful" w:uiPriority="51"/>
-    <w:lsdException w:name="Grid Table 7 Colorful" w:uiPriority="52"/>
-    <w:lsdException w:name="Grid Table 1 Light Accent 1" w:uiPriority="46"/>
-    <w:lsdException w:name="Grid Table 2 Accent 1" w:uiPriority="47"/>
-    <w:lsdException w:name="Grid Table 3 Accent 1" w:uiPriority="48"/>
-    <w:lsdException w:name="Grid Table 4 Accent 1" w:uiPriority="49"/>
-    <w:lsdException w:name="Grid Table 5 Dark Accent 1" w:uiPriority="50"/>
-    <w:lsdException w:name="Grid Table 6 Colorful Accent 1" w:uiPriority="51"/>
-    <w:lsdException w:name="Grid Table 7 Colorful Accent 1" w:uiPriority="52"/>
-    <w:lsdException w:name="Grid Table 1 Light Accent 2" w:uiPriority="46"/>
-    <w:lsdException w:name="Grid Table 2 Accent 2" w:uiPriority="47"/>
-    <w:lsdException w:name="Grid Table 3 Accent 2" w:uiPriority="48"/>
-    <w:lsdException w:name="Grid Table 4 Accent 2" w:uiPriority="49"/>
-    <w:lsdException w:name="Grid Table 5 Dark Accent 2" w:uiPriority="50"/>
-    <w:lsdException w:name="Grid Table 6 Colorful Accent 2" w:uiPriority="51"/>
-    <w:lsdException w:name="Grid Table 7 Colorful Accent 2" w:uiPriority="52"/>
-    <w:lsdException w:name="Grid Table 1 Light Accent 3" w:uiPriority="46"/>
-    <w:lsdException w:name="Grid Table 2 Accent 3" w:uiPriority="47"/>
-    <w:lsdException w:name="Grid Table 3 Accent 3" w:uiPriority="48"/>
-    <w:lsdException w:name="Grid Table 4 Accent 3" w:uiPriority="49"/>
-    <w:lsdException w:name="Grid Table 5 Dark Accent 3" w:uiPriority="50"/>
-    <w:lsdException w:name="Grid Table 6 Colorful Accent 3" w:uiPriority="51"/>
-    <w:lsdException w:name="Grid Table 7 Colorful Accent 3" w:uiPriority="52"/>
-    <w:lsdException w:name="Grid Table 1 Light Accent 4" w:uiPriority="46"/>
-    <w:lsdException w:name="Grid Table 2 Accent 4" w:uiPriority="47"/>
-    <w:lsdException w:name="Grid Table 3 Accent 4" w:uiPriority="48"/>
-    <w:lsdException w:name="Grid Table 4 Accent 4" w:uiPriority="49"/>
-    <w:lsdException w:name="Grid Table 5 Dark Accent 4" w:uiPriority="50"/>
-    <w:lsdException w:name="Grid Table 6 Colorful Accent 4" w:uiPriority="51"/>
-    <w:lsdException w:name="Grid Table 7 Colorful Accent 4" w:uiPriority="52"/>
-    <w:lsdException w:name="Grid Table 1 Light Accent 5" w:uiPriority="46"/>
-    <w:lsdException w:name="Grid Table 2 Accent 5" w:uiPriority="47"/>
-    <w:lsdException w:name="Grid Table 3 Accent 5" w:uiPriority="48"/>
-    <w:lsdException w:name="Grid Table 4 Accent 5" w:uiPriority="49"/>
-    <w:lsdException w:name="Grid Table 5 Dark Accent 5" w:uiPriority="50"/>
-    <w:lsdException w:name="Grid Table 6 Colorful Accent 5" w:uiPriority="51"/>
-    <w:lsdException w:name="Grid Table 7 Colorful Accent 5" w:uiPriority="52"/>
-    <w:lsdException w:name="Grid Table 1 Light Accent 6" w:uiPriority="46"/>
-    <w:lsdException w:name="Grid Table 2 Accent 6" w:uiPriority="47"/>
-    <w:lsdException w:name="Grid Table 3 Accent 6" w:uiPriority="48"/>
-    <w:lsdException w:name="Grid Table 4 Accent 6" w:uiPriority="49"/>
-    <w:lsdException w:name="Grid Table 5 Dark Accent 6" w:uiPriority="50"/>
-    <w:lsdException w:name="Grid Table 6 Colorful Accent 6" w:uiPriority="51"/>
-    <w:lsdException w:name="Grid Table 7 Colorful Accent 6" w:uiPriority="52"/>
-    <w:lsdException w:name="List Table 1 Light" w:uiPriority="46"/>
-    <w:lsdException w:name="List Table 2" w:uiPriority="47"/>
-    <w:lsdException w:name="List Table 3" w:uiPriority="48"/>
-    <w:lsdException w:name="List Table 4" w:uiPriority="49"/>
-    <w:lsdException w:name="List Table 5 Dark" w:uiPriority="50"/>
-    <w:lsdException w:name="List Table 6 Colorful" w:uiPriority="51"/>
-    <w:lsdException w:name="List Table 7 Colorful" w:uiPriority="52"/>
-    <w:lsdException w:name="List Table 1 Light Accent 1" w:uiPriority="46"/>
-    <w:lsdException w:name="List Table 2 Accent 1" w:uiPriority="47"/>
-    <w:lsdException w:name="List Table 3 Accent 1" w:uiPriority="48"/>
-    <w:lsdException w:name="List Table 4 Accent 1" w:uiPriority="49"/>
-    <w:lsdException w:name="List Table 5 Dark Accent 1" w:uiPriority="50"/>
-    <w:lsdException w:name="List Table 6 Colorful Accent 1" w:uiPriority="51"/>
-    <w:lsdException w:name="List Table 7 Colorful Accent 1" w:uiPriority="52"/>
-    <w:lsdException w:name="List Table 1 Light Accent 2" w:uiPriority="46"/>
-    <w:lsdException w:name="List Table 2 Accent 2" w:uiPriority="47"/>
-    <w:lsdException w:name="List Table 3 Accent 2" w:uiPriority="48"/>
-    <w:lsdException w:name="List Table 4 Accent 2" w:uiPriority="49"/>
-    <w:lsdException w:name="List Table 5 Dark Accent 2" w:uiPriority="50"/>
-    <w:lsdException w:name="List Table 6 Colorful Accent 2" w:uiPriority="51"/>
-    <w:lsdException w:name="List Table 7 Colorful Accent 2" w:uiPriority="52"/>
-    <w:lsdException w:name="List Table 1 Light Accent 3" w:uiPriority="46"/>
-    <w:lsdException w:name="List Table 2 Accent 3" w:uiPriority="47"/>
-    <w:lsdException w:name="List Table 3 Accent 3" w:uiPriority="48"/>
-    <w:lsdException w:name="List Table 4 Accent 3" w:uiPriority="49"/>
-    <w:lsdException w:name="List Table 5 Dark Accent 3" w:uiPriority="50"/>
-    <w:lsdException w:name="List Table 6 Colorful Accent 3" w:uiPriority="51"/>
-    <w:lsdException w:name="List Table 7 Colorful Accent 3" w:uiPriority="52"/>
-    <w:lsdException w:name="List Table 1 Light Accent 4" w:uiPriority="46"/>
-    <w:lsdException w:name="List Table 2 Accent 4" w:uiPriority="47"/>
-    <w:lsdException w:name="List Table 3 Accent 4" w:uiPriority="48"/>
-    <w:lsdException w:name="List Table 4 Accent 4" w:uiPriority="49"/>
-    <w:lsdException w:name="List Table 5 Dark Accent 4" w:uiPriority="50"/>
-    <w:lsdException w:name="List Table 6 Colorful Accent 4" w:uiPriority="51"/>
-    <w:lsdException w:name="List Table 7 Colorful Accent 4" w:uiPriority="52"/>
-    <w:lsdException w:name="List Table 1 Light Accent 5" w:uiPriority="46"/>
-    <w:lsdException w:name="List Table 2 Accent 5" w:uiPriority="47"/>
-    <w:lsdException w:name="List Table 3 Accent 5" w:uiPriority="48"/>
-    <w:lsdException w:name="List Table 4 Accent 5" w:uiPriority="49"/>
-    <w:lsdException w:name="List Table 5 Dark Accent 5" w:uiPriority="50"/>
-    <w:lsdException w:name="List Table 6 Colorful Accent 5" w:uiPriority="51"/>
-    <w:lsdException w:name="List Table 7 Colorful Accent 5" w:uiPriority="52"/>
-    <w:lsdException w:name="List Table 1 Light Accent 6" w:uiPriority="46"/>
-    <w:lsdException w:name="List Table 2 Accent 6" w:uiPriority="47"/>
-    <w:lsdException w:name="List Table 3 Accent 6" w:uiPriority="48"/>
-    <w:lsdException w:name="List Table 4 Accent 6" w:uiPriority="49"/>
-    <w:lsdException w:name="List Table 5 Dark Accent 6" w:uiPriority="50"/>
-    <w:lsdException w:name="List Table 6 Colorful Accent 6" w:uiPriority="51"/>
-    <w:lsdException w:name="List Table 7 Colorful Accent 6" w:uiPriority="52"/>
+  <w:latentStyles w:defLockedState="0" w:defUIPriority="99" w:defSemiHidden="1" w:defUnhideWhenUsed="1" w:defQFormat="0" w:count="267">
+    <w:lsdException w:name="Normal" w:semiHidden="0" w:uiPriority="0" w:unhideWhenUsed="0" w:qFormat="1"/>
+    <w:lsdException w:name="heading 1" w:semiHidden="0" w:uiPriority="9" w:unhideWhenUsed="0" w:qFormat="1"/>
+    <w:lsdException w:name="heading 2" w:uiPriority="9" w:qFormat="1"/>
+    <w:lsdException w:name="heading 3" w:uiPriority="9" w:qFormat="1"/>
+    <w:lsdException w:name="heading 4" w:uiPriority="9" w:qFormat="1"/>
+    <w:lsdException w:name="heading 5" w:uiPriority="9" w:qFormat="1"/>
+    <w:lsdException w:name="heading 6" w:uiPriority="9" w:qFormat="1"/>
+    <w:lsdException w:name="heading 7" w:uiPriority="9" w:qFormat="1"/>
+    <w:lsdException w:name="heading 8" w:uiPriority="9" w:qFormat="1"/>
+    <w:lsdException w:name="heading 9" w:uiPriority="9" w:qFormat="1"/>
+    <w:lsdException w:name="toc 1" w:uiPriority="39"/>
+    <w:lsdException w:name="toc 2" w:uiPriority="39"/>
+    <w:lsdException w:name="toc 3" w:uiPriority="39"/>
+    <w:lsdException w:name="toc 4" w:uiPriority="39"/>
+    <w:lsdException w:name="toc 5" w:uiPriority="39"/>
+    <w:lsdException w:name="toc 6" w:uiPriority="39"/>
+    <w:lsdException w:name="toc 7" w:uiPriority="39"/>
+    <w:lsdException w:name="toc 8" w:uiPriority="39"/>
+    <w:lsdException w:name="toc 9" w:uiPriority="39"/>
+    <w:lsdException w:name="caption" w:uiPriority="0" w:qFormat="1"/>
+    <w:lsdException w:name="Title" w:semiHidden="0" w:uiPriority="10" w:unhideWhenUsed="0" w:qFormat="1"/>
+    <w:lsdException w:name="Default Paragraph Font" w:uiPriority="1"/>
+    <w:lsdException w:name="Body Text" w:uiPriority="1" w:qFormat="1"/>
+    <w:lsdException w:name="Subtitle" w:semiHidden="0" w:uiPriority="11" w:unhideWhenUsed="0" w:qFormat="1"/>
+    <w:lsdException w:name="Strong" w:semiHidden="0" w:uiPriority="22" w:unhideWhenUsed="0" w:qFormat="1"/>
+    <w:lsdException w:name="Emphasis" w:semiHidden="0" w:uiPriority="20" w:unhideWhenUsed="0" w:qFormat="1"/>
+    <w:lsdException w:name="Table Grid" w:semiHidden="0" w:uiPriority="39" w:unhideWhenUsed="0"/>
+    <w:lsdException w:name="Placeholder Text" w:unhideWhenUsed="0"/>
+    <w:lsdException w:name="No Spacing" w:semiHidden="0" w:uiPriority="1" w:unhideWhenUsed="0" w:qFormat="1"/>
+    <w:lsdException w:name="Light Shading" w:semiHidden="0" w:uiPriority="60" w:unhideWhenUsed="0"/>
+    <w:lsdException w:name="Light List" w:semiHidden="0" w:uiPriority="61" w:unhideWhenUsed="0"/>
+    <w:lsdException w:name="Light Grid" w:semiHidden="0" w:uiPriority="62" w:unhideWhenUsed="0"/>
+    <w:lsdException w:name="Medium Shading 1" w:semiHidden="0" w:uiPriority="63" w:unhideWhenUsed="0"/>
+    <w:lsdException w:name="Medium Shading 2" w:semiHidden="0" w:uiPriority="64" w:unhideWhenUsed="0"/>
+    <w:lsdException w:name="Medium List 1" w:semiHidden="0" w:uiPriority="65" w:unhideWhenUsed="0"/>
+    <w:lsdException w:name="Medium List 2" w:semiHidden="0" w:uiPriority="66" w:unhideWhenUsed="0"/>
+    <w:lsdException w:name="Medium Grid 1" w:semiHidden="0" w:uiPriority="67" w:unhideWhenUsed="0"/>
+    <w:lsdException w:name="Medium Grid 2" w:semiHidden="0" w:uiPriority="68" w:unhideWhenUsed="0"/>
+    <w:lsdException w:name="Medium Grid 3" w:semiHidden="0" w:uiPriority="69" w:unhideWhenUsed="0"/>
+    <w:lsdException w:name="Dark List" w:semiHidden="0" w:uiPriority="70" w:unhideWhenUsed="0"/>
+    <w:lsdException w:name="Colorful Shading" w:semiHidden="0" w:uiPriority="71" w:unhideWhenUsed="0"/>
+    <w:lsdException w:name="Colorful List" w:semiHidden="0" w:uiPriority="72" w:unhideWhenUsed="0"/>
+    <w:lsdException w:name="Colorful Grid" w:semiHidden="0" w:uiPriority="73" w:unhideWhenUsed="0"/>
+    <w:lsdException w:name="Light Shading Accent 1" w:semiHidden="0" w:uiPriority="60" w:unhideWhenUsed="0"/>
+    <w:lsdException w:name="Light List Accent 1" w:semiHidden="0" w:uiPriority="61" w:unhideWhenUsed="0"/>
+    <w:lsdException w:name="Light Grid Accent 1" w:semiHidden="0" w:uiPriority="62" w:unhideWhenUsed="0"/>
+    <w:lsdException w:name="Medium Shading 1 Accent 1" w:semiHidden="0" w:uiPriority="63" w:unhideWhenUsed="0"/>
+    <w:lsdException w:name="Medium Shading 2 Accent 1" w:semiHidden="0" w:uiPriority="64" w:unhideWhenUsed="0"/>
+    <w:lsdException w:name="Medium List 1 Accent 1" w:semiHidden="0" w:uiPriority="65" w:unhideWhenUsed="0"/>
+    <w:lsdException w:name="Revision" w:unhideWhenUsed="0"/>
+    <w:lsdException w:name="List Paragraph" w:semiHidden="0" w:uiPriority="34" w:unhideWhenUsed="0" w:qFormat="1"/>
+    <w:lsdException w:name="Quote" w:semiHidden="0" w:uiPriority="29" w:unhideWhenUsed="0" w:qFormat="1"/>
+    <w:lsdException w:name="Intense Quote" w:semiHidden="0" w:uiPriority="30" w:unhideWhenUsed="0" w:qFormat="1"/>
+    <w:lsdException w:name="Medium List 2 Accent 1" w:semiHidden="0" w:uiPriority="66" w:unhideWhenUsed="0"/>
+    <w:lsdException w:name="Medium Grid 1 Accent 1" w:semiHidden="0" w:uiPriority="67" w:unhideWhenUsed="0"/>
+    <w:lsdException w:name="Medium Grid 2 Accent 1" w:semiHidden="0" w:uiPriority="68" w:unhideWhenUsed="0"/>
+    <w:lsdException w:name="Medium Grid 3 Accent 1" w:semiHidden="0" w:uiPriority="69" w:unhideWhenUsed="0"/>
+    <w:lsdException w:name="Dark List Accent 1" w:semiHidden="0" w:uiPriority="70" w:unhideWhenUsed="0"/>
+    <w:lsdException w:name="Colorful Shading Accent 1" w:semiHidden="0" w:uiPriority="71" w:unhideWhenUsed="0"/>
+    <w:lsdException w:name="Colorful List Accent 1" w:semiHidden="0" w:uiPriority="72" w:unhideWhenUsed="0"/>
+    <w:lsdException w:name="Colorful Grid Accent 1" w:semiHidden="0" w:uiPriority="73" w:unhideWhenUsed="0"/>
+    <w:lsdException w:name="Light Shading Accent 2" w:semiHidden="0" w:uiPriority="60" w:unhideWhenUsed="0"/>
+    <w:lsdException w:name="Light List Accent 2" w:semiHidden="0" w:uiPriority="61" w:unhideWhenUsed="0"/>
+    <w:lsdException w:name="Light Grid Accent 2" w:semiHidden="0" w:uiPriority="62" w:unhideWhenUsed="0"/>
+    <w:lsdException w:name="Medium Shading 1 Accent 2" w:semiHidden="0" w:uiPriority="63" w:unhideWhenUsed="0"/>
+    <w:lsdException w:name="Medium Shading 2 Accent 2" w:semiHidden="0" w:uiPriority="64" w:unhideWhenUsed="0"/>
+    <w:lsdException w:name="Medium List 1 Accent 2" w:semiHidden="0" w:uiPriority="65" w:unhideWhenUsed="0"/>
+    <w:lsdException w:name="Medium List 2 Accent 2" w:semiHidden="0" w:uiPriority="66" w:unhideWhenUsed="0"/>
+    <w:lsdException w:name="Medium Grid 1 Accent 2" w:semiHidden="0" w:uiPriority="67" w:unhideWhenUsed="0"/>
+    <w:lsdException w:name="Medium Grid 2 Accent 2" w:semiHidden="0" w:uiPriority="68" w:unhideWhenUsed="0"/>
+    <w:lsdException w:name="Medium Grid 3 Accent 2" w:semiHidden="0" w:uiPriority="69" w:unhideWhenUsed="0"/>
+    <w:lsdException w:name="Dark List Accent 2" w:semiHidden="0" w:uiPriority="70" w:unhideWhenUsed="0"/>
+    <w:lsdException w:name="Colorful Shading Accent 2" w:semiHidden="0" w:uiPriority="71" w:unhideWhenUsed="0"/>
+    <w:lsdException w:name="Colorful List Accent 2" w:semiHidden="0" w:uiPriority="72" w:unhideWhenUsed="0"/>
+    <w:lsdException w:name="Colorful Grid Accent 2" w:semiHidden="0" w:uiPriority="73" w:unhideWhenUsed="0"/>
+    <w:lsdException w:name="Light Shading Accent 3" w:semiHidden="0" w:uiPriority="60" w:unhideWhenUsed="0"/>
+    <w:lsdException w:name="Light List Accent 3" w:semiHidden="0" w:uiPriority="61" w:unhideWhenUsed="0"/>
+    <w:lsdException w:name="Light Grid Accent 3" w:semiHidden="0" w:uiPriority="62" w:unhideWhenUsed="0"/>
+    <w:lsdException w:name="Medium Shading 1 Accent 3" w:semiHidden="0" w:uiPriority="63" w:unhideWhenUsed="0"/>
+    <w:lsdException w:name="Medium Shading 2 Accent 3" w:semiHidden="0" w:uiPriority="64" w:unhideWhenUsed="0"/>
+    <w:lsdException w:name="Medium List 1 Accent 3" w:semiHidden="0" w:uiPriority="65" w:unhideWhenUsed="0"/>
+    <w:lsdException w:name="Medium List 2 Accent 3" w:semiHidden="0" w:uiPriority="66" w:unhideWhenUsed="0"/>
+    <w:lsdException w:name="Medium Grid 1 Accent 3" w:semiHidden="0" w:uiPriority="67" w:unhideWhenUsed="0"/>
+    <w:lsdException w:name="Medium Grid 2 Accent 3" w:semiHidden="0" w:uiPriority="68" w:unhideWhenUsed="0"/>
+    <w:lsdException w:name="Medium Grid 3 Accent 3" w:semiHidden="0" w:uiPriority="69" w:unhideWhenUsed="0"/>
+    <w:lsdException w:name="Dark List Accent 3" w:semiHidden="0" w:uiPriority="70" w:unhideWhenUsed="0"/>
+    <w:lsdException w:name="Colorful Shading Accent 3" w:semiHidden="0" w:uiPriority="71" w:unhideWhenUsed="0"/>
+    <w:lsdException w:name="Colorful List Accent 3" w:semiHidden="0" w:uiPriority="72" w:unhideWhenUsed="0"/>
+    <w:lsdException w:name="Colorful Grid Accent 3" w:semiHidden="0" w:uiPriority="73" w:unhideWhenUsed="0"/>
+    <w:lsdException w:name="Light Shading Accent 4" w:semiHidden="0" w:uiPriority="60" w:unhideWhenUsed="0"/>
+    <w:lsdException w:name="Light List Accent 4" w:semiHidden="0" w:uiPriority="61" w:unhideWhenUsed="0"/>
+    <w:lsdException w:name="Light Grid Accent 4" w:semiHidden="0" w:uiPriority="62" w:unhideWhenUsed="0"/>
+    <w:lsdException w:name="Medium Shading 1 Accent 4" w:semiHidden="0" w:uiPriority="63" w:unhideWhenUsed="0"/>
+    <w:lsdException w:name="Medium Shading 2 Accent 4" w:semiHidden="0" w:uiPriority="64" w:unhideWhenUsed="0"/>
+    <w:lsdException w:name="Medium List 1 Accent 4" w:semiHidden="0" w:uiPriority="65" w:unhideWhenUsed="0"/>
+    <w:lsdException w:name="Medium List 2 Accent 4" w:semiHidden="0" w:uiPriority="66" w:unhideWhenUsed="0"/>
+    <w:lsdException w:name="Medium Grid 1 Accent 4" w:semiHidden="0" w:uiPriority="67" w:unhideWhenUsed="0"/>
+    <w:lsdException w:name="Medium Grid 2 Accent 4" w:semiHidden="0" w:uiPriority="68" w:unhideWhenUsed="0"/>
+    <w:lsdException w:name="Medium Grid 3 Accent 4" w:semiHidden="0" w:uiPriority="69" w:unhideWhenUsed="0"/>
+    <w:lsdException w:name="Dark List Accent 4" w:semiHidden="0" w:uiPriority="70" w:unhideWhenUsed="0"/>
+    <w:lsdException w:name="Colorful Shading Accent 4" w:semiHidden="0" w:uiPriority="71" w:unhideWhenUsed="0"/>
+    <w:lsdException w:name="Colorful List Accent 4" w:semiHidden="0" w:uiPriority="72" w:unhideWhenUsed="0"/>
+    <w:lsdException w:name="Colorful Grid Accent 4" w:semiHidden="0" w:uiPriority="73" w:unhideWhenUsed="0"/>
+    <w:lsdException w:name="Light Shading Accent 5" w:semiHidden="0" w:uiPriority="60" w:unhideWhenUsed="0"/>
+    <w:lsdException w:name="Light List Accent 5" w:semiHidden="0" w:uiPriority="61" w:unhideWhenUsed="0"/>
+    <w:lsdException w:name="Light Grid Accent 5" w:semiHidden="0" w:uiPriority="62" w:unhideWhenUsed="0"/>
+    <w:lsdException w:name="Medium Shading 1 Accent 5" w:semiHidden="0" w:uiPriority="63" w:unhideWhenUsed="0"/>
+    <w:lsdException w:name="Medium Shading 2 Accent 5" w:semiHidden="0" w:uiPriority="64" w:unhideWhenUsed="0"/>
+    <w:lsdException w:name="Medium List 1 Accent 5" w:semiHidden="0" w:uiPriority="65" w:unhideWhenUsed="0"/>
+    <w:lsdException w:name="Medium List 2 Accent 5" w:semiHidden="0" w:uiPriority="66" w:unhideWhenUsed="0"/>
+    <w:lsdException w:name="Medium Grid 1 Accent 5" w:semiHidden="0" w:uiPriority="67" w:unhideWhenUsed="0"/>
+    <w:lsdException w:name="Medium Grid 2 Accent 5" w:semiHidden="0" w:uiPriority="68" w:unhideWhenUsed="0"/>
+    <w:lsdException w:name="Medium Grid 3 Accent 5" w:semiHidden="0" w:uiPriority="69" w:unhideWhenUsed="0"/>
+    <w:lsdException w:name="Dark List Accent 5" w:semiHidden="0" w:uiPriority="70" w:unhideWhenUsed="0"/>
+    <w:lsdException w:name="Colorful Shading Accent 5" w:semiHidden="0" w:uiPriority="71" w:unhideWhenUsed="0"/>
+    <w:lsdException w:name="Colorful List Accent 5" w:semiHidden="0" w:uiPriority="72" w:unhideWhenUsed="0"/>
+    <w:lsdException w:name="Colorful Grid Accent 5" w:semiHidden="0" w:uiPriority="73" w:unhideWhenUsed="0"/>
+    <w:lsdException w:name="Light Shading Accent 6" w:semiHidden="0" w:uiPriority="60" w:unhideWhenUsed="0"/>
+    <w:lsdException w:name="Light List Accent 6" w:semiHidden="0" w:uiPriority="61" w:unhideWhenUsed="0"/>
+    <w:lsdException w:name="Light Grid Accent 6" w:semiHidden="0" w:uiPriority="62" w:unhideWhenUsed="0"/>
+    <w:lsdException w:name="Medium Shading 1 Accent 6" w:semiHidden="0" w:uiPriority="63" w:unhideWhenUsed="0"/>
+    <w:lsdException w:name="Medium Shading 2 Accent 6" w:semiHidden="0" w:uiPriority="64" w:unhideWhenUsed="0"/>
+    <w:lsdException w:name="Medium List 1 Accent 6" w:semiHidden="0" w:uiPriority="65" w:unhideWhenUsed="0"/>
+    <w:lsdException w:name="Medium List 2 Accent 6" w:semiHidden="0" w:uiPriority="66" w:unhideWhenUsed="0"/>
+    <w:lsdException w:name="Medium Grid 1 Accent 6" w:semiHidden="0" w:uiPriority="67" w:unhideWhenUsed="0"/>
+    <w:lsdException w:name="Medium Grid 2 Accent 6" w:semiHidden="0" w:uiPriority="68" w:unhideWhenUsed="0"/>
+    <w:lsdException w:name="Medium Grid 3 Accent 6" w:semiHidden="0" w:uiPriority="69" w:unhideWhenUsed="0"/>
+    <w:lsdException w:name="Dark List Accent 6" w:semiHidden="0" w:uiPriority="70" w:unhideWhenUsed="0"/>
+    <w:lsdException w:name="Colorful Shading Accent 6" w:semiHidden="0" w:uiPriority="71" w:unhideWhenUsed="0"/>
+    <w:lsdException w:name="Colorful List Accent 6" w:semiHidden="0" w:uiPriority="72" w:unhideWhenUsed="0"/>
+    <w:lsdException w:name="Colorful Grid Accent 6" w:semiHidden="0" w:uiPriority="73" w:unhideWhenUsed="0"/>
+    <w:lsdException w:name="Subtle Emphasis" w:semiHidden="0" w:uiPriority="19" w:unhideWhenUsed="0" w:qFormat="1"/>
+    <w:lsdException w:name="Intense Emphasis" w:semiHidden="0" w:uiPriority="21" w:unhideWhenUsed="0" w:qFormat="1"/>
+    <w:lsdException w:name="Subtle Reference" w:semiHidden="0" w:uiPriority="31" w:unhideWhenUsed="0" w:qFormat="1"/>
+    <w:lsdException w:name="Intense Reference" w:semiHidden="0" w:uiPriority="32" w:unhideWhenUsed="0" w:qFormat="1"/>
+    <w:lsdException w:name="Book Title" w:semiHidden="0" w:uiPriority="33" w:unhideWhenUsed="0" w:qFormat="1"/>
+    <w:lsdException w:name="Bibliography" w:uiPriority="37"/>
+    <w:lsdException w:name="TOC Heading" w:uiPriority="39" w:qFormat="1"/>
   </w:latentStyles>
   <w:style w:type="paragraph" w:default="1" w:styleId="Normal">
     <w:name w:val="Normal"/>
     <w:uiPriority w:val="1"/>
     <w:qFormat/>
+    <w:rsid w:val="001053D2"/>
   </w:style>
   <w:style w:type="paragraph" w:styleId="Heading1">
     <w:name w:val="heading 1"/>
     <w:basedOn w:val="Normal"/>
     <w:uiPriority w:val="1"/>
     <w:qFormat/>
+    <w:rsid w:val="001053D2"/>
     <w:pPr>
       <w:spacing w:before="126"/>
       <w:ind w:left="1250" w:hanging="736"/>
@@ -8577,6 +7648,7 @@
     <w:basedOn w:val="Normal"/>
     <w:uiPriority w:val="1"/>
     <w:qFormat/>
+    <w:rsid w:val="001053D2"/>
     <w:pPr>
       <w:ind w:left="215"/>
       <w:outlineLvl w:val="1"/>
@@ -8590,6 +7662,7 @@
     <w:basedOn w:val="Normal"/>
     <w:uiPriority w:val="1"/>
     <w:qFormat/>
+    <w:rsid w:val="001053D2"/>
     <w:pPr>
       <w:ind w:left="115"/>
       <w:outlineLvl w:val="2"/>
@@ -8613,6 +7686,7 @@
     <w:uiPriority w:val="99"/>
     <w:semiHidden/>
     <w:unhideWhenUsed/>
+    <w:qFormat/>
     <w:tblPr>
       <w:tblInd w:w="0" w:type="dxa"/>
       <w:tblCellMar>
@@ -8635,6 +7709,7 @@
     <w:semiHidden/>
     <w:unhideWhenUsed/>
     <w:qFormat/>
+    <w:rsid w:val="001053D2"/>
     <w:tblPr>
       <w:tblInd w:w="0" w:type="dxa"/>
       <w:tblCellMar>
@@ -8650,6 +7725,7 @@
     <w:basedOn w:val="Normal"/>
     <w:uiPriority w:val="1"/>
     <w:qFormat/>
+    <w:rsid w:val="001053D2"/>
     <w:pPr>
       <w:ind w:left="1116" w:hanging="801"/>
     </w:pPr>
@@ -8665,6 +7741,7 @@
     <w:link w:val="BodyTextChar"/>
     <w:uiPriority w:val="1"/>
     <w:qFormat/>
+    <w:rsid w:val="001053D2"/>
     <w:pPr>
       <w:ind w:left="115"/>
     </w:pPr>
@@ -8679,12 +7756,14 @@
     <w:basedOn w:val="Normal"/>
     <w:uiPriority w:val="1"/>
     <w:qFormat/>
+    <w:rsid w:val="001053D2"/>
   </w:style>
   <w:style w:type="paragraph" w:customStyle="1" w:styleId="TableParagraph">
     <w:name w:val="Table Paragraph"/>
     <w:basedOn w:val="Normal"/>
     <w:uiPriority w:val="1"/>
     <w:qFormat/>
+    <w:rsid w:val="001053D2"/>
   </w:style>
   <w:style w:type="paragraph" w:styleId="BalloonText">
     <w:name w:val="Balloon Text"/>

</xml_diff>

<commit_message>
HSI updated version(1.1) after review
Signed-off-by: EsraaMansour <Esraamansour26@gmail.com>
</commit_message>
<xml_diff>
--- a/Input documents/HSI/HSI.docx
+++ b/Input documents/HSI/HSI.docx
@@ -509,6 +509,7 @@
           <w:szCs w:val="39"/>
         </w:rPr>
       </w:pPr>
+      <w:proofErr w:type="spellStart"/>
       <w:r>
         <w:rPr>
           <w:rFonts w:ascii="Calibri Light" w:hAnsi="Calibri Light" w:cs="Calibri Light"/>
@@ -517,7 +518,18 @@
           <w:spacing w:val="-1"/>
           <w:sz w:val="36"/>
         </w:rPr>
-        <w:t>Kenodo-Electric</w:t>
+        <w:t>Kenodo</w:t>
+      </w:r>
+      <w:proofErr w:type="spellEnd"/>
+      <w:r>
+        <w:rPr>
+          <w:rFonts w:ascii="Calibri Light" w:hAnsi="Calibri Light" w:cs="Calibri Light"/>
+          <w:b/>
+          <w:bCs/>
+          <w:spacing w:val="-1"/>
+          <w:sz w:val="36"/>
+        </w:rPr>
+        <w:t>-Electric</w:t>
       </w:r>
       <w:r>
         <w:rPr>
@@ -705,15 +717,6 @@
           <w:szCs w:val="32"/>
         </w:rPr>
         <w:t xml:space="preserve">   </w:t>
-      </w:r>
-      <w:r>
-        <w:rPr>
-          <w:rFonts w:ascii="Calibri Light" w:hAnsi="Calibri Light" w:cs="Calibri Light"/>
-          <w:spacing w:val="-1"/>
-          <w:sz w:val="32"/>
-          <w:szCs w:val="32"/>
-        </w:rPr>
-        <w:tab/>
       </w:r>
       <w:bookmarkEnd w:id="0"/>
       <w:r>
@@ -748,7 +751,6 @@
     <w:p>
       <w:pPr>
         <w:spacing w:before="771"/>
-        <w:ind w:left="540"/>
         <w:rPr>
           <w:rFonts w:ascii="Calibri Light" w:eastAsia="Arial" w:hAnsi="Calibri Light" w:cs="Calibri Light"/>
           <w:b/>
@@ -762,13 +764,482 @@
           <w:rFonts w:ascii="Calibri Light" w:hAnsi="Calibri Light" w:cs="Calibri Light"/>
           <w:b/>
           <w:color w:val="4F81BD" w:themeColor="accent1"/>
+          <w:spacing w:val="-1"/>
+          <w:sz w:val="40"/>
+          <w:szCs w:val="36"/>
+        </w:rPr>
+        <w:lastRenderedPageBreak/>
+        <w:t>Document status</w:t>
+      </w:r>
+      <w:r>
+        <w:rPr>
+          <w:rFonts w:ascii="Calibri Light" w:hAnsi="Calibri Light" w:cs="Calibri Light"/>
+          <w:b/>
+          <w:color w:val="4F81BD" w:themeColor="accent1"/>
+          <w:spacing w:val="-2"/>
+          <w:sz w:val="40"/>
+          <w:szCs w:val="36"/>
+        </w:rPr>
+        <w:t>:</w:t>
+      </w:r>
+    </w:p>
+    <w:p>
+      <w:pPr>
+        <w:rPr>
+          <w:rFonts w:ascii="Calibri Light" w:eastAsia="Arial" w:hAnsi="Calibri Light" w:cs="Calibri Light"/>
+          <w:b/>
+          <w:bCs/>
+          <w:sz w:val="20"/>
+          <w:szCs w:val="20"/>
+        </w:rPr>
+      </w:pPr>
+    </w:p>
+    <w:p>
+      <w:pPr>
+        <w:spacing w:before="4"/>
+        <w:rPr>
+          <w:rFonts w:ascii="Calibri Light" w:eastAsia="Arial" w:hAnsi="Calibri Light" w:cs="Calibri Light"/>
+          <w:b/>
+          <w:bCs/>
+          <w:sz w:val="10"/>
+          <w:szCs w:val="10"/>
+        </w:rPr>
+      </w:pPr>
+    </w:p>
+    <w:tbl>
+      <w:tblPr>
+        <w:tblStyle w:val="TableNormal1"/>
+        <w:tblW w:w="9613" w:type="dxa"/>
+        <w:tblInd w:w="84" w:type="dxa"/>
+        <w:tblLayout w:type="fixed"/>
+        <w:tblLook w:val="01E0" w:firstRow="1" w:lastRow="1" w:firstColumn="1" w:lastColumn="1" w:noHBand="0" w:noVBand="0"/>
+      </w:tblPr>
+      <w:tblGrid>
+        <w:gridCol w:w="2790"/>
+        <w:gridCol w:w="1980"/>
+        <w:gridCol w:w="2610"/>
+        <w:gridCol w:w="2233"/>
+      </w:tblGrid>
+      <w:tr>
+        <w:trPr>
+          <w:trHeight w:hRule="exact" w:val="634"/>
+        </w:trPr>
+        <w:tc>
+          <w:tcPr>
+            <w:tcW w:w="2790" w:type="dxa"/>
+            <w:tcBorders>
+              <w:top w:val="single" w:sz="5" w:space="0" w:color="000000"/>
+              <w:left w:val="single" w:sz="5" w:space="0" w:color="000000"/>
+              <w:bottom w:val="single" w:sz="5" w:space="0" w:color="000000"/>
+              <w:right w:val="single" w:sz="5" w:space="0" w:color="000000"/>
+            </w:tcBorders>
+          </w:tcPr>
+          <w:p>
+            <w:pPr>
+              <w:pStyle w:val="TableParagraph"/>
+              <w:spacing w:before="3"/>
+              <w:ind w:left="102"/>
+              <w:rPr>
+                <w:rFonts w:ascii="Calibri Light" w:eastAsia="Arial" w:hAnsi="Calibri Light" w:cs="Calibri Light"/>
+                <w:sz w:val="28"/>
+                <w:szCs w:val="32"/>
+              </w:rPr>
+            </w:pPr>
+            <w:r>
+              <w:rPr>
+                <w:rFonts w:ascii="Calibri Light" w:hAnsi="Calibri Light" w:cs="Calibri Light"/>
+                <w:b/>
+                <w:spacing w:val="-1"/>
+                <w:sz w:val="24"/>
+                <w:szCs w:val="28"/>
+              </w:rPr>
+              <w:t xml:space="preserve"> </w:t>
+            </w:r>
+            <w:r>
+              <w:rPr>
+                <w:rFonts w:ascii="Calibri Light" w:hAnsi="Calibri Light" w:cs="Calibri Light"/>
+                <w:b/>
+                <w:spacing w:val="-1"/>
+                <w:sz w:val="24"/>
+                <w:szCs w:val="28"/>
+              </w:rPr>
+              <w:t xml:space="preserve">Version </w:t>
+            </w:r>
+          </w:p>
+        </w:tc>
+        <w:tc>
+          <w:tcPr>
+            <w:tcW w:w="1980" w:type="dxa"/>
+            <w:tcBorders>
+              <w:top w:val="single" w:sz="5" w:space="0" w:color="000000"/>
+              <w:left w:val="single" w:sz="5" w:space="0" w:color="000000"/>
+              <w:bottom w:val="single" w:sz="5" w:space="0" w:color="000000"/>
+              <w:right w:val="single" w:sz="5" w:space="0" w:color="000000"/>
+            </w:tcBorders>
+          </w:tcPr>
+          <w:p>
+            <w:pPr>
+              <w:pStyle w:val="TableParagraph"/>
+              <w:spacing w:before="3"/>
+              <w:ind w:left="102"/>
+              <w:rPr>
+                <w:rFonts w:ascii="Calibri Light" w:eastAsia="Arial" w:hAnsi="Calibri Light" w:cs="Calibri Light"/>
+                <w:sz w:val="28"/>
+                <w:szCs w:val="32"/>
+              </w:rPr>
+            </w:pPr>
+            <w:r>
+              <w:rPr>
+                <w:rFonts w:ascii="Calibri Light" w:hAnsi="Calibri Light" w:cs="Calibri Light"/>
+                <w:b/>
+                <w:spacing w:val="-1"/>
+                <w:sz w:val="24"/>
+                <w:szCs w:val="28"/>
+              </w:rPr>
+              <w:t xml:space="preserve">Status </w:t>
+            </w:r>
+          </w:p>
+        </w:tc>
+        <w:tc>
+          <w:tcPr>
+            <w:tcW w:w="2610" w:type="dxa"/>
+            <w:tcBorders>
+              <w:top w:val="single" w:sz="5" w:space="0" w:color="000000"/>
+              <w:left w:val="single" w:sz="5" w:space="0" w:color="000000"/>
+              <w:bottom w:val="single" w:sz="5" w:space="0" w:color="000000"/>
+              <w:right w:val="single" w:sz="5" w:space="0" w:color="000000"/>
+            </w:tcBorders>
+          </w:tcPr>
+          <w:p>
+            <w:pPr>
+              <w:pStyle w:val="TableParagraph"/>
+              <w:spacing w:before="3"/>
+              <w:rPr>
+                <w:rFonts w:ascii="Calibri Light" w:eastAsia="Arial" w:hAnsi="Calibri Light" w:cs="Calibri Light"/>
+                <w:sz w:val="20"/>
+                <w:szCs w:val="20"/>
+              </w:rPr>
+            </w:pPr>
+            <w:r>
+              <w:rPr>
+                <w:rFonts w:ascii="Calibri Light" w:hAnsi="Calibri Light" w:cs="Calibri Light"/>
+                <w:b/>
+                <w:spacing w:val="-1"/>
+                <w:sz w:val="24"/>
+                <w:szCs w:val="28"/>
+              </w:rPr>
+              <w:t xml:space="preserve">  Author</w:t>
+            </w:r>
+          </w:p>
+        </w:tc>
+        <w:tc>
+          <w:tcPr>
+            <w:tcW w:w="2233" w:type="dxa"/>
+            <w:tcBorders>
+              <w:top w:val="single" w:sz="5" w:space="0" w:color="000000"/>
+              <w:left w:val="single" w:sz="5" w:space="0" w:color="000000"/>
+              <w:bottom w:val="single" w:sz="5" w:space="0" w:color="000000"/>
+              <w:right w:val="single" w:sz="5" w:space="0" w:color="000000"/>
+            </w:tcBorders>
+          </w:tcPr>
+          <w:p>
+            <w:pPr>
+              <w:pStyle w:val="TableParagraph"/>
+              <w:spacing w:before="3"/>
+              <w:rPr>
+                <w:rFonts w:ascii="Calibri Light" w:hAnsi="Calibri Light" w:cs="Calibri Light"/>
+                <w:b/>
+                <w:spacing w:val="-1"/>
+                <w:sz w:val="24"/>
+                <w:szCs w:val="28"/>
+              </w:rPr>
+            </w:pPr>
+            <w:r>
+              <w:rPr>
+                <w:rFonts w:ascii="Calibri Light" w:hAnsi="Calibri Light" w:cs="Calibri Light"/>
+                <w:b/>
+                <w:spacing w:val="-1"/>
+                <w:sz w:val="24"/>
+                <w:szCs w:val="28"/>
+              </w:rPr>
+              <w:t xml:space="preserve">  Date</w:t>
+            </w:r>
+          </w:p>
+        </w:tc>
+      </w:tr>
+      <w:tr>
+        <w:trPr>
+          <w:trHeight w:hRule="exact" w:val="883"/>
+        </w:trPr>
+        <w:tc>
+          <w:tcPr>
+            <w:tcW w:w="2790" w:type="dxa"/>
+            <w:tcBorders>
+              <w:top w:val="single" w:sz="5" w:space="0" w:color="000000"/>
+              <w:left w:val="single" w:sz="5" w:space="0" w:color="000000"/>
+              <w:bottom w:val="single" w:sz="5" w:space="0" w:color="000000"/>
+              <w:right w:val="single" w:sz="5" w:space="0" w:color="000000"/>
+            </w:tcBorders>
+          </w:tcPr>
+          <w:p>
+            <w:pPr>
+              <w:rPr>
+                <w:rFonts w:ascii="Calibri Light" w:hAnsi="Calibri Light" w:cs="Calibri Light"/>
+              </w:rPr>
+            </w:pPr>
+            <w:r>
+              <w:rPr>
+                <w:rFonts w:ascii="Calibri Light" w:hAnsi="Calibri Light" w:cs="Calibri Light"/>
+              </w:rPr>
+              <w:t xml:space="preserve">    1.0</w:t>
+            </w:r>
+          </w:p>
+        </w:tc>
+        <w:tc>
+          <w:tcPr>
+            <w:tcW w:w="1980" w:type="dxa"/>
+            <w:tcBorders>
+              <w:top w:val="single" w:sz="5" w:space="0" w:color="000000"/>
+              <w:left w:val="single" w:sz="5" w:space="0" w:color="000000"/>
+              <w:bottom w:val="single" w:sz="5" w:space="0" w:color="000000"/>
+              <w:right w:val="single" w:sz="5" w:space="0" w:color="000000"/>
+            </w:tcBorders>
+          </w:tcPr>
+          <w:p>
+            <w:pPr>
+              <w:pStyle w:val="TableParagraph"/>
+              <w:spacing w:before="56"/>
+              <w:ind w:left="102"/>
+              <w:rPr>
+                <w:rFonts w:ascii="Calibri Light" w:eastAsia="Arial" w:hAnsi="Calibri Light" w:cs="Calibri Light"/>
+              </w:rPr>
+            </w:pPr>
+            <w:r>
+              <w:rPr>
+                <w:rFonts w:ascii="Calibri Light" w:eastAsia="Arial" w:hAnsi="Calibri Light" w:cs="Calibri Light"/>
+              </w:rPr>
+              <w:t xml:space="preserve">Draft </w:t>
+            </w:r>
+          </w:p>
+        </w:tc>
+        <w:tc>
+          <w:tcPr>
+            <w:tcW w:w="2610" w:type="dxa"/>
+            <w:tcBorders>
+              <w:top w:val="single" w:sz="5" w:space="0" w:color="000000"/>
+              <w:left w:val="single" w:sz="5" w:space="0" w:color="000000"/>
+              <w:bottom w:val="single" w:sz="5" w:space="0" w:color="000000"/>
+              <w:right w:val="single" w:sz="5" w:space="0" w:color="000000"/>
+            </w:tcBorders>
+          </w:tcPr>
+          <w:p>
+            <w:pPr>
+              <w:pStyle w:val="TableParagraph"/>
+              <w:spacing w:before="56"/>
+              <w:ind w:left="102"/>
+              <w:rPr>
+                <w:rFonts w:ascii="Calibri Light" w:eastAsia="Arial" w:hAnsi="Calibri Light" w:cs="Calibri Light"/>
+              </w:rPr>
+            </w:pPr>
+            <w:r>
+              <w:rPr>
+                <w:rFonts w:ascii="Calibri Light" w:eastAsia="Arial" w:hAnsi="Calibri Light" w:cs="Calibri Light"/>
+              </w:rPr>
+              <w:t>Mohamed Megahed</w:t>
+            </w:r>
+            <w:bookmarkStart w:id="1" w:name="_GoBack"/>
+            <w:bookmarkEnd w:id="1"/>
+          </w:p>
+          <w:p>
+            <w:pPr>
+              <w:pStyle w:val="TableParagraph"/>
+              <w:spacing w:before="56"/>
+              <w:ind w:left="102"/>
+              <w:rPr>
+                <w:rFonts w:ascii="Calibri Light" w:eastAsia="Arial" w:hAnsi="Calibri Light" w:cs="Calibri Light"/>
+              </w:rPr>
+            </w:pPr>
+            <w:r>
+              <w:rPr>
+                <w:rFonts w:ascii="Calibri Light" w:eastAsia="Arial" w:hAnsi="Calibri Light" w:cs="Calibri Light"/>
+              </w:rPr>
+              <w:t>Esraa Mansour</w:t>
+            </w:r>
+          </w:p>
+        </w:tc>
+        <w:tc>
+          <w:tcPr>
+            <w:tcW w:w="2233" w:type="dxa"/>
+            <w:tcBorders>
+              <w:top w:val="single" w:sz="5" w:space="0" w:color="000000"/>
+              <w:left w:val="single" w:sz="5" w:space="0" w:color="000000"/>
+              <w:bottom w:val="single" w:sz="5" w:space="0" w:color="000000"/>
+              <w:right w:val="single" w:sz="5" w:space="0" w:color="000000"/>
+            </w:tcBorders>
+          </w:tcPr>
+          <w:p>
+            <w:pPr>
+              <w:pStyle w:val="TableParagraph"/>
+              <w:spacing w:before="56"/>
+              <w:ind w:left="102"/>
+              <w:rPr>
+                <w:rFonts w:ascii="Calibri Light" w:eastAsia="Arial" w:hAnsi="Calibri Light" w:cs="Calibri Light"/>
+              </w:rPr>
+            </w:pPr>
+            <w:r>
+              <w:rPr>
+                <w:rFonts w:ascii="Calibri Light" w:eastAsia="Arial" w:hAnsi="Calibri Light" w:cs="Calibri Light"/>
+              </w:rPr>
+              <w:t xml:space="preserve"> </w:t>
+            </w:r>
+            <w:r>
+              <w:rPr>
+                <w:rFonts w:ascii="Calibri Light" w:eastAsia="Arial" w:hAnsi="Calibri Light" w:cs="Calibri Light"/>
+              </w:rPr>
+              <w:t>23/1/2020</w:t>
+            </w:r>
+          </w:p>
+        </w:tc>
+      </w:tr>
+      <w:tr>
+        <w:trPr>
+          <w:trHeight w:hRule="exact" w:val="883"/>
+        </w:trPr>
+        <w:tc>
+          <w:tcPr>
+            <w:tcW w:w="2790" w:type="dxa"/>
+            <w:tcBorders>
+              <w:top w:val="single" w:sz="5" w:space="0" w:color="000000"/>
+              <w:left w:val="single" w:sz="5" w:space="0" w:color="000000"/>
+              <w:bottom w:val="single" w:sz="5" w:space="0" w:color="000000"/>
+              <w:right w:val="single" w:sz="5" w:space="0" w:color="000000"/>
+            </w:tcBorders>
+          </w:tcPr>
+          <w:p>
+            <w:pPr>
+              <w:rPr>
+                <w:rFonts w:ascii="Calibri Light" w:hAnsi="Calibri Light" w:cs="Calibri Light"/>
+              </w:rPr>
+            </w:pPr>
+            <w:r>
+              <w:rPr>
+                <w:rFonts w:ascii="Calibri Light" w:hAnsi="Calibri Light" w:cs="Calibri Light"/>
+              </w:rPr>
+              <w:t xml:space="preserve">    1.1 </w:t>
+            </w:r>
+          </w:p>
+        </w:tc>
+        <w:tc>
+          <w:tcPr>
+            <w:tcW w:w="1980" w:type="dxa"/>
+            <w:tcBorders>
+              <w:top w:val="single" w:sz="5" w:space="0" w:color="000000"/>
+              <w:left w:val="single" w:sz="5" w:space="0" w:color="000000"/>
+              <w:bottom w:val="single" w:sz="5" w:space="0" w:color="000000"/>
+              <w:right w:val="single" w:sz="5" w:space="0" w:color="000000"/>
+            </w:tcBorders>
+          </w:tcPr>
+          <w:p>
+            <w:pPr>
+              <w:pStyle w:val="TableParagraph"/>
+              <w:spacing w:before="56"/>
+              <w:ind w:left="102"/>
+              <w:rPr>
+                <w:rFonts w:ascii="Calibri Light" w:eastAsia="Arial" w:hAnsi="Calibri Light" w:cs="Calibri Light"/>
+              </w:rPr>
+            </w:pPr>
+            <w:r>
+              <w:rPr>
+                <w:rFonts w:ascii="Calibri Light" w:eastAsia="Arial" w:hAnsi="Calibri Light" w:cs="Calibri Light"/>
+              </w:rPr>
+              <w:t xml:space="preserve">Proposed </w:t>
+            </w:r>
+          </w:p>
+        </w:tc>
+        <w:tc>
+          <w:tcPr>
+            <w:tcW w:w="2610" w:type="dxa"/>
+            <w:tcBorders>
+              <w:top w:val="single" w:sz="5" w:space="0" w:color="000000"/>
+              <w:left w:val="single" w:sz="5" w:space="0" w:color="000000"/>
+              <w:bottom w:val="single" w:sz="5" w:space="0" w:color="000000"/>
+              <w:right w:val="single" w:sz="5" w:space="0" w:color="000000"/>
+            </w:tcBorders>
+          </w:tcPr>
+          <w:p>
+            <w:pPr>
+              <w:pStyle w:val="TableParagraph"/>
+              <w:spacing w:before="56"/>
+              <w:ind w:left="102"/>
+              <w:rPr>
+                <w:rFonts w:ascii="Calibri Light" w:eastAsia="Arial" w:hAnsi="Calibri Light" w:cs="Calibri Light"/>
+              </w:rPr>
+            </w:pPr>
+            <w:r>
+              <w:rPr>
+                <w:rFonts w:ascii="Calibri Light" w:eastAsia="Arial" w:hAnsi="Calibri Light" w:cs="Calibri Light"/>
+              </w:rPr>
+              <w:t>Mohamed Megahed</w:t>
+            </w:r>
+          </w:p>
+          <w:p>
+            <w:pPr>
+              <w:pStyle w:val="TableParagraph"/>
+              <w:spacing w:before="56"/>
+              <w:ind w:left="102"/>
+              <w:rPr>
+                <w:rFonts w:ascii="Calibri Light" w:eastAsia="Arial" w:hAnsi="Calibri Light" w:cs="Calibri Light"/>
+              </w:rPr>
+            </w:pPr>
+            <w:r>
+              <w:rPr>
+                <w:rFonts w:ascii="Calibri Light" w:eastAsia="Arial" w:hAnsi="Calibri Light" w:cs="Calibri Light"/>
+              </w:rPr>
+              <w:t>Esraa Mansour</w:t>
+            </w:r>
+          </w:p>
+        </w:tc>
+        <w:tc>
+          <w:tcPr>
+            <w:tcW w:w="2233" w:type="dxa"/>
+            <w:tcBorders>
+              <w:top w:val="single" w:sz="5" w:space="0" w:color="000000"/>
+              <w:left w:val="single" w:sz="5" w:space="0" w:color="000000"/>
+              <w:bottom w:val="single" w:sz="5" w:space="0" w:color="000000"/>
+              <w:right w:val="single" w:sz="5" w:space="0" w:color="000000"/>
+            </w:tcBorders>
+          </w:tcPr>
+          <w:p>
+            <w:pPr>
+              <w:pStyle w:val="TableParagraph"/>
+              <w:spacing w:before="56"/>
+              <w:ind w:left="102"/>
+              <w:rPr>
+                <w:rFonts w:ascii="Calibri Light" w:eastAsia="Arial" w:hAnsi="Calibri Light" w:cs="Calibri Light"/>
+              </w:rPr>
+            </w:pPr>
+            <w:r>
+              <w:rPr>
+                <w:rFonts w:ascii="Calibri Light" w:eastAsia="Arial" w:hAnsi="Calibri Light" w:cs="Calibri Light"/>
+              </w:rPr>
+              <w:t xml:space="preserve"> 5/2/2020</w:t>
+            </w:r>
+          </w:p>
+        </w:tc>
+      </w:tr>
+    </w:tbl>
+    <w:p>
+      <w:pPr>
+        <w:spacing w:before="771"/>
+        <w:rPr>
+          <w:rFonts w:ascii="Calibri Light" w:hAnsi="Calibri Light" w:cs="Calibri Light"/>
+          <w:b/>
+          <w:color w:val="4F81BD" w:themeColor="accent1"/>
           <w:spacing w:val="12"/>
           <w:sz w:val="40"/>
           <w:szCs w:val="36"/>
         </w:rPr>
-        <w:lastRenderedPageBreak/>
-        <w:t xml:space="preserve"> </w:t>
-      </w:r>
+      </w:pPr>
       <w:r>
         <w:rPr>
           <w:rFonts w:ascii="Calibri Light" w:hAnsi="Calibri Light" w:cs="Calibri Light"/>
@@ -829,16 +1300,16 @@
     <w:tbl>
       <w:tblPr>
         <w:tblStyle w:val="TableNormal1"/>
-        <w:tblW w:w="9971" w:type="dxa"/>
-        <w:tblInd w:w="109" w:type="dxa"/>
+        <w:tblW w:w="9630" w:type="dxa"/>
+        <w:tblInd w:w="84" w:type="dxa"/>
         <w:tblLayout w:type="fixed"/>
         <w:tblLook w:val="01E0" w:firstRow="1" w:lastRow="1" w:firstColumn="1" w:lastColumn="1" w:noHBand="0" w:noVBand="0"/>
       </w:tblPr>
       <w:tblGrid>
-        <w:gridCol w:w="1315"/>
+        <w:gridCol w:w="1340"/>
         <w:gridCol w:w="2122"/>
         <w:gridCol w:w="1341"/>
-        <w:gridCol w:w="5193"/>
+        <w:gridCol w:w="4827"/>
       </w:tblGrid>
       <w:tr>
         <w:trPr>
@@ -846,7 +1317,7 @@
         </w:trPr>
         <w:tc>
           <w:tcPr>
-            <w:tcW w:w="1315" w:type="dxa"/>
+            <w:tcW w:w="1340" w:type="dxa"/>
             <w:tcBorders>
               <w:top w:val="single" w:sz="5" w:space="0" w:color="000000"/>
               <w:left w:val="single" w:sz="5" w:space="0" w:color="000000"/>
@@ -955,7 +1426,7 @@
         </w:tc>
         <w:tc>
           <w:tcPr>
-            <w:tcW w:w="5193" w:type="dxa"/>
+            <w:tcW w:w="4827" w:type="dxa"/>
             <w:tcBorders>
               <w:top w:val="single" w:sz="5" w:space="0" w:color="000000"/>
               <w:left w:val="single" w:sz="5" w:space="0" w:color="000000"/>
@@ -993,7 +1464,7 @@
         </w:trPr>
         <w:tc>
           <w:tcPr>
-            <w:tcW w:w="1315" w:type="dxa"/>
+            <w:tcW w:w="1340" w:type="dxa"/>
             <w:tcBorders>
               <w:top w:val="single" w:sz="5" w:space="0" w:color="000000"/>
               <w:left w:val="single" w:sz="5" w:space="0" w:color="000000"/>
@@ -1087,7 +1558,7 @@
         </w:tc>
         <w:tc>
           <w:tcPr>
-            <w:tcW w:w="5193" w:type="dxa"/>
+            <w:tcW w:w="4827" w:type="dxa"/>
             <w:tcBorders>
               <w:top w:val="single" w:sz="5" w:space="0" w:color="000000"/>
               <w:left w:val="single" w:sz="5" w:space="0" w:color="000000"/>
@@ -1122,7 +1593,7 @@
         </w:trPr>
         <w:tc>
           <w:tcPr>
-            <w:tcW w:w="1315" w:type="dxa"/>
+            <w:tcW w:w="1340" w:type="dxa"/>
             <w:tcBorders>
               <w:top w:val="single" w:sz="5" w:space="0" w:color="000000"/>
               <w:left w:val="single" w:sz="5" w:space="0" w:color="000000"/>
@@ -1216,7 +1687,7 @@
         </w:tc>
         <w:tc>
           <w:tcPr>
-            <w:tcW w:w="5193" w:type="dxa"/>
+            <w:tcW w:w="4827" w:type="dxa"/>
             <w:tcBorders>
               <w:top w:val="single" w:sz="5" w:space="0" w:color="000000"/>
               <w:left w:val="single" w:sz="5" w:space="0" w:color="000000"/>
@@ -1356,7 +1827,6 @@
     <w:p>
       <w:pPr>
         <w:spacing w:before="771"/>
-        <w:ind w:left="540"/>
         <w:rPr>
           <w:rFonts w:ascii="Calibri Light" w:eastAsia="Arial" w:hAnsi="Calibri Light" w:cs="Calibri Light"/>
           <w:b/>
@@ -1414,23 +1884,24 @@
     <w:tbl>
       <w:tblPr>
         <w:tblStyle w:val="TableNormal1"/>
-        <w:tblW w:w="9988" w:type="dxa"/>
+        <w:tblW w:w="9630" w:type="dxa"/>
         <w:tblInd w:w="84" w:type="dxa"/>
         <w:tblLayout w:type="fixed"/>
         <w:tblLook w:val="01E0" w:firstRow="1" w:lastRow="1" w:firstColumn="1" w:lastColumn="1" w:noHBand="0" w:noVBand="0"/>
       </w:tblPr>
       <w:tblGrid>
-        <w:gridCol w:w="3634"/>
-        <w:gridCol w:w="3972"/>
-        <w:gridCol w:w="2382"/>
+        <w:gridCol w:w="2459"/>
+        <w:gridCol w:w="3689"/>
+        <w:gridCol w:w="1900"/>
+        <w:gridCol w:w="1582"/>
       </w:tblGrid>
       <w:tr>
         <w:trPr>
-          <w:trHeight w:hRule="exact" w:val="581"/>
+          <w:trHeight w:hRule="exact" w:val="433"/>
         </w:trPr>
         <w:tc>
           <w:tcPr>
-            <w:tcW w:w="3634" w:type="dxa"/>
+            <w:tcW w:w="2459" w:type="dxa"/>
             <w:tcBorders>
               <w:top w:val="single" w:sz="5" w:space="0" w:color="000000"/>
               <w:left w:val="single" w:sz="5" w:space="0" w:color="000000"/>
@@ -1457,23 +1928,13 @@
                 <w:sz w:val="24"/>
                 <w:szCs w:val="28"/>
               </w:rPr>
-              <w:t xml:space="preserve">Reference </w:t>
-            </w:r>
-            <w:r>
-              <w:rPr>
-                <w:rFonts w:ascii="Calibri Light" w:hAnsi="Calibri Light" w:cs="Calibri Light"/>
-                <w:b/>
-                <w:spacing w:val="-1"/>
-                <w:sz w:val="24"/>
-                <w:szCs w:val="28"/>
-              </w:rPr>
-              <w:t xml:space="preserve">Version </w:t>
-            </w:r>
-          </w:p>
-        </w:tc>
-        <w:tc>
-          <w:tcPr>
-            <w:tcW w:w="3972" w:type="dxa"/>
+              <w:t>Ref. number</w:t>
+            </w:r>
+          </w:p>
+        </w:tc>
+        <w:tc>
+          <w:tcPr>
+            <w:tcW w:w="3689" w:type="dxa"/>
             <w:tcBorders>
               <w:top w:val="single" w:sz="5" w:space="0" w:color="000000"/>
               <w:left w:val="single" w:sz="5" w:space="0" w:color="000000"/>
@@ -1500,13 +1961,23 @@
                 <w:sz w:val="24"/>
                 <w:szCs w:val="28"/>
               </w:rPr>
-              <w:t xml:space="preserve">Reference Document </w:t>
-            </w:r>
-          </w:p>
-        </w:tc>
-        <w:tc>
-          <w:tcPr>
-            <w:tcW w:w="2382" w:type="dxa"/>
+              <w:t>Doc. name</w:t>
+            </w:r>
+            <w:r>
+              <w:rPr>
+                <w:rFonts w:ascii="Calibri Light" w:hAnsi="Calibri Light" w:cs="Calibri Light"/>
+                <w:b/>
+                <w:spacing w:val="-1"/>
+                <w:sz w:val="24"/>
+                <w:szCs w:val="28"/>
+              </w:rPr>
+              <w:t xml:space="preserve"> </w:t>
+            </w:r>
+          </w:p>
+        </w:tc>
+        <w:tc>
+          <w:tcPr>
+            <w:tcW w:w="1900" w:type="dxa"/>
             <w:tcBorders>
               <w:top w:val="single" w:sz="5" w:space="0" w:color="000000"/>
               <w:left w:val="single" w:sz="5" w:space="0" w:color="000000"/>
@@ -1532,18 +2003,23 @@
                 <w:sz w:val="24"/>
                 <w:szCs w:val="28"/>
               </w:rPr>
-              <w:t xml:space="preserve">  Author</w:t>
-            </w:r>
-          </w:p>
-        </w:tc>
-      </w:tr>
-      <w:tr>
-        <w:trPr>
-          <w:trHeight w:hRule="exact" w:val="674"/>
-        </w:trPr>
-        <w:tc>
-          <w:tcPr>
-            <w:tcW w:w="3634" w:type="dxa"/>
+              <w:t xml:space="preserve">  </w:t>
+            </w:r>
+            <w:r>
+              <w:rPr>
+                <w:rFonts w:ascii="Calibri Light" w:hAnsi="Calibri Light" w:cs="Calibri Light"/>
+                <w:b/>
+                <w:spacing w:val="-1"/>
+                <w:sz w:val="24"/>
+                <w:szCs w:val="28"/>
+              </w:rPr>
+              <w:t>Version</w:t>
+            </w:r>
+          </w:p>
+        </w:tc>
+        <w:tc>
+          <w:tcPr>
+            <w:tcW w:w="1582" w:type="dxa"/>
             <w:tcBorders>
               <w:top w:val="single" w:sz="5" w:space="0" w:color="000000"/>
               <w:left w:val="single" w:sz="5" w:space="0" w:color="000000"/>
@@ -1553,21 +2029,56 @@
           </w:tcPr>
           <w:p>
             <w:pPr>
-              <w:rPr>
-                <w:rFonts w:ascii="Calibri Light" w:hAnsi="Calibri Light" w:cs="Calibri Light"/>
-              </w:rPr>
-            </w:pPr>
-            <w:r>
-              <w:rPr>
-                <w:rFonts w:ascii="Calibri Light" w:hAnsi="Calibri Light" w:cs="Calibri Light"/>
-              </w:rPr>
-              <w:t xml:space="preserve">    1.0</w:t>
-            </w:r>
-          </w:p>
-        </w:tc>
-        <w:tc>
-          <w:tcPr>
-            <w:tcW w:w="3972" w:type="dxa"/>
+              <w:pStyle w:val="TableParagraph"/>
+              <w:spacing w:before="3"/>
+              <w:rPr>
+                <w:rFonts w:ascii="Calibri Light" w:hAnsi="Calibri Light" w:cs="Calibri Light"/>
+                <w:b/>
+                <w:spacing w:val="-1"/>
+                <w:sz w:val="24"/>
+                <w:szCs w:val="28"/>
+              </w:rPr>
+            </w:pPr>
+            <w:r>
+              <w:rPr>
+                <w:rFonts w:ascii="Calibri Light" w:hAnsi="Calibri Light" w:cs="Calibri Light"/>
+                <w:b/>
+                <w:spacing w:val="-1"/>
+                <w:sz w:val="24"/>
+                <w:szCs w:val="28"/>
+              </w:rPr>
+              <w:t xml:space="preserve"> </w:t>
+            </w:r>
+            <w:r>
+              <w:rPr>
+                <w:rFonts w:ascii="Calibri Light" w:hAnsi="Calibri Light" w:cs="Calibri Light"/>
+                <w:b/>
+                <w:spacing w:val="-1"/>
+                <w:sz w:val="24"/>
+                <w:szCs w:val="28"/>
+              </w:rPr>
+              <w:t>S</w:t>
+            </w:r>
+            <w:r>
+              <w:rPr>
+                <w:rFonts w:ascii="Calibri Light" w:hAnsi="Calibri Light" w:cs="Calibri Light"/>
+                <w:b/>
+                <w:spacing w:val="-1"/>
+                <w:sz w:val="24"/>
+                <w:szCs w:val="28"/>
+              </w:rPr>
+              <w:t>tatus</w:t>
+            </w:r>
+          </w:p>
+        </w:tc>
+      </w:tr>
+      <w:tr>
+        <w:trPr>
+          <w:trHeight w:hRule="exact" w:val="503"/>
+        </w:trPr>
+        <w:tc>
+          <w:tcPr>
+            <w:tcW w:w="2459" w:type="dxa"/>
             <w:tcBorders>
               <w:top w:val="single" w:sz="5" w:space="0" w:color="000000"/>
               <w:left w:val="single" w:sz="5" w:space="0" w:color="000000"/>
@@ -1577,24 +2088,27 @@
           </w:tcPr>
           <w:p>
             <w:pPr>
-              <w:pStyle w:val="TableParagraph"/>
-              <w:spacing w:before="56"/>
-              <w:ind w:left="102"/>
-              <w:rPr>
-                <w:rFonts w:ascii="Calibri Light" w:eastAsia="Arial" w:hAnsi="Calibri Light" w:cs="Calibri Light"/>
-              </w:rPr>
-            </w:pPr>
-            <w:r>
-              <w:rPr>
-                <w:rFonts w:ascii="Calibri Light" w:eastAsia="Arial" w:hAnsi="Calibri Light" w:cs="Calibri Light"/>
-              </w:rPr>
-              <w:t>CRS</w:t>
-            </w:r>
-          </w:p>
-        </w:tc>
-        <w:tc>
-          <w:tcPr>
-            <w:tcW w:w="2382" w:type="dxa"/>
+              <w:rPr>
+                <w:rFonts w:ascii="Calibri Light" w:hAnsi="Calibri Light" w:cs="Calibri Light"/>
+              </w:rPr>
+            </w:pPr>
+            <w:r>
+              <w:rPr>
+                <w:rFonts w:ascii="Calibri Light" w:hAnsi="Calibri Light" w:cs="Calibri Light"/>
+              </w:rPr>
+              <w:t xml:space="preserve">    </w:t>
+            </w:r>
+            <w:r>
+              <w:rPr>
+                <w:rFonts w:ascii="Calibri Light" w:hAnsi="Calibri Light" w:cs="Calibri Light"/>
+              </w:rPr>
+              <w:t>1</w:t>
+            </w:r>
+          </w:p>
+        </w:tc>
+        <w:tc>
+          <w:tcPr>
+            <w:tcW w:w="3689" w:type="dxa"/>
             <w:tcBorders>
               <w:top w:val="single" w:sz="5" w:space="0" w:color="000000"/>
               <w:left w:val="single" w:sz="5" w:space="0" w:color="000000"/>
@@ -1615,7 +2129,67 @@
               <w:rPr>
                 <w:rFonts w:ascii="Calibri Light" w:eastAsia="Arial" w:hAnsi="Calibri Light" w:cs="Calibri Light"/>
               </w:rPr>
-              <w:t xml:space="preserve">Abdurrahman   </w:t>
+              <w:t>CRS</w:t>
+            </w:r>
+          </w:p>
+        </w:tc>
+        <w:tc>
+          <w:tcPr>
+            <w:tcW w:w="1900" w:type="dxa"/>
+            <w:tcBorders>
+              <w:top w:val="single" w:sz="5" w:space="0" w:color="000000"/>
+              <w:left w:val="single" w:sz="5" w:space="0" w:color="000000"/>
+              <w:bottom w:val="single" w:sz="5" w:space="0" w:color="000000"/>
+              <w:right w:val="single" w:sz="5" w:space="0" w:color="000000"/>
+            </w:tcBorders>
+          </w:tcPr>
+          <w:p>
+            <w:pPr>
+              <w:pStyle w:val="TableParagraph"/>
+              <w:spacing w:before="56"/>
+              <w:ind w:left="102"/>
+              <w:rPr>
+                <w:rFonts w:ascii="Calibri Light" w:eastAsia="Arial" w:hAnsi="Calibri Light" w:cs="Calibri Light"/>
+              </w:rPr>
+            </w:pPr>
+            <w:r>
+              <w:rPr>
+                <w:rFonts w:ascii="Calibri Light" w:eastAsia="Arial" w:hAnsi="Calibri Light" w:cs="Calibri Light"/>
+              </w:rPr>
+              <w:t>1.0</w:t>
+            </w:r>
+            <w:r>
+              <w:rPr>
+                <w:rFonts w:ascii="Calibri Light" w:eastAsia="Arial" w:hAnsi="Calibri Light" w:cs="Calibri Light"/>
+              </w:rPr>
+              <w:t xml:space="preserve">   </w:t>
+            </w:r>
+          </w:p>
+        </w:tc>
+        <w:tc>
+          <w:tcPr>
+            <w:tcW w:w="1582" w:type="dxa"/>
+            <w:tcBorders>
+              <w:top w:val="single" w:sz="5" w:space="0" w:color="000000"/>
+              <w:left w:val="single" w:sz="5" w:space="0" w:color="000000"/>
+              <w:bottom w:val="single" w:sz="5" w:space="0" w:color="000000"/>
+              <w:right w:val="single" w:sz="5" w:space="0" w:color="000000"/>
+            </w:tcBorders>
+          </w:tcPr>
+          <w:p>
+            <w:pPr>
+              <w:pStyle w:val="TableParagraph"/>
+              <w:spacing w:before="56"/>
+              <w:ind w:left="102"/>
+              <w:rPr>
+                <w:rFonts w:ascii="Calibri Light" w:eastAsia="Arial" w:hAnsi="Calibri Light" w:cs="Calibri Light"/>
+              </w:rPr>
+            </w:pPr>
+            <w:r>
+              <w:rPr>
+                <w:rFonts w:ascii="Calibri Light" w:eastAsia="Arial" w:hAnsi="Calibri Light" w:cs="Calibri Light"/>
+              </w:rPr>
+              <w:t>Released</w:t>
             </w:r>
           </w:p>
         </w:tc>
@@ -2984,7 +3558,7 @@
           <w:numId w:val="0"/>
         </w:numPr>
       </w:pPr>
-      <w:bookmarkStart w:id="1" w:name="_Toc31717321"/>
+      <w:bookmarkStart w:id="2" w:name="_Toc31717321"/>
       <w:r>
         <w:lastRenderedPageBreak/>
         <w:t>List</w:t>
@@ -3010,7 +3584,7 @@
       <w:r>
         <w:t>figures</w:t>
       </w:r>
-      <w:bookmarkEnd w:id="1"/>
+      <w:bookmarkEnd w:id="2"/>
     </w:p>
     <w:p>
       <w:pPr>
@@ -3191,7 +3765,7 @@
           <w:numId w:val="0"/>
         </w:numPr>
       </w:pPr>
-      <w:bookmarkStart w:id="2" w:name="_Toc31717322"/>
+      <w:bookmarkStart w:id="3" w:name="_Toc31717322"/>
       <w:r>
         <w:t>List</w:t>
       </w:r>
@@ -3216,7 +3790,7 @@
       <w:r>
         <w:t>tables</w:t>
       </w:r>
-      <w:bookmarkEnd w:id="2"/>
+      <w:bookmarkEnd w:id="3"/>
     </w:p>
     <w:p>
       <w:pPr>
@@ -4032,15 +4606,15 @@
           <w:numId w:val="11"/>
         </w:numPr>
       </w:pPr>
-      <w:bookmarkStart w:id="3" w:name="_Toc30628207"/>
-      <w:bookmarkStart w:id="4" w:name="_Toc30628249"/>
-      <w:bookmarkStart w:id="5" w:name="_Toc31717323"/>
+      <w:bookmarkStart w:id="4" w:name="_Toc30628207"/>
+      <w:bookmarkStart w:id="5" w:name="_Toc30628249"/>
+      <w:bookmarkStart w:id="6" w:name="_Toc31717323"/>
       <w:r>
         <w:t>Block Diagram</w:t>
       </w:r>
-      <w:bookmarkEnd w:id="3"/>
       <w:bookmarkEnd w:id="4"/>
       <w:bookmarkEnd w:id="5"/>
+      <w:bookmarkEnd w:id="6"/>
     </w:p>
     <w:p>
       <w:pPr>
@@ -4136,7 +4710,7 @@
           <w:szCs w:val="22"/>
         </w:rPr>
       </w:pPr>
-      <w:bookmarkStart w:id="6" w:name="_Toc77487669"/>
+      <w:bookmarkStart w:id="7" w:name="_Toc77487669"/>
       <w:r>
         <w:rPr>
           <w:rFonts w:ascii="Calibri Light" w:eastAsiaTheme="minorHAnsi" w:hAnsi="Calibri Light" w:cs="Calibri Light"/>
@@ -4172,8 +4746,6 @@
         </w:rPr>
         <w:t xml:space="preserve">                                                               </w:t>
       </w:r>
-      <w:bookmarkStart w:id="7" w:name="_GoBack"/>
-      <w:bookmarkEnd w:id="7"/>
       <w:r>
         <w:rPr>
           <w:rFonts w:ascii="Calibri Light" w:eastAsiaTheme="minorHAnsi" w:hAnsi="Calibri Light" w:cs="Calibri Light"/>
@@ -4186,18 +4758,31 @@
       <w:r>
         <w:t xml:space="preserve">Figure </w:t>
       </w:r>
-      <w:fldSimple w:instr=" SEQ Figure \* ARABIC ">
-        <w:r>
-          <w:rPr>
-            <w:noProof/>
-          </w:rPr>
-          <w:t>1</w:t>
-        </w:r>
-      </w:fldSimple>
+      <w:r>
+        <w:fldChar w:fldCharType="begin"/>
+      </w:r>
+      <w:r>
+        <w:instrText xml:space="preserve"> SEQ Figure \* ARABIC </w:instrText>
+      </w:r>
+      <w:r>
+        <w:fldChar w:fldCharType="separate"/>
+      </w:r>
+      <w:r>
+        <w:rPr>
+          <w:noProof/>
+        </w:rPr>
+        <w:t>1</w:t>
+      </w:r>
+      <w:r>
+        <w:rPr>
+          <w:noProof/>
+        </w:rPr>
+        <w:fldChar w:fldCharType="end"/>
+      </w:r>
       <w:r>
         <w:t xml:space="preserve"> –</w:t>
       </w:r>
-      <w:bookmarkEnd w:id="6"/>
+      <w:bookmarkEnd w:id="7"/>
       <w:r>
         <w:t>Block diagram</w:t>
       </w:r>
@@ -6081,14 +6666,27 @@
       <w:r>
         <w:t xml:space="preserve">  Table </w:t>
       </w:r>
-      <w:fldSimple w:instr=" SEQ Figure \* ARABIC ">
-        <w:r>
-          <w:rPr>
-            <w:noProof/>
-          </w:rPr>
-          <w:t>1</w:t>
-        </w:r>
-      </w:fldSimple>
+      <w:r>
+        <w:fldChar w:fldCharType="begin"/>
+      </w:r>
+      <w:r>
+        <w:instrText xml:space="preserve"> SEQ Figure \* ARABIC </w:instrText>
+      </w:r>
+      <w:r>
+        <w:fldChar w:fldCharType="separate"/>
+      </w:r>
+      <w:r>
+        <w:rPr>
+          <w:noProof/>
+        </w:rPr>
+        <w:t>1</w:t>
+      </w:r>
+      <w:r>
+        <w:rPr>
+          <w:noProof/>
+        </w:rPr>
+        <w:fldChar w:fldCharType="end"/>
+      </w:r>
       <w:r>
         <w:t xml:space="preserve"> – Pins Connection</w:t>
       </w:r>
@@ -6244,7 +6842,21 @@
         <w:rPr>
           <w:rFonts w:ascii="Calibri Light" w:hAnsi="Calibri Light" w:cs="Calibri Light"/>
         </w:rPr>
-        <w:t xml:space="preserve">Speed 2 -&gt; Speed 3 to Off </w:t>
+        <w:t xml:space="preserve">Speed 2 -&gt; Speed 3 to </w:t>
+      </w:r>
+      <w:proofErr w:type="gramStart"/>
+      <w:r>
+        <w:rPr>
+          <w:rFonts w:ascii="Calibri Light" w:hAnsi="Calibri Light" w:cs="Calibri Light"/>
+        </w:rPr>
+        <w:t>Off</w:t>
+      </w:r>
+      <w:proofErr w:type="gramEnd"/>
+      <w:r>
+        <w:rPr>
+          <w:rFonts w:ascii="Calibri Light" w:hAnsi="Calibri Light" w:cs="Calibri Light"/>
+        </w:rPr>
+        <w:t xml:space="preserve"> </w:t>
       </w:r>
       <w:r>
         <w:rPr>
@@ -9593,7 +10205,7 @@
     </w:pPrDefault>
   </w:docDefaults>
   <w:latentStyles w:defLockedState="0" w:defUIPriority="99" w:defSemiHidden="0" w:defUnhideWhenUsed="0" w:defQFormat="0" w:count="371">
-    <w:lsdException w:name="Normal" w:uiPriority="0" w:qFormat="1"/>
+    <w:lsdException w:name="Normal" w:uiPriority="1" w:qFormat="1"/>
     <w:lsdException w:name="heading 1" w:uiPriority="1" w:qFormat="1"/>
     <w:lsdException w:name="heading 2" w:semiHidden="1" w:uiPriority="9" w:unhideWhenUsed="1" w:qFormat="1"/>
     <w:lsdException w:name="heading 3" w:semiHidden="1" w:uiPriority="9" w:unhideWhenUsed="1" w:qFormat="1"/>
@@ -9969,6 +10581,7 @@
     <w:name w:val="Normal"/>
     <w:uiPriority w:val="1"/>
     <w:qFormat/>
+    <w:rsid w:val="009A3024"/>
   </w:style>
   <w:style w:type="paragraph" w:styleId="Heading1">
     <w:name w:val="heading 1"/>
@@ -10586,7 +11199,7 @@
 </file>
 
 <file path=customXml/itemProps1.xml><?xml version="1.0" encoding="utf-8"?>
-<ds:datastoreItem xmlns:ds="http://schemas.openxmlformats.org/officeDocument/2006/customXml" ds:itemID="{1E83B181-E7B8-43D0-99F5-67408C00514A}">
+<ds:datastoreItem xmlns:ds="http://schemas.openxmlformats.org/officeDocument/2006/customXml" ds:itemID="{837CA8C8-EE6B-4A5D-9200-868EAF34549D}">
   <ds:schemaRefs>
     <ds:schemaRef ds:uri="http://schemas.openxmlformats.org/officeDocument/2006/bibliography"/>
   </ds:schemaRefs>

</xml_diff>

<commit_message>
HSI version (1.2) updated according to the CYRS & SRS documents slide
Signed-off-by: EsraaMansour <Esraamansour26@gmail.com>
</commit_message>
<xml_diff>
--- a/Input documents/HSI/HSI.docx
+++ b/Input documents/HSI/HSI.docx
@@ -1047,8 +1047,6 @@
               </w:rPr>
               <w:t>Mohamed Megahed</w:t>
             </w:r>
-            <w:bookmarkStart w:id="1" w:name="_GoBack"/>
-            <w:bookmarkEnd w:id="1"/>
           </w:p>
           <w:p>
             <w:pPr>
@@ -1820,6 +1818,154 @@
                 <w:rFonts w:ascii="Calibri Light" w:hAnsi="Calibri Light" w:cs="Calibri Light"/>
               </w:rPr>
             </w:pPr>
+          </w:p>
+        </w:tc>
+      </w:tr>
+      <w:tr>
+        <w:trPr>
+          <w:trHeight w:hRule="exact" w:val="940"/>
+        </w:trPr>
+        <w:tc>
+          <w:tcPr>
+            <w:tcW w:w="1340" w:type="dxa"/>
+            <w:tcBorders>
+              <w:top w:val="single" w:sz="5" w:space="0" w:color="000000"/>
+              <w:left w:val="single" w:sz="5" w:space="0" w:color="000000"/>
+              <w:bottom w:val="single" w:sz="5" w:space="0" w:color="000000"/>
+              <w:right w:val="single" w:sz="5" w:space="0" w:color="000000"/>
+            </w:tcBorders>
+          </w:tcPr>
+          <w:p>
+            <w:pPr>
+              <w:rPr>
+                <w:rFonts w:ascii="Calibri Light" w:hAnsi="Calibri Light" w:cs="Calibri Light"/>
+              </w:rPr>
+            </w:pPr>
+            <w:r>
+              <w:rPr>
+                <w:rFonts w:ascii="Calibri Light" w:hAnsi="Calibri Light" w:cs="Calibri Light"/>
+              </w:rPr>
+              <w:t xml:space="preserve">   1.2</w:t>
+            </w:r>
+          </w:p>
+        </w:tc>
+        <w:tc>
+          <w:tcPr>
+            <w:tcW w:w="2122" w:type="dxa"/>
+            <w:tcBorders>
+              <w:top w:val="single" w:sz="5" w:space="0" w:color="000000"/>
+              <w:left w:val="single" w:sz="5" w:space="0" w:color="000000"/>
+              <w:bottom w:val="single" w:sz="5" w:space="0" w:color="000000"/>
+              <w:right w:val="single" w:sz="5" w:space="0" w:color="000000"/>
+            </w:tcBorders>
+          </w:tcPr>
+          <w:p>
+            <w:pPr>
+              <w:pStyle w:val="TableParagraph"/>
+              <w:spacing w:before="56"/>
+              <w:ind w:left="102"/>
+              <w:rPr>
+                <w:rFonts w:ascii="Calibri Light" w:eastAsia="Arial" w:hAnsi="Calibri Light" w:cs="Calibri Light"/>
+              </w:rPr>
+            </w:pPr>
+            <w:r>
+              <w:rPr>
+                <w:rFonts w:ascii="Calibri Light" w:eastAsia="Arial" w:hAnsi="Calibri Light" w:cs="Calibri Light"/>
+              </w:rPr>
+              <w:t>Mohamed Megahed</w:t>
+            </w:r>
+            <w:bookmarkStart w:id="1" w:name="_GoBack"/>
+            <w:bookmarkEnd w:id="1"/>
+          </w:p>
+          <w:p>
+            <w:pPr>
+              <w:pStyle w:val="TableParagraph"/>
+              <w:spacing w:before="56"/>
+              <w:ind w:left="102"/>
+              <w:rPr>
+                <w:rFonts w:ascii="Calibri Light" w:eastAsia="Arial" w:hAnsi="Calibri Light" w:cs="Calibri Light"/>
+              </w:rPr>
+            </w:pPr>
+            <w:r>
+              <w:rPr>
+                <w:rFonts w:ascii="Calibri Light" w:eastAsia="Arial" w:hAnsi="Calibri Light" w:cs="Calibri Light"/>
+              </w:rPr>
+              <w:t>Esraa Mansour</w:t>
+            </w:r>
+          </w:p>
+        </w:tc>
+        <w:tc>
+          <w:tcPr>
+            <w:tcW w:w="1341" w:type="dxa"/>
+            <w:tcBorders>
+              <w:top w:val="single" w:sz="5" w:space="0" w:color="000000"/>
+              <w:left w:val="single" w:sz="5" w:space="0" w:color="000000"/>
+              <w:bottom w:val="single" w:sz="5" w:space="0" w:color="000000"/>
+              <w:right w:val="single" w:sz="5" w:space="0" w:color="000000"/>
+            </w:tcBorders>
+          </w:tcPr>
+          <w:p>
+            <w:pPr>
+              <w:pStyle w:val="TableParagraph"/>
+              <w:spacing w:before="56"/>
+              <w:ind w:left="102"/>
+              <w:rPr>
+                <w:rFonts w:ascii="Calibri Light" w:eastAsia="Arial" w:hAnsi="Calibri Light" w:cs="Calibri Light"/>
+              </w:rPr>
+            </w:pPr>
+            <w:r>
+              <w:rPr>
+                <w:rFonts w:ascii="Calibri Light" w:eastAsia="Arial" w:hAnsi="Calibri Light" w:cs="Calibri Light"/>
+              </w:rPr>
+              <w:t>5/2/2020</w:t>
+            </w:r>
+          </w:p>
+        </w:tc>
+        <w:tc>
+          <w:tcPr>
+            <w:tcW w:w="4827" w:type="dxa"/>
+            <w:tcBorders>
+              <w:top w:val="single" w:sz="5" w:space="0" w:color="000000"/>
+              <w:left w:val="single" w:sz="5" w:space="0" w:color="000000"/>
+              <w:bottom w:val="single" w:sz="5" w:space="0" w:color="000000"/>
+              <w:right w:val="single" w:sz="5" w:space="0" w:color="000000"/>
+            </w:tcBorders>
+          </w:tcPr>
+          <w:p>
+            <w:pPr>
+              <w:pStyle w:val="ListParagraph"/>
+              <w:numPr>
+                <w:ilvl w:val="0"/>
+                <w:numId w:val="18"/>
+              </w:numPr>
+              <w:rPr>
+                <w:rFonts w:ascii="Calibri Light" w:hAnsi="Calibri Light" w:cs="Calibri Light"/>
+              </w:rPr>
+            </w:pPr>
+            <w:r>
+              <w:rPr>
+                <w:rFonts w:ascii="Calibri Light" w:hAnsi="Calibri Light" w:cs="Calibri Light"/>
+              </w:rPr>
+              <w:t>Document status table was added</w:t>
+            </w:r>
+          </w:p>
+          <w:p>
+            <w:pPr>
+              <w:pStyle w:val="ListParagraph"/>
+              <w:numPr>
+                <w:ilvl w:val="0"/>
+                <w:numId w:val="18"/>
+              </w:numPr>
+              <w:rPr>
+                <w:rFonts w:ascii="Calibri Light" w:hAnsi="Calibri Light" w:cs="Calibri Light"/>
+              </w:rPr>
+            </w:pPr>
+            <w:r>
+              <w:rPr>
+                <w:rFonts w:ascii="Calibri Light" w:hAnsi="Calibri Light" w:cs="Calibri Light"/>
+              </w:rPr>
+              <w:t xml:space="preserve">Reference table format was edited </w:t>
+            </w:r>
           </w:p>
         </w:tc>
       </w:tr>
@@ -11199,7 +11345,7 @@
 </file>
 
 <file path=customXml/itemProps1.xml><?xml version="1.0" encoding="utf-8"?>
-<ds:datastoreItem xmlns:ds="http://schemas.openxmlformats.org/officeDocument/2006/customXml" ds:itemID="{837CA8C8-EE6B-4A5D-9200-868EAF34549D}">
+<ds:datastoreItem xmlns:ds="http://schemas.openxmlformats.org/officeDocument/2006/customXml" ds:itemID="{3D029FEF-7818-4C23-AF6B-C189703092CF}">
   <ds:schemaRefs>
     <ds:schemaRef ds:uri="http://schemas.openxmlformats.org/officeDocument/2006/bibliography"/>
   </ds:schemaRefs>

</xml_diff>

<commit_message>
-Change some lines in the HSI (syntax checking)
-reviewing the SRS based on the requirements in the CYRS and changed its status to proposed
with a note to fix the issue with the table of content to point to the pages in the document
Signed-off-by: mostafamoh1236 <mostafamoh1236@gmail.com>
</commit_message>
<xml_diff>
--- a/Input documents/HSI/HSI.docx
+++ b/Input documents/HSI/HSI.docx
@@ -1,6 +1,6 @@
 
 <file path=word/document.xml><?xml version="1.0" encoding="utf-8"?>
-<w:document xmlns:wpc="http://schemas.microsoft.com/office/word/2010/wordprocessingCanvas" xmlns:mc="http://schemas.openxmlformats.org/markup-compatibility/2006" xmlns:o="urn:schemas-microsoft-com:office:office" xmlns:r="http://schemas.openxmlformats.org/officeDocument/2006/relationships" xmlns:m="http://schemas.openxmlformats.org/officeDocument/2006/math" xmlns:v="urn:schemas-microsoft-com:vml" xmlns:wp14="http://schemas.microsoft.com/office/word/2010/wordprocessingDrawing" xmlns:wp="http://schemas.openxmlformats.org/drawingml/2006/wordprocessingDrawing" xmlns:w10="urn:schemas-microsoft-com:office:word" xmlns:w="http://schemas.openxmlformats.org/wordprocessingml/2006/main" xmlns:w14="http://schemas.microsoft.com/office/word/2010/wordml" xmlns:w15="http://schemas.microsoft.com/office/word/2012/wordml" xmlns:wpg="http://schemas.microsoft.com/office/word/2010/wordprocessingGroup" xmlns:wpi="http://schemas.microsoft.com/office/word/2010/wordprocessingInk" xmlns:wne="http://schemas.microsoft.com/office/word/2006/wordml" xmlns:wps="http://schemas.microsoft.com/office/word/2010/wordprocessingShape" mc:Ignorable="w14 w15 wp14">
+<w:document xmlns:ve="http://schemas.openxmlformats.org/markup-compatibility/2006" xmlns:o="urn:schemas-microsoft-com:office:office" xmlns:r="http://schemas.openxmlformats.org/officeDocument/2006/relationships" xmlns:m="http://schemas.openxmlformats.org/officeDocument/2006/math" xmlns:v="urn:schemas-microsoft-com:vml" xmlns:wp="http://schemas.openxmlformats.org/drawingml/2006/wordprocessingDrawing" xmlns:w10="urn:schemas-microsoft-com:office:word" xmlns:w="http://schemas.openxmlformats.org/wordprocessingml/2006/main" xmlns:wne="http://schemas.microsoft.com/office/word/2006/wordml">
   <w:body>
     <w:p>
       <w:pPr>
@@ -185,125 +185,25 @@
           <w:sz w:val="2"/>
           <w:szCs w:val="2"/>
         </w:rPr>
-        <mc:AlternateContent>
-          <mc:Choice Requires="wpg">
-            <w:drawing>
-              <wp:inline distT="0" distB="0" distL="0" distR="0">
-                <wp:extent cx="5991860" cy="10795"/>
-                <wp:effectExtent l="9525" t="9525" r="8890" b="8255"/>
-                <wp:docPr id="10" name="Group 10"/>
-                <wp:cNvGraphicFramePr>
-                  <a:graphicFrameLocks xmlns:a="http://schemas.openxmlformats.org/drawingml/2006/main"/>
-                </wp:cNvGraphicFramePr>
-                <a:graphic xmlns:a="http://schemas.openxmlformats.org/drawingml/2006/main">
-                  <a:graphicData uri="http://schemas.microsoft.com/office/word/2010/wordprocessingGroup">
-                    <wpg:wgp>
-                      <wpg:cNvGrpSpPr>
-                        <a:grpSpLocks/>
-                      </wpg:cNvGrpSpPr>
-                      <wpg:grpSpPr bwMode="auto">
-                        <a:xfrm>
-                          <a:off x="0" y="0"/>
-                          <a:ext cx="5991860" cy="10795"/>
-                          <a:chOff x="0" y="0"/>
-                          <a:chExt cx="9436" cy="17"/>
-                        </a:xfrm>
-                      </wpg:grpSpPr>
-                      <wpg:grpSp>
-                        <wpg:cNvPr id="11" name="Group 6"/>
-                        <wpg:cNvGrpSpPr>
-                          <a:grpSpLocks/>
-                        </wpg:cNvGrpSpPr>
-                        <wpg:grpSpPr bwMode="auto">
-                          <a:xfrm>
-                            <a:off x="8" y="8"/>
-                            <a:ext cx="9419" cy="2"/>
-                            <a:chOff x="8" y="8"/>
-                            <a:chExt cx="9419" cy="2"/>
-                          </a:xfrm>
-                        </wpg:grpSpPr>
-                        <wps:wsp>
-                          <wps:cNvPr id="12" name="Freeform 7"/>
-                          <wps:cNvSpPr>
-                            <a:spLocks/>
-                          </wps:cNvSpPr>
-                          <wps:spPr bwMode="auto">
-                            <a:xfrm>
-                              <a:off x="8" y="8"/>
-                              <a:ext cx="9419" cy="2"/>
-                            </a:xfrm>
-                            <a:custGeom>
-                              <a:avLst/>
-                              <a:gdLst>
-                                <a:gd name="T0" fmla="+- 0 8 8"/>
-                                <a:gd name="T1" fmla="*/ T0 w 9419"/>
-                                <a:gd name="T2" fmla="+- 0 9427 8"/>
-                                <a:gd name="T3" fmla="*/ T2 w 9419"/>
-                              </a:gdLst>
-                              <a:ahLst/>
-                              <a:cxnLst>
-                                <a:cxn ang="0">
-                                  <a:pos x="T1" y="0"/>
-                                </a:cxn>
-                                <a:cxn ang="0">
-                                  <a:pos x="T3" y="0"/>
-                                </a:cxn>
-                              </a:cxnLst>
-                              <a:rect l="0" t="0" r="r" b="b"/>
-                              <a:pathLst>
-                                <a:path w="9419">
-                                  <a:moveTo>
-                                    <a:pt x="0" y="0"/>
-                                  </a:moveTo>
-                                  <a:lnTo>
-                                    <a:pt x="9419" y="0"/>
-                                  </a:lnTo>
-                                </a:path>
-                              </a:pathLst>
-                            </a:custGeom>
-                            <a:noFill/>
-                            <a:ln w="10414">
-                              <a:solidFill>
-                                <a:srgbClr val="5B9AD5"/>
-                              </a:solidFill>
-                              <a:round/>
-                              <a:headEnd/>
-                              <a:tailEnd/>
-                            </a:ln>
-                            <a:extLst>
-                              <a:ext uri="{909E8E84-426E-40DD-AFC4-6F175D3DCCD1}">
-                                <a14:hiddenFill xmlns:a14="http://schemas.microsoft.com/office/drawing/2010/main">
-                                  <a:solidFill>
-                                    <a:srgbClr val="FFFFFF"/>
-                                  </a:solidFill>
-                                </a14:hiddenFill>
-                              </a:ext>
-                            </a:extLst>
-                          </wps:spPr>
-                          <wps:bodyPr rot="0" vert="horz" wrap="square" lIns="91440" tIns="45720" rIns="91440" bIns="45720" anchor="t" anchorCtr="0" upright="1">
-                            <a:noAutofit/>
-                          </wps:bodyPr>
-                        </wps:wsp>
-                      </wpg:grpSp>
-                    </wpg:wgp>
-                  </a:graphicData>
-                </a:graphic>
-              </wp:inline>
-            </w:drawing>
-          </mc:Choice>
-          <mc:Fallback>
-            <w:pict>
-              <v:group w14:anchorId="3FD2594C" id="Group 10" o:spid="_x0000_s1026" style="width:471.8pt;height:.85pt;mso-position-horizontal-relative:char;mso-position-vertical-relative:line" coordsize="9436,17" o:gfxdata="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">
-                <v:group id="Group 6" o:spid="_x0000_s1027" style="position:absolute;left:8;top:8;width:9419;height:2" coordorigin="8,8" coordsize="9419,2" o:gfxdata="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">
-                  <v:shape id="Freeform 7" o:spid="_x0000_s1028" style="position:absolute;left:8;top:8;width:9419;height:2;visibility:visible;mso-wrap-style:square;v-text-anchor:top" coordsize="9419,2" o:gfxdata="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" path="m,l9419,e" filled="f" strokecolor="#5b9ad5" strokeweight=".82pt">
-                    <v:path arrowok="t" o:connecttype="custom" o:connectlocs="0,0;9419,0" o:connectangles="0,0"/>
-                  </v:shape>
-                </v:group>
-                <w10:anchorlock/>
-              </v:group>
-            </w:pict>
-          </mc:Fallback>
-        </mc:AlternateContent>
+      </w:r>
+      <w:r>
+        <w:rPr>
+          <w:rFonts w:ascii="Times New Roman" w:eastAsia="Times New Roman" w:hAnsi="Times New Roman" w:cs="Times New Roman"/>
+          <w:noProof/>
+          <w:sz w:val="2"/>
+          <w:szCs w:val="2"/>
+        </w:rPr>
+        <w:pict>
+          <v:group id="Group 10" o:spid="_x0000_s1026" style="width:471.8pt;height:.85pt;mso-position-horizontal-relative:char;mso-position-vertical-relative:line" coordsize="9436,17" o:gfxdata="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">
+            <v:group id="Group 6" o:spid="_x0000_s1027" style="position:absolute;left:8;top:8;width:9419;height:2" coordorigin="8,8" coordsize="9419,2" o:gfxdata="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">
+              <v:shape id="Freeform 7" o:spid="_x0000_s1028" style="position:absolute;left:8;top:8;width:9419;height:2;visibility:visible;mso-wrap-style:square;v-text-anchor:top" coordsize="9419,2" o:gfxdata="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" path="m,l9419,e" filled="f" strokecolor="#5b9ad5" strokeweight=".82pt">
+                <v:path arrowok="t" o:connecttype="custom" o:connectlocs="0,0;9419,0" o:connectangles="0,0"/>
+              </v:shape>
+            </v:group>
+            <w10:wrap type="none"/>
+            <w10:anchorlock/>
+          </v:group>
+        </w:pict>
       </w:r>
     </w:p>
     <w:p>
@@ -366,125 +266,25 @@
           <w:sz w:val="2"/>
           <w:szCs w:val="2"/>
         </w:rPr>
-        <mc:AlternateContent>
-          <mc:Choice Requires="wpg">
-            <w:drawing>
-              <wp:inline distT="0" distB="0" distL="0" distR="0">
-                <wp:extent cx="5991860" cy="10795"/>
-                <wp:effectExtent l="9525" t="9525" r="8890" b="8255"/>
-                <wp:docPr id="3" name="Group 3"/>
-                <wp:cNvGraphicFramePr>
-                  <a:graphicFrameLocks xmlns:a="http://schemas.openxmlformats.org/drawingml/2006/main"/>
-                </wp:cNvGraphicFramePr>
-                <a:graphic xmlns:a="http://schemas.openxmlformats.org/drawingml/2006/main">
-                  <a:graphicData uri="http://schemas.microsoft.com/office/word/2010/wordprocessingGroup">
-                    <wpg:wgp>
-                      <wpg:cNvGrpSpPr>
-                        <a:grpSpLocks/>
-                      </wpg:cNvGrpSpPr>
-                      <wpg:grpSpPr bwMode="auto">
-                        <a:xfrm>
-                          <a:off x="0" y="0"/>
-                          <a:ext cx="5991860" cy="10795"/>
-                          <a:chOff x="0" y="0"/>
-                          <a:chExt cx="9436" cy="17"/>
-                        </a:xfrm>
-                      </wpg:grpSpPr>
-                      <wpg:grpSp>
-                        <wpg:cNvPr id="5" name="Group 3"/>
-                        <wpg:cNvGrpSpPr>
-                          <a:grpSpLocks/>
-                        </wpg:cNvGrpSpPr>
-                        <wpg:grpSpPr bwMode="auto">
-                          <a:xfrm>
-                            <a:off x="8" y="8"/>
-                            <a:ext cx="9419" cy="2"/>
-                            <a:chOff x="8" y="8"/>
-                            <a:chExt cx="9419" cy="2"/>
-                          </a:xfrm>
-                        </wpg:grpSpPr>
-                        <wps:wsp>
-                          <wps:cNvPr id="9" name="Freeform 4"/>
-                          <wps:cNvSpPr>
-                            <a:spLocks/>
-                          </wps:cNvSpPr>
-                          <wps:spPr bwMode="auto">
-                            <a:xfrm>
-                              <a:off x="8" y="8"/>
-                              <a:ext cx="9419" cy="2"/>
-                            </a:xfrm>
-                            <a:custGeom>
-                              <a:avLst/>
-                              <a:gdLst>
-                                <a:gd name="T0" fmla="+- 0 8 8"/>
-                                <a:gd name="T1" fmla="*/ T0 w 9419"/>
-                                <a:gd name="T2" fmla="+- 0 9427 8"/>
-                                <a:gd name="T3" fmla="*/ T2 w 9419"/>
-                              </a:gdLst>
-                              <a:ahLst/>
-                              <a:cxnLst>
-                                <a:cxn ang="0">
-                                  <a:pos x="T1" y="0"/>
-                                </a:cxn>
-                                <a:cxn ang="0">
-                                  <a:pos x="T3" y="0"/>
-                                </a:cxn>
-                              </a:cxnLst>
-                              <a:rect l="0" t="0" r="r" b="b"/>
-                              <a:pathLst>
-                                <a:path w="9419">
-                                  <a:moveTo>
-                                    <a:pt x="0" y="0"/>
-                                  </a:moveTo>
-                                  <a:lnTo>
-                                    <a:pt x="9419" y="0"/>
-                                  </a:lnTo>
-                                </a:path>
-                              </a:pathLst>
-                            </a:custGeom>
-                            <a:noFill/>
-                            <a:ln w="10414">
-                              <a:solidFill>
-                                <a:srgbClr val="5B9AD5"/>
-                              </a:solidFill>
-                              <a:round/>
-                              <a:headEnd/>
-                              <a:tailEnd/>
-                            </a:ln>
-                            <a:extLst>
-                              <a:ext uri="{909E8E84-426E-40DD-AFC4-6F175D3DCCD1}">
-                                <a14:hiddenFill xmlns:a14="http://schemas.microsoft.com/office/drawing/2010/main">
-                                  <a:solidFill>
-                                    <a:srgbClr val="FFFFFF"/>
-                                  </a:solidFill>
-                                </a14:hiddenFill>
-                              </a:ext>
-                            </a:extLst>
-                          </wps:spPr>
-                          <wps:bodyPr rot="0" vert="horz" wrap="square" lIns="91440" tIns="45720" rIns="91440" bIns="45720" anchor="t" anchorCtr="0" upright="1">
-                            <a:noAutofit/>
-                          </wps:bodyPr>
-                        </wps:wsp>
-                      </wpg:grpSp>
-                    </wpg:wgp>
-                  </a:graphicData>
-                </a:graphic>
-              </wp:inline>
-            </w:drawing>
-          </mc:Choice>
-          <mc:Fallback>
-            <w:pict>
-              <v:group w14:anchorId="39679F2C" id="Group 3" o:spid="_x0000_s1026" style="width:471.8pt;height:.85pt;mso-position-horizontal-relative:char;mso-position-vertical-relative:line" coordsize="9436,17" o:gfxdata="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">
-                <v:group id="_x0000_s1027" style="position:absolute;left:8;top:8;width:9419;height:2" coordorigin="8,8" coordsize="9419,2" o:gfxdata="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">
-                  <v:shape id="Freeform 4" o:spid="_x0000_s1028" style="position:absolute;left:8;top:8;width:9419;height:2;visibility:visible;mso-wrap-style:square;v-text-anchor:top" coordsize="9419,2" o:gfxdata="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" path="m,l9419,e" filled="f" strokecolor="#5b9ad5" strokeweight=".82pt">
-                    <v:path arrowok="t" o:connecttype="custom" o:connectlocs="0,0;9419,0" o:connectangles="0,0"/>
-                  </v:shape>
-                </v:group>
-                <w10:anchorlock/>
-              </v:group>
-            </w:pict>
-          </mc:Fallback>
-        </mc:AlternateContent>
+      </w:r>
+      <w:r>
+        <w:rPr>
+          <w:rFonts w:ascii="Calibri Light" w:eastAsia="Calibri Light" w:hAnsi="Calibri Light" w:cs="Calibri Light"/>
+          <w:noProof/>
+          <w:sz w:val="2"/>
+          <w:szCs w:val="2"/>
+        </w:rPr>
+        <w:pict>
+          <v:group id="Group 3" o:spid="_x0000_s1029" style="width:471.8pt;height:.85pt;mso-position-horizontal-relative:char;mso-position-vertical-relative:line" coordsize="9436,17" o:gfxdata="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">
+            <v:group id="_x0000_s1030" style="position:absolute;left:8;top:8;width:9419;height:2" coordorigin="8,8" coordsize="9419,2" o:gfxdata="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">
+              <v:shape id="Freeform 4" o:spid="_x0000_s1031" style="position:absolute;left:8;top:8;width:9419;height:2;visibility:visible;mso-wrap-style:square;v-text-anchor:top" coordsize="9419,2" o:gfxdata="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" path="m,l9419,e" filled="f" strokecolor="#5b9ad5" strokeweight=".82pt">
+                <v:path arrowok="t" o:connecttype="custom" o:connectlocs="0,0;9419,0" o:connectangles="0,0"/>
+              </v:shape>
+            </v:group>
+            <w10:wrap type="none"/>
+            <w10:anchorlock/>
+          </v:group>
+        </w:pict>
       </w:r>
     </w:p>
     <w:p>
@@ -509,7 +309,6 @@
           <w:szCs w:val="39"/>
         </w:rPr>
       </w:pPr>
-      <w:proofErr w:type="spellStart"/>
       <w:r>
         <w:rPr>
           <w:rFonts w:ascii="Calibri Light" w:hAnsi="Calibri Light" w:cs="Calibri Light"/>
@@ -518,38 +317,7 @@
           <w:spacing w:val="-1"/>
           <w:sz w:val="36"/>
         </w:rPr>
-        <w:t>Kenodo</w:t>
-      </w:r>
-      <w:proofErr w:type="spellEnd"/>
-      <w:r>
-        <w:rPr>
-          <w:rFonts w:ascii="Calibri Light" w:hAnsi="Calibri Light" w:cs="Calibri Light"/>
-          <w:b/>
-          <w:bCs/>
-          <w:spacing w:val="-1"/>
-          <w:sz w:val="36"/>
-        </w:rPr>
-        <w:t>-Electric</w:t>
-      </w:r>
-      <w:r>
-        <w:rPr>
-          <w:rFonts w:ascii="Calibri Light" w:hAnsi="Calibri Light" w:cs="Calibri Light"/>
-          <w:b/>
-          <w:bCs/>
-          <w:spacing w:val="-1"/>
-          <w:sz w:val="36"/>
-        </w:rPr>
-        <w:t xml:space="preserve"> </w:t>
-      </w:r>
-      <w:r>
-        <w:rPr>
-          <w:rFonts w:ascii="Calibri Light" w:hAnsi="Calibri Light" w:cs="Calibri Light"/>
-          <w:b/>
-          <w:bCs/>
-          <w:spacing w:val="-1"/>
-          <w:sz w:val="36"/>
-        </w:rPr>
-        <w:t>Blender (PO2_EBL)</w:t>
+        <w:t>Kenodo-ElectricBlender (PO2_EBL)</w:t>
       </w:r>
     </w:p>
     <w:p>
@@ -685,15 +453,6 @@
       <w:r>
         <w:rPr>
           <w:rFonts w:ascii="Calibri Light" w:hAnsi="Calibri Light" w:cs="Calibri Light"/>
-          <w:spacing w:val="-2"/>
-          <w:sz w:val="32"/>
-          <w:szCs w:val="32"/>
-        </w:rPr>
-        <w:t xml:space="preserve"> </w:t>
-      </w:r>
-      <w:r>
-        <w:rPr>
-          <w:rFonts w:ascii="Calibri Light" w:hAnsi="Calibri Light" w:cs="Calibri Light"/>
           <w:spacing w:val="-1"/>
           <w:sz w:val="32"/>
           <w:szCs w:val="32"/>
@@ -709,6 +468,7 @@
         </w:rPr>
         <w:t>:</w:t>
       </w:r>
+      <w:bookmarkEnd w:id="0"/>
       <w:r>
         <w:rPr>
           <w:rFonts w:ascii="Calibri Light" w:hAnsi="Calibri Light" w:cs="Calibri Light"/>
@@ -716,16 +476,6 @@
           <w:sz w:val="32"/>
           <w:szCs w:val="32"/>
         </w:rPr>
-        <w:t xml:space="preserve">   </w:t>
-      </w:r>
-      <w:bookmarkEnd w:id="0"/>
-      <w:r>
-        <w:rPr>
-          <w:rFonts w:ascii="Calibri Light" w:hAnsi="Calibri Light" w:cs="Calibri Light"/>
-          <w:spacing w:val="-1"/>
-          <w:sz w:val="32"/>
-          <w:szCs w:val="32"/>
-        </w:rPr>
         <w:t>Proposed</w:t>
       </w:r>
     </w:p>
@@ -735,6 +485,12 @@
           <w:rFonts w:ascii="Calibri Light" w:hAnsi="Calibri Light" w:cs="Calibri Light"/>
         </w:rPr>
         <w:sectPr>
+          <w:headerReference w:type="even" r:id="rId8"/>
+          <w:headerReference w:type="default" r:id="rId9"/>
+          <w:footerReference w:type="even" r:id="rId10"/>
+          <w:footerReference w:type="default" r:id="rId11"/>
+          <w:headerReference w:type="first" r:id="rId12"/>
+          <w:footerReference w:type="first" r:id="rId13"/>
           <w:type w:val="continuous"/>
           <w:pgSz w:w="11910" w:h="16840"/>
           <w:pgMar w:top="1580" w:right="1020" w:bottom="280" w:left="1020" w:header="720" w:footer="720" w:gutter="0"/>
@@ -812,7 +568,7 @@
         <w:tblW w:w="9613" w:type="dxa"/>
         <w:tblInd w:w="84" w:type="dxa"/>
         <w:tblLayout w:type="fixed"/>
-        <w:tblLook w:val="01E0" w:firstRow="1" w:lastRow="1" w:firstColumn="1" w:lastColumn="1" w:noHBand="0" w:noVBand="0"/>
+        <w:tblLook w:val="01E0"/>
       </w:tblPr>
       <w:tblGrid>
         <w:gridCol w:w="2790"/>
@@ -853,16 +609,6 @@
                 <w:sz w:val="24"/>
                 <w:szCs w:val="28"/>
               </w:rPr>
-              <w:t xml:space="preserve"> </w:t>
-            </w:r>
-            <w:r>
-              <w:rPr>
-                <w:rFonts w:ascii="Calibri Light" w:hAnsi="Calibri Light" w:cs="Calibri Light"/>
-                <w:b/>
-                <w:spacing w:val="-1"/>
-                <w:sz w:val="24"/>
-                <w:szCs w:val="28"/>
-              </w:rPr>
               <w:t xml:space="preserve">Version </w:t>
             </w:r>
           </w:p>
@@ -1088,12 +834,6 @@
               <w:rPr>
                 <w:rFonts w:ascii="Calibri Light" w:eastAsia="Arial" w:hAnsi="Calibri Light" w:cs="Calibri Light"/>
               </w:rPr>
-              <w:t xml:space="preserve"> </w:t>
-            </w:r>
-            <w:r>
-              <w:rPr>
-                <w:rFonts w:ascii="Calibri Light" w:eastAsia="Arial" w:hAnsi="Calibri Light" w:cs="Calibri Light"/>
-              </w:rPr>
               <w:t>23/1/2020</w:t>
             </w:r>
           </w:p>
@@ -1254,17 +994,6 @@
           <w:rFonts w:ascii="Calibri Light" w:hAnsi="Calibri Light" w:cs="Calibri Light"/>
           <w:b/>
           <w:color w:val="4F81BD" w:themeColor="accent1"/>
-          <w:spacing w:val="-3"/>
-          <w:sz w:val="40"/>
-          <w:szCs w:val="36"/>
-        </w:rPr>
-        <w:t xml:space="preserve"> </w:t>
-      </w:r>
-      <w:r>
-        <w:rPr>
-          <w:rFonts w:ascii="Calibri Light" w:hAnsi="Calibri Light" w:cs="Calibri Light"/>
-          <w:b/>
-          <w:color w:val="4F81BD" w:themeColor="accent1"/>
           <w:spacing w:val="-2"/>
           <w:sz w:val="40"/>
           <w:szCs w:val="36"/>
@@ -1301,7 +1030,7 @@
         <w:tblW w:w="9630" w:type="dxa"/>
         <w:tblInd w:w="84" w:type="dxa"/>
         <w:tblLayout w:type="fixed"/>
-        <w:tblLook w:val="01E0" w:firstRow="1" w:lastRow="1" w:firstColumn="1" w:lastColumn="1" w:noHBand="0" w:noVBand="0"/>
+        <w:tblLook w:val="01E0"/>
       </w:tblPr>
       <w:tblGrid>
         <w:gridCol w:w="1340"/>
@@ -1344,16 +1073,6 @@
               </w:rPr>
               <w:t>Version</w:t>
             </w:r>
-            <w:r>
-              <w:rPr>
-                <w:rFonts w:ascii="Calibri Light" w:hAnsi="Calibri Light" w:cs="Calibri Light"/>
-                <w:b/>
-                <w:spacing w:val="-1"/>
-                <w:sz w:val="24"/>
-                <w:szCs w:val="28"/>
-              </w:rPr>
-              <w:t xml:space="preserve"> </w:t>
-            </w:r>
           </w:p>
         </w:tc>
         <w:tc>
@@ -1574,12 +1293,6 @@
               <w:rPr>
                 <w:rFonts w:ascii="Calibri Light" w:hAnsi="Calibri Light" w:cs="Calibri Light"/>
               </w:rPr>
-              <w:t xml:space="preserve"> </w:t>
-            </w:r>
-            <w:r>
-              <w:rPr>
-                <w:rFonts w:ascii="Calibri Light" w:hAnsi="Calibri Light" w:cs="Calibri Light"/>
-              </w:rPr>
               <w:t>Initial Creation of HSI</w:t>
             </w:r>
           </w:p>
@@ -1771,25 +1484,13 @@
                 <w:rFonts w:ascii="Calibri Light" w:hAnsi="Calibri Light" w:cs="Calibri Light"/>
               </w:rPr>
             </w:pPr>
-            <w:r>
-              <w:rPr>
-                <w:rFonts w:ascii="Calibri Light" w:hAnsi="Calibri Light" w:cs="Calibri Light"/>
-              </w:rPr>
-              <w:t xml:space="preserve">  </w:t>
-            </w:r>
-          </w:p>
-          <w:p>
-            <w:pPr>
-              <w:rPr>
-                <w:rFonts w:ascii="Calibri Light" w:hAnsi="Calibri Light" w:cs="Calibri Light"/>
-              </w:rPr>
-            </w:pPr>
-            <w:r>
-              <w:rPr>
-                <w:rFonts w:ascii="Calibri Light" w:hAnsi="Calibri Light" w:cs="Calibri Light"/>
-              </w:rPr>
-              <w:t xml:space="preserve">  </w:t>
-            </w:r>
+          </w:p>
+          <w:p>
+            <w:pPr>
+              <w:rPr>
+                <w:rFonts w:ascii="Calibri Light" w:hAnsi="Calibri Light" w:cs="Calibri Light"/>
+              </w:rPr>
+            </w:pPr>
           </w:p>
           <w:p>
             <w:pPr>
@@ -2033,7 +1734,7 @@
         <w:tblW w:w="9630" w:type="dxa"/>
         <w:tblInd w:w="84" w:type="dxa"/>
         <w:tblLayout w:type="fixed"/>
-        <w:tblLook w:val="01E0" w:firstRow="1" w:lastRow="1" w:firstColumn="1" w:lastColumn="1" w:noHBand="0" w:noVBand="0"/>
+        <w:tblLook w:val="01E0"/>
       </w:tblPr>
       <w:tblGrid>
         <w:gridCol w:w="2459"/>
@@ -2109,16 +1810,6 @@
               </w:rPr>
               <w:t>Doc. name</w:t>
             </w:r>
-            <w:r>
-              <w:rPr>
-                <w:rFonts w:ascii="Calibri Light" w:hAnsi="Calibri Light" w:cs="Calibri Light"/>
-                <w:b/>
-                <w:spacing w:val="-1"/>
-                <w:sz w:val="24"/>
-                <w:szCs w:val="28"/>
-              </w:rPr>
-              <w:t xml:space="preserve"> </w:t>
-            </w:r>
           </w:p>
         </w:tc>
         <w:tc>
@@ -2149,16 +1840,6 @@
                 <w:sz w:val="24"/>
                 <w:szCs w:val="28"/>
               </w:rPr>
-              <w:t xml:space="preserve">  </w:t>
-            </w:r>
-            <w:r>
-              <w:rPr>
-                <w:rFonts w:ascii="Calibri Light" w:hAnsi="Calibri Light" w:cs="Calibri Light"/>
-                <w:b/>
-                <w:spacing w:val="-1"/>
-                <w:sz w:val="24"/>
-                <w:szCs w:val="28"/>
-              </w:rPr>
               <w:t>Version</w:t>
             </w:r>
           </w:p>
@@ -2193,16 +1874,6 @@
                 <w:sz w:val="24"/>
                 <w:szCs w:val="28"/>
               </w:rPr>
-              <w:t xml:space="preserve"> </w:t>
-            </w:r>
-            <w:r>
-              <w:rPr>
-                <w:rFonts w:ascii="Calibri Light" w:hAnsi="Calibri Light" w:cs="Calibri Light"/>
-                <w:b/>
-                <w:spacing w:val="-1"/>
-                <w:sz w:val="24"/>
-                <w:szCs w:val="28"/>
-              </w:rPr>
               <w:t>S</w:t>
             </w:r>
             <w:r>
@@ -2242,12 +1913,6 @@
               <w:rPr>
                 <w:rFonts w:ascii="Calibri Light" w:hAnsi="Calibri Light" w:cs="Calibri Light"/>
               </w:rPr>
-              <w:t xml:space="preserve">    </w:t>
-            </w:r>
-            <w:r>
-              <w:rPr>
-                <w:rFonts w:ascii="Calibri Light" w:hAnsi="Calibri Light" w:cs="Calibri Light"/>
-              </w:rPr>
               <w:t>1</w:t>
             </w:r>
           </w:p>
@@ -2304,12 +1969,6 @@
               </w:rPr>
               <w:t>1.0</w:t>
             </w:r>
-            <w:r>
-              <w:rPr>
-                <w:rFonts w:ascii="Calibri Light" w:eastAsia="Arial" w:hAnsi="Calibri Light" w:cs="Calibri Light"/>
-              </w:rPr>
-              <w:t xml:space="preserve">   </w:t>
-            </w:r>
           </w:p>
         </w:tc>
         <w:tc>
@@ -2347,8 +2006,8 @@
           <w:rFonts w:ascii="Calibri Light" w:hAnsi="Calibri Light" w:cs="Calibri Light"/>
         </w:rPr>
         <w:sectPr>
-          <w:headerReference w:type="default" r:id="rId8"/>
-          <w:footerReference w:type="default" r:id="rId9"/>
+          <w:headerReference w:type="default" r:id="rId14"/>
+          <w:footerReference w:type="default" r:id="rId15"/>
           <w:pgSz w:w="11910" w:h="16840"/>
           <w:pgMar w:top="1160" w:right="1200" w:bottom="1060" w:left="1020" w:header="756" w:footer="876" w:gutter="0"/>
           <w:pgBorders w:offsetFrom="page">
@@ -2448,41 +2107,7 @@
                 <w:rFonts w:ascii="Calibri Light" w:hAnsi="Calibri Light" w:cs="Calibri Light"/>
                 <w:noProof/>
               </w:rPr>
-              <w:t>List</w:t>
-            </w:r>
-            <w:r>
-              <w:rPr>
-                <w:rStyle w:val="Hyperlink"/>
-                <w:rFonts w:ascii="Calibri Light" w:hAnsi="Calibri Light" w:cs="Calibri Light"/>
-                <w:noProof/>
-                <w:spacing w:val="-9"/>
-              </w:rPr>
-              <w:t xml:space="preserve"> </w:t>
-            </w:r>
-            <w:r>
-              <w:rPr>
-                <w:rStyle w:val="Hyperlink"/>
-                <w:rFonts w:ascii="Calibri Light" w:hAnsi="Calibri Light" w:cs="Calibri Light"/>
-                <w:noProof/>
-              </w:rPr>
-              <w:t>of</w:t>
-            </w:r>
-            <w:r>
-              <w:rPr>
-                <w:rStyle w:val="Hyperlink"/>
-                <w:rFonts w:ascii="Calibri Light" w:hAnsi="Calibri Light" w:cs="Calibri Light"/>
-                <w:noProof/>
-                <w:spacing w:val="-7"/>
-              </w:rPr>
-              <w:t xml:space="preserve"> </w:t>
-            </w:r>
-            <w:r>
-              <w:rPr>
-                <w:rStyle w:val="Hyperlink"/>
-                <w:rFonts w:ascii="Calibri Light" w:hAnsi="Calibri Light" w:cs="Calibri Light"/>
-                <w:noProof/>
-              </w:rPr>
-              <w:t>figures</w:t>
+              <w:t>Listoffigures</w:t>
             </w:r>
             <w:r>
               <w:rPr>
@@ -2554,41 +2179,7 @@
                 <w:rFonts w:ascii="Calibri Light" w:hAnsi="Calibri Light" w:cs="Calibri Light"/>
                 <w:noProof/>
               </w:rPr>
-              <w:t>List</w:t>
-            </w:r>
-            <w:r>
-              <w:rPr>
-                <w:rStyle w:val="Hyperlink"/>
-                <w:rFonts w:ascii="Calibri Light" w:hAnsi="Calibri Light" w:cs="Calibri Light"/>
-                <w:noProof/>
-                <w:spacing w:val="-9"/>
-              </w:rPr>
-              <w:t xml:space="preserve"> </w:t>
-            </w:r>
-            <w:r>
-              <w:rPr>
-                <w:rStyle w:val="Hyperlink"/>
-                <w:rFonts w:ascii="Calibri Light" w:hAnsi="Calibri Light" w:cs="Calibri Light"/>
-                <w:noProof/>
-              </w:rPr>
-              <w:t>of</w:t>
-            </w:r>
-            <w:r>
-              <w:rPr>
-                <w:rStyle w:val="Hyperlink"/>
-                <w:rFonts w:ascii="Calibri Light" w:hAnsi="Calibri Light" w:cs="Calibri Light"/>
-                <w:noProof/>
-                <w:spacing w:val="-7"/>
-              </w:rPr>
-              <w:t xml:space="preserve"> </w:t>
-            </w:r>
-            <w:r>
-              <w:rPr>
-                <w:rStyle w:val="Hyperlink"/>
-                <w:rFonts w:ascii="Calibri Light" w:hAnsi="Calibri Light" w:cs="Calibri Light"/>
-                <w:noProof/>
-              </w:rPr>
-              <w:t>tables</w:t>
+              <w:t>Listoftables</w:t>
             </w:r>
             <w:r>
               <w:rPr>
@@ -3710,22 +3301,10 @@
         <w:t>List</w:t>
       </w:r>
       <w:r>
-        <w:rPr>
-          <w:spacing w:val="-9"/>
-        </w:rPr>
-        <w:t xml:space="preserve"> </w:t>
-      </w:r>
-      <w:r>
         <w:t>o</w:t>
       </w:r>
       <w:r>
         <w:t>f</w:t>
-      </w:r>
-      <w:r>
-        <w:rPr>
-          <w:spacing w:val="-7"/>
-        </w:rPr>
-        <w:t xml:space="preserve"> </w:t>
       </w:r>
       <w:r>
         <w:t>figures</w:t>
@@ -3749,7 +3328,7 @@
         <w:tblStyle w:val="TableGrid"/>
         <w:tblW w:w="0" w:type="auto"/>
         <w:tblInd w:w="85" w:type="dxa"/>
-        <w:tblLook w:val="04A0" w:firstRow="1" w:lastRow="0" w:firstColumn="1" w:lastColumn="0" w:noHBand="0" w:noVBand="1"/>
+        <w:tblLook w:val="04A0"/>
       </w:tblPr>
       <w:tblGrid>
         <w:gridCol w:w="3371"/>
@@ -3916,22 +3495,10 @@
         <w:t>List</w:t>
       </w:r>
       <w:r>
-        <w:rPr>
-          <w:spacing w:val="-9"/>
-        </w:rPr>
-        <w:t xml:space="preserve"> </w:t>
-      </w:r>
-      <w:r>
         <w:t>o</w:t>
       </w:r>
       <w:r>
         <w:t>f</w:t>
-      </w:r>
-      <w:r>
-        <w:rPr>
-          <w:spacing w:val="-7"/>
-        </w:rPr>
-        <w:t xml:space="preserve"> </w:t>
       </w:r>
       <w:r>
         <w:t>tables</w:t>
@@ -3955,7 +3522,7 @@
         <w:tblStyle w:val="TableGrid"/>
         <w:tblW w:w="0" w:type="auto"/>
         <w:tblInd w:w="85" w:type="dxa"/>
-        <w:tblLook w:val="04A0" w:firstRow="1" w:lastRow="0" w:firstColumn="1" w:lastColumn="0" w:noHBand="0" w:noVBand="1"/>
+        <w:tblLook w:val="04A0"/>
       </w:tblPr>
       <w:tblGrid>
         <w:gridCol w:w="3371"/>
@@ -4331,136 +3898,19 @@
       <w:r>
         <w:rPr>
           <w:rFonts w:ascii="Calibri Light" w:hAnsi="Calibri Light" w:cs="Calibri Light"/>
-          <w:spacing w:val="-6"/>
-          <w:sz w:val="22"/>
-          <w:szCs w:val="22"/>
-        </w:rPr>
-        <w:t xml:space="preserve"> </w:t>
-      </w:r>
-      <w:r>
-        <w:rPr>
-          <w:rFonts w:ascii="Calibri Light" w:hAnsi="Calibri Light" w:cs="Calibri Light"/>
           <w:spacing w:val="-1"/>
           <w:sz w:val="22"/>
           <w:szCs w:val="22"/>
         </w:rPr>
-        <w:t>document</w:t>
-      </w:r>
-      <w:r>
-        <w:rPr>
-          <w:rFonts w:ascii="Calibri Light" w:hAnsi="Calibri Light" w:cs="Calibri Light"/>
-          <w:spacing w:val="-7"/>
+        <w:t>documentdefinestheHSIdatadictionary</w:t>
+      </w:r>
+      <w:r>
+        <w:rPr>
+          <w:rFonts w:ascii="Calibri Light" w:hAnsi="Calibri Light" w:cs="Calibri Light"/>
           <w:sz w:val="22"/>
           <w:szCs w:val="22"/>
         </w:rPr>
-        <w:t xml:space="preserve"> </w:t>
-      </w:r>
-      <w:r>
-        <w:rPr>
-          <w:rFonts w:ascii="Calibri Light" w:hAnsi="Calibri Light" w:cs="Calibri Light"/>
-          <w:spacing w:val="-1"/>
-          <w:sz w:val="22"/>
-          <w:szCs w:val="22"/>
-        </w:rPr>
-        <w:t>defines</w:t>
-      </w:r>
-      <w:r>
-        <w:rPr>
-          <w:rFonts w:ascii="Calibri Light" w:hAnsi="Calibri Light" w:cs="Calibri Light"/>
-          <w:spacing w:val="-6"/>
-          <w:sz w:val="22"/>
-          <w:szCs w:val="22"/>
-        </w:rPr>
-        <w:t xml:space="preserve"> </w:t>
-      </w:r>
-      <w:r>
-        <w:rPr>
-          <w:rFonts w:ascii="Calibri Light" w:hAnsi="Calibri Light" w:cs="Calibri Light"/>
-          <w:spacing w:val="-1"/>
-          <w:sz w:val="22"/>
-          <w:szCs w:val="22"/>
-        </w:rPr>
-        <w:t>the</w:t>
-      </w:r>
-      <w:r>
-        <w:rPr>
-          <w:rFonts w:ascii="Calibri Light" w:hAnsi="Calibri Light" w:cs="Calibri Light"/>
-          <w:spacing w:val="-6"/>
-          <w:sz w:val="22"/>
-          <w:szCs w:val="22"/>
-        </w:rPr>
-        <w:t xml:space="preserve"> </w:t>
-      </w:r>
-      <w:r>
-        <w:rPr>
-          <w:rFonts w:ascii="Calibri Light" w:hAnsi="Calibri Light" w:cs="Calibri Light"/>
-          <w:spacing w:val="-1"/>
-          <w:sz w:val="22"/>
-          <w:szCs w:val="22"/>
-        </w:rPr>
-        <w:t>HSI</w:t>
-      </w:r>
-      <w:r>
-        <w:rPr>
-          <w:rFonts w:ascii="Calibri Light" w:hAnsi="Calibri Light" w:cs="Calibri Light"/>
-          <w:spacing w:val="-7"/>
-          <w:sz w:val="22"/>
-          <w:szCs w:val="22"/>
-        </w:rPr>
-        <w:t xml:space="preserve"> </w:t>
-      </w:r>
-      <w:r>
-        <w:rPr>
-          <w:rFonts w:ascii="Calibri Light" w:hAnsi="Calibri Light" w:cs="Calibri Light"/>
-          <w:spacing w:val="-1"/>
-          <w:sz w:val="22"/>
-          <w:szCs w:val="22"/>
-        </w:rPr>
-        <w:t>data</w:t>
-      </w:r>
-      <w:r>
-        <w:rPr>
-          <w:rFonts w:ascii="Calibri Light" w:hAnsi="Calibri Light" w:cs="Calibri Light"/>
-          <w:spacing w:val="-6"/>
-          <w:sz w:val="22"/>
-          <w:szCs w:val="22"/>
-        </w:rPr>
-        <w:t xml:space="preserve"> </w:t>
-      </w:r>
-      <w:r>
-        <w:rPr>
-          <w:rFonts w:ascii="Calibri Light" w:hAnsi="Calibri Light" w:cs="Calibri Light"/>
-          <w:spacing w:val="-1"/>
-          <w:sz w:val="22"/>
-          <w:szCs w:val="22"/>
-        </w:rPr>
-        <w:t>dictionary</w:t>
-      </w:r>
-      <w:r>
-        <w:rPr>
-          <w:rFonts w:ascii="Calibri Light" w:hAnsi="Calibri Light" w:cs="Calibri Light"/>
-          <w:spacing w:val="-11"/>
-          <w:sz w:val="22"/>
-          <w:szCs w:val="22"/>
-        </w:rPr>
-        <w:t xml:space="preserve"> </w:t>
-      </w:r>
-      <w:r>
-        <w:rPr>
-          <w:rFonts w:ascii="Calibri Light" w:hAnsi="Calibri Light" w:cs="Calibri Light"/>
-          <w:sz w:val="22"/>
-          <w:szCs w:val="22"/>
-        </w:rPr>
         <w:t>for</w:t>
-      </w:r>
-      <w:r>
-        <w:rPr>
-          <w:rFonts w:ascii="Calibri Light" w:hAnsi="Calibri Light" w:cs="Calibri Light"/>
-          <w:spacing w:val="-7"/>
-          <w:sz w:val="22"/>
-          <w:szCs w:val="22"/>
-        </w:rPr>
-        <w:t xml:space="preserve"> </w:t>
       </w:r>
       <w:r>
         <w:rPr>
@@ -4534,128 +3984,11 @@
       <w:r>
         <w:rPr>
           <w:rFonts w:ascii="Calibri Light" w:hAnsi="Calibri Light" w:cs="Calibri Light"/>
-          <w:spacing w:val="-6"/>
-          <w:sz w:val="22"/>
-          <w:szCs w:val="22"/>
-        </w:rPr>
-        <w:t xml:space="preserve"> </w:t>
-      </w:r>
-      <w:r>
-        <w:rPr>
-          <w:rFonts w:ascii="Calibri Light" w:hAnsi="Calibri Light" w:cs="Calibri Light"/>
           <w:spacing w:val="-1"/>
           <w:sz w:val="22"/>
           <w:szCs w:val="22"/>
         </w:rPr>
-        <w:t>document</w:t>
-      </w:r>
-      <w:r>
-        <w:rPr>
-          <w:rFonts w:ascii="Calibri Light" w:hAnsi="Calibri Light" w:cs="Calibri Light"/>
-          <w:spacing w:val="-6"/>
-          <w:sz w:val="22"/>
-          <w:szCs w:val="22"/>
-        </w:rPr>
-        <w:t xml:space="preserve"> </w:t>
-      </w:r>
-      <w:r>
-        <w:rPr>
-          <w:rFonts w:ascii="Calibri Light" w:hAnsi="Calibri Light" w:cs="Calibri Light"/>
-          <w:spacing w:val="-1"/>
-          <w:sz w:val="22"/>
-          <w:szCs w:val="22"/>
-        </w:rPr>
-        <w:t>describes</w:t>
-      </w:r>
-      <w:r>
-        <w:rPr>
-          <w:rFonts w:ascii="Calibri Light" w:hAnsi="Calibri Light" w:cs="Calibri Light"/>
-          <w:spacing w:val="-5"/>
-          <w:sz w:val="22"/>
-          <w:szCs w:val="22"/>
-        </w:rPr>
-        <w:t xml:space="preserve"> </w:t>
-      </w:r>
-      <w:r>
-        <w:rPr>
-          <w:rFonts w:ascii="Calibri Light" w:hAnsi="Calibri Light" w:cs="Calibri Light"/>
-          <w:spacing w:val="-1"/>
-          <w:sz w:val="22"/>
-          <w:szCs w:val="22"/>
-        </w:rPr>
-        <w:t>the</w:t>
-      </w:r>
-      <w:r>
-        <w:rPr>
-          <w:rFonts w:ascii="Calibri Light" w:hAnsi="Calibri Light" w:cs="Calibri Light"/>
-          <w:spacing w:val="-6"/>
-          <w:sz w:val="22"/>
-          <w:szCs w:val="22"/>
-        </w:rPr>
-        <w:t xml:space="preserve"> </w:t>
-      </w:r>
-      <w:r>
-        <w:rPr>
-          <w:rFonts w:ascii="Calibri Light" w:hAnsi="Calibri Light" w:cs="Calibri Light"/>
-          <w:spacing w:val="-1"/>
-          <w:sz w:val="22"/>
-          <w:szCs w:val="22"/>
-        </w:rPr>
-        <w:t>structure</w:t>
-      </w:r>
-      <w:r>
-        <w:rPr>
-          <w:rFonts w:ascii="Calibri Light" w:hAnsi="Calibri Light" w:cs="Calibri Light"/>
-          <w:spacing w:val="-6"/>
-          <w:sz w:val="22"/>
-          <w:szCs w:val="22"/>
-        </w:rPr>
-        <w:t xml:space="preserve"> </w:t>
-      </w:r>
-      <w:r>
-        <w:rPr>
-          <w:rFonts w:ascii="Calibri Light" w:hAnsi="Calibri Light" w:cs="Calibri Light"/>
-          <w:spacing w:val="-1"/>
-          <w:sz w:val="22"/>
-          <w:szCs w:val="22"/>
-        </w:rPr>
-        <w:t>of</w:t>
-      </w:r>
-      <w:r>
-        <w:rPr>
-          <w:rFonts w:ascii="Calibri Light" w:hAnsi="Calibri Light" w:cs="Calibri Light"/>
-          <w:spacing w:val="-2"/>
-          <w:sz w:val="22"/>
-          <w:szCs w:val="22"/>
-        </w:rPr>
-        <w:t xml:space="preserve"> </w:t>
-      </w:r>
-      <w:r>
-        <w:rPr>
-          <w:rFonts w:ascii="Calibri Light" w:hAnsi="Calibri Light" w:cs="Calibri Light"/>
-          <w:spacing w:val="-1"/>
-          <w:sz w:val="22"/>
-          <w:szCs w:val="22"/>
-        </w:rPr>
-        <w:t>the</w:t>
-      </w:r>
-      <w:r>
-        <w:rPr>
-          <w:rFonts w:ascii="Calibri Light" w:hAnsi="Calibri Light" w:cs="Calibri Light"/>
-          <w:spacing w:val="-7"/>
-          <w:sz w:val="22"/>
-          <w:szCs w:val="22"/>
-        </w:rPr>
-        <w:t xml:space="preserve"> </w:t>
-      </w:r>
-      <w:r>
-        <w:rPr>
-          <w:rFonts w:ascii="Calibri Light" w:hAnsi="Calibri Light" w:cs="Calibri Light"/>
-          <w:spacing w:val="-1"/>
-          <w:sz w:val="22"/>
-          <w:szCs w:val="22"/>
-        </w:rPr>
-        <w:t>HSI</w:t>
+        <w:t>documentdescribesthestructureoftheHSI</w:t>
       </w:r>
       <w:r>
         <w:rPr>
@@ -4776,7 +4109,7 @@
           <w:noProof/>
         </w:rPr>
         <w:drawing>
-          <wp:anchor distT="0" distB="0" distL="114300" distR="114300" simplePos="0" relativeHeight="251661312" behindDoc="0" locked="0" layoutInCell="1" allowOverlap="1" wp14:anchorId="42DCF2D5" wp14:editId="315CABEC">
+          <wp:anchor distT="0" distB="0" distL="114300" distR="114300" simplePos="0" relativeHeight="251661312" behindDoc="0" locked="0" layoutInCell="1" allowOverlap="1">
             <wp:simplePos x="0" y="0"/>
             <wp:positionH relativeFrom="margin">
               <wp:posOffset>59055</wp:posOffset>
@@ -4799,10 +4132,10 @@
                     <pic:cNvPicPr/>
                   </pic:nvPicPr>
                   <pic:blipFill rotWithShape="1">
-                    <a:blip r:embed="rId10">
+                    <a:blip r:embed="rId16">
                       <a:extLst>
                         <a:ext uri="{28A0092B-C50C-407E-A947-70E740481C1C}">
-                          <a14:useLocalDpi xmlns:a14="http://schemas.microsoft.com/office/drawing/2010/main" val="0"/>
+                          <a14:useLocalDpi xmlns:a14="http://schemas.microsoft.com/office/drawing/2010/main" xmlns:wps="http://schemas.microsoft.com/office/word/2010/wordprocessingShape" xmlns:wpi="http://schemas.microsoft.com/office/word/2010/wordprocessingInk" xmlns:wpg="http://schemas.microsoft.com/office/word/2010/wordprocessingGroup" xmlns:w15="http://schemas.microsoft.com/office/word/2012/wordml" xmlns:w14="http://schemas.microsoft.com/office/word/2010/wordml" xmlns:w="http://schemas.openxmlformats.org/wordprocessingml/2006/main" xmlns:w10="urn:schemas-microsoft-com:office:word" xmlns:wp14="http://schemas.microsoft.com/office/word/2010/wordprocessingDrawing" xmlns:v="urn:schemas-microsoft-com:vml" xmlns:o="urn:schemas-microsoft-com:office:office" xmlns:mc="http://schemas.openxmlformats.org/markup-compatibility/2006" xmlns:wpc="http://schemas.microsoft.com/office/word/2010/wordprocessingCanvas" xmlns="" val="0"/>
                         </a:ext>
                       </a:extLst>
                     </a:blip>
@@ -4822,19 +4155,13 @@
                     </a:ln>
                     <a:extLst>
                       <a:ext uri="{53640926-AAD7-44D8-BBD7-CCE9431645EC}">
-                        <a14:shadowObscured xmlns:a14="http://schemas.microsoft.com/office/drawing/2010/main"/>
+                        <a14:shadowObscured xmlns:a14="http://schemas.microsoft.com/office/drawing/2010/main" xmlns:wps="http://schemas.microsoft.com/office/word/2010/wordprocessingShape" xmlns:wpi="http://schemas.microsoft.com/office/word/2010/wordprocessingInk" xmlns:wpg="http://schemas.microsoft.com/office/word/2010/wordprocessingGroup" xmlns:w15="http://schemas.microsoft.com/office/word/2012/wordml" xmlns:w14="http://schemas.microsoft.com/office/word/2010/wordml" xmlns:w="http://schemas.openxmlformats.org/wordprocessingml/2006/main" xmlns:w10="urn:schemas-microsoft-com:office:word" xmlns:wp14="http://schemas.microsoft.com/office/word/2010/wordprocessingDrawing" xmlns:v="urn:schemas-microsoft-com:vml" xmlns:o="urn:schemas-microsoft-com:office:office" xmlns:mc="http://schemas.openxmlformats.org/markup-compatibility/2006" xmlns:wpc="http://schemas.microsoft.com/office/word/2010/wordprocessingCanvas" xmlns=""/>
                       </a:ext>
                     </a:extLst>
                   </pic:spPr>
                 </pic:pic>
               </a:graphicData>
             </a:graphic>
-            <wp14:sizeRelH relativeFrom="margin">
-              <wp14:pctWidth>0</wp14:pctWidth>
-            </wp14:sizeRelH>
-            <wp14:sizeRelV relativeFrom="margin">
-              <wp14:pctHeight>0</wp14:pctHeight>
-            </wp14:sizeRelV>
           </wp:anchor>
         </w:drawing>
       </w:r>
@@ -4857,24 +4184,6 @@
         </w:rPr>
       </w:pPr>
       <w:bookmarkStart w:id="7" w:name="_Toc77487669"/>
-      <w:r>
-        <w:rPr>
-          <w:rFonts w:ascii="Calibri Light" w:eastAsiaTheme="minorHAnsi" w:hAnsi="Calibri Light" w:cs="Calibri Light"/>
-          <w:b w:val="0"/>
-          <w:sz w:val="22"/>
-          <w:szCs w:val="22"/>
-        </w:rPr>
-        <w:t xml:space="preserve">                                                    </w:t>
-      </w:r>
-      <w:r>
-        <w:rPr>
-          <w:rFonts w:ascii="Calibri Light" w:eastAsiaTheme="minorHAnsi" w:hAnsi="Calibri Light" w:cs="Calibri Light"/>
-          <w:b w:val="0"/>
-          <w:sz w:val="22"/>
-          <w:szCs w:val="22"/>
-        </w:rPr>
-        <w:t xml:space="preserve">            </w:t>
-      </w:r>
     </w:p>
     <w:p>
       <w:pPr>
@@ -4883,24 +4192,6 @@
           <w:sz w:val="24"/>
         </w:rPr>
       </w:pPr>
-      <w:r>
-        <w:rPr>
-          <w:rFonts w:ascii="Calibri Light" w:eastAsiaTheme="minorHAnsi" w:hAnsi="Calibri Light" w:cs="Calibri Light"/>
-          <w:b w:val="0"/>
-          <w:sz w:val="22"/>
-          <w:szCs w:val="22"/>
-        </w:rPr>
-        <w:t xml:space="preserve">                                                               </w:t>
-      </w:r>
-      <w:r>
-        <w:rPr>
-          <w:rFonts w:ascii="Calibri Light" w:eastAsiaTheme="minorHAnsi" w:hAnsi="Calibri Light" w:cs="Calibri Light"/>
-          <w:b w:val="0"/>
-          <w:sz w:val="22"/>
-          <w:szCs w:val="22"/>
-        </w:rPr>
-        <w:t xml:space="preserve">     </w:t>
-      </w:r>
       <w:r>
         <w:t xml:space="preserve">Figure </w:t>
       </w:r>
@@ -4987,9 +4278,6 @@
         <w:t>Pins Connection</w:t>
       </w:r>
       <w:bookmarkEnd w:id="8"/>
-      <w:r>
-        <w:t xml:space="preserve"> </w:t>
-      </w:r>
     </w:p>
     <w:p>
       <w:pPr>
@@ -5010,6 +4298,16 @@
       </w:pPr>
       <w:r>
         <w:rPr>
+          <w:rStyle w:val="BodyTextChar"/>
+          <w:rFonts w:ascii="Calibri Light" w:hAnsi="Calibri Light" w:cs="Calibri Light"/>
+          <w:color w:val="000000" w:themeColor="text1"/>
+          <w:sz w:val="24"/>
+          <w:szCs w:val="24"/>
+        </w:rPr>
+        <w:t>REQID:</w:t>
+      </w:r>
+      <w:r>
+        <w:rPr>
           <w:rFonts w:cs="Calibri Light"/>
           <w:b w:val="0"/>
           <w:bCs w:val="0"/>
@@ -5017,36 +4315,6 @@
           <w:sz w:val="28"/>
           <w:szCs w:val="28"/>
         </w:rPr>
-        <w:t xml:space="preserve">     </w:t>
-      </w:r>
-      <w:r>
-        <w:rPr>
-          <w:rStyle w:val="BodyTextChar"/>
-          <w:rFonts w:ascii="Calibri Light" w:hAnsi="Calibri Light" w:cs="Calibri Light"/>
-          <w:color w:val="000000" w:themeColor="text1"/>
-          <w:sz w:val="24"/>
-          <w:szCs w:val="24"/>
-        </w:rPr>
-        <w:t>REQID:</w:t>
-      </w:r>
-      <w:r>
-        <w:rPr>
-          <w:rFonts w:cs="Calibri Light"/>
-          <w:color w:val="000000" w:themeColor="text1"/>
-          <w:sz w:val="52"/>
-          <w:szCs w:val="28"/>
-        </w:rPr>
-        <w:t xml:space="preserve"> </w:t>
-      </w:r>
-      <w:r>
-        <w:rPr>
-          <w:rFonts w:cs="Calibri Light"/>
-          <w:b w:val="0"/>
-          <w:bCs w:val="0"/>
-          <w:color w:val="000000" w:themeColor="text1"/>
-          <w:sz w:val="28"/>
-          <w:szCs w:val="28"/>
-        </w:rPr>
         <w:t>Req_PO2_EBL_Electric_Blender_HSI_001_1.0</w:t>
       </w:r>
     </w:p>
@@ -5074,19 +4342,13 @@
           <w:rFonts w:ascii="Calibri Light" w:hAnsi="Calibri Light" w:cs="Calibri Light"/>
         </w:rPr>
       </w:pPr>
-      <w:r>
-        <w:rPr>
-          <w:rFonts w:ascii="Calibri Light" w:hAnsi="Calibri Light" w:cs="Calibri Light"/>
-        </w:rPr>
-        <w:t xml:space="preserve">      </w:t>
-      </w:r>
     </w:p>
     <w:tbl>
       <w:tblPr>
         <w:tblStyle w:val="TableGrid"/>
         <w:tblW w:w="9385" w:type="dxa"/>
         <w:tblInd w:w="415" w:type="dxa"/>
-        <w:tblLook w:val="04A0" w:firstRow="1" w:lastRow="0" w:firstColumn="1" w:lastColumn="0" w:noHBand="0" w:noVBand="1"/>
+        <w:tblLook w:val="04A0"/>
       </w:tblPr>
       <w:tblGrid>
         <w:gridCol w:w="1668"/>
@@ -5169,14 +4431,6 @@
             <w:r>
               <w:rPr>
                 <w:rFonts w:ascii="Calibri Light" w:hAnsi="Calibri Light" w:cs="Calibri Light"/>
-                <w:sz w:val="24"/>
-                <w:szCs w:val="24"/>
-              </w:rPr>
-              <w:t xml:space="preserve">    </w:t>
-            </w:r>
-            <w:r>
-              <w:rPr>
-                <w:rFonts w:ascii="Calibri Light" w:hAnsi="Calibri Light" w:cs="Calibri Light"/>
                 <w:b/>
                 <w:bCs/>
                 <w:sz w:val="24"/>
@@ -5243,12 +4497,6 @@
                 <w:rFonts w:ascii="Calibri Light" w:hAnsi="Calibri Light" w:cs="Calibri Light"/>
               </w:rPr>
             </w:pPr>
-            <w:r>
-              <w:rPr>
-                <w:rFonts w:ascii="Calibri Light" w:hAnsi="Calibri Light" w:cs="Calibri Light"/>
-              </w:rPr>
-              <w:t xml:space="preserve"> </w:t>
-            </w:r>
           </w:p>
           <w:p>
             <w:pPr>
@@ -5717,12 +4965,6 @@
                 <w:rFonts w:ascii="Calibri Light" w:hAnsi="Calibri Light" w:cs="Calibri Light"/>
               </w:rPr>
             </w:pPr>
-            <w:r>
-              <w:rPr>
-                <w:rFonts w:ascii="Calibri Light" w:hAnsi="Calibri Light" w:cs="Calibri Light"/>
-              </w:rPr>
-              <w:t xml:space="preserve"> </w:t>
-            </w:r>
           </w:p>
           <w:p>
             <w:pPr>
@@ -6777,38 +6019,11 @@
       <w:pPr>
         <w:pStyle w:val="Caption"/>
       </w:pPr>
-      <w:r>
-        <w:t xml:space="preserve">                                               </w:t>
-      </w:r>
-      <w:r>
-        <w:t xml:space="preserve">  </w:t>
-      </w:r>
-      <w:r>
-        <w:t xml:space="preserve">         </w:t>
-      </w:r>
-      <w:r>
-        <w:t xml:space="preserve">  </w:t>
-      </w:r>
-      <w:r>
-        <w:t xml:space="preserve">    </w:t>
-      </w:r>
     </w:p>
     <w:p>
       <w:pPr>
         <w:pStyle w:val="Caption"/>
       </w:pPr>
-      <w:r>
-        <w:t xml:space="preserve">                                                     </w:t>
-      </w:r>
-      <w:r>
-        <w:t xml:space="preserve">   </w:t>
-      </w:r>
-      <w:r>
-        <w:t xml:space="preserve"> </w:t>
-      </w:r>
-      <w:r>
-        <w:t xml:space="preserve">          </w:t>
-      </w:r>
       <w:r>
         <w:t xml:space="preserve">  Table </w:t>
       </w:r>
@@ -6982,27 +6197,13 @@
         <w:rPr>
           <w:rFonts w:ascii="Calibri Light" w:hAnsi="Calibri Light" w:cs="Calibri Light"/>
         </w:rPr>
-        <w:t xml:space="preserve">This Component change the electric blender speed from Off -&gt; Speed 1 -&gt; </w:t>
-      </w:r>
-      <w:r>
-        <w:rPr>
-          <w:rFonts w:ascii="Calibri Light" w:hAnsi="Calibri Light" w:cs="Calibri Light"/>
-        </w:rPr>
-        <w:t xml:space="preserve">Speed 2 -&gt; Speed 3 to </w:t>
-      </w:r>
-      <w:proofErr w:type="gramStart"/>
-      <w:r>
-        <w:rPr>
-          <w:rFonts w:ascii="Calibri Light" w:hAnsi="Calibri Light" w:cs="Calibri Light"/>
-        </w:rPr>
-        <w:t>Off</w:t>
-      </w:r>
-      <w:proofErr w:type="gramEnd"/>
-      <w:r>
-        <w:rPr>
-          <w:rFonts w:ascii="Calibri Light" w:hAnsi="Calibri Light" w:cs="Calibri Light"/>
-        </w:rPr>
-        <w:t xml:space="preserve"> </w:t>
+        <w:t>This Component change the electric blender speed from Off -&gt; Speed 1 -&gt;</w:t>
+      </w:r>
+      <w:r>
+        <w:rPr>
+          <w:rFonts w:ascii="Calibri Light" w:hAnsi="Calibri Light" w:cs="Calibri Light"/>
+        </w:rPr>
+        <w:t>Speed 2 -&gt; Speed 3 to Off</w:t>
       </w:r>
       <w:r>
         <w:rPr>
@@ -7021,12 +6222,6 @@
           <w:rFonts w:ascii="Calibri Light" w:hAnsi="Calibri Light" w:cs="Calibri Light"/>
         </w:rPr>
         <w:t>.</w:t>
-      </w:r>
-      <w:r>
-        <w:rPr>
-          <w:rFonts w:ascii="Calibri Light" w:hAnsi="Calibri Light" w:cs="Calibri Light"/>
-        </w:rPr>
-        <w:t xml:space="preserve">  </w:t>
       </w:r>
     </w:p>
     <w:p>
@@ -7183,12 +6378,6 @@
       <w:r>
         <w:rPr>
           <w:rFonts w:ascii="Calibri Light" w:hAnsi="Calibri Light" w:cs="Calibri Light"/>
-        </w:rPr>
-        <w:t xml:space="preserve"> </w:t>
-      </w:r>
-      <w:r>
-        <w:rPr>
-          <w:rFonts w:ascii="Calibri Light" w:hAnsi="Calibri Light" w:cs="Calibri Light"/>
           <w:sz w:val="22"/>
           <w:szCs w:val="22"/>
         </w:rPr>
@@ -7209,15 +6398,6 @@
           <w:szCs w:val="22"/>
         </w:rPr>
         <w:t>_1.0</w:t>
-      </w:r>
-      <w:r>
-        <w:rPr>
-          <w:rFonts w:ascii="Calibri Light" w:hAnsi="Calibri Light" w:cs="Calibri Light"/>
-          <w:spacing w:val="-12"/>
-          <w:sz w:val="22"/>
-          <w:szCs w:val="22"/>
-        </w:rPr>
-        <w:t xml:space="preserve"> </w:t>
       </w:r>
     </w:p>
     <w:p>
@@ -7345,12 +6525,6 @@
       <w:r>
         <w:rPr>
           <w:rFonts w:ascii="Calibri Light" w:hAnsi="Calibri Light" w:cs="Calibri Light"/>
-        </w:rPr>
-        <w:t xml:space="preserve"> </w:t>
-      </w:r>
-      <w:r>
-        <w:rPr>
-          <w:rFonts w:ascii="Calibri Light" w:hAnsi="Calibri Light" w:cs="Calibri Light"/>
           <w:sz w:val="22"/>
           <w:szCs w:val="22"/>
         </w:rPr>
@@ -7371,15 +6545,6 @@
           <w:szCs w:val="22"/>
         </w:rPr>
         <w:t>_1.0</w:t>
-      </w:r>
-      <w:r>
-        <w:rPr>
-          <w:rFonts w:ascii="Calibri Light" w:hAnsi="Calibri Light" w:cs="Calibri Light"/>
-          <w:spacing w:val="-12"/>
-          <w:sz w:val="22"/>
-          <w:szCs w:val="22"/>
-        </w:rPr>
-        <w:t xml:space="preserve"> </w:t>
       </w:r>
     </w:p>
     <w:p>
@@ -7458,12 +6623,6 @@
         <w:rPr>
           <w:rFonts w:ascii="Calibri Light" w:hAnsi="Calibri Light" w:cs="Calibri Light"/>
         </w:rPr>
-        <w:t xml:space="preserve"> </w:t>
-      </w:r>
-      <w:r>
-        <w:rPr>
-          <w:rFonts w:ascii="Calibri Light" w:hAnsi="Calibri Light" w:cs="Calibri Light"/>
-        </w:rPr>
         <w:t>Req_</w:t>
       </w:r>
       <w:r>
@@ -7477,13 +6636,6 @@
           <w:rFonts w:ascii="Calibri Light" w:hAnsi="Calibri Light" w:cs="Calibri Light"/>
         </w:rPr>
         <w:t>_1.0</w:t>
-      </w:r>
-      <w:r>
-        <w:rPr>
-          <w:rFonts w:ascii="Calibri Light" w:hAnsi="Calibri Light" w:cs="Calibri Light"/>
-          <w:spacing w:val="-12"/>
-        </w:rPr>
-        <w:t xml:space="preserve"> </w:t>
       </w:r>
     </w:p>
     <w:p>
@@ -7614,13 +6766,6 @@
         </w:rPr>
         <w:t>_1.0</w:t>
       </w:r>
-      <w:r>
-        <w:rPr>
-          <w:rFonts w:ascii="Calibri Light" w:hAnsi="Calibri Light" w:cs="Calibri Light"/>
-          <w:spacing w:val="-12"/>
-        </w:rPr>
-        <w:t xml:space="preserve"> </w:t>
-      </w:r>
     </w:p>
     <w:p>
       <w:pPr>
@@ -7643,12 +6788,6 @@
           <w:rFonts w:ascii="Calibri Light" w:hAnsi="Calibri Light" w:cs="Calibri Light"/>
         </w:rPr>
       </w:pPr>
-      <w:r>
-        <w:rPr>
-          <w:rFonts w:ascii="Calibri Light" w:hAnsi="Calibri Light" w:cs="Calibri Light"/>
-        </w:rPr>
-        <w:t xml:space="preserve">       </w:t>
-      </w:r>
     </w:p>
     <w:p>
       <w:pPr>
@@ -7730,7 +6869,7 @@
       </w:pPr>
     </w:p>
     <w:sectPr>
-      <w:footerReference w:type="default" r:id="rId11"/>
+      <w:footerReference w:type="default" r:id="rId17"/>
       <w:pgSz w:w="11910" w:h="16840"/>
       <w:pgMar w:top="1160" w:right="1080" w:bottom="1060" w:left="1020" w:header="756" w:footer="876" w:gutter="0"/>
       <w:pgBorders w:offsetFrom="page">
@@ -7746,15 +6885,15 @@
 </file>
 
 <file path=word/endnotes.xml><?xml version="1.0" encoding="utf-8"?>
-<w:endnotes xmlns:wpc="http://schemas.microsoft.com/office/word/2010/wordprocessingCanvas" xmlns:mc="http://schemas.openxmlformats.org/markup-compatibility/2006" xmlns:o="urn:schemas-microsoft-com:office:office" xmlns:r="http://schemas.openxmlformats.org/officeDocument/2006/relationships" xmlns:m="http://schemas.openxmlformats.org/officeDocument/2006/math" xmlns:v="urn:schemas-microsoft-com:vml" xmlns:wp14="http://schemas.microsoft.com/office/word/2010/wordprocessingDrawing" xmlns:wp="http://schemas.openxmlformats.org/drawingml/2006/wordprocessingDrawing" xmlns:w10="urn:schemas-microsoft-com:office:word" xmlns:w="http://schemas.openxmlformats.org/wordprocessingml/2006/main" xmlns:w14="http://schemas.microsoft.com/office/word/2010/wordml" xmlns:w15="http://schemas.microsoft.com/office/word/2012/wordml" xmlns:wpg="http://schemas.microsoft.com/office/word/2010/wordprocessingGroup" xmlns:wpi="http://schemas.microsoft.com/office/word/2010/wordprocessingInk" xmlns:wne="http://schemas.microsoft.com/office/word/2006/wordml" xmlns:wps="http://schemas.microsoft.com/office/word/2010/wordprocessingShape" mc:Ignorable="w14 w15 wp14">
-  <w:endnote w:type="separator" w:id="-1">
+<w:endnotes xmlns:ve="http://schemas.openxmlformats.org/markup-compatibility/2006" xmlns:o="urn:schemas-microsoft-com:office:office" xmlns:r="http://schemas.openxmlformats.org/officeDocument/2006/relationships" xmlns:m="http://schemas.openxmlformats.org/officeDocument/2006/math" xmlns:v="urn:schemas-microsoft-com:vml" xmlns:wp="http://schemas.openxmlformats.org/drawingml/2006/wordprocessingDrawing" xmlns:w10="urn:schemas-microsoft-com:office:word" xmlns:w="http://schemas.openxmlformats.org/wordprocessingml/2006/main" xmlns:wne="http://schemas.microsoft.com/office/word/2006/wordml">
+  <w:endnote w:type="separator" w:id="0">
     <w:p>
       <w:r>
         <w:separator/>
       </w:r>
     </w:p>
   </w:endnote>
-  <w:endnote w:type="continuationSeparator" w:id="0">
+  <w:endnote w:type="continuationSeparator" w:id="1">
     <w:p>
       <w:r>
         <w:continuationSeparator/>
@@ -7765,7 +6904,37 @@
 </file>
 
 <file path=word/footer1.xml><?xml version="1.0" encoding="utf-8"?>
-<w:ftr xmlns:wpc="http://schemas.microsoft.com/office/word/2010/wordprocessingCanvas" xmlns:mc="http://schemas.openxmlformats.org/markup-compatibility/2006" xmlns:o="urn:schemas-microsoft-com:office:office" xmlns:r="http://schemas.openxmlformats.org/officeDocument/2006/relationships" xmlns:m="http://schemas.openxmlformats.org/officeDocument/2006/math" xmlns:v="urn:schemas-microsoft-com:vml" xmlns:wp14="http://schemas.microsoft.com/office/word/2010/wordprocessingDrawing" xmlns:wp="http://schemas.openxmlformats.org/drawingml/2006/wordprocessingDrawing" xmlns:w10="urn:schemas-microsoft-com:office:word" xmlns:w="http://schemas.openxmlformats.org/wordprocessingml/2006/main" xmlns:w14="http://schemas.microsoft.com/office/word/2010/wordml" xmlns:w15="http://schemas.microsoft.com/office/word/2012/wordml" xmlns:wpg="http://schemas.microsoft.com/office/word/2010/wordprocessingGroup" xmlns:wpi="http://schemas.microsoft.com/office/word/2010/wordprocessingInk" xmlns:wne="http://schemas.microsoft.com/office/word/2006/wordml" xmlns:wps="http://schemas.microsoft.com/office/word/2010/wordprocessingShape" mc:Ignorable="w14 w15 wp14">
+<w:ftr xmlns:ve="http://schemas.openxmlformats.org/markup-compatibility/2006" xmlns:o="urn:schemas-microsoft-com:office:office" xmlns:r="http://schemas.openxmlformats.org/officeDocument/2006/relationships" xmlns:m="http://schemas.openxmlformats.org/officeDocument/2006/math" xmlns:v="urn:schemas-microsoft-com:vml" xmlns:wp="http://schemas.openxmlformats.org/drawingml/2006/wordprocessingDrawing" xmlns:w10="urn:schemas-microsoft-com:office:word" xmlns:w="http://schemas.openxmlformats.org/wordprocessingml/2006/main" xmlns:wne="http://schemas.microsoft.com/office/word/2006/wordml">
+  <w:p>
+    <w:pPr>
+      <w:pStyle w:val="Footer"/>
+    </w:pPr>
+  </w:p>
+</w:ftr>
+</file>
+
+<file path=word/footer2.xml><?xml version="1.0" encoding="utf-8"?>
+<w:ftr xmlns:ve="http://schemas.openxmlformats.org/markup-compatibility/2006" xmlns:o="urn:schemas-microsoft-com:office:office" xmlns:r="http://schemas.openxmlformats.org/officeDocument/2006/relationships" xmlns:m="http://schemas.openxmlformats.org/officeDocument/2006/math" xmlns:v="urn:schemas-microsoft-com:vml" xmlns:wp="http://schemas.openxmlformats.org/drawingml/2006/wordprocessingDrawing" xmlns:w10="urn:schemas-microsoft-com:office:word" xmlns:w="http://schemas.openxmlformats.org/wordprocessingml/2006/main" xmlns:wne="http://schemas.microsoft.com/office/word/2006/wordml">
+  <w:p>
+    <w:pPr>
+      <w:pStyle w:val="Footer"/>
+    </w:pPr>
+  </w:p>
+</w:ftr>
+</file>
+
+<file path=word/footer3.xml><?xml version="1.0" encoding="utf-8"?>
+<w:ftr xmlns:ve="http://schemas.openxmlformats.org/markup-compatibility/2006" xmlns:o="urn:schemas-microsoft-com:office:office" xmlns:r="http://schemas.openxmlformats.org/officeDocument/2006/relationships" xmlns:m="http://schemas.openxmlformats.org/officeDocument/2006/math" xmlns:v="urn:schemas-microsoft-com:vml" xmlns:wp="http://schemas.openxmlformats.org/drawingml/2006/wordprocessingDrawing" xmlns:w10="urn:schemas-microsoft-com:office:word" xmlns:w="http://schemas.openxmlformats.org/wordprocessingml/2006/main" xmlns:wne="http://schemas.microsoft.com/office/word/2006/wordml">
+  <w:p>
+    <w:pPr>
+      <w:pStyle w:val="Footer"/>
+    </w:pPr>
+  </w:p>
+</w:ftr>
+</file>
+
+<file path=word/footer4.xml><?xml version="1.0" encoding="utf-8"?>
+<w:ftr xmlns:ve="http://schemas.openxmlformats.org/markup-compatibility/2006" xmlns:o="urn:schemas-microsoft-com:office:office" xmlns:r="http://schemas.openxmlformats.org/officeDocument/2006/relationships" xmlns:m="http://schemas.openxmlformats.org/officeDocument/2006/math" xmlns:v="urn:schemas-microsoft-com:vml" xmlns:wp="http://schemas.openxmlformats.org/drawingml/2006/wordprocessingDrawing" xmlns:w10="urn:schemas-microsoft-com:office:word" xmlns:w="http://schemas.openxmlformats.org/wordprocessingml/2006/main" xmlns:wne="http://schemas.microsoft.com/office/word/2006/wordml">
   <w:p>
     <w:pPr>
       <w:tabs>
@@ -7781,189 +6950,83 @@
       <w:rPr>
         <w:noProof/>
       </w:rPr>
-      <mc:AlternateContent>
-        <mc:Choice Requires="wps">
-          <w:drawing>
-            <wp:anchor distT="0" distB="0" distL="114300" distR="114300" simplePos="0" relativeHeight="503082632" behindDoc="1" locked="0" layoutInCell="1" allowOverlap="1" wp14:anchorId="1A830183" wp14:editId="2EDDB30B">
-              <wp:simplePos x="0" y="0"/>
-              <wp:positionH relativeFrom="page">
-                <wp:posOffset>6091555</wp:posOffset>
-              </wp:positionH>
-              <wp:positionV relativeFrom="page">
-                <wp:posOffset>10092055</wp:posOffset>
-              </wp:positionV>
-              <wp:extent cx="353695" cy="152400"/>
-              <wp:effectExtent l="0" t="0" r="3175" b="4445"/>
-              <wp:wrapNone/>
-              <wp:docPr id="1" name="Text Box 99"/>
-              <wp:cNvGraphicFramePr>
-                <a:graphicFrameLocks xmlns:a="http://schemas.openxmlformats.org/drawingml/2006/main"/>
-              </wp:cNvGraphicFramePr>
-              <a:graphic xmlns:a="http://schemas.openxmlformats.org/drawingml/2006/main">
-                <a:graphicData uri="http://schemas.microsoft.com/office/word/2010/wordprocessingShape">
-                  <wps:wsp>
-                    <wps:cNvSpPr txBox="1">
-                      <a:spLocks noChangeArrowheads="1"/>
-                    </wps:cNvSpPr>
-                    <wps:spPr bwMode="auto">
-                      <a:xfrm>
-                        <a:off x="0" y="0"/>
-                        <a:ext cx="353695" cy="152400"/>
-                      </a:xfrm>
-                      <a:prstGeom prst="rect">
-                        <a:avLst/>
-                      </a:prstGeom>
-                      <a:noFill/>
-                      <a:ln>
-                        <a:noFill/>
-                      </a:ln>
-                      <a:extLst>
-                        <a:ext uri="{909E8E84-426E-40DD-AFC4-6F175D3DCCD1}">
-                          <a14:hiddenFill xmlns:a14="http://schemas.microsoft.com/office/drawing/2010/main">
-                            <a:solidFill>
-                              <a:srgbClr val="FFFFFF"/>
-                            </a:solidFill>
-                          </a14:hiddenFill>
-                        </a:ext>
-                        <a:ext uri="{91240B29-F687-4F45-9708-019B960494DF}">
-                          <a14:hiddenLine xmlns:a14="http://schemas.microsoft.com/office/drawing/2010/main" w="9525">
-                            <a:solidFill>
-                              <a:srgbClr val="000000"/>
-                            </a:solidFill>
-                            <a:miter lim="800000"/>
-                            <a:headEnd/>
-                            <a:tailEnd/>
-                          </a14:hiddenLine>
-                        </a:ext>
-                      </a:extLst>
-                    </wps:spPr>
-                    <wps:txbx>
-                      <w:txbxContent>
-                        <w:p>
-                          <w:pPr>
-                            <w:pStyle w:val="BodyText"/>
-                            <w:spacing w:line="224" w:lineRule="exact"/>
-                            <w:ind w:left="40"/>
-                          </w:pPr>
-                          <w:r>
-                            <w:fldChar w:fldCharType="begin"/>
-                          </w:r>
-                          <w:r>
-                            <w:instrText xml:space="preserve"> PAGE </w:instrText>
-                          </w:r>
-                          <w:r>
-                            <w:fldChar w:fldCharType="separate"/>
-                          </w:r>
-                          <w:r>
-                            <w:rPr>
-                              <w:noProof/>
-                            </w:rPr>
-                            <w:t>2</w:t>
-                          </w:r>
-                          <w:r>
-                            <w:fldChar w:fldCharType="end"/>
-                          </w:r>
-                          <w:r>
-                            <w:rPr>
-                              <w:spacing w:val="-4"/>
-                            </w:rPr>
-                            <w:t xml:space="preserve"> </w:t>
-                          </w:r>
-                          <w:r>
-                            <w:t>/</w:t>
-                          </w:r>
-                          <w:r>
-                            <w:rPr>
-                              <w:spacing w:val="-3"/>
-                            </w:rPr>
-                            <w:t xml:space="preserve"> </w:t>
-                          </w:r>
-                          <w:r>
-                            <w:rPr>
-                              <w:spacing w:val="-1"/>
-                            </w:rPr>
-                            <w:t>10</w:t>
-                          </w:r>
-                        </w:p>
-                      </w:txbxContent>
-                    </wps:txbx>
-                    <wps:bodyPr rot="0" vert="horz" wrap="square" lIns="0" tIns="0" rIns="0" bIns="0" anchor="t" anchorCtr="0" upright="1">
-                      <a:noAutofit/>
-                    </wps:bodyPr>
-                  </wps:wsp>
-                </a:graphicData>
-              </a:graphic>
-              <wp14:sizeRelH relativeFrom="page">
-                <wp14:pctWidth>0</wp14:pctWidth>
-              </wp14:sizeRelH>
-              <wp14:sizeRelV relativeFrom="page">
-                <wp14:pctHeight>0</wp14:pctHeight>
-              </wp14:sizeRelV>
-            </wp:anchor>
-          </w:drawing>
-        </mc:Choice>
-        <mc:Fallback>
-          <w:pict>
-            <v:shapetype w14:anchorId="1A830183" id="_x0000_t202" coordsize="21600,21600" o:spt="202" path="m,l,21600r21600,l21600,xe">
-              <v:stroke joinstyle="miter"/>
-              <v:path gradientshapeok="t" o:connecttype="rect"/>
-            </v:shapetype>
-            <v:shape id="Text Box 99" o:spid="_x0000_s1026" type="#_x0000_t202" style="position:absolute;margin-left:479.65pt;margin-top:794.65pt;width:27.85pt;height:12pt;z-index:-233848;visibility:visible;mso-wrap-style:square;mso-width-percent:0;mso-height-percent:0;mso-wrap-distance-left:9pt;mso-wrap-distance-top:0;mso-wrap-distance-right:9pt;mso-wrap-distance-bottom:0;mso-position-horizontal:absolute;mso-position-horizontal-relative:page;mso-position-vertical:absolute;mso-position-vertical-relative:page;mso-width-percent:0;mso-height-percent:0;mso-width-relative:page;mso-height-relative:page;v-text-anchor:top" o:gfxdata="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" filled="f" stroked="f">
-              <v:textbox inset="0,0,0,0">
-                <w:txbxContent>
-                  <w:p>
-                    <w:pPr>
-                      <w:pStyle w:val="BodyText"/>
-                      <w:spacing w:line="224" w:lineRule="exact"/>
-                      <w:ind w:left="40"/>
-                    </w:pPr>
-                    <w:r>
-                      <w:fldChar w:fldCharType="begin"/>
-                    </w:r>
-                    <w:r>
-                      <w:instrText xml:space="preserve"> PAGE </w:instrText>
-                    </w:r>
-                    <w:r>
-                      <w:fldChar w:fldCharType="separate"/>
-                    </w:r>
-                    <w:r>
-                      <w:rPr>
-                        <w:noProof/>
-                      </w:rPr>
-                      <w:t>2</w:t>
-                    </w:r>
-                    <w:r>
-                      <w:fldChar w:fldCharType="end"/>
-                    </w:r>
-                    <w:r>
-                      <w:rPr>
-                        <w:spacing w:val="-4"/>
-                      </w:rPr>
-                      <w:t xml:space="preserve"> </w:t>
-                    </w:r>
-                    <w:r>
-                      <w:t>/</w:t>
-                    </w:r>
-                    <w:r>
-                      <w:rPr>
-                        <w:spacing w:val="-3"/>
-                      </w:rPr>
-                      <w:t xml:space="preserve"> </w:t>
-                    </w:r>
-                    <w:r>
-                      <w:rPr>
-                        <w:spacing w:val="-1"/>
-                      </w:rPr>
-                      <w:t>10</w:t>
-                    </w:r>
-                  </w:p>
-                </w:txbxContent>
-              </v:textbox>
-              <w10:wrap anchorx="page" anchory="page"/>
-            </v:shape>
-          </w:pict>
-        </mc:Fallback>
-      </mc:AlternateContent>
+      <w:pict>
+        <v:shapetype id="_x0000_t202" coordsize="21600,21600" o:spt="202" path="m,l,21600r21600,l21600,xe">
+          <v:stroke joinstyle="miter"/>
+          <v:path gradientshapeok="t" o:connecttype="rect"/>
+        </v:shapetype>
+        <v:shape id="Text Box 99" o:spid="_x0000_s4098" type="#_x0000_t202" style="position:absolute;margin-left:479.65pt;margin-top:794.65pt;width:27.85pt;height:12pt;z-index:-233848;visibility:visible;mso-position-horizontal-relative:page;mso-position-vertical-relative:page" o:gfxdata="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" filled="f" stroked="f">
+          <v:textbox inset="0,0,0,0">
+            <w:txbxContent>
+              <w:p>
+                <w:pPr>
+                  <w:pStyle w:val="BodyText"/>
+                  <w:spacing w:line="224" w:lineRule="exact"/>
+                  <w:ind w:left="40"/>
+                  <w:rPr>
+                    <w:spacing w:val="-1"/>
+                  </w:rPr>
+                </w:pPr>
+                <w:r>
+                  <w:fldChar w:fldCharType="begin"/>
+                </w:r>
+                <w:r>
+                  <w:instrText xml:space="preserve"> PAGE </w:instrText>
+                </w:r>
+                <w:r>
+                  <w:fldChar w:fldCharType="separate"/>
+                </w:r>
+                <w:r>
+                  <w:rPr>
+                    <w:noProof/>
+                  </w:rPr>
+                  <w:t>2</w:t>
+                </w:r>
+                <w:r>
+                  <w:fldChar w:fldCharType="end"/>
+                </w:r>
+                <w:r>
+                  <w:t>/</w:t>
+                </w:r>
+                <w:r>
+                  <w:rPr>
+                    <w:spacing w:val="-1"/>
+                  </w:rPr>
+                  <w:t>7</w:t>
+                </w:r>
+              </w:p>
+              <w:p>
+                <w:pPr>
+                  <w:pStyle w:val="BodyText"/>
+                  <w:spacing w:line="224" w:lineRule="exact"/>
+                  <w:ind w:left="40"/>
+                  <w:rPr>
+                    <w:spacing w:val="-1"/>
+                  </w:rPr>
+                </w:pPr>
+              </w:p>
+              <w:p>
+                <w:pPr>
+                  <w:pStyle w:val="BodyText"/>
+                  <w:spacing w:line="224" w:lineRule="exact"/>
+                  <w:ind w:left="40"/>
+                  <w:rPr>
+                    <w:spacing w:val="-1"/>
+                  </w:rPr>
+                </w:pPr>
+              </w:p>
+              <w:p>
+                <w:pPr>
+                  <w:pStyle w:val="BodyText"/>
+                  <w:spacing w:line="224" w:lineRule="exact"/>
+                  <w:ind w:left="40"/>
+                </w:pPr>
+              </w:p>
+            </w:txbxContent>
+          </v:textbox>
+          <w10:wrap anchorx="page" anchory="page"/>
+        </v:shape>
+      </w:pict>
     </w:r>
     <w:r>
       <w:rPr>
@@ -7976,8 +7039,8 @@
 </w:ftr>
 </file>
 
-<file path=word/footer2.xml><?xml version="1.0" encoding="utf-8"?>
-<w:ftr xmlns:wpc="http://schemas.microsoft.com/office/word/2010/wordprocessingCanvas" xmlns:mc="http://schemas.openxmlformats.org/markup-compatibility/2006" xmlns:o="urn:schemas-microsoft-com:office:office" xmlns:r="http://schemas.openxmlformats.org/officeDocument/2006/relationships" xmlns:m="http://schemas.openxmlformats.org/officeDocument/2006/math" xmlns:v="urn:schemas-microsoft-com:vml" xmlns:wp14="http://schemas.microsoft.com/office/word/2010/wordprocessingDrawing" xmlns:wp="http://schemas.openxmlformats.org/drawingml/2006/wordprocessingDrawing" xmlns:w10="urn:schemas-microsoft-com:office:word" xmlns:w="http://schemas.openxmlformats.org/wordprocessingml/2006/main" xmlns:w14="http://schemas.microsoft.com/office/word/2010/wordml" xmlns:w15="http://schemas.microsoft.com/office/word/2012/wordml" xmlns:wpg="http://schemas.microsoft.com/office/word/2010/wordprocessingGroup" xmlns:wpi="http://schemas.microsoft.com/office/word/2010/wordprocessingInk" xmlns:wne="http://schemas.microsoft.com/office/word/2006/wordml" xmlns:wps="http://schemas.microsoft.com/office/word/2010/wordprocessingShape" mc:Ignorable="w14 w15 wp14">
+<file path=word/footer5.xml><?xml version="1.0" encoding="utf-8"?>
+<w:ftr xmlns:ve="http://schemas.openxmlformats.org/markup-compatibility/2006" xmlns:o="urn:schemas-microsoft-com:office:office" xmlns:r="http://schemas.openxmlformats.org/officeDocument/2006/relationships" xmlns:m="http://schemas.openxmlformats.org/officeDocument/2006/math" xmlns:v="urn:schemas-microsoft-com:vml" xmlns:wp="http://schemas.openxmlformats.org/drawingml/2006/wordprocessingDrawing" xmlns:w10="urn:schemas-microsoft-com:office:word" xmlns:w="http://schemas.openxmlformats.org/wordprocessingml/2006/main" xmlns:wne="http://schemas.microsoft.com/office/word/2006/wordml">
   <w:p>
     <w:pPr>
       <w:spacing w:line="14" w:lineRule="auto"/>
@@ -7990,218 +7053,75 @@
       <w:rPr>
         <w:noProof/>
       </w:rPr>
-      <mc:AlternateContent>
-        <mc:Choice Requires="wps">
-          <w:drawing>
-            <wp:anchor distT="0" distB="0" distL="114300" distR="114300" simplePos="0" relativeHeight="503080584" behindDoc="1" locked="0" layoutInCell="1" allowOverlap="1">
-              <wp:simplePos x="0" y="0"/>
-              <wp:positionH relativeFrom="page">
-                <wp:posOffset>6094730</wp:posOffset>
-              </wp:positionH>
-              <wp:positionV relativeFrom="page">
-                <wp:posOffset>10092055</wp:posOffset>
-              </wp:positionV>
-              <wp:extent cx="411480" cy="152400"/>
-              <wp:effectExtent l="0" t="0" r="0" b="4445"/>
-              <wp:wrapNone/>
-              <wp:docPr id="6" name="Text Box 128"/>
-              <wp:cNvGraphicFramePr>
-                <a:graphicFrameLocks xmlns:a="http://schemas.openxmlformats.org/drawingml/2006/main"/>
-              </wp:cNvGraphicFramePr>
-              <a:graphic xmlns:a="http://schemas.openxmlformats.org/drawingml/2006/main">
-                <a:graphicData uri="http://schemas.microsoft.com/office/word/2010/wordprocessingShape">
-                  <wps:wsp>
-                    <wps:cNvSpPr txBox="1">
-                      <a:spLocks noChangeArrowheads="1"/>
-                    </wps:cNvSpPr>
-                    <wps:spPr bwMode="auto">
-                      <a:xfrm>
-                        <a:off x="0" y="0"/>
-                        <a:ext cx="411480" cy="152400"/>
-                      </a:xfrm>
-                      <a:prstGeom prst="rect">
-                        <a:avLst/>
-                      </a:prstGeom>
-                      <a:noFill/>
-                      <a:ln>
-                        <a:noFill/>
-                      </a:ln>
-                      <a:extLst>
-                        <a:ext uri="{909E8E84-426E-40DD-AFC4-6F175D3DCCD1}">
-                          <a14:hiddenFill xmlns:a14="http://schemas.microsoft.com/office/drawing/2010/main">
-                            <a:solidFill>
-                              <a:srgbClr val="FFFFFF"/>
-                            </a:solidFill>
-                          </a14:hiddenFill>
-                        </a:ext>
-                        <a:ext uri="{91240B29-F687-4F45-9708-019B960494DF}">
-                          <a14:hiddenLine xmlns:a14="http://schemas.microsoft.com/office/drawing/2010/main" w="9525">
-                            <a:solidFill>
-                              <a:srgbClr val="000000"/>
-                            </a:solidFill>
-                            <a:miter lim="800000"/>
-                            <a:headEnd/>
-                            <a:tailEnd/>
-                          </a14:hiddenLine>
-                        </a:ext>
-                      </a:extLst>
-                    </wps:spPr>
-                    <wps:txbx>
-                      <w:txbxContent>
-                        <w:p>
-                          <w:pPr>
-                            <w:pStyle w:val="BodyText"/>
-                            <w:spacing w:line="224" w:lineRule="exact"/>
-                            <w:ind w:left="40"/>
-                          </w:pPr>
-                          <w:r>
-                            <w:fldChar w:fldCharType="begin"/>
-                          </w:r>
-                          <w:r>
-                            <w:instrText xml:space="preserve"> PAGE </w:instrText>
-                          </w:r>
-                          <w:r>
-                            <w:fldChar w:fldCharType="separate"/>
-                          </w:r>
-                          <w:r>
-                            <w:rPr>
-                              <w:noProof/>
-                            </w:rPr>
-                            <w:t>7</w:t>
-                          </w:r>
-                          <w:r>
-                            <w:fldChar w:fldCharType="end"/>
-                          </w:r>
-                          <w:r>
-                            <w:rPr>
-                              <w:spacing w:val="-4"/>
-                            </w:rPr>
-                            <w:t xml:space="preserve"> </w:t>
-                          </w:r>
-                          <w:r>
-                            <w:t>/</w:t>
-                          </w:r>
-                          <w:r>
-                            <w:rPr>
-                              <w:spacing w:val="-3"/>
-                            </w:rPr>
-                            <w:t xml:space="preserve"> </w:t>
-                          </w:r>
-                          <w:r>
-                            <w:rPr>
-                              <w:spacing w:val="-1"/>
-                            </w:rPr>
-                            <w:t>10</w:t>
-                          </w:r>
-                        </w:p>
-                        <w:p>
-                          <w:pPr>
-                            <w:pStyle w:val="BodyText"/>
-                            <w:spacing w:line="224" w:lineRule="exact"/>
-                            <w:ind w:left="20"/>
-                          </w:pPr>
-                        </w:p>
-                      </w:txbxContent>
-                    </wps:txbx>
-                    <wps:bodyPr rot="0" vert="horz" wrap="square" lIns="0" tIns="0" rIns="0" bIns="0" anchor="t" anchorCtr="0" upright="1">
-                      <a:noAutofit/>
-                    </wps:bodyPr>
-                  </wps:wsp>
-                </a:graphicData>
-              </a:graphic>
-              <wp14:sizeRelH relativeFrom="page">
-                <wp14:pctWidth>0</wp14:pctWidth>
-              </wp14:sizeRelH>
-              <wp14:sizeRelV relativeFrom="page">
-                <wp14:pctHeight>0</wp14:pctHeight>
-              </wp14:sizeRelV>
-            </wp:anchor>
-          </w:drawing>
-        </mc:Choice>
-        <mc:Fallback>
-          <w:pict>
-            <v:shapetype id="_x0000_t202" coordsize="21600,21600" o:spt="202" path="m,l,21600r21600,l21600,xe">
-              <v:stroke joinstyle="miter"/>
-              <v:path gradientshapeok="t" o:connecttype="rect"/>
-            </v:shapetype>
-            <v:shape id="Text Box 128" o:spid="_x0000_s1027" type="#_x0000_t202" style="position:absolute;margin-left:479.9pt;margin-top:794.65pt;width:32.4pt;height:12pt;z-index:-235896;visibility:visible;mso-wrap-style:square;mso-width-percent:0;mso-height-percent:0;mso-wrap-distance-left:9pt;mso-wrap-distance-top:0;mso-wrap-distance-right:9pt;mso-wrap-distance-bottom:0;mso-position-horizontal:absolute;mso-position-horizontal-relative:page;mso-position-vertical:absolute;mso-position-vertical-relative:page;mso-width-percent:0;mso-height-percent:0;mso-width-relative:page;mso-height-relative:page;v-text-anchor:top" o:gfxdata="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" filled="f" stroked="f">
-              <v:textbox inset="0,0,0,0">
-                <w:txbxContent>
-                  <w:p>
-                    <w:pPr>
-                      <w:pStyle w:val="BodyText"/>
-                      <w:spacing w:line="224" w:lineRule="exact"/>
-                      <w:ind w:left="40"/>
-                    </w:pPr>
-                    <w:r>
-                      <w:fldChar w:fldCharType="begin"/>
-                    </w:r>
-                    <w:r>
-                      <w:instrText xml:space="preserve"> PAGE </w:instrText>
-                    </w:r>
-                    <w:r>
-                      <w:fldChar w:fldCharType="separate"/>
-                    </w:r>
-                    <w:r>
-                      <w:rPr>
-                        <w:noProof/>
-                      </w:rPr>
-                      <w:t>7</w:t>
-                    </w:r>
-                    <w:r>
-                      <w:fldChar w:fldCharType="end"/>
-                    </w:r>
-                    <w:r>
-                      <w:rPr>
-                        <w:spacing w:val="-4"/>
-                      </w:rPr>
-                      <w:t xml:space="preserve"> </w:t>
-                    </w:r>
-                    <w:r>
-                      <w:t>/</w:t>
-                    </w:r>
-                    <w:r>
-                      <w:rPr>
-                        <w:spacing w:val="-3"/>
-                      </w:rPr>
-                      <w:t xml:space="preserve"> </w:t>
-                    </w:r>
-                    <w:r>
-                      <w:rPr>
-                        <w:spacing w:val="-1"/>
-                      </w:rPr>
-                      <w:t>10</w:t>
-                    </w:r>
-                  </w:p>
-                  <w:p>
-                    <w:pPr>
-                      <w:pStyle w:val="BodyText"/>
-                      <w:spacing w:line="224" w:lineRule="exact"/>
-                      <w:ind w:left="20"/>
-                    </w:pPr>
-                  </w:p>
-                </w:txbxContent>
-              </v:textbox>
-              <w10:wrap anchorx="page" anchory="page"/>
-            </v:shape>
-          </w:pict>
-        </mc:Fallback>
-      </mc:AlternateContent>
+      <w:pict>
+        <v:shapetype id="_x0000_t202" coordsize="21600,21600" o:spt="202" path="m,l,21600r21600,l21600,xe">
+          <v:stroke joinstyle="miter"/>
+          <v:path gradientshapeok="t" o:connecttype="rect"/>
+        </v:shapetype>
+        <v:shape id="Text Box 128" o:spid="_x0000_s4097" type="#_x0000_t202" style="position:absolute;margin-left:479.9pt;margin-top:794.65pt;width:32.4pt;height:12pt;z-index:-235896;visibility:visible;mso-position-horizontal-relative:page;mso-position-vertical-relative:page" o:gfxdata="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" filled="f" stroked="f">
+          <v:textbox inset="0,0,0,0">
+            <w:txbxContent>
+              <w:p>
+                <w:pPr>
+                  <w:pStyle w:val="BodyText"/>
+                  <w:spacing w:line="224" w:lineRule="exact"/>
+                  <w:ind w:left="40"/>
+                </w:pPr>
+                <w:r>
+                  <w:fldChar w:fldCharType="begin"/>
+                </w:r>
+                <w:r>
+                  <w:instrText xml:space="preserve"> PAGE </w:instrText>
+                </w:r>
+                <w:r>
+                  <w:fldChar w:fldCharType="separate"/>
+                </w:r>
+                <w:r>
+                  <w:rPr>
+                    <w:noProof/>
+                  </w:rPr>
+                  <w:t>3</w:t>
+                </w:r>
+                <w:r>
+                  <w:fldChar w:fldCharType="end"/>
+                </w:r>
+                <w:r>
+                  <w:t>/</w:t>
+                </w:r>
+                <w:r>
+                  <w:rPr>
+                    <w:spacing w:val="-1"/>
+                  </w:rPr>
+                  <w:t>10</w:t>
+                </w:r>
+              </w:p>
+              <w:p>
+                <w:pPr>
+                  <w:pStyle w:val="BodyText"/>
+                  <w:spacing w:line="224" w:lineRule="exact"/>
+                  <w:ind w:left="20"/>
+                </w:pPr>
+              </w:p>
+            </w:txbxContent>
+          </v:textbox>
+          <w10:wrap anchorx="page" anchory="page"/>
+        </v:shape>
+      </w:pict>
     </w:r>
   </w:p>
 </w:ftr>
 </file>
 
 <file path=word/footnotes.xml><?xml version="1.0" encoding="utf-8"?>
-<w:footnotes xmlns:wpc="http://schemas.microsoft.com/office/word/2010/wordprocessingCanvas" xmlns:mc="http://schemas.openxmlformats.org/markup-compatibility/2006" xmlns:o="urn:schemas-microsoft-com:office:office" xmlns:r="http://schemas.openxmlformats.org/officeDocument/2006/relationships" xmlns:m="http://schemas.openxmlformats.org/officeDocument/2006/math" xmlns:v="urn:schemas-microsoft-com:vml" xmlns:wp14="http://schemas.microsoft.com/office/word/2010/wordprocessingDrawing" xmlns:wp="http://schemas.openxmlformats.org/drawingml/2006/wordprocessingDrawing" xmlns:w10="urn:schemas-microsoft-com:office:word" xmlns:w="http://schemas.openxmlformats.org/wordprocessingml/2006/main" xmlns:w14="http://schemas.microsoft.com/office/word/2010/wordml" xmlns:w15="http://schemas.microsoft.com/office/word/2012/wordml" xmlns:wpg="http://schemas.microsoft.com/office/word/2010/wordprocessingGroup" xmlns:wpi="http://schemas.microsoft.com/office/word/2010/wordprocessingInk" xmlns:wne="http://schemas.microsoft.com/office/word/2006/wordml" xmlns:wps="http://schemas.microsoft.com/office/word/2010/wordprocessingShape" mc:Ignorable="w14 w15 wp14">
-  <w:footnote w:type="separator" w:id="-1">
+<w:footnotes xmlns:ve="http://schemas.openxmlformats.org/markup-compatibility/2006" xmlns:o="urn:schemas-microsoft-com:office:office" xmlns:r="http://schemas.openxmlformats.org/officeDocument/2006/relationships" xmlns:m="http://schemas.openxmlformats.org/officeDocument/2006/math" xmlns:v="urn:schemas-microsoft-com:vml" xmlns:wp="http://schemas.openxmlformats.org/drawingml/2006/wordprocessingDrawing" xmlns:w10="urn:schemas-microsoft-com:office:word" xmlns:w="http://schemas.openxmlformats.org/wordprocessingml/2006/main" xmlns:wne="http://schemas.microsoft.com/office/word/2006/wordml">
+  <w:footnote w:type="separator" w:id="0">
     <w:p>
       <w:r>
         <w:separator/>
       </w:r>
     </w:p>
   </w:footnote>
-  <w:footnote w:type="continuationSeparator" w:id="0">
+  <w:footnote w:type="continuationSeparator" w:id="1">
     <w:p>
       <w:r>
         <w:continuationSeparator/>
@@ -8212,7 +7132,37 @@
 </file>
 
 <file path=word/header1.xml><?xml version="1.0" encoding="utf-8"?>
-<w:hdr xmlns:wpc="http://schemas.microsoft.com/office/word/2010/wordprocessingCanvas" xmlns:mc="http://schemas.openxmlformats.org/markup-compatibility/2006" xmlns:o="urn:schemas-microsoft-com:office:office" xmlns:r="http://schemas.openxmlformats.org/officeDocument/2006/relationships" xmlns:m="http://schemas.openxmlformats.org/officeDocument/2006/math" xmlns:v="urn:schemas-microsoft-com:vml" xmlns:wp14="http://schemas.microsoft.com/office/word/2010/wordprocessingDrawing" xmlns:wp="http://schemas.openxmlformats.org/drawingml/2006/wordprocessingDrawing" xmlns:w10="urn:schemas-microsoft-com:office:word" xmlns:w="http://schemas.openxmlformats.org/wordprocessingml/2006/main" xmlns:w14="http://schemas.microsoft.com/office/word/2010/wordml" xmlns:w15="http://schemas.microsoft.com/office/word/2012/wordml" xmlns:wpg="http://schemas.microsoft.com/office/word/2010/wordprocessingGroup" xmlns:wpi="http://schemas.microsoft.com/office/word/2010/wordprocessingInk" xmlns:wne="http://schemas.microsoft.com/office/word/2006/wordml" xmlns:wps="http://schemas.microsoft.com/office/word/2010/wordprocessingShape" mc:Ignorable="w14 w15 wp14">
+<w:hdr xmlns:ve="http://schemas.openxmlformats.org/markup-compatibility/2006" xmlns:o="urn:schemas-microsoft-com:office:office" xmlns:r="http://schemas.openxmlformats.org/officeDocument/2006/relationships" xmlns:m="http://schemas.openxmlformats.org/officeDocument/2006/math" xmlns:v="urn:schemas-microsoft-com:vml" xmlns:wp="http://schemas.openxmlformats.org/drawingml/2006/wordprocessingDrawing" xmlns:w10="urn:schemas-microsoft-com:office:word" xmlns:w="http://schemas.openxmlformats.org/wordprocessingml/2006/main" xmlns:wne="http://schemas.microsoft.com/office/word/2006/wordml">
+  <w:p>
+    <w:pPr>
+      <w:pStyle w:val="Header"/>
+    </w:pPr>
+  </w:p>
+</w:hdr>
+</file>
+
+<file path=word/header2.xml><?xml version="1.0" encoding="utf-8"?>
+<w:hdr xmlns:ve="http://schemas.openxmlformats.org/markup-compatibility/2006" xmlns:o="urn:schemas-microsoft-com:office:office" xmlns:r="http://schemas.openxmlformats.org/officeDocument/2006/relationships" xmlns:m="http://schemas.openxmlformats.org/officeDocument/2006/math" xmlns:v="urn:schemas-microsoft-com:vml" xmlns:wp="http://schemas.openxmlformats.org/drawingml/2006/wordprocessingDrawing" xmlns:w10="urn:schemas-microsoft-com:office:word" xmlns:w="http://schemas.openxmlformats.org/wordprocessingml/2006/main" xmlns:wne="http://schemas.microsoft.com/office/word/2006/wordml">
+  <w:p>
+    <w:pPr>
+      <w:pStyle w:val="Header"/>
+    </w:pPr>
+  </w:p>
+</w:hdr>
+</file>
+
+<file path=word/header3.xml><?xml version="1.0" encoding="utf-8"?>
+<w:hdr xmlns:ve="http://schemas.openxmlformats.org/markup-compatibility/2006" xmlns:o="urn:schemas-microsoft-com:office:office" xmlns:r="http://schemas.openxmlformats.org/officeDocument/2006/relationships" xmlns:m="http://schemas.openxmlformats.org/officeDocument/2006/math" xmlns:v="urn:schemas-microsoft-com:vml" xmlns:wp="http://schemas.openxmlformats.org/drawingml/2006/wordprocessingDrawing" xmlns:w10="urn:schemas-microsoft-com:office:word" xmlns:w="http://schemas.openxmlformats.org/wordprocessingml/2006/main" xmlns:wne="http://schemas.microsoft.com/office/word/2006/wordml">
+  <w:p>
+    <w:pPr>
+      <w:pStyle w:val="Header"/>
+    </w:pPr>
+  </w:p>
+</w:hdr>
+</file>
+
+<file path=word/header4.xml><?xml version="1.0" encoding="utf-8"?>
+<w:hdr xmlns:ve="http://schemas.openxmlformats.org/markup-compatibility/2006" xmlns:o="urn:schemas-microsoft-com:office:office" xmlns:r="http://schemas.openxmlformats.org/officeDocument/2006/relationships" xmlns:m="http://schemas.openxmlformats.org/officeDocument/2006/math" xmlns:v="urn:schemas-microsoft-com:vml" xmlns:wp="http://schemas.openxmlformats.org/drawingml/2006/wordprocessingDrawing" xmlns:w10="urn:schemas-microsoft-com:office:word" xmlns:w="http://schemas.openxmlformats.org/wordprocessingml/2006/main" xmlns:wne="http://schemas.microsoft.com/office/word/2006/wordml">
   <w:p>
     <w:pPr>
       <w:spacing w:line="14" w:lineRule="auto"/>
@@ -8226,7 +7176,7 @@
 </file>
 
 <file path=word/numbering.xml><?xml version="1.0" encoding="utf-8"?>
-<w:numbering xmlns:wpc="http://schemas.microsoft.com/office/word/2010/wordprocessingCanvas" xmlns:mc="http://schemas.openxmlformats.org/markup-compatibility/2006" xmlns:o="urn:schemas-microsoft-com:office:office" xmlns:r="http://schemas.openxmlformats.org/officeDocument/2006/relationships" xmlns:m="http://schemas.openxmlformats.org/officeDocument/2006/math" xmlns:v="urn:schemas-microsoft-com:vml" xmlns:wp14="http://schemas.microsoft.com/office/word/2010/wordprocessingDrawing" xmlns:wp="http://schemas.openxmlformats.org/drawingml/2006/wordprocessingDrawing" xmlns:w10="urn:schemas-microsoft-com:office:word" xmlns:w="http://schemas.openxmlformats.org/wordprocessingml/2006/main" xmlns:w14="http://schemas.microsoft.com/office/word/2010/wordml" xmlns:w15="http://schemas.microsoft.com/office/word/2012/wordml" xmlns:wpg="http://schemas.microsoft.com/office/word/2010/wordprocessingGroup" xmlns:wpi="http://schemas.microsoft.com/office/word/2010/wordprocessingInk" xmlns:wne="http://schemas.microsoft.com/office/word/2006/wordml" xmlns:wps="http://schemas.microsoft.com/office/word/2010/wordprocessingShape" mc:Ignorable="w14 w15 wp14">
+<w:numbering xmlns:ve="http://schemas.openxmlformats.org/markup-compatibility/2006" xmlns:o="urn:schemas-microsoft-com:office:office" xmlns:r="http://schemas.openxmlformats.org/officeDocument/2006/relationships" xmlns:m="http://schemas.openxmlformats.org/officeDocument/2006/math" xmlns:v="urn:schemas-microsoft-com:vml" xmlns:wp="http://schemas.openxmlformats.org/drawingml/2006/wordprocessingDrawing" xmlns:w10="urn:schemas-microsoft-com:office:word" xmlns:w="http://schemas.openxmlformats.org/wordprocessingml/2006/main" xmlns:wne="http://schemas.microsoft.com/office/word/2006/wordml">
   <w:abstractNum w:abstractNumId="0">
     <w:nsid w:val="1B2C17D0"/>
     <w:multiLevelType w:val="multilevel"/>
@@ -10334,7 +9284,7 @@
 </file>
 
 <file path=word/styles.xml><?xml version="1.0" encoding="utf-8"?>
-<w:styles xmlns:mc="http://schemas.openxmlformats.org/markup-compatibility/2006" xmlns:r="http://schemas.openxmlformats.org/officeDocument/2006/relationships" xmlns:w="http://schemas.openxmlformats.org/wordprocessingml/2006/main" xmlns:w14="http://schemas.microsoft.com/office/word/2010/wordml" xmlns:w15="http://schemas.microsoft.com/office/word/2012/wordml" mc:Ignorable="w14 w15">
+<w:styles xmlns:r="http://schemas.openxmlformats.org/officeDocument/2006/relationships" xmlns:w="http://schemas.openxmlformats.org/wordprocessingml/2006/main">
   <w:docDefaults>
     <w:rPrDefault>
       <w:rPr>
@@ -10350,378 +9300,145 @@
       </w:pPr>
     </w:pPrDefault>
   </w:docDefaults>
-  <w:latentStyles w:defLockedState="0" w:defUIPriority="99" w:defSemiHidden="0" w:defUnhideWhenUsed="0" w:defQFormat="0" w:count="371">
-    <w:lsdException w:name="Normal" w:uiPriority="1" w:qFormat="1"/>
-    <w:lsdException w:name="heading 1" w:uiPriority="1" w:qFormat="1"/>
-    <w:lsdException w:name="heading 2" w:semiHidden="1" w:uiPriority="9" w:unhideWhenUsed="1" w:qFormat="1"/>
-    <w:lsdException w:name="heading 3" w:semiHidden="1" w:uiPriority="9" w:unhideWhenUsed="1" w:qFormat="1"/>
-    <w:lsdException w:name="heading 4" w:semiHidden="1" w:uiPriority="9" w:unhideWhenUsed="1" w:qFormat="1"/>
-    <w:lsdException w:name="heading 5" w:semiHidden="1" w:uiPriority="9" w:unhideWhenUsed="1" w:qFormat="1"/>
-    <w:lsdException w:name="heading 6" w:semiHidden="1" w:uiPriority="9" w:unhideWhenUsed="1" w:qFormat="1"/>
-    <w:lsdException w:name="heading 7" w:semiHidden="1" w:uiPriority="9" w:unhideWhenUsed="1" w:qFormat="1"/>
-    <w:lsdException w:name="heading 8" w:semiHidden="1" w:uiPriority="9" w:unhideWhenUsed="1" w:qFormat="1"/>
-    <w:lsdException w:name="heading 9" w:semiHidden="1" w:uiPriority="9" w:unhideWhenUsed="1" w:qFormat="1"/>
-    <w:lsdException w:name="index 1" w:semiHidden="1" w:unhideWhenUsed="1"/>
-    <w:lsdException w:name="index 2" w:semiHidden="1" w:unhideWhenUsed="1"/>
-    <w:lsdException w:name="index 3" w:semiHidden="1" w:unhideWhenUsed="1"/>
-    <w:lsdException w:name="index 4" w:semiHidden="1" w:unhideWhenUsed="1"/>
-    <w:lsdException w:name="index 5" w:semiHidden="1" w:unhideWhenUsed="1"/>
-    <w:lsdException w:name="index 6" w:semiHidden="1" w:unhideWhenUsed="1"/>
-    <w:lsdException w:name="index 7" w:semiHidden="1" w:unhideWhenUsed="1"/>
-    <w:lsdException w:name="index 8" w:semiHidden="1" w:unhideWhenUsed="1"/>
-    <w:lsdException w:name="index 9" w:semiHidden="1" w:unhideWhenUsed="1"/>
-    <w:lsdException w:name="toc 1" w:semiHidden="1" w:uiPriority="39" w:unhideWhenUsed="1"/>
-    <w:lsdException w:name="toc 2" w:semiHidden="1" w:uiPriority="39" w:unhideWhenUsed="1"/>
-    <w:lsdException w:name="toc 3" w:semiHidden="1" w:uiPriority="39" w:unhideWhenUsed="1"/>
-    <w:lsdException w:name="toc 4" w:semiHidden="1" w:uiPriority="39" w:unhideWhenUsed="1"/>
-    <w:lsdException w:name="toc 5" w:semiHidden="1" w:uiPriority="39" w:unhideWhenUsed="1"/>
-    <w:lsdException w:name="toc 6" w:semiHidden="1" w:uiPriority="39" w:unhideWhenUsed="1"/>
-    <w:lsdException w:name="toc 7" w:semiHidden="1" w:uiPriority="39" w:unhideWhenUsed="1"/>
-    <w:lsdException w:name="toc 8" w:semiHidden="1" w:uiPriority="39" w:unhideWhenUsed="1"/>
-    <w:lsdException w:name="toc 9" w:semiHidden="1" w:uiPriority="39" w:unhideWhenUsed="1"/>
-    <w:lsdException w:name="Normal Indent" w:semiHidden="1" w:unhideWhenUsed="1"/>
-    <w:lsdException w:name="footnote text" w:semiHidden="1" w:unhideWhenUsed="1"/>
-    <w:lsdException w:name="annotation text" w:semiHidden="1" w:unhideWhenUsed="1"/>
-    <w:lsdException w:name="header" w:semiHidden="1" w:unhideWhenUsed="1"/>
-    <w:lsdException w:name="footer" w:semiHidden="1" w:unhideWhenUsed="1"/>
-    <w:lsdException w:name="index heading" w:semiHidden="1" w:unhideWhenUsed="1"/>
-    <w:lsdException w:name="caption" w:semiHidden="1" w:uiPriority="0" w:unhideWhenUsed="1" w:qFormat="1"/>
-    <w:lsdException w:name="table of figures" w:semiHidden="1" w:unhideWhenUsed="1"/>
-    <w:lsdException w:name="envelope address" w:semiHidden="1" w:unhideWhenUsed="1"/>
-    <w:lsdException w:name="envelope return" w:semiHidden="1" w:unhideWhenUsed="1"/>
-    <w:lsdException w:name="footnote reference" w:semiHidden="1" w:unhideWhenUsed="1"/>
-    <w:lsdException w:name="annotation reference" w:semiHidden="1" w:unhideWhenUsed="1"/>
-    <w:lsdException w:name="line number" w:semiHidden="1" w:unhideWhenUsed="1"/>
-    <w:lsdException w:name="page number" w:semiHidden="1" w:unhideWhenUsed="1"/>
-    <w:lsdException w:name="endnote reference" w:semiHidden="1" w:unhideWhenUsed="1"/>
-    <w:lsdException w:name="endnote text" w:semiHidden="1" w:unhideWhenUsed="1"/>
-    <w:lsdException w:name="table of authorities" w:semiHidden="1" w:unhideWhenUsed="1"/>
-    <w:lsdException w:name="macro" w:semiHidden="1" w:unhideWhenUsed="1"/>
-    <w:lsdException w:name="toa heading" w:semiHidden="1" w:unhideWhenUsed="1"/>
-    <w:lsdException w:name="List" w:semiHidden="1" w:unhideWhenUsed="1"/>
-    <w:lsdException w:name="List Bullet" w:semiHidden="1" w:unhideWhenUsed="1"/>
-    <w:lsdException w:name="List Number" w:semiHidden="1" w:unhideWhenUsed="1"/>
-    <w:lsdException w:name="List 2" w:semiHidden="1" w:unhideWhenUsed="1"/>
-    <w:lsdException w:name="List 3" w:semiHidden="1" w:unhideWhenUsed="1"/>
-    <w:lsdException w:name="List 4" w:semiHidden="1" w:unhideWhenUsed="1"/>
-    <w:lsdException w:name="List 5" w:semiHidden="1" w:unhideWhenUsed="1"/>
-    <w:lsdException w:name="List Bullet 2" w:semiHidden="1" w:unhideWhenUsed="1"/>
-    <w:lsdException w:name="List Bullet 3" w:semiHidden="1" w:unhideWhenUsed="1"/>
-    <w:lsdException w:name="List Bullet 4" w:semiHidden="1" w:unhideWhenUsed="1"/>
-    <w:lsdException w:name="List Bullet 5" w:semiHidden="1" w:unhideWhenUsed="1"/>
-    <w:lsdException w:name="List Number 2" w:semiHidden="1" w:unhideWhenUsed="1"/>
-    <w:lsdException w:name="List Number 3" w:semiHidden="1" w:unhideWhenUsed="1"/>
-    <w:lsdException w:name="List Number 4" w:semiHidden="1" w:unhideWhenUsed="1"/>
-    <w:lsdException w:name="List Number 5" w:semiHidden="1" w:unhideWhenUsed="1"/>
-    <w:lsdException w:name="Title" w:uiPriority="10" w:qFormat="1"/>
-    <w:lsdException w:name="Closing" w:semiHidden="1" w:unhideWhenUsed="1"/>
-    <w:lsdException w:name="Signature" w:semiHidden="1" w:unhideWhenUsed="1"/>
-    <w:lsdException w:name="Default Paragraph Font" w:semiHidden="1" w:uiPriority="1" w:unhideWhenUsed="1"/>
-    <w:lsdException w:name="Body Text" w:semiHidden="1" w:uiPriority="1" w:unhideWhenUsed="1" w:qFormat="1"/>
-    <w:lsdException w:name="Body Text Indent" w:semiHidden="1" w:unhideWhenUsed="1"/>
-    <w:lsdException w:name="List Continue" w:semiHidden="1" w:unhideWhenUsed="1"/>
-    <w:lsdException w:name="List Continue 2" w:semiHidden="1" w:unhideWhenUsed="1"/>
-    <w:lsdException w:name="List Continue 3" w:semiHidden="1" w:unhideWhenUsed="1"/>
-    <w:lsdException w:name="List Continue 4" w:semiHidden="1" w:unhideWhenUsed="1"/>
-    <w:lsdException w:name="List Continue 5" w:semiHidden="1" w:unhideWhenUsed="1"/>
-    <w:lsdException w:name="Message Header" w:semiHidden="1" w:unhideWhenUsed="1"/>
-    <w:lsdException w:name="Subtitle" w:uiPriority="11" w:qFormat="1"/>
-    <w:lsdException w:name="Salutation" w:semiHidden="1" w:unhideWhenUsed="1"/>
-    <w:lsdException w:name="Date" w:semiHidden="1" w:unhideWhenUsed="1"/>
-    <w:lsdException w:name="Body Text First Indent" w:semiHidden="1" w:unhideWhenUsed="1"/>
-    <w:lsdException w:name="Body Text First Indent 2" w:semiHidden="1" w:unhideWhenUsed="1"/>
-    <w:lsdException w:name="Note Heading" w:semiHidden="1" w:unhideWhenUsed="1"/>
-    <w:lsdException w:name="Body Text 2" w:semiHidden="1" w:unhideWhenUsed="1"/>
-    <w:lsdException w:name="Body Text 3" w:semiHidden="1" w:unhideWhenUsed="1"/>
-    <w:lsdException w:name="Body Text Indent 2" w:semiHidden="1" w:unhideWhenUsed="1"/>
-    <w:lsdException w:name="Body Text Indent 3" w:semiHidden="1" w:unhideWhenUsed="1"/>
-    <w:lsdException w:name="Block Text" w:semiHidden="1" w:unhideWhenUsed="1"/>
-    <w:lsdException w:name="Hyperlink" w:semiHidden="1" w:unhideWhenUsed="1"/>
-    <w:lsdException w:name="FollowedHyperlink" w:semiHidden="1" w:unhideWhenUsed="1"/>
-    <w:lsdException w:name="Strong" w:uiPriority="22" w:qFormat="1"/>
-    <w:lsdException w:name="Emphasis" w:uiPriority="20" w:qFormat="1"/>
-    <w:lsdException w:name="Document Map" w:semiHidden="1" w:unhideWhenUsed="1"/>
-    <w:lsdException w:name="Plain Text" w:semiHidden="1" w:unhideWhenUsed="1"/>
-    <w:lsdException w:name="E-mail Signature" w:semiHidden="1" w:unhideWhenUsed="1"/>
-    <w:lsdException w:name="HTML Top of Form" w:semiHidden="1" w:unhideWhenUsed="1"/>
-    <w:lsdException w:name="HTML Bottom of Form" w:semiHidden="1" w:unhideWhenUsed="1"/>
-    <w:lsdException w:name="Normal (Web)" w:semiHidden="1" w:unhideWhenUsed="1"/>
-    <w:lsdException w:name="HTML Acronym" w:semiHidden="1" w:unhideWhenUsed="1"/>
-    <w:lsdException w:name="HTML Address" w:semiHidden="1" w:unhideWhenUsed="1"/>
-    <w:lsdException w:name="HTML Cite" w:semiHidden="1" w:unhideWhenUsed="1"/>
-    <w:lsdException w:name="HTML Code" w:semiHidden="1" w:unhideWhenUsed="1"/>
-    <w:lsdException w:name="HTML Definition" w:semiHidden="1" w:unhideWhenUsed="1"/>
-    <w:lsdException w:name="HTML Keyboard" w:semiHidden="1" w:unhideWhenUsed="1"/>
-    <w:lsdException w:name="HTML Preformatted" w:semiHidden="1" w:unhideWhenUsed="1"/>
-    <w:lsdException w:name="HTML Sample" w:semiHidden="1" w:unhideWhenUsed="1"/>
-    <w:lsdException w:name="HTML Typewriter" w:semiHidden="1" w:unhideWhenUsed="1"/>
-    <w:lsdException w:name="HTML Variable" w:semiHidden="1" w:unhideWhenUsed="1"/>
-    <w:lsdException w:name="Normal Table" w:semiHidden="1" w:unhideWhenUsed="1"/>
-    <w:lsdException w:name="annotation subject" w:semiHidden="1" w:unhideWhenUsed="1"/>
-    <w:lsdException w:name="No List" w:semiHidden="1" w:unhideWhenUsed="1"/>
-    <w:lsdException w:name="Outline List 1" w:semiHidden="1" w:unhideWhenUsed="1"/>
-    <w:lsdException w:name="Outline List 2" w:semiHidden="1" w:unhideWhenUsed="1"/>
-    <w:lsdException w:name="Outline List 3" w:semiHidden="1" w:unhideWhenUsed="1"/>
-    <w:lsdException w:name="Table Simple 1" w:semiHidden="1" w:unhideWhenUsed="1"/>
-    <w:lsdException w:name="Table Simple 2" w:semiHidden="1" w:unhideWhenUsed="1"/>
-    <w:lsdException w:name="Table Simple 3" w:semiHidden="1" w:unhideWhenUsed="1"/>
-    <w:lsdException w:name="Table Classic 1" w:semiHidden="1" w:unhideWhenUsed="1"/>
-    <w:lsdException w:name="Table Classic 2" w:semiHidden="1" w:unhideWhenUsed="1"/>
-    <w:lsdException w:name="Table Classic 3" w:semiHidden="1" w:unhideWhenUsed="1"/>
-    <w:lsdException w:name="Table Classic 4" w:semiHidden="1" w:unhideWhenUsed="1"/>
-    <w:lsdException w:name="Table Colorful 1" w:semiHidden="1" w:unhideWhenUsed="1"/>
-    <w:lsdException w:name="Table Colorful 2" w:semiHidden="1" w:unhideWhenUsed="1"/>
-    <w:lsdException w:name="Table Colorful 3" w:semiHidden="1" w:unhideWhenUsed="1"/>
-    <w:lsdException w:name="Table Columns 1" w:semiHidden="1" w:unhideWhenUsed="1"/>
-    <w:lsdException w:name="Table Columns 2" w:semiHidden="1" w:unhideWhenUsed="1"/>
-    <w:lsdException w:name="Table Columns 3" w:semiHidden="1" w:unhideWhenUsed="1"/>
-    <w:lsdException w:name="Table Columns 4" w:semiHidden="1" w:unhideWhenUsed="1"/>
-    <w:lsdException w:name="Table Columns 5" w:semiHidden="1" w:unhideWhenUsed="1"/>
-    <w:lsdException w:name="Table Grid 1" w:semiHidden="1" w:unhideWhenUsed="1"/>
-    <w:lsdException w:name="Table Grid 2" w:semiHidden="1" w:unhideWhenUsed="1"/>
-    <w:lsdException w:name="Table Grid 3" w:semiHidden="1" w:unhideWhenUsed="1"/>
-    <w:lsdException w:name="Table Grid 4" w:semiHidden="1" w:unhideWhenUsed="1"/>
-    <w:lsdException w:name="Table Grid 5" w:semiHidden="1" w:unhideWhenUsed="1"/>
-    <w:lsdException w:name="Table Grid 6" w:semiHidden="1" w:unhideWhenUsed="1"/>
-    <w:lsdException w:name="Table Grid 7" w:semiHidden="1" w:unhideWhenUsed="1"/>
-    <w:lsdException w:name="Table Grid 8" w:semiHidden="1" w:unhideWhenUsed="1"/>
-    <w:lsdException w:name="Table List 1" w:semiHidden="1" w:unhideWhenUsed="1"/>
-    <w:lsdException w:name="Table List 2" w:semiHidden="1" w:unhideWhenUsed="1"/>
-    <w:lsdException w:name="Table List 3" w:semiHidden="1" w:unhideWhenUsed="1"/>
-    <w:lsdException w:name="Table List 4" w:semiHidden="1" w:unhideWhenUsed="1"/>
-    <w:lsdException w:name="Table List 5" w:semiHidden="1" w:unhideWhenUsed="1"/>
-    <w:lsdException w:name="Table List 6" w:semiHidden="1" w:unhideWhenUsed="1"/>
-    <w:lsdException w:name="Table List 7" w:semiHidden="1" w:unhideWhenUsed="1"/>
-    <w:lsdException w:name="Table List 8" w:semiHidden="1" w:unhideWhenUsed="1"/>
-    <w:lsdException w:name="Table 3D effects 1" w:semiHidden="1" w:unhideWhenUsed="1"/>
-    <w:lsdException w:name="Table 3D effects 2" w:semiHidden="1" w:unhideWhenUsed="1"/>
-    <w:lsdException w:name="Table 3D effects 3" w:semiHidden="1" w:unhideWhenUsed="1"/>
-    <w:lsdException w:name="Table Contemporary" w:semiHidden="1" w:unhideWhenUsed="1"/>
-    <w:lsdException w:name="Table Elegant" w:semiHidden="1" w:unhideWhenUsed="1"/>
-    <w:lsdException w:name="Table Professional" w:semiHidden="1" w:unhideWhenUsed="1"/>
-    <w:lsdException w:name="Table Subtle 1" w:semiHidden="1" w:unhideWhenUsed="1"/>
-    <w:lsdException w:name="Table Subtle 2" w:semiHidden="1" w:unhideWhenUsed="1"/>
-    <w:lsdException w:name="Table Web 1" w:semiHidden="1" w:unhideWhenUsed="1"/>
-    <w:lsdException w:name="Table Web 2" w:semiHidden="1" w:unhideWhenUsed="1"/>
-    <w:lsdException w:name="Table Web 3" w:semiHidden="1" w:unhideWhenUsed="1"/>
-    <w:lsdException w:name="Balloon Text" w:semiHidden="1" w:unhideWhenUsed="1"/>
-    <w:lsdException w:name="Table Grid" w:uiPriority="39"/>
-    <w:lsdException w:name="Table Theme" w:semiHidden="1" w:unhideWhenUsed="1"/>
-    <w:lsdException w:name="Placeholder Text" w:semiHidden="1"/>
-    <w:lsdException w:name="No Spacing" w:uiPriority="1" w:qFormat="1"/>
-    <w:lsdException w:name="Light Shading" w:uiPriority="60"/>
-    <w:lsdException w:name="Light List" w:uiPriority="61"/>
-    <w:lsdException w:name="Light Grid" w:uiPriority="62"/>
-    <w:lsdException w:name="Medium Shading 1" w:uiPriority="63"/>
-    <w:lsdException w:name="Medium Shading 2" w:uiPriority="64"/>
-    <w:lsdException w:name="Medium List 1" w:uiPriority="65"/>
-    <w:lsdException w:name="Medium List 2" w:uiPriority="66"/>
-    <w:lsdException w:name="Medium Grid 1" w:uiPriority="67"/>
-    <w:lsdException w:name="Medium Grid 2" w:uiPriority="68"/>
-    <w:lsdException w:name="Medium Grid 3" w:uiPriority="69"/>
-    <w:lsdException w:name="Dark List" w:uiPriority="70"/>
-    <w:lsdException w:name="Colorful Shading" w:uiPriority="71"/>
-    <w:lsdException w:name="Colorful List" w:uiPriority="72"/>
-    <w:lsdException w:name="Colorful Grid" w:uiPriority="73"/>
-    <w:lsdException w:name="Light Shading Accent 1" w:uiPriority="60"/>
-    <w:lsdException w:name="Light List Accent 1" w:uiPriority="61"/>
-    <w:lsdException w:name="Light Grid Accent 1" w:uiPriority="62"/>
-    <w:lsdException w:name="Medium Shading 1 Accent 1" w:uiPriority="63"/>
-    <w:lsdException w:name="Medium Shading 2 Accent 1" w:uiPriority="64"/>
-    <w:lsdException w:name="Medium List 1 Accent 1" w:uiPriority="65"/>
-    <w:lsdException w:name="Revision" w:semiHidden="1"/>
-    <w:lsdException w:name="List Paragraph" w:uiPriority="1" w:qFormat="1"/>
-    <w:lsdException w:name="Quote" w:uiPriority="29" w:qFormat="1"/>
-    <w:lsdException w:name="Intense Quote" w:uiPriority="30" w:qFormat="1"/>
-    <w:lsdException w:name="Medium List 2 Accent 1" w:uiPriority="66"/>
-    <w:lsdException w:name="Medium Grid 1 Accent 1" w:uiPriority="67"/>
-    <w:lsdException w:name="Medium Grid 2 Accent 1" w:uiPriority="68"/>
-    <w:lsdException w:name="Medium Grid 3 Accent 1" w:uiPriority="69"/>
-    <w:lsdException w:name="Dark List Accent 1" w:uiPriority="70"/>
-    <w:lsdException w:name="Colorful Shading Accent 1" w:uiPriority="71"/>
-    <w:lsdException w:name="Colorful List Accent 1" w:uiPriority="72"/>
-    <w:lsdException w:name="Colorful Grid Accent 1" w:uiPriority="73"/>
-    <w:lsdException w:name="Light Shading Accent 2" w:uiPriority="60"/>
-    <w:lsdException w:name="Light List Accent 2" w:uiPriority="61"/>
-    <w:lsdException w:name="Light Grid Accent 2" w:uiPriority="62"/>
-    <w:lsdException w:name="Medium Shading 1 Accent 2" w:uiPriority="63"/>
-    <w:lsdException w:name="Medium Shading 2 Accent 2" w:uiPriority="64"/>
-    <w:lsdException w:name="Medium List 1 Accent 2" w:uiPriority="65"/>
-    <w:lsdException w:name="Medium List 2 Accent 2" w:uiPriority="66"/>
-    <w:lsdException w:name="Medium Grid 1 Accent 2" w:uiPriority="67"/>
-    <w:lsdException w:name="Medium Grid 2 Accent 2" w:uiPriority="68"/>
-    <w:lsdException w:name="Medium Grid 3 Accent 2" w:uiPriority="69"/>
-    <w:lsdException w:name="Dark List Accent 2" w:uiPriority="70"/>
-    <w:lsdException w:name="Colorful Shading Accent 2" w:uiPriority="71"/>
-    <w:lsdException w:name="Colorful List Accent 2" w:uiPriority="72"/>
-    <w:lsdException w:name="Colorful Grid Accent 2" w:uiPriority="73"/>
-    <w:lsdException w:name="Light Shading Accent 3" w:uiPriority="60"/>
-    <w:lsdException w:name="Light List Accent 3" w:uiPriority="61"/>
-    <w:lsdException w:name="Light Grid Accent 3" w:uiPriority="62"/>
-    <w:lsdException w:name="Medium Shading 1 Accent 3" w:uiPriority="63"/>
-    <w:lsdException w:name="Medium Shading 2 Accent 3" w:uiPriority="64"/>
-    <w:lsdException w:name="Medium List 1 Accent 3" w:uiPriority="65"/>
-    <w:lsdException w:name="Medium List 2 Accent 3" w:uiPriority="66"/>
-    <w:lsdException w:name="Medium Grid 1 Accent 3" w:uiPriority="67"/>
-    <w:lsdException w:name="Medium Grid 2 Accent 3" w:uiPriority="68"/>
-    <w:lsdException w:name="Medium Grid 3 Accent 3" w:uiPriority="69"/>
-    <w:lsdException w:name="Dark List Accent 3" w:uiPriority="70"/>
-    <w:lsdException w:name="Colorful Shading Accent 3" w:uiPriority="71"/>
-    <w:lsdException w:name="Colorful List Accent 3" w:uiPriority="72"/>
-    <w:lsdException w:name="Colorful Grid Accent 3" w:uiPriority="73"/>
-    <w:lsdException w:name="Light Shading Accent 4" w:uiPriority="60"/>
-    <w:lsdException w:name="Light List Accent 4" w:uiPriority="61"/>
-    <w:lsdException w:name="Light Grid Accent 4" w:uiPriority="62"/>
-    <w:lsdException w:name="Medium Shading 1 Accent 4" w:uiPriority="63"/>
-    <w:lsdException w:name="Medium Shading 2 Accent 4" w:uiPriority="64"/>
-    <w:lsdException w:name="Medium List 1 Accent 4" w:uiPriority="65"/>
-    <w:lsdException w:name="Medium List 2 Accent 4" w:uiPriority="66"/>
-    <w:lsdException w:name="Medium Grid 1 Accent 4" w:uiPriority="67"/>
-    <w:lsdException w:name="Medium Grid 2 Accent 4" w:uiPriority="68"/>
-    <w:lsdException w:name="Medium Grid 3 Accent 4" w:uiPriority="69"/>
-    <w:lsdException w:name="Dark List Accent 4" w:uiPriority="70"/>
-    <w:lsdException w:name="Colorful Shading Accent 4" w:uiPriority="71"/>
-    <w:lsdException w:name="Colorful List Accent 4" w:uiPriority="72"/>
-    <w:lsdException w:name="Colorful Grid Accent 4" w:uiPriority="73"/>
-    <w:lsdException w:name="Light Shading Accent 5" w:uiPriority="60"/>
-    <w:lsdException w:name="Light List Accent 5" w:uiPriority="61"/>
-    <w:lsdException w:name="Light Grid Accent 5" w:uiPriority="62"/>
-    <w:lsdException w:name="Medium Shading 1 Accent 5" w:uiPriority="63"/>
-    <w:lsdException w:name="Medium Shading 2 Accent 5" w:uiPriority="64"/>
-    <w:lsdException w:name="Medium List 1 Accent 5" w:uiPriority="65"/>
-    <w:lsdException w:name="Medium List 2 Accent 5" w:uiPriority="66"/>
-    <w:lsdException w:name="Medium Grid 1 Accent 5" w:uiPriority="67"/>
-    <w:lsdException w:name="Medium Grid 2 Accent 5" w:uiPriority="68"/>
-    <w:lsdException w:name="Medium Grid 3 Accent 5" w:uiPriority="69"/>
-    <w:lsdException w:name="Dark List Accent 5" w:uiPriority="70"/>
-    <w:lsdException w:name="Colorful Shading Accent 5" w:uiPriority="71"/>
-    <w:lsdException w:name="Colorful List Accent 5" w:uiPriority="72"/>
-    <w:lsdException w:name="Colorful Grid Accent 5" w:uiPriority="73"/>
-    <w:lsdException w:name="Light Shading Accent 6" w:uiPriority="60"/>
-    <w:lsdException w:name="Light List Accent 6" w:uiPriority="61"/>
-    <w:lsdException w:name="Light Grid Accent 6" w:uiPriority="62"/>
-    <w:lsdException w:name="Medium Shading 1 Accent 6" w:uiPriority="63"/>
-    <w:lsdException w:name="Medium Shading 2 Accent 6" w:uiPriority="64"/>
-    <w:lsdException w:name="Medium List 1 Accent 6" w:uiPriority="65"/>
-    <w:lsdException w:name="Medium List 2 Accent 6" w:uiPriority="66"/>
-    <w:lsdException w:name="Medium Grid 1 Accent 6" w:uiPriority="67"/>
-    <w:lsdException w:name="Medium Grid 2 Accent 6" w:uiPriority="68"/>
-    <w:lsdException w:name="Medium Grid 3 Accent 6" w:uiPriority="69"/>
-    <w:lsdException w:name="Dark List Accent 6" w:uiPriority="70"/>
-    <w:lsdException w:name="Colorful Shading Accent 6" w:uiPriority="71"/>
-    <w:lsdException w:name="Colorful List Accent 6" w:uiPriority="72"/>
-    <w:lsdException w:name="Colorful Grid Accent 6" w:uiPriority="73"/>
-    <w:lsdException w:name="Subtle Emphasis" w:uiPriority="19" w:qFormat="1"/>
-    <w:lsdException w:name="Intense Emphasis" w:uiPriority="21" w:qFormat="1"/>
-    <w:lsdException w:name="Subtle Reference" w:uiPriority="31" w:qFormat="1"/>
-    <w:lsdException w:name="Intense Reference" w:uiPriority="32" w:qFormat="1"/>
-    <w:lsdException w:name="Book Title" w:uiPriority="33" w:qFormat="1"/>
-    <w:lsdException w:name="Bibliography" w:semiHidden="1" w:uiPriority="37" w:unhideWhenUsed="1"/>
-    <w:lsdException w:name="TOC Heading" w:semiHidden="1" w:uiPriority="39" w:unhideWhenUsed="1" w:qFormat="1"/>
-    <w:lsdException w:name="Plain Table 1" w:uiPriority="41"/>
-    <w:lsdException w:name="Plain Table 2" w:uiPriority="42"/>
-    <w:lsdException w:name="Plain Table 3" w:uiPriority="43"/>
-    <w:lsdException w:name="Plain Table 4" w:uiPriority="44"/>
-    <w:lsdException w:name="Plain Table 5" w:uiPriority="45"/>
-    <w:lsdException w:name="Grid Table Light" w:uiPriority="40"/>
-    <w:lsdException w:name="Grid Table 1 Light" w:uiPriority="46"/>
-    <w:lsdException w:name="Grid Table 2" w:uiPriority="47"/>
-    <w:lsdException w:name="Grid Table 3" w:uiPriority="48"/>
-    <w:lsdException w:name="Grid Table 4" w:uiPriority="49"/>
-    <w:lsdException w:name="Grid Table 5 Dark" w:uiPriority="50"/>
-    <w:lsdException w:name="Grid Table 6 Colorful" w:uiPriority="51"/>
-    <w:lsdException w:name="Grid Table 7 Colorful" w:uiPriority="52"/>
-    <w:lsdException w:name="Grid Table 1 Light Accent 1" w:uiPriority="46"/>
-    <w:lsdException w:name="Grid Table 2 Accent 1" w:uiPriority="47"/>
-    <w:lsdException w:name="Grid Table 3 Accent 1" w:uiPriority="48"/>
-    <w:lsdException w:name="Grid Table 4 Accent 1" w:uiPriority="49"/>
-    <w:lsdException w:name="Grid Table 5 Dark Accent 1" w:uiPriority="50"/>
-    <w:lsdException w:name="Grid Table 6 Colorful Accent 1" w:uiPriority="51"/>
-    <w:lsdException w:name="Grid Table 7 Colorful Accent 1" w:uiPriority="52"/>
-    <w:lsdException w:name="Grid Table 1 Light Accent 2" w:uiPriority="46"/>
-    <w:lsdException w:name="Grid Table 2 Accent 2" w:uiPriority="47"/>
-    <w:lsdException w:name="Grid Table 3 Accent 2" w:uiPriority="48"/>
-    <w:lsdException w:name="Grid Table 4 Accent 2" w:uiPriority="49"/>
-    <w:lsdException w:name="Grid Table 5 Dark Accent 2" w:uiPriority="50"/>
-    <w:lsdException w:name="Grid Table 6 Colorful Accent 2" w:uiPriority="51"/>
-    <w:lsdException w:name="Grid Table 7 Colorful Accent 2" w:uiPriority="52"/>
-    <w:lsdException w:name="Grid Table 1 Light Accent 3" w:uiPriority="46"/>
-    <w:lsdException w:name="Grid Table 2 Accent 3" w:uiPriority="47"/>
-    <w:lsdException w:name="Grid Table 3 Accent 3" w:uiPriority="48"/>
-    <w:lsdException w:name="Grid Table 4 Accent 3" w:uiPriority="49"/>
-    <w:lsdException w:name="Grid Table 5 Dark Accent 3" w:uiPriority="50"/>
-    <w:lsdException w:name="Grid Table 6 Colorful Accent 3" w:uiPriority="51"/>
-    <w:lsdException w:name="Grid Table 7 Colorful Accent 3" w:uiPriority="52"/>
-    <w:lsdException w:name="Grid Table 1 Light Accent 4" w:uiPriority="46"/>
-    <w:lsdException w:name="Grid Table 2 Accent 4" w:uiPriority="47"/>
-    <w:lsdException w:name="Grid Table 3 Accent 4" w:uiPriority="48"/>
-    <w:lsdException w:name="Grid Table 4 Accent 4" w:uiPriority="49"/>
-    <w:lsdException w:name="Grid Table 5 Dark Accent 4" w:uiPriority="50"/>
-    <w:lsdException w:name="Grid Table 6 Colorful Accent 4" w:uiPriority="51"/>
-    <w:lsdException w:name="Grid Table 7 Colorful Accent 4" w:uiPriority="52"/>
-    <w:lsdException w:name="Grid Table 1 Light Accent 5" w:uiPriority="46"/>
-    <w:lsdException w:name="Grid Table 2 Accent 5" w:uiPriority="47"/>
-    <w:lsdException w:name="Grid Table 3 Accent 5" w:uiPriority="48"/>
-    <w:lsdException w:name="Grid Table 4 Accent 5" w:uiPriority="49"/>
-    <w:lsdException w:name="Grid Table 5 Dark Accent 5" w:uiPriority="50"/>
-    <w:lsdException w:name="Grid Table 6 Colorful Accent 5" w:uiPriority="51"/>
-    <w:lsdException w:name="Grid Table 7 Colorful Accent 5" w:uiPriority="52"/>
-    <w:lsdException w:name="Grid Table 1 Light Accent 6" w:uiPriority="46"/>
-    <w:lsdException w:name="Grid Table 2 Accent 6" w:uiPriority="47"/>
-    <w:lsdException w:name="Grid Table 3 Accent 6" w:uiPriority="48"/>
-    <w:lsdException w:name="Grid Table 4 Accent 6" w:uiPriority="49"/>
-    <w:lsdException w:name="Grid Table 5 Dark Accent 6" w:uiPriority="50"/>
-    <w:lsdException w:name="Grid Table 6 Colorful Accent 6" w:uiPriority="51"/>
-    <w:lsdException w:name="Grid Table 7 Colorful Accent 6" w:uiPriority="52"/>
-    <w:lsdException w:name="List Table 1 Light" w:uiPriority="46"/>
-    <w:lsdException w:name="List Table 2" w:uiPriority="47"/>
-    <w:lsdException w:name="List Table 3" w:uiPriority="48"/>
-    <w:lsdException w:name="List Table 4" w:uiPriority="49"/>
-    <w:lsdException w:name="List Table 5 Dark" w:uiPriority="50"/>
-    <w:lsdException w:name="List Table 6 Colorful" w:uiPriority="51"/>
-    <w:lsdException w:name="List Table 7 Colorful" w:uiPriority="52"/>
-    <w:lsdException w:name="List Table 1 Light Accent 1" w:uiPriority="46"/>
-    <w:lsdException w:name="List Table 2 Accent 1" w:uiPriority="47"/>
-    <w:lsdException w:name="List Table 3 Accent 1" w:uiPriority="48"/>
-    <w:lsdException w:name="List Table 4 Accent 1" w:uiPriority="49"/>
-    <w:lsdException w:name="List Table 5 Dark Accent 1" w:uiPriority="50"/>
-    <w:lsdException w:name="List Table 6 Colorful Accent 1" w:uiPriority="51"/>
-    <w:lsdException w:name="List Table 7 Colorful Accent 1" w:uiPriority="52"/>
-    <w:lsdException w:name="List Table 1 Light Accent 2" w:uiPriority="46"/>
-    <w:lsdException w:name="List Table 2 Accent 2" w:uiPriority="47"/>
-    <w:lsdException w:name="List Table 3 Accent 2" w:uiPriority="48"/>
-    <w:lsdException w:name="List Table 4 Accent 2" w:uiPriority="49"/>
-    <w:lsdException w:name="List Table 5 Dark Accent 2" w:uiPriority="50"/>
-    <w:lsdException w:name="List Table 6 Colorful Accent 2" w:uiPriority="51"/>
-    <w:lsdException w:name="List Table 7 Colorful Accent 2" w:uiPriority="52"/>
-    <w:lsdException w:name="List Table 1 Light Accent 3" w:uiPriority="46"/>
-    <w:lsdException w:name="List Table 2 Accent 3" w:uiPriority="47"/>
-    <w:lsdException w:name="List Table 3 Accent 3" w:uiPriority="48"/>
-    <w:lsdException w:name="List Table 4 Accent 3" w:uiPriority="49"/>
-    <w:lsdException w:name="List Table 5 Dark Accent 3" w:uiPriority="50"/>
-    <w:lsdException w:name="List Table 6 Colorful Accent 3" w:uiPriority="51"/>
-    <w:lsdException w:name="List Table 7 Colorful Accent 3" w:uiPriority="52"/>
-    <w:lsdException w:name="List Table 1 Light Accent 4" w:uiPriority="46"/>
-    <w:lsdException w:name="List Table 2 Accent 4" w:uiPriority="47"/>
-    <w:lsdException w:name="List Table 3 Accent 4" w:uiPriority="48"/>
-    <w:lsdException w:name="List Table 4 Accent 4" w:uiPriority="49"/>
-    <w:lsdException w:name="List Table 5 Dark Accent 4" w:uiPriority="50"/>
-    <w:lsdException w:name="List Table 6 Colorful Accent 4" w:uiPriority="51"/>
-    <w:lsdException w:name="List Table 7 Colorful Accent 4" w:uiPriority="52"/>
-    <w:lsdException w:name="List Table 1 Light Accent 5" w:uiPriority="46"/>
-    <w:lsdException w:name="List Table 2 Accent 5" w:uiPriority="47"/>
-    <w:lsdException w:name="List Table 3 Accent 5" w:uiPriority="48"/>
-    <w:lsdException w:name="List Table 4 Accent 5" w:uiPriority="49"/>
-    <w:lsdException w:name="List Table 5 Dark Accent 5" w:uiPriority="50"/>
-    <w:lsdException w:name="List Table 6 Colorful Accent 5" w:uiPriority="51"/>
-    <w:lsdException w:name="List Table 7 Colorful Accent 5" w:uiPriority="52"/>
-    <w:lsdException w:name="List Table 1 Light Accent 6" w:uiPriority="46"/>
-    <w:lsdException w:name="List Table 2 Accent 6" w:uiPriority="47"/>
-    <w:lsdException w:name="List Table 3 Accent 6" w:uiPriority="48"/>
-    <w:lsdException w:name="List Table 4 Accent 6" w:uiPriority="49"/>
-    <w:lsdException w:name="List Table 5 Dark Accent 6" w:uiPriority="50"/>
-    <w:lsdException w:name="List Table 6 Colorful Accent 6" w:uiPriority="51"/>
-    <w:lsdException w:name="List Table 7 Colorful Accent 6" w:uiPriority="52"/>
+  <w:latentStyles w:defLockedState="0" w:defUIPriority="99" w:defSemiHidden="1" w:defUnhideWhenUsed="1" w:defQFormat="0" w:count="267">
+    <w:lsdException w:name="Normal" w:semiHidden="0" w:uiPriority="1" w:unhideWhenUsed="0" w:qFormat="1"/>
+    <w:lsdException w:name="heading 1" w:semiHidden="0" w:uiPriority="1" w:unhideWhenUsed="0" w:qFormat="1"/>
+    <w:lsdException w:name="heading 2" w:uiPriority="9" w:qFormat="1"/>
+    <w:lsdException w:name="heading 3" w:uiPriority="9" w:qFormat="1"/>
+    <w:lsdException w:name="heading 4" w:uiPriority="9" w:qFormat="1"/>
+    <w:lsdException w:name="heading 5" w:uiPriority="9" w:qFormat="1"/>
+    <w:lsdException w:name="heading 6" w:uiPriority="9" w:qFormat="1"/>
+    <w:lsdException w:name="heading 7" w:uiPriority="9" w:qFormat="1"/>
+    <w:lsdException w:name="heading 8" w:uiPriority="9" w:qFormat="1"/>
+    <w:lsdException w:name="heading 9" w:uiPriority="9" w:qFormat="1"/>
+    <w:lsdException w:name="toc 1" w:uiPriority="39"/>
+    <w:lsdException w:name="toc 2" w:uiPriority="39"/>
+    <w:lsdException w:name="toc 3" w:uiPriority="39"/>
+    <w:lsdException w:name="toc 4" w:uiPriority="39"/>
+    <w:lsdException w:name="toc 5" w:uiPriority="39"/>
+    <w:lsdException w:name="toc 6" w:uiPriority="39"/>
+    <w:lsdException w:name="toc 7" w:uiPriority="39"/>
+    <w:lsdException w:name="toc 8" w:uiPriority="39"/>
+    <w:lsdException w:name="toc 9" w:uiPriority="39"/>
+    <w:lsdException w:name="caption" w:uiPriority="0" w:qFormat="1"/>
+    <w:lsdException w:name="Title" w:semiHidden="0" w:uiPriority="10" w:unhideWhenUsed="0" w:qFormat="1"/>
+    <w:lsdException w:name="Default Paragraph Font" w:uiPriority="1"/>
+    <w:lsdException w:name="Body Text" w:uiPriority="1" w:qFormat="1"/>
+    <w:lsdException w:name="Subtitle" w:semiHidden="0" w:uiPriority="11" w:unhideWhenUsed="0" w:qFormat="1"/>
+    <w:lsdException w:name="Strong" w:semiHidden="0" w:uiPriority="22" w:unhideWhenUsed="0" w:qFormat="1"/>
+    <w:lsdException w:name="Emphasis" w:semiHidden="0" w:uiPriority="20" w:unhideWhenUsed="0" w:qFormat="1"/>
+    <w:lsdException w:name="Table Grid" w:semiHidden="0" w:uiPriority="39" w:unhideWhenUsed="0"/>
+    <w:lsdException w:name="Placeholder Text" w:unhideWhenUsed="0"/>
+    <w:lsdException w:name="No Spacing" w:semiHidden="0" w:uiPriority="1" w:unhideWhenUsed="0" w:qFormat="1"/>
+    <w:lsdException w:name="Light Shading" w:semiHidden="0" w:uiPriority="60" w:unhideWhenUsed="0"/>
+    <w:lsdException w:name="Light List" w:semiHidden="0" w:uiPriority="61" w:unhideWhenUsed="0"/>
+    <w:lsdException w:name="Light Grid" w:semiHidden="0" w:uiPriority="62" w:unhideWhenUsed="0"/>
+    <w:lsdException w:name="Medium Shading 1" w:semiHidden="0" w:uiPriority="63" w:unhideWhenUsed="0"/>
+    <w:lsdException w:name="Medium Shading 2" w:semiHidden="0" w:uiPriority="64" w:unhideWhenUsed="0"/>
+    <w:lsdException w:name="Medium List 1" w:semiHidden="0" w:uiPriority="65" w:unhideWhenUsed="0"/>
+    <w:lsdException w:name="Medium List 2" w:semiHidden="0" w:uiPriority="66" w:unhideWhenUsed="0"/>
+    <w:lsdException w:name="Medium Grid 1" w:semiHidden="0" w:uiPriority="67" w:unhideWhenUsed="0"/>
+    <w:lsdException w:name="Medium Grid 2" w:semiHidden="0" w:uiPriority="68" w:unhideWhenUsed="0"/>
+    <w:lsdException w:name="Medium Grid 3" w:semiHidden="0" w:uiPriority="69" w:unhideWhenUsed="0"/>
+    <w:lsdException w:name="Dark List" w:semiHidden="0" w:uiPriority="70" w:unhideWhenUsed="0"/>
+    <w:lsdException w:name="Colorful Shading" w:semiHidden="0" w:uiPriority="71" w:unhideWhenUsed="0"/>
+    <w:lsdException w:name="Colorful List" w:semiHidden="0" w:uiPriority="72" w:unhideWhenUsed="0"/>
+    <w:lsdException w:name="Colorful Grid" w:semiHidden="0" w:uiPriority="73" w:unhideWhenUsed="0"/>
+    <w:lsdException w:name="Light Shading Accent 1" w:semiHidden="0" w:uiPriority="60" w:unhideWhenUsed="0"/>
+    <w:lsdException w:name="Light List Accent 1" w:semiHidden="0" w:uiPriority="61" w:unhideWhenUsed="0"/>
+    <w:lsdException w:name="Light Grid Accent 1" w:semiHidden="0" w:uiPriority="62" w:unhideWhenUsed="0"/>
+    <w:lsdException w:name="Medium Shading 1 Accent 1" w:semiHidden="0" w:uiPriority="63" w:unhideWhenUsed="0"/>
+    <w:lsdException w:name="Medium Shading 2 Accent 1" w:semiHidden="0" w:uiPriority="64" w:unhideWhenUsed="0"/>
+    <w:lsdException w:name="Medium List 1 Accent 1" w:semiHidden="0" w:uiPriority="65" w:unhideWhenUsed="0"/>
+    <w:lsdException w:name="Revision" w:unhideWhenUsed="0"/>
+    <w:lsdException w:name="List Paragraph" w:semiHidden="0" w:uiPriority="1" w:unhideWhenUsed="0" w:qFormat="1"/>
+    <w:lsdException w:name="Quote" w:semiHidden="0" w:uiPriority="29" w:unhideWhenUsed="0" w:qFormat="1"/>
+    <w:lsdException w:name="Intense Quote" w:semiHidden="0" w:uiPriority="30" w:unhideWhenUsed="0" w:qFormat="1"/>
+    <w:lsdException w:name="Medium List 2 Accent 1" w:semiHidden="0" w:uiPriority="66" w:unhideWhenUsed="0"/>
+    <w:lsdException w:name="Medium Grid 1 Accent 1" w:semiHidden="0" w:uiPriority="67" w:unhideWhenUsed="0"/>
+    <w:lsdException w:name="Medium Grid 2 Accent 1" w:semiHidden="0" w:uiPriority="68" w:unhideWhenUsed="0"/>
+    <w:lsdException w:name="Medium Grid 3 Accent 1" w:semiHidden="0" w:uiPriority="69" w:unhideWhenUsed="0"/>
+    <w:lsdException w:name="Dark List Accent 1" w:semiHidden="0" w:uiPriority="70" w:unhideWhenUsed="0"/>
+    <w:lsdException w:name="Colorful Shading Accent 1" w:semiHidden="0" w:uiPriority="71" w:unhideWhenUsed="0"/>
+    <w:lsdException w:name="Colorful List Accent 1" w:semiHidden="0" w:uiPriority="72" w:unhideWhenUsed="0"/>
+    <w:lsdException w:name="Colorful Grid Accent 1" w:semiHidden="0" w:uiPriority="73" w:unhideWhenUsed="0"/>
+    <w:lsdException w:name="Light Shading Accent 2" w:semiHidden="0" w:uiPriority="60" w:unhideWhenUsed="0"/>
+    <w:lsdException w:name="Light List Accent 2" w:semiHidden="0" w:uiPriority="61" w:unhideWhenUsed="0"/>
+    <w:lsdException w:name="Light Grid Accent 2" w:semiHidden="0" w:uiPriority="62" w:unhideWhenUsed="0"/>
+    <w:lsdException w:name="Medium Shading 1 Accent 2" w:semiHidden="0" w:uiPriority="63" w:unhideWhenUsed="0"/>
+    <w:lsdException w:name="Medium Shading 2 Accent 2" w:semiHidden="0" w:uiPriority="64" w:unhideWhenUsed="0"/>
+    <w:lsdException w:name="Medium List 1 Accent 2" w:semiHidden="0" w:uiPriority="65" w:unhideWhenUsed="0"/>
+    <w:lsdException w:name="Medium List 2 Accent 2" w:semiHidden="0" w:uiPriority="66" w:unhideWhenUsed="0"/>
+    <w:lsdException w:name="Medium Grid 1 Accent 2" w:semiHidden="0" w:uiPriority="67" w:unhideWhenUsed="0"/>
+    <w:lsdException w:name="Medium Grid 2 Accent 2" w:semiHidden="0" w:uiPriority="68" w:unhideWhenUsed="0"/>
+    <w:lsdException w:name="Medium Grid 3 Accent 2" w:semiHidden="0" w:uiPriority="69" w:unhideWhenUsed="0"/>
+    <w:lsdException w:name="Dark List Accent 2" w:semiHidden="0" w:uiPriority="70" w:unhideWhenUsed="0"/>
+    <w:lsdException w:name="Colorful Shading Accent 2" w:semiHidden="0" w:uiPriority="71" w:unhideWhenUsed="0"/>
+    <w:lsdException w:name="Colorful List Accent 2" w:semiHidden="0" w:uiPriority="72" w:unhideWhenUsed="0"/>
+    <w:lsdException w:name="Colorful Grid Accent 2" w:semiHidden="0" w:uiPriority="73" w:unhideWhenUsed="0"/>
+    <w:lsdException w:name="Light Shading Accent 3" w:semiHidden="0" w:uiPriority="60" w:unhideWhenUsed="0"/>
+    <w:lsdException w:name="Light List Accent 3" w:semiHidden="0" w:uiPriority="61" w:unhideWhenUsed="0"/>
+    <w:lsdException w:name="Light Grid Accent 3" w:semiHidden="0" w:uiPriority="62" w:unhideWhenUsed="0"/>
+    <w:lsdException w:name="Medium Shading 1 Accent 3" w:semiHidden="0" w:uiPriority="63" w:unhideWhenUsed="0"/>
+    <w:lsdException w:name="Medium Shading 2 Accent 3" w:semiHidden="0" w:uiPriority="64" w:unhideWhenUsed="0"/>
+    <w:lsdException w:name="Medium List 1 Accent 3" w:semiHidden="0" w:uiPriority="65" w:unhideWhenUsed="0"/>
+    <w:lsdException w:name="Medium List 2 Accent 3" w:semiHidden="0" w:uiPriority="66" w:unhideWhenUsed="0"/>
+    <w:lsdException w:name="Medium Grid 1 Accent 3" w:semiHidden="0" w:uiPriority="67" w:unhideWhenUsed="0"/>
+    <w:lsdException w:name="Medium Grid 2 Accent 3" w:semiHidden="0" w:uiPriority="68" w:unhideWhenUsed="0"/>
+    <w:lsdException w:name="Medium Grid 3 Accent 3" w:semiHidden="0" w:uiPriority="69" w:unhideWhenUsed="0"/>
+    <w:lsdException w:name="Dark List Accent 3" w:semiHidden="0" w:uiPriority="70" w:unhideWhenUsed="0"/>
+    <w:lsdException w:name="Colorful Shading Accent 3" w:semiHidden="0" w:uiPriority="71" w:unhideWhenUsed="0"/>
+    <w:lsdException w:name="Colorful List Accent 3" w:semiHidden="0" w:uiPriority="72" w:unhideWhenUsed="0"/>
+    <w:lsdException w:name="Colorful Grid Accent 3" w:semiHidden="0" w:uiPriority="73" w:unhideWhenUsed="0"/>
+    <w:lsdException w:name="Light Shading Accent 4" w:semiHidden="0" w:uiPriority="60" w:unhideWhenUsed="0"/>
+    <w:lsdException w:name="Light List Accent 4" w:semiHidden="0" w:uiPriority="61" w:unhideWhenUsed="0"/>
+    <w:lsdException w:name="Light Grid Accent 4" w:semiHidden="0" w:uiPriority="62" w:unhideWhenUsed="0"/>
+    <w:lsdException w:name="Medium Shading 1 Accent 4" w:semiHidden="0" w:uiPriority="63" w:unhideWhenUsed="0"/>
+    <w:lsdException w:name="Medium Shading 2 Accent 4" w:semiHidden="0" w:uiPriority="64" w:unhideWhenUsed="0"/>
+    <w:lsdException w:name="Medium List 1 Accent 4" w:semiHidden="0" w:uiPriority="65" w:unhideWhenUsed="0"/>
+    <w:lsdException w:name="Medium List 2 Accent 4" w:semiHidden="0" w:uiPriority="66" w:unhideWhenUsed="0"/>
+    <w:lsdException w:name="Medium Grid 1 Accent 4" w:semiHidden="0" w:uiPriority="67" w:unhideWhenUsed="0"/>
+    <w:lsdException w:name="Medium Grid 2 Accent 4" w:semiHidden="0" w:uiPriority="68" w:unhideWhenUsed="0"/>
+    <w:lsdException w:name="Medium Grid 3 Accent 4" w:semiHidden="0" w:uiPriority="69" w:unhideWhenUsed="0"/>
+    <w:lsdException w:name="Dark List Accent 4" w:semiHidden="0" w:uiPriority="70" w:unhideWhenUsed="0"/>
+    <w:lsdException w:name="Colorful Shading Accent 4" w:semiHidden="0" w:uiPriority="71" w:unhideWhenUsed="0"/>
+    <w:lsdException w:name="Colorful List Accent 4" w:semiHidden="0" w:uiPriority="72" w:unhideWhenUsed="0"/>
+    <w:lsdException w:name="Colorful Grid Accent 4" w:semiHidden="0" w:uiPriority="73" w:unhideWhenUsed="0"/>
+    <w:lsdException w:name="Light Shading Accent 5" w:semiHidden="0" w:uiPriority="60" w:unhideWhenUsed="0"/>
+    <w:lsdException w:name="Light List Accent 5" w:semiHidden="0" w:uiPriority="61" w:unhideWhenUsed="0"/>
+    <w:lsdException w:name="Light Grid Accent 5" w:semiHidden="0" w:uiPriority="62" w:unhideWhenUsed="0"/>
+    <w:lsdException w:name="Medium Shading 1 Accent 5" w:semiHidden="0" w:uiPriority="63" w:unhideWhenUsed="0"/>
+    <w:lsdException w:name="Medium Shading 2 Accent 5" w:semiHidden="0" w:uiPriority="64" w:unhideWhenUsed="0"/>
+    <w:lsdException w:name="Medium List 1 Accent 5" w:semiHidden="0" w:uiPriority="65" w:unhideWhenUsed="0"/>
+    <w:lsdException w:name="Medium List 2 Accent 5" w:semiHidden="0" w:uiPriority="66" w:unhideWhenUsed="0"/>
+    <w:lsdException w:name="Medium Grid 1 Accent 5" w:semiHidden="0" w:uiPriority="67" w:unhideWhenUsed="0"/>
+    <w:lsdException w:name="Medium Grid 2 Accent 5" w:semiHidden="0" w:uiPriority="68" w:unhideWhenUsed="0"/>
+    <w:lsdException w:name="Medium Grid 3 Accent 5" w:semiHidden="0" w:uiPriority="69" w:unhideWhenUsed="0"/>
+    <w:lsdException w:name="Dark List Accent 5" w:semiHidden="0" w:uiPriority="70" w:unhideWhenUsed="0"/>
+    <w:lsdException w:name="Colorful Shading Accent 5" w:semiHidden="0" w:uiPriority="71" w:unhideWhenUsed="0"/>
+    <w:lsdException w:name="Colorful List Accent 5" w:semiHidden="0" w:uiPriority="72" w:unhideWhenUsed="0"/>
+    <w:lsdException w:name="Colorful Grid Accent 5" w:semiHidden="0" w:uiPriority="73" w:unhideWhenUsed="0"/>
+    <w:lsdException w:name="Light Shading Accent 6" w:semiHidden="0" w:uiPriority="60" w:unhideWhenUsed="0"/>
+    <w:lsdException w:name="Light List Accent 6" w:semiHidden="0" w:uiPriority="61" w:unhideWhenUsed="0"/>
+    <w:lsdException w:name="Light Grid Accent 6" w:semiHidden="0" w:uiPriority="62" w:unhideWhenUsed="0"/>
+    <w:lsdException w:name="Medium Shading 1 Accent 6" w:semiHidden="0" w:uiPriority="63" w:unhideWhenUsed="0"/>
+    <w:lsdException w:name="Medium Shading 2 Accent 6" w:semiHidden="0" w:uiPriority="64" w:unhideWhenUsed="0"/>
+    <w:lsdException w:name="Medium List 1 Accent 6" w:semiHidden="0" w:uiPriority="65" w:unhideWhenUsed="0"/>
+    <w:lsdException w:name="Medium List 2 Accent 6" w:semiHidden="0" w:uiPriority="66" w:unhideWhenUsed="0"/>
+    <w:lsdException w:name="Medium Grid 1 Accent 6" w:semiHidden="0" w:uiPriority="67" w:unhideWhenUsed="0"/>
+    <w:lsdException w:name="Medium Grid 2 Accent 6" w:semiHidden="0" w:uiPriority="68" w:unhideWhenUsed="0"/>
+    <w:lsdException w:name="Medium Grid 3 Accent 6" w:semiHidden="0" w:uiPriority="69" w:unhideWhenUsed="0"/>
+    <w:lsdException w:name="Dark List Accent 6" w:semiHidden="0" w:uiPriority="70" w:unhideWhenUsed="0"/>
+    <w:lsdException w:name="Colorful Shading Accent 6" w:semiHidden="0" w:uiPriority="71" w:unhideWhenUsed="0"/>
+    <w:lsdException w:name="Colorful List Accent 6" w:semiHidden="0" w:uiPriority="72" w:unhideWhenUsed="0"/>
+    <w:lsdException w:name="Colorful Grid Accent 6" w:semiHidden="0" w:uiPriority="73" w:unhideWhenUsed="0"/>
+    <w:lsdException w:name="Subtle Emphasis" w:semiHidden="0" w:uiPriority="19" w:unhideWhenUsed="0" w:qFormat="1"/>
+    <w:lsdException w:name="Intense Emphasis" w:semiHidden="0" w:uiPriority="21" w:unhideWhenUsed="0" w:qFormat="1"/>
+    <w:lsdException w:name="Subtle Reference" w:semiHidden="0" w:uiPriority="31" w:unhideWhenUsed="0" w:qFormat="1"/>
+    <w:lsdException w:name="Intense Reference" w:semiHidden="0" w:uiPriority="32" w:unhideWhenUsed="0" w:qFormat="1"/>
+    <w:lsdException w:name="Book Title" w:semiHidden="0" w:uiPriority="33" w:unhideWhenUsed="0" w:qFormat="1"/>
+    <w:lsdException w:name="Bibliography" w:uiPriority="37"/>
+    <w:lsdException w:name="TOC Heading" w:uiPriority="39" w:qFormat="1"/>
   </w:latentStyles>
   <w:style w:type="paragraph" w:default="1" w:styleId="Normal">
     <w:name w:val="Normal"/>
@@ -10758,6 +9475,7 @@
     <w:basedOn w:val="Normal"/>
     <w:uiPriority w:val="1"/>
     <w:qFormat/>
+    <w:rsid w:val="00F534A8"/>
     <w:pPr>
       <w:ind w:left="215"/>
       <w:outlineLvl w:val="1"/>
@@ -10771,6 +9489,7 @@
     <w:basedOn w:val="Normal"/>
     <w:uiPriority w:val="1"/>
     <w:qFormat/>
+    <w:rsid w:val="00F534A8"/>
     <w:pPr>
       <w:ind w:left="115"/>
       <w:outlineLvl w:val="2"/>
@@ -10794,6 +9513,7 @@
     <w:uiPriority w:val="99"/>
     <w:semiHidden/>
     <w:unhideWhenUsed/>
+    <w:qFormat/>
     <w:tblPr>
       <w:tblInd w:w="0" w:type="dxa"/>
       <w:tblCellMar>
@@ -10816,6 +9536,7 @@
     <w:semiHidden/>
     <w:unhideWhenUsed/>
     <w:qFormat/>
+    <w:rsid w:val="00F534A8"/>
     <w:tblPr>
       <w:tblInd w:w="0" w:type="dxa"/>
       <w:tblCellMar>
@@ -10831,6 +9552,7 @@
     <w:basedOn w:val="Normal"/>
     <w:uiPriority w:val="39"/>
     <w:qFormat/>
+    <w:rsid w:val="00F534A8"/>
     <w:pPr>
       <w:ind w:left="1116" w:hanging="801"/>
     </w:pPr>
@@ -10846,6 +9568,7 @@
     <w:link w:val="BodyTextChar"/>
     <w:uiPriority w:val="1"/>
     <w:qFormat/>
+    <w:rsid w:val="00F534A8"/>
     <w:pPr>
       <w:ind w:left="115"/>
     </w:pPr>
@@ -10860,12 +9583,14 @@
     <w:basedOn w:val="Normal"/>
     <w:uiPriority w:val="1"/>
     <w:qFormat/>
+    <w:rsid w:val="00F534A8"/>
   </w:style>
   <w:style w:type="paragraph" w:customStyle="1" w:styleId="TableParagraph">
     <w:name w:val="Table Paragraph"/>
     <w:basedOn w:val="Normal"/>
     <w:uiPriority w:val="1"/>
     <w:qFormat/>
+    <w:rsid w:val="00F534A8"/>
   </w:style>
   <w:style w:type="paragraph" w:styleId="BalloonText">
     <w:name w:val="Balloon Text"/>

</xml_diff>

<commit_message>
Cross Review over the HSI Document stating the points that need modification. in the HSI document V1.2 Signed-off-by: FatmaGomaa <fatma.gomaaa@hotmail.com>
</commit_message>
<xml_diff>
--- a/Input documents/HSI/HSI.docx
+++ b/Input documents/HSI/HSI.docx
@@ -1,6 +1,6 @@
 
 <file path=word/document.xml><?xml version="1.0" encoding="utf-8"?>
-<w:document xmlns:ve="http://schemas.openxmlformats.org/markup-compatibility/2006" xmlns:o="urn:schemas-microsoft-com:office:office" xmlns:r="http://schemas.openxmlformats.org/officeDocument/2006/relationships" xmlns:m="http://schemas.openxmlformats.org/officeDocument/2006/math" xmlns:v="urn:schemas-microsoft-com:vml" xmlns:wp="http://schemas.openxmlformats.org/drawingml/2006/wordprocessingDrawing" xmlns:w10="urn:schemas-microsoft-com:office:word" xmlns:w="http://schemas.openxmlformats.org/wordprocessingml/2006/main" xmlns:wne="http://schemas.microsoft.com/office/word/2006/wordml">
+<w:document xmlns:wpc="http://schemas.microsoft.com/office/word/2010/wordprocessingCanvas" xmlns:cx="http://schemas.microsoft.com/office/drawing/2014/chartex" xmlns:cx1="http://schemas.microsoft.com/office/drawing/2015/9/8/chartex" xmlns:cx2="http://schemas.microsoft.com/office/drawing/2015/10/21/chartex" xmlns:cx3="http://schemas.microsoft.com/office/drawing/2016/5/9/chartex" xmlns:cx4="http://schemas.microsoft.com/office/drawing/2016/5/10/chartex" xmlns:cx5="http://schemas.microsoft.com/office/drawing/2016/5/11/chartex" xmlns:cx6="http://schemas.microsoft.com/office/drawing/2016/5/12/chartex" xmlns:cx7="http://schemas.microsoft.com/office/drawing/2016/5/13/chartex" xmlns:cx8="http://schemas.microsoft.com/office/drawing/2016/5/14/chartex" xmlns:mc="http://schemas.openxmlformats.org/markup-compatibility/2006" xmlns:aink="http://schemas.microsoft.com/office/drawing/2016/ink" xmlns:am3d="http://schemas.microsoft.com/office/drawing/2017/model3d" xmlns:o="urn:schemas-microsoft-com:office:office" xmlns:r="http://schemas.openxmlformats.org/officeDocument/2006/relationships" xmlns:m="http://schemas.openxmlformats.org/officeDocument/2006/math" xmlns:v="urn:schemas-microsoft-com:vml" xmlns:wp14="http://schemas.microsoft.com/office/word/2010/wordprocessingDrawing" xmlns:wp="http://schemas.openxmlformats.org/drawingml/2006/wordprocessingDrawing" xmlns:w10="urn:schemas-microsoft-com:office:word" xmlns:w="http://schemas.openxmlformats.org/wordprocessingml/2006/main" xmlns:w14="http://schemas.microsoft.com/office/word/2010/wordml" xmlns:w15="http://schemas.microsoft.com/office/word/2012/wordml" xmlns:w16cid="http://schemas.microsoft.com/office/word/2016/wordml/cid" xmlns:w16se="http://schemas.microsoft.com/office/word/2015/wordml/symex" xmlns:wpg="http://schemas.microsoft.com/office/word/2010/wordprocessingGroup" xmlns:wpi="http://schemas.microsoft.com/office/word/2010/wordprocessingInk" xmlns:wne="http://schemas.microsoft.com/office/word/2006/wordml" xmlns:wps="http://schemas.microsoft.com/office/word/2010/wordprocessingShape" mc:Ignorable="w14 w15 w16se w16cid wp14">
   <w:body>
     <w:p>
       <w:pPr>
@@ -193,14 +193,13 @@
           <w:sz w:val="2"/>
           <w:szCs w:val="2"/>
         </w:rPr>
-        <w:pict>
-          <v:group id="Group 10" o:spid="_x0000_s1026" style="width:471.8pt;height:.85pt;mso-position-horizontal-relative:char;mso-position-vertical-relative:line" coordsize="9436,17" o:gfxdata="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">
+        <w:pict w14:anchorId="4F45BA12">
+          <v:group id="Group 10" o:spid="_x0000_s1026" style="width:471.8pt;height:.85pt;mso-position-horizontal-relative:char;mso-position-vertical-relative:line" coordsize="9436,17">
             <v:group id="Group 6" o:spid="_x0000_s1027" style="position:absolute;left:8;top:8;width:9419;height:2" coordorigin="8,8" coordsize="9419,2" o:gfxdata="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">
               <v:shape id="Freeform 7" o:spid="_x0000_s1028" style="position:absolute;left:8;top:8;width:9419;height:2;visibility:visible;mso-wrap-style:square;v-text-anchor:top" coordsize="9419,2" o:gfxdata="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" path="m,l9419,e" filled="f" strokecolor="#5b9ad5" strokeweight=".82pt">
                 <v:path arrowok="t" o:connecttype="custom" o:connectlocs="0,0;9419,0" o:connectangles="0,0"/>
               </v:shape>
             </v:group>
-            <w10:wrap type="none"/>
             <w10:anchorlock/>
           </v:group>
         </w:pict>
@@ -274,14 +273,13 @@
           <w:sz w:val="2"/>
           <w:szCs w:val="2"/>
         </w:rPr>
-        <w:pict>
-          <v:group id="Group 3" o:spid="_x0000_s1029" style="width:471.8pt;height:.85pt;mso-position-horizontal-relative:char;mso-position-vertical-relative:line" coordsize="9436,17" o:gfxdata="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">
+        <w:pict w14:anchorId="3BB16B63">
+          <v:group id="Group 3" o:spid="_x0000_s1029" style="width:471.8pt;height:.85pt;mso-position-horizontal-relative:char;mso-position-vertical-relative:line" coordsize="9436,17">
             <v:group id="_x0000_s1030" style="position:absolute;left:8;top:8;width:9419;height:2" coordorigin="8,8" coordsize="9419,2" o:gfxdata="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">
               <v:shape id="Freeform 4" o:spid="_x0000_s1031" style="position:absolute;left:8;top:8;width:9419;height:2;visibility:visible;mso-wrap-style:square;v-text-anchor:top" coordsize="9419,2" o:gfxdata="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" path="m,l9419,e" filled="f" strokecolor="#5b9ad5" strokeweight=".82pt">
                 <v:path arrowok="t" o:connecttype="custom" o:connectlocs="0,0;9419,0" o:connectangles="0,0"/>
               </v:shape>
             </v:group>
-            <w10:wrap type="none"/>
             <w10:anchorlock/>
           </v:group>
         </w:pict>
@@ -441,6 +439,7 @@
         </w:rPr>
       </w:pPr>
       <w:bookmarkStart w:id="0" w:name="_Toc31717320"/>
+      <w:bookmarkStart w:id="1" w:name="_Toc32046529"/>
       <w:r>
         <w:rPr>
           <w:rFonts w:ascii="Calibri Light" w:hAnsi="Calibri Light" w:cs="Calibri Light"/>
@@ -478,6 +477,7 @@
         </w:rPr>
         <w:t>Proposed</w:t>
       </w:r>
+      <w:bookmarkEnd w:id="1"/>
     </w:p>
     <w:p>
       <w:pPr>
@@ -568,7 +568,7 @@
         <w:tblW w:w="9613" w:type="dxa"/>
         <w:tblInd w:w="84" w:type="dxa"/>
         <w:tblLayout w:type="fixed"/>
-        <w:tblLook w:val="01E0"/>
+        <w:tblLook w:val="01E0" w:firstRow="1" w:lastRow="1" w:firstColumn="1" w:lastColumn="1" w:noHBand="0" w:noVBand="0"/>
       </w:tblPr>
       <w:tblGrid>
         <w:gridCol w:w="2790"/>
@@ -1027,24 +1027,24 @@
     <w:tbl>
       <w:tblPr>
         <w:tblStyle w:val="TableNormal1"/>
-        <w:tblW w:w="9630" w:type="dxa"/>
+        <w:tblW w:w="9725" w:type="dxa"/>
         <w:tblInd w:w="84" w:type="dxa"/>
         <w:tblLayout w:type="fixed"/>
-        <w:tblLook w:val="01E0"/>
+        <w:tblLook w:val="01E0" w:firstRow="1" w:lastRow="1" w:firstColumn="1" w:lastColumn="1" w:noHBand="0" w:noVBand="0"/>
       </w:tblPr>
       <w:tblGrid>
-        <w:gridCol w:w="1340"/>
-        <w:gridCol w:w="2122"/>
-        <w:gridCol w:w="1341"/>
-        <w:gridCol w:w="4827"/>
+        <w:gridCol w:w="1353"/>
+        <w:gridCol w:w="2143"/>
+        <w:gridCol w:w="1354"/>
+        <w:gridCol w:w="4875"/>
       </w:tblGrid>
       <w:tr>
         <w:trPr>
-          <w:trHeight w:hRule="exact" w:val="634"/>
+          <w:trHeight w:hRule="exact" w:val="656"/>
         </w:trPr>
         <w:tc>
           <w:tcPr>
-            <w:tcW w:w="1340" w:type="dxa"/>
+            <w:tcW w:w="1353" w:type="dxa"/>
             <w:tcBorders>
               <w:top w:val="single" w:sz="5" w:space="0" w:color="000000"/>
               <w:left w:val="single" w:sz="5" w:space="0" w:color="000000"/>
@@ -1077,7 +1077,7 @@
         </w:tc>
         <w:tc>
           <w:tcPr>
-            <w:tcW w:w="2122" w:type="dxa"/>
+            <w:tcW w:w="2143" w:type="dxa"/>
             <w:tcBorders>
               <w:top w:val="single" w:sz="5" w:space="0" w:color="000000"/>
               <w:left w:val="single" w:sz="5" w:space="0" w:color="000000"/>
@@ -1110,7 +1110,7 @@
         </w:tc>
         <w:tc>
           <w:tcPr>
-            <w:tcW w:w="1341" w:type="dxa"/>
+            <w:tcW w:w="1354" w:type="dxa"/>
             <w:tcBorders>
               <w:top w:val="single" w:sz="5" w:space="0" w:color="000000"/>
               <w:left w:val="single" w:sz="5" w:space="0" w:color="000000"/>
@@ -1143,7 +1143,7 @@
         </w:tc>
         <w:tc>
           <w:tcPr>
-            <w:tcW w:w="4827" w:type="dxa"/>
+            <w:tcW w:w="4875" w:type="dxa"/>
             <w:tcBorders>
               <w:top w:val="single" w:sz="5" w:space="0" w:color="000000"/>
               <w:left w:val="single" w:sz="5" w:space="0" w:color="000000"/>
@@ -1177,11 +1177,11 @@
       </w:tr>
       <w:tr>
         <w:trPr>
-          <w:trHeight w:hRule="exact" w:val="805"/>
+          <w:trHeight w:hRule="exact" w:val="833"/>
         </w:trPr>
         <w:tc>
           <w:tcPr>
-            <w:tcW w:w="1340" w:type="dxa"/>
+            <w:tcW w:w="1353" w:type="dxa"/>
             <w:tcBorders>
               <w:top w:val="single" w:sz="5" w:space="0" w:color="000000"/>
               <w:left w:val="single" w:sz="5" w:space="0" w:color="000000"/>
@@ -1205,7 +1205,7 @@
         </w:tc>
         <w:tc>
           <w:tcPr>
-            <w:tcW w:w="2122" w:type="dxa"/>
+            <w:tcW w:w="2143" w:type="dxa"/>
             <w:tcBorders>
               <w:top w:val="single" w:sz="5" w:space="0" w:color="000000"/>
               <w:left w:val="single" w:sz="5" w:space="0" w:color="000000"/>
@@ -1248,7 +1248,7 @@
         </w:tc>
         <w:tc>
           <w:tcPr>
-            <w:tcW w:w="1341" w:type="dxa"/>
+            <w:tcW w:w="1354" w:type="dxa"/>
             <w:tcBorders>
               <w:top w:val="single" w:sz="5" w:space="0" w:color="000000"/>
               <w:left w:val="single" w:sz="5" w:space="0" w:color="000000"/>
@@ -1275,7 +1275,7 @@
         </w:tc>
         <w:tc>
           <w:tcPr>
-            <w:tcW w:w="4827" w:type="dxa"/>
+            <w:tcW w:w="4875" w:type="dxa"/>
             <w:tcBorders>
               <w:top w:val="single" w:sz="5" w:space="0" w:color="000000"/>
               <w:left w:val="single" w:sz="5" w:space="0" w:color="000000"/>
@@ -1300,11 +1300,11 @@
       </w:tr>
       <w:tr>
         <w:trPr>
-          <w:trHeight w:hRule="exact" w:val="1692"/>
+          <w:trHeight w:hRule="exact" w:val="1752"/>
         </w:trPr>
         <w:tc>
           <w:tcPr>
-            <w:tcW w:w="1340" w:type="dxa"/>
+            <w:tcW w:w="1353" w:type="dxa"/>
             <w:tcBorders>
               <w:top w:val="single" w:sz="5" w:space="0" w:color="000000"/>
               <w:left w:val="single" w:sz="5" w:space="0" w:color="000000"/>
@@ -1328,7 +1328,7 @@
         </w:tc>
         <w:tc>
           <w:tcPr>
-            <w:tcW w:w="2122" w:type="dxa"/>
+            <w:tcW w:w="2143" w:type="dxa"/>
             <w:tcBorders>
               <w:top w:val="single" w:sz="5" w:space="0" w:color="000000"/>
               <w:left w:val="single" w:sz="5" w:space="0" w:color="000000"/>
@@ -1371,7 +1371,7 @@
         </w:tc>
         <w:tc>
           <w:tcPr>
-            <w:tcW w:w="1341" w:type="dxa"/>
+            <w:tcW w:w="1354" w:type="dxa"/>
             <w:tcBorders>
               <w:top w:val="single" w:sz="5" w:space="0" w:color="000000"/>
               <w:left w:val="single" w:sz="5" w:space="0" w:color="000000"/>
@@ -1398,7 +1398,7 @@
         </w:tc>
         <w:tc>
           <w:tcPr>
-            <w:tcW w:w="4827" w:type="dxa"/>
+            <w:tcW w:w="4875" w:type="dxa"/>
             <w:tcBorders>
               <w:top w:val="single" w:sz="5" w:space="0" w:color="000000"/>
               <w:left w:val="single" w:sz="5" w:space="0" w:color="000000"/>
@@ -1524,11 +1524,11 @@
       </w:tr>
       <w:tr>
         <w:trPr>
-          <w:trHeight w:hRule="exact" w:val="940"/>
+          <w:trHeight w:hRule="exact" w:val="973"/>
         </w:trPr>
         <w:tc>
           <w:tcPr>
-            <w:tcW w:w="1340" w:type="dxa"/>
+            <w:tcW w:w="1353" w:type="dxa"/>
             <w:tcBorders>
               <w:top w:val="single" w:sz="5" w:space="0" w:color="000000"/>
               <w:left w:val="single" w:sz="5" w:space="0" w:color="000000"/>
@@ -1552,7 +1552,7 @@
         </w:tc>
         <w:tc>
           <w:tcPr>
-            <w:tcW w:w="2122" w:type="dxa"/>
+            <w:tcW w:w="2143" w:type="dxa"/>
             <w:tcBorders>
               <w:top w:val="single" w:sz="5" w:space="0" w:color="000000"/>
               <w:left w:val="single" w:sz="5" w:space="0" w:color="000000"/>
@@ -1575,8 +1575,6 @@
               </w:rPr>
               <w:t>Mohamed Megahed</w:t>
             </w:r>
-            <w:bookmarkStart w:id="1" w:name="_GoBack"/>
-            <w:bookmarkEnd w:id="1"/>
           </w:p>
           <w:p>
             <w:pPr>
@@ -1597,7 +1595,7 @@
         </w:tc>
         <w:tc>
           <w:tcPr>
-            <w:tcW w:w="1341" w:type="dxa"/>
+            <w:tcW w:w="1354" w:type="dxa"/>
             <w:tcBorders>
               <w:top w:val="single" w:sz="5" w:space="0" w:color="000000"/>
               <w:left w:val="single" w:sz="5" w:space="0" w:color="000000"/>
@@ -1624,7 +1622,7 @@
         </w:tc>
         <w:tc>
           <w:tcPr>
-            <w:tcW w:w="4827" w:type="dxa"/>
+            <w:tcW w:w="4875" w:type="dxa"/>
             <w:tcBorders>
               <w:top w:val="single" w:sz="5" w:space="0" w:color="000000"/>
               <w:left w:val="single" w:sz="5" w:space="0" w:color="000000"/>
@@ -1670,6 +1668,337 @@
           </w:p>
         </w:tc>
       </w:tr>
+      <w:tr>
+        <w:trPr>
+          <w:trHeight w:hRule="exact" w:val="7834"/>
+        </w:trPr>
+        <w:tc>
+          <w:tcPr>
+            <w:tcW w:w="1353" w:type="dxa"/>
+            <w:tcBorders>
+              <w:top w:val="single" w:sz="5" w:space="0" w:color="000000"/>
+              <w:left w:val="single" w:sz="5" w:space="0" w:color="000000"/>
+              <w:bottom w:val="single" w:sz="5" w:space="0" w:color="000000"/>
+              <w:right w:val="single" w:sz="5" w:space="0" w:color="000000"/>
+            </w:tcBorders>
+          </w:tcPr>
+          <w:p>
+            <w:pPr>
+              <w:rPr>
+                <w:rFonts w:ascii="Calibri Light" w:hAnsi="Calibri Light" w:cs="Calibri Light"/>
+              </w:rPr>
+            </w:pPr>
+            <w:r>
+              <w:rPr>
+                <w:rFonts w:ascii="Calibri Light" w:hAnsi="Calibri Light" w:cs="Calibri Light"/>
+              </w:rPr>
+              <w:lastRenderedPageBreak/>
+              <w:t>1.2</w:t>
+            </w:r>
+          </w:p>
+        </w:tc>
+        <w:tc>
+          <w:tcPr>
+            <w:tcW w:w="2143" w:type="dxa"/>
+            <w:tcBorders>
+              <w:top w:val="single" w:sz="5" w:space="0" w:color="000000"/>
+              <w:left w:val="single" w:sz="5" w:space="0" w:color="000000"/>
+              <w:bottom w:val="single" w:sz="5" w:space="0" w:color="000000"/>
+              <w:right w:val="single" w:sz="5" w:space="0" w:color="000000"/>
+            </w:tcBorders>
+          </w:tcPr>
+          <w:p>
+            <w:pPr>
+              <w:pStyle w:val="TableParagraph"/>
+              <w:spacing w:before="56"/>
+              <w:ind w:left="102"/>
+              <w:rPr>
+                <w:rFonts w:ascii="Calibri Light" w:eastAsia="Arial" w:hAnsi="Calibri Light" w:cs="Calibri Light"/>
+              </w:rPr>
+            </w:pPr>
+            <w:r>
+              <w:rPr>
+                <w:rFonts w:ascii="Calibri Light" w:eastAsia="Arial" w:hAnsi="Calibri Light" w:cs="Calibri Light"/>
+              </w:rPr>
+              <w:t>Fatma Gomaa</w:t>
+            </w:r>
+          </w:p>
+        </w:tc>
+        <w:tc>
+          <w:tcPr>
+            <w:tcW w:w="1354" w:type="dxa"/>
+            <w:tcBorders>
+              <w:top w:val="single" w:sz="5" w:space="0" w:color="000000"/>
+              <w:left w:val="single" w:sz="5" w:space="0" w:color="000000"/>
+              <w:bottom w:val="single" w:sz="5" w:space="0" w:color="000000"/>
+              <w:right w:val="single" w:sz="5" w:space="0" w:color="000000"/>
+            </w:tcBorders>
+          </w:tcPr>
+          <w:p>
+            <w:pPr>
+              <w:pStyle w:val="TableParagraph"/>
+              <w:spacing w:before="56"/>
+              <w:ind w:left="102"/>
+              <w:rPr>
+                <w:rFonts w:ascii="Calibri Light" w:eastAsia="Arial" w:hAnsi="Calibri Light" w:cs="Calibri Light"/>
+              </w:rPr>
+            </w:pPr>
+            <w:r>
+              <w:rPr>
+                <w:rFonts w:ascii="Calibri Light" w:eastAsia="Arial" w:hAnsi="Calibri Light" w:cs="Calibri Light"/>
+              </w:rPr>
+              <w:t>8/2/2020</w:t>
+            </w:r>
+          </w:p>
+        </w:tc>
+        <w:tc>
+          <w:tcPr>
+            <w:tcW w:w="4875" w:type="dxa"/>
+            <w:tcBorders>
+              <w:top w:val="single" w:sz="5" w:space="0" w:color="000000"/>
+              <w:left w:val="single" w:sz="5" w:space="0" w:color="000000"/>
+              <w:bottom w:val="single" w:sz="5" w:space="0" w:color="000000"/>
+              <w:right w:val="single" w:sz="5" w:space="0" w:color="000000"/>
+            </w:tcBorders>
+          </w:tcPr>
+          <w:p>
+            <w:pPr>
+              <w:pStyle w:val="ListParagraph"/>
+              <w:numPr>
+                <w:ilvl w:val="0"/>
+                <w:numId w:val="19"/>
+              </w:numPr>
+              <w:rPr>
+                <w:rFonts w:ascii="Calibri Light" w:hAnsi="Calibri Light" w:cs="Calibri Light"/>
+              </w:rPr>
+            </w:pPr>
+            <w:r>
+              <w:rPr>
+                <w:rFonts w:ascii="Calibri Light" w:hAnsi="Calibri Light" w:cs="Calibri Light"/>
+              </w:rPr>
+              <w:t xml:space="preserve"> name of the company "Kenovo" instead of Kenodo</w:t>
+            </w:r>
+            <w:r>
+              <w:rPr>
+                <w:rFonts w:ascii="Calibri Light" w:hAnsi="Calibri Light" w:cs="Calibri Light"/>
+              </w:rPr>
+              <w:t xml:space="preserve"> </w:t>
+            </w:r>
+            <w:r>
+              <w:rPr>
+                <w:rFonts w:ascii="Calibri Light" w:hAnsi="Calibri Light" w:cs="Calibri Light"/>
+              </w:rPr>
+              <w:t>and Project name should have space "Electric Blender"</w:t>
+            </w:r>
+          </w:p>
+          <w:p>
+            <w:pPr>
+              <w:pStyle w:val="ListParagraph"/>
+              <w:numPr>
+                <w:ilvl w:val="0"/>
+                <w:numId w:val="19"/>
+              </w:numPr>
+              <w:rPr>
+                <w:rFonts w:ascii="Calibri Light" w:hAnsi="Calibri Light" w:cs="Calibri Light"/>
+              </w:rPr>
+            </w:pPr>
+            <w:r>
+              <w:rPr>
+                <w:rFonts w:ascii="Calibri Light" w:hAnsi="Calibri Light" w:cs="Calibri Light"/>
+              </w:rPr>
+              <w:t xml:space="preserve"> The Document Should have spaces between Different Words</w:t>
+            </w:r>
+          </w:p>
+          <w:p>
+            <w:pPr>
+              <w:pStyle w:val="ListParagraph"/>
+              <w:ind w:left="720"/>
+              <w:rPr>
+                <w:rFonts w:ascii="Calibri Light" w:hAnsi="Calibri Light" w:cs="Calibri Light"/>
+              </w:rPr>
+            </w:pPr>
+            <w:r>
+              <w:rPr>
+                <w:rFonts w:ascii="Calibri Light" w:hAnsi="Calibri Light" w:cs="Calibri Light"/>
+              </w:rPr>
+              <w:t>ex- page 2 -&gt; DocumentHistory -&gt; "Document History"</w:t>
+            </w:r>
+          </w:p>
+          <w:p>
+            <w:pPr>
+              <w:pStyle w:val="ListParagraph"/>
+              <w:numPr>
+                <w:ilvl w:val="0"/>
+                <w:numId w:val="19"/>
+              </w:numPr>
+              <w:rPr>
+                <w:rFonts w:ascii="Calibri Light" w:hAnsi="Calibri Light" w:cs="Calibri Light"/>
+              </w:rPr>
+            </w:pPr>
+            <w:r>
+              <w:rPr>
+                <w:rFonts w:ascii="Calibri Light" w:hAnsi="Calibri Light" w:cs="Calibri Light"/>
+              </w:rPr>
+              <w:t>in Document History, each editor should clarify his work</w:t>
+            </w:r>
+          </w:p>
+          <w:p>
+            <w:pPr>
+              <w:pStyle w:val="ListParagraph"/>
+              <w:ind w:left="720"/>
+              <w:rPr>
+                <w:rFonts w:ascii="Calibri Light" w:hAnsi="Calibri Light" w:cs="Calibri Light"/>
+              </w:rPr>
+            </w:pPr>
+            <w:r>
+              <w:rPr>
+                <w:rFonts w:ascii="Calibri Light" w:hAnsi="Calibri Light" w:cs="Calibri Light"/>
+              </w:rPr>
+              <w:t>ex- Esraa and Anwar in version 1.2 made 2 edits, who did what, assign your names to the points</w:t>
+            </w:r>
+          </w:p>
+          <w:p>
+            <w:pPr>
+              <w:pStyle w:val="ListParagraph"/>
+              <w:numPr>
+                <w:ilvl w:val="0"/>
+                <w:numId w:val="19"/>
+              </w:numPr>
+              <w:rPr>
+                <w:rFonts w:ascii="Calibri Light" w:hAnsi="Calibri Light" w:cs="Calibri Light"/>
+              </w:rPr>
+            </w:pPr>
+            <w:r>
+              <w:rPr>
+                <w:rFonts w:ascii="Calibri Light" w:hAnsi="Calibri Light" w:cs="Calibri Light"/>
+              </w:rPr>
+              <w:t>In the Introduction Section</w:t>
+            </w:r>
+            <w:r>
+              <w:rPr>
+                <w:rFonts w:ascii="Calibri Light" w:hAnsi="Calibri Light" w:cs="Calibri Light"/>
+              </w:rPr>
+              <w:t>:</w:t>
+            </w:r>
+          </w:p>
+          <w:p>
+            <w:pPr>
+              <w:pStyle w:val="ListParagraph"/>
+              <w:ind w:left="720"/>
+              <w:rPr>
+                <w:rFonts w:ascii="Calibri Light" w:hAnsi="Calibri Light" w:cs="Calibri Light"/>
+              </w:rPr>
+            </w:pPr>
+            <w:r>
+              <w:rPr>
+                <w:rFonts w:ascii="Calibri Light" w:hAnsi="Calibri Light" w:cs="Calibri Light"/>
+              </w:rPr>
+              <w:t xml:space="preserve">Purpose and scope paragraph </w:t>
+            </w:r>
+            <w:r>
+              <w:rPr>
+                <w:rFonts w:ascii="Calibri Light" w:hAnsi="Calibri Light" w:cs="Calibri Light"/>
+              </w:rPr>
+              <w:t>have</w:t>
+            </w:r>
+            <w:r>
+              <w:rPr>
+                <w:rFonts w:ascii="Calibri Light" w:hAnsi="Calibri Light" w:cs="Calibri Light"/>
+              </w:rPr>
+              <w:t xml:space="preserve"> no spaces between words</w:t>
+            </w:r>
+          </w:p>
+          <w:p>
+            <w:pPr>
+              <w:pStyle w:val="ListParagraph"/>
+              <w:numPr>
+                <w:ilvl w:val="0"/>
+                <w:numId w:val="19"/>
+              </w:numPr>
+              <w:rPr>
+                <w:rFonts w:ascii="Calibri Light" w:hAnsi="Calibri Light" w:cs="Calibri Light"/>
+              </w:rPr>
+            </w:pPr>
+            <w:r>
+              <w:rPr>
+                <w:rFonts w:ascii="Calibri Light" w:hAnsi="Calibri Light" w:cs="Calibri Light"/>
+              </w:rPr>
+              <w:t xml:space="preserve"> in Component Desciption</w:t>
+            </w:r>
+            <w:r>
+              <w:rPr>
+                <w:rFonts w:ascii="Calibri Light" w:hAnsi="Calibri Light" w:cs="Calibri Light"/>
+              </w:rPr>
+              <w:t>:</w:t>
+            </w:r>
+            <w:r>
+              <w:rPr>
+                <w:rFonts w:ascii="Calibri Light" w:hAnsi="Calibri Light" w:cs="Calibri Light"/>
+              </w:rPr>
+              <w:br/>
+            </w:r>
+            <w:r>
+              <w:rPr>
+                <w:rFonts w:ascii="Calibri Light" w:hAnsi="Calibri Light" w:cs="Calibri Light"/>
+              </w:rPr>
+              <w:t>You need to add the requirement IDs above the requirement description and should write the implementation type (SW or HW) like that #Imp: HW beside the requirement ID</w:t>
+            </w:r>
+          </w:p>
+          <w:p>
+            <w:pPr>
+              <w:pStyle w:val="ListParagraph"/>
+              <w:ind w:left="720"/>
+              <w:rPr>
+                <w:rFonts w:ascii="Calibri Light" w:hAnsi="Calibri Light" w:cs="Calibri Light"/>
+              </w:rPr>
+            </w:pPr>
+          </w:p>
+          <w:p>
+            <w:pPr>
+              <w:pStyle w:val="ListParagraph"/>
+              <w:numPr>
+                <w:ilvl w:val="0"/>
+                <w:numId w:val="19"/>
+              </w:numPr>
+              <w:rPr>
+                <w:rFonts w:ascii="Calibri Light" w:hAnsi="Calibri Light" w:cs="Calibri Light"/>
+              </w:rPr>
+            </w:pPr>
+            <w:r>
+              <w:rPr>
+                <w:rFonts w:ascii="Calibri Light" w:hAnsi="Calibri Light" w:cs="Calibri Light"/>
+              </w:rPr>
+              <w:t xml:space="preserve"> the removed section of ATMEGA32, could have been replaced by "microcontroller specifications (AVR ATMEGA 32) Internal peripherals have and could add an image for uc layout if you would"</w:t>
+            </w:r>
+          </w:p>
+          <w:p>
+            <w:pPr>
+              <w:pStyle w:val="ListParagraph"/>
+              <w:rPr>
+                <w:rFonts w:ascii="Calibri Light" w:hAnsi="Calibri Light" w:cs="Calibri Light"/>
+              </w:rPr>
+            </w:pPr>
+          </w:p>
+          <w:p>
+            <w:pPr>
+              <w:pStyle w:val="ListParagraph"/>
+              <w:numPr>
+                <w:ilvl w:val="0"/>
+                <w:numId w:val="19"/>
+              </w:numPr>
+              <w:rPr>
+                <w:rFonts w:ascii="Calibri Light" w:hAnsi="Calibri Light" w:cs="Calibri Light"/>
+              </w:rPr>
+            </w:pPr>
+            <w:r>
+              <w:rPr>
+                <w:rFonts w:ascii="Calibri Light" w:hAnsi="Calibri Light" w:cs="Calibri Light"/>
+              </w:rPr>
+              <w:t>the document is 10 pages and only 7 are found.</w:t>
+            </w:r>
+          </w:p>
+        </w:tc>
+      </w:tr>
     </w:tbl>
     <w:p>
       <w:pPr>
@@ -1704,6 +2033,8 @@
         </w:rPr>
         <w:t>:</w:t>
       </w:r>
+      <w:bookmarkStart w:id="2" w:name="_GoBack"/>
+      <w:bookmarkEnd w:id="2"/>
     </w:p>
     <w:p>
       <w:pPr>
@@ -1734,7 +2065,7 @@
         <w:tblW w:w="9630" w:type="dxa"/>
         <w:tblInd w:w="84" w:type="dxa"/>
         <w:tblLayout w:type="fixed"/>
-        <w:tblLook w:val="01E0"/>
+        <w:tblLook w:val="01E0" w:firstRow="1" w:lastRow="1" w:firstColumn="1" w:lastColumn="1" w:noHBand="0" w:noVBand="0"/>
       </w:tblPr>
       <w:tblGrid>
         <w:gridCol w:w="2459"/>
@@ -2041,6 +2372,7 @@
         </w:rPr>
       </w:pPr>
     </w:p>
+    <w:bookmarkStart w:id="3" w:name="_Toc32046530" w:displacedByCustomXml="next"/>
     <w:sdt>
       <w:sdtPr>
         <w:rPr>
@@ -2077,6 +2409,7 @@
           <w:r>
             <w:t>Table of Contents</w:t>
           </w:r>
+          <w:bookmarkEnd w:id="3"/>
           <w:r>
             <w:fldChar w:fldCharType="begin"/>
           </w:r>
@@ -2091,7 +2424,7 @@
           <w:pPr>
             <w:pStyle w:val="TOC1"/>
             <w:tabs>
-              <w:tab w:val="right" w:leader="dot" w:pos="9860"/>
+              <w:tab w:val="right" w:leader="dot" w:pos="9800"/>
             </w:tabs>
             <w:rPr>
               <w:rFonts w:asciiTheme="minorHAnsi" w:eastAsiaTheme="minorEastAsia" w:hAnsiTheme="minorHAnsi"/>
@@ -2100,14 +2433,13 @@
               <w:szCs w:val="22"/>
             </w:rPr>
           </w:pPr>
-          <w:hyperlink w:anchor="_Toc31717321" w:history="1">
+          <w:hyperlink w:anchor="_Toc32046530" w:history="1">
             <w:r>
               <w:rPr>
                 <w:rStyle w:val="Hyperlink"/>
-                <w:rFonts w:ascii="Calibri Light" w:hAnsi="Calibri Light" w:cs="Calibri Light"/>
                 <w:noProof/>
               </w:rPr>
-              <w:t>Listoffigures</w:t>
+              <w:t>Table of Contents</w:t>
             </w:r>
             <w:r>
               <w:rPr>
@@ -2128,7 +2460,7 @@
                 <w:noProof/>
                 <w:webHidden/>
               </w:rPr>
-              <w:instrText xml:space="preserve"> PAGEREF _Toc31717321 \h </w:instrText>
+              <w:instrText xml:space="preserve"> PAGEREF _Toc32046530 \h </w:instrText>
             </w:r>
             <w:r>
               <w:rPr>
@@ -2163,7 +2495,7 @@
           <w:pPr>
             <w:pStyle w:val="TOC1"/>
             <w:tabs>
-              <w:tab w:val="right" w:leader="dot" w:pos="9860"/>
+              <w:tab w:val="right" w:leader="dot" w:pos="9800"/>
             </w:tabs>
             <w:rPr>
               <w:rFonts w:asciiTheme="minorHAnsi" w:eastAsiaTheme="minorEastAsia" w:hAnsiTheme="minorHAnsi"/>
@@ -2172,14 +2504,13 @@
               <w:szCs w:val="22"/>
             </w:rPr>
           </w:pPr>
-          <w:hyperlink w:anchor="_Toc31717322" w:history="1">
+          <w:hyperlink w:anchor="_Toc32046531" w:history="1">
             <w:r>
               <w:rPr>
                 <w:rStyle w:val="Hyperlink"/>
-                <w:rFonts w:ascii="Calibri Light" w:hAnsi="Calibri Light" w:cs="Calibri Light"/>
                 <w:noProof/>
               </w:rPr>
-              <w:t>Listoftables</w:t>
+              <w:t>Listoffigures</w:t>
             </w:r>
             <w:r>
               <w:rPr>
@@ -2200,7 +2531,7 @@
                 <w:noProof/>
                 <w:webHidden/>
               </w:rPr>
-              <w:instrText xml:space="preserve"> PAGEREF _Toc31717322 \h </w:instrText>
+              <w:instrText xml:space="preserve"> PAGEREF _Toc32046531 \h </w:instrText>
             </w:r>
             <w:r>
               <w:rPr>
@@ -2220,7 +2551,7 @@
                 <w:noProof/>
                 <w:webHidden/>
               </w:rPr>
-              <w:t>4</w:t>
+              <w:t>5</w:t>
             </w:r>
             <w:r>
               <w:rPr>
@@ -2235,7 +2566,7 @@
           <w:pPr>
             <w:pStyle w:val="TOC1"/>
             <w:tabs>
-              <w:tab w:val="right" w:leader="dot" w:pos="9860"/>
+              <w:tab w:val="right" w:leader="dot" w:pos="9800"/>
             </w:tabs>
             <w:rPr>
               <w:rFonts w:asciiTheme="minorHAnsi" w:eastAsiaTheme="minorEastAsia" w:hAnsiTheme="minorHAnsi"/>
@@ -2244,32 +2575,13 @@
               <w:szCs w:val="22"/>
             </w:rPr>
           </w:pPr>
-          <w:hyperlink w:anchor="_Toc31717323" w:history="1">
+          <w:hyperlink w:anchor="_Toc32046532" w:history="1">
             <w:r>
               <w:rPr>
                 <w:rStyle w:val="Hyperlink"/>
-                <w:rFonts w:ascii="Calibri Light" w:hAnsi="Calibri Light" w:cs="Calibri Light"/>
                 <w:noProof/>
-                <w:spacing w:val="-1"/>
-              </w:rPr>
-              <w:t>2.1</w:t>
-            </w:r>
-            <w:r>
-              <w:rPr>
-                <w:rFonts w:asciiTheme="minorHAnsi" w:eastAsiaTheme="minorEastAsia" w:hAnsiTheme="minorHAnsi"/>
-                <w:noProof/>
-                <w:sz w:val="22"/>
-                <w:szCs w:val="22"/>
-              </w:rPr>
-              <w:tab/>
-            </w:r>
-            <w:r>
-              <w:rPr>
-                <w:rStyle w:val="Hyperlink"/>
-                <w:rFonts w:ascii="Calibri Light" w:hAnsi="Calibri Light" w:cs="Calibri Light"/>
-                <w:noProof/>
-              </w:rPr>
-              <w:t>Block Diagram</w:t>
+              </w:rPr>
+              <w:t>Listoftables</w:t>
             </w:r>
             <w:r>
               <w:rPr>
@@ -2290,7 +2602,7 @@
                 <w:noProof/>
                 <w:webHidden/>
               </w:rPr>
-              <w:instrText xml:space="preserve"> PAGEREF _Toc31717323 \h </w:instrText>
+              <w:instrText xml:space="preserve"> PAGEREF _Toc32046532 \h </w:instrText>
             </w:r>
             <w:r>
               <w:rPr>
@@ -2325,7 +2637,7 @@
           <w:pPr>
             <w:pStyle w:val="TOC1"/>
             <w:tabs>
-              <w:tab w:val="right" w:leader="dot" w:pos="9860"/>
+              <w:tab w:val="right" w:leader="dot" w:pos="9800"/>
             </w:tabs>
             <w:rPr>
               <w:rFonts w:asciiTheme="minorHAnsi" w:eastAsiaTheme="minorEastAsia" w:hAnsiTheme="minorHAnsi"/>
@@ -2334,15 +2646,15 @@
               <w:szCs w:val="22"/>
             </w:rPr>
           </w:pPr>
-          <w:hyperlink w:anchor="_Toc31717324" w:history="1">
+          <w:hyperlink w:anchor="_Toc32046533" w:history="1">
             <w:r>
               <w:rPr>
                 <w:rStyle w:val="Hyperlink"/>
-                <w:rFonts w:ascii="Calibri Light" w:hAnsi="Calibri Light" w:cs="Calibri Light"/>
+                <w:rFonts w:cs="Calibri Light"/>
                 <w:noProof/>
-                <w:spacing w:val="-1"/>
-              </w:rPr>
-              <w:t>2.2</w:t>
+                <w:w w:val="99"/>
+              </w:rPr>
+              <w:t>1.</w:t>
             </w:r>
             <w:r>
               <w:rPr>
@@ -2356,10 +2668,9 @@
             <w:r>
               <w:rPr>
                 <w:rStyle w:val="Hyperlink"/>
-                <w:rFonts w:ascii="Calibri Light" w:hAnsi="Calibri Light" w:cs="Calibri Light"/>
                 <w:noProof/>
               </w:rPr>
-              <w:t>Pins Connection</w:t>
+              <w:t>Introduction</w:t>
             </w:r>
             <w:r>
               <w:rPr>
@@ -2380,7 +2691,7 @@
                 <w:noProof/>
                 <w:webHidden/>
               </w:rPr>
-              <w:instrText xml:space="preserve"> PAGEREF _Toc31717324 \h </w:instrText>
+              <w:instrText xml:space="preserve"> PAGEREF _Toc32046533 \h </w:instrText>
             </w:r>
             <w:r>
               <w:rPr>
@@ -2415,7 +2726,7 @@
           <w:pPr>
             <w:pStyle w:val="TOC1"/>
             <w:tabs>
-              <w:tab w:val="right" w:leader="dot" w:pos="9860"/>
+              <w:tab w:val="right" w:leader="dot" w:pos="9800"/>
             </w:tabs>
             <w:rPr>
               <w:rFonts w:asciiTheme="minorHAnsi" w:eastAsiaTheme="minorEastAsia" w:hAnsiTheme="minorHAnsi"/>
@@ -2424,15 +2735,15 @@
               <w:szCs w:val="22"/>
             </w:rPr>
           </w:pPr>
-          <w:hyperlink w:anchor="_Toc31717325" w:history="1">
+          <w:hyperlink w:anchor="_Toc32046534" w:history="1">
             <w:r>
               <w:rPr>
                 <w:rStyle w:val="Hyperlink"/>
-                <w:rFonts w:ascii="Calibri Light" w:hAnsi="Calibri Light" w:cs="Calibri Light"/>
+                <w:rFonts w:cs="Calibri Light"/>
                 <w:noProof/>
                 <w:spacing w:val="-1"/>
               </w:rPr>
-              <w:t>2.3</w:t>
+              <w:t>2.1</w:t>
             </w:r>
             <w:r>
               <w:rPr>
@@ -2446,10 +2757,9 @@
             <w:r>
               <w:rPr>
                 <w:rStyle w:val="Hyperlink"/>
-                <w:rFonts w:ascii="Calibri Light" w:hAnsi="Calibri Light" w:cs="Calibri Light"/>
                 <w:noProof/>
               </w:rPr>
-              <w:t>Components Description</w:t>
+              <w:t>Block Diagram</w:t>
             </w:r>
             <w:r>
               <w:rPr>
@@ -2470,7 +2780,7 @@
                 <w:noProof/>
                 <w:webHidden/>
               </w:rPr>
-              <w:instrText xml:space="preserve"> PAGEREF _Toc31717325 \h </w:instrText>
+              <w:instrText xml:space="preserve"> PAGEREF _Toc32046534 \h </w:instrText>
             </w:r>
             <w:r>
               <w:rPr>
@@ -2491,6 +2801,256 @@
                 <w:webHidden/>
               </w:rPr>
               <w:t>6</w:t>
+            </w:r>
+            <w:r>
+              <w:rPr>
+                <w:noProof/>
+                <w:webHidden/>
+              </w:rPr>
+              <w:fldChar w:fldCharType="end"/>
+            </w:r>
+          </w:hyperlink>
+        </w:p>
+        <w:p>
+          <w:pPr>
+            <w:pStyle w:val="TOC1"/>
+            <w:tabs>
+              <w:tab w:val="right" w:leader="dot" w:pos="9800"/>
+            </w:tabs>
+            <w:rPr>
+              <w:rFonts w:asciiTheme="minorHAnsi" w:eastAsiaTheme="minorEastAsia" w:hAnsiTheme="minorHAnsi"/>
+              <w:noProof/>
+              <w:sz w:val="22"/>
+              <w:szCs w:val="22"/>
+            </w:rPr>
+          </w:pPr>
+          <w:hyperlink w:anchor="_Toc32046535" w:history="1">
+            <w:r>
+              <w:rPr>
+                <w:rStyle w:val="Hyperlink"/>
+                <w:rFonts w:cs="Calibri Light"/>
+                <w:noProof/>
+                <w:spacing w:val="-1"/>
+              </w:rPr>
+              <w:t>2.2</w:t>
+            </w:r>
+            <w:r>
+              <w:rPr>
+                <w:rFonts w:asciiTheme="minorHAnsi" w:eastAsiaTheme="minorEastAsia" w:hAnsiTheme="minorHAnsi"/>
+                <w:noProof/>
+                <w:sz w:val="22"/>
+                <w:szCs w:val="22"/>
+              </w:rPr>
+              <w:tab/>
+            </w:r>
+            <w:r>
+              <w:rPr>
+                <w:rStyle w:val="Hyperlink"/>
+                <w:noProof/>
+              </w:rPr>
+              <w:t>Pins Connection</w:t>
+            </w:r>
+            <w:r>
+              <w:rPr>
+                <w:noProof/>
+                <w:webHidden/>
+              </w:rPr>
+              <w:tab/>
+            </w:r>
+            <w:r>
+              <w:rPr>
+                <w:noProof/>
+                <w:webHidden/>
+              </w:rPr>
+              <w:fldChar w:fldCharType="begin"/>
+            </w:r>
+            <w:r>
+              <w:rPr>
+                <w:noProof/>
+                <w:webHidden/>
+              </w:rPr>
+              <w:instrText xml:space="preserve"> PAGEREF _Toc32046535 \h </w:instrText>
+            </w:r>
+            <w:r>
+              <w:rPr>
+                <w:noProof/>
+                <w:webHidden/>
+              </w:rPr>
+            </w:r>
+            <w:r>
+              <w:rPr>
+                <w:noProof/>
+                <w:webHidden/>
+              </w:rPr>
+              <w:fldChar w:fldCharType="separate"/>
+            </w:r>
+            <w:r>
+              <w:rPr>
+                <w:noProof/>
+                <w:webHidden/>
+              </w:rPr>
+              <w:t>7</w:t>
+            </w:r>
+            <w:r>
+              <w:rPr>
+                <w:noProof/>
+                <w:webHidden/>
+              </w:rPr>
+              <w:fldChar w:fldCharType="end"/>
+            </w:r>
+          </w:hyperlink>
+        </w:p>
+        <w:p>
+          <w:pPr>
+            <w:pStyle w:val="TOC1"/>
+            <w:tabs>
+              <w:tab w:val="right" w:leader="dot" w:pos="9800"/>
+            </w:tabs>
+            <w:rPr>
+              <w:rFonts w:asciiTheme="minorHAnsi" w:eastAsiaTheme="minorEastAsia" w:hAnsiTheme="minorHAnsi"/>
+              <w:noProof/>
+              <w:sz w:val="22"/>
+              <w:szCs w:val="22"/>
+            </w:rPr>
+          </w:pPr>
+          <w:hyperlink w:anchor="_Toc32046536" w:history="1">
+            <w:r>
+              <w:rPr>
+                <w:rStyle w:val="Hyperlink"/>
+                <w:rFonts w:cs="Calibri Light"/>
+                <w:noProof/>
+              </w:rPr>
+              <w:t>REQID:Req_PO2_EBL_Electric_Blender_HSI_001_1.0</w:t>
+            </w:r>
+            <w:r>
+              <w:rPr>
+                <w:noProof/>
+                <w:webHidden/>
+              </w:rPr>
+              <w:tab/>
+            </w:r>
+            <w:r>
+              <w:rPr>
+                <w:noProof/>
+                <w:webHidden/>
+              </w:rPr>
+              <w:fldChar w:fldCharType="begin"/>
+            </w:r>
+            <w:r>
+              <w:rPr>
+                <w:noProof/>
+                <w:webHidden/>
+              </w:rPr>
+              <w:instrText xml:space="preserve"> PAGEREF _Toc32046536 \h </w:instrText>
+            </w:r>
+            <w:r>
+              <w:rPr>
+                <w:noProof/>
+                <w:webHidden/>
+              </w:rPr>
+            </w:r>
+            <w:r>
+              <w:rPr>
+                <w:noProof/>
+                <w:webHidden/>
+              </w:rPr>
+              <w:fldChar w:fldCharType="separate"/>
+            </w:r>
+            <w:r>
+              <w:rPr>
+                <w:noProof/>
+                <w:webHidden/>
+              </w:rPr>
+              <w:t>7</w:t>
+            </w:r>
+            <w:r>
+              <w:rPr>
+                <w:noProof/>
+                <w:webHidden/>
+              </w:rPr>
+              <w:fldChar w:fldCharType="end"/>
+            </w:r>
+          </w:hyperlink>
+        </w:p>
+        <w:p>
+          <w:pPr>
+            <w:pStyle w:val="TOC1"/>
+            <w:tabs>
+              <w:tab w:val="right" w:leader="dot" w:pos="9800"/>
+            </w:tabs>
+            <w:rPr>
+              <w:rFonts w:asciiTheme="minorHAnsi" w:eastAsiaTheme="minorEastAsia" w:hAnsiTheme="minorHAnsi"/>
+              <w:noProof/>
+              <w:sz w:val="22"/>
+              <w:szCs w:val="22"/>
+            </w:rPr>
+          </w:pPr>
+          <w:hyperlink w:anchor="_Toc32046537" w:history="1">
+            <w:r>
+              <w:rPr>
+                <w:rStyle w:val="Hyperlink"/>
+                <w:rFonts w:cs="Calibri Light"/>
+                <w:noProof/>
+                <w:spacing w:val="-1"/>
+              </w:rPr>
+              <w:t>2.3</w:t>
+            </w:r>
+            <w:r>
+              <w:rPr>
+                <w:rFonts w:asciiTheme="minorHAnsi" w:eastAsiaTheme="minorEastAsia" w:hAnsiTheme="minorHAnsi"/>
+                <w:noProof/>
+                <w:sz w:val="22"/>
+                <w:szCs w:val="22"/>
+              </w:rPr>
+              <w:tab/>
+            </w:r>
+            <w:r>
+              <w:rPr>
+                <w:rStyle w:val="Hyperlink"/>
+                <w:noProof/>
+              </w:rPr>
+              <w:t>Components Description</w:t>
+            </w:r>
+            <w:r>
+              <w:rPr>
+                <w:noProof/>
+                <w:webHidden/>
+              </w:rPr>
+              <w:tab/>
+            </w:r>
+            <w:r>
+              <w:rPr>
+                <w:noProof/>
+                <w:webHidden/>
+              </w:rPr>
+              <w:fldChar w:fldCharType="begin"/>
+            </w:r>
+            <w:r>
+              <w:rPr>
+                <w:noProof/>
+                <w:webHidden/>
+              </w:rPr>
+              <w:instrText xml:space="preserve"> PAGEREF _Toc32046537 \h </w:instrText>
+            </w:r>
+            <w:r>
+              <w:rPr>
+                <w:noProof/>
+                <w:webHidden/>
+              </w:rPr>
+            </w:r>
+            <w:r>
+              <w:rPr>
+                <w:noProof/>
+                <w:webHidden/>
+              </w:rPr>
+              <w:fldChar w:fldCharType="separate"/>
+            </w:r>
+            <w:r>
+              <w:rPr>
+                <w:noProof/>
+                <w:webHidden/>
+              </w:rPr>
+              <w:t>7</w:t>
             </w:r>
             <w:r>
               <w:rPr>
@@ -3295,9 +3855,8 @@
           <w:numId w:val="0"/>
         </w:numPr>
       </w:pPr>
-      <w:bookmarkStart w:id="2" w:name="_Toc31717321"/>
+      <w:bookmarkStart w:id="4" w:name="_Toc32046531"/>
       <w:r>
-        <w:lastRenderedPageBreak/>
         <w:t>List</w:t>
       </w:r>
       <w:r>
@@ -3309,7 +3868,7 @@
       <w:r>
         <w:t>figures</w:t>
       </w:r>
-      <w:bookmarkEnd w:id="2"/>
+      <w:bookmarkEnd w:id="4"/>
     </w:p>
     <w:p>
       <w:pPr>
@@ -3328,7 +3887,7 @@
         <w:tblStyle w:val="TableGrid"/>
         <w:tblW w:w="0" w:type="auto"/>
         <w:tblInd w:w="85" w:type="dxa"/>
-        <w:tblLook w:val="04A0"/>
+        <w:tblLook w:val="04A0" w:firstRow="1" w:lastRow="0" w:firstColumn="1" w:lastColumn="0" w:noHBand="0" w:noVBand="1"/>
       </w:tblPr>
       <w:tblGrid>
         <w:gridCol w:w="3371"/>
@@ -3490,7 +4049,7 @@
           <w:numId w:val="0"/>
         </w:numPr>
       </w:pPr>
-      <w:bookmarkStart w:id="3" w:name="_Toc31717322"/>
+      <w:bookmarkStart w:id="5" w:name="_Toc32046532"/>
       <w:r>
         <w:t>List</w:t>
       </w:r>
@@ -3503,7 +4062,7 @@
       <w:r>
         <w:t>tables</w:t>
       </w:r>
-      <w:bookmarkEnd w:id="3"/>
+      <w:bookmarkEnd w:id="5"/>
     </w:p>
     <w:p>
       <w:pPr>
@@ -3522,7 +4081,7 @@
         <w:tblStyle w:val="TableGrid"/>
         <w:tblW w:w="0" w:type="auto"/>
         <w:tblInd w:w="85" w:type="dxa"/>
-        <w:tblLook w:val="04A0"/>
+        <w:tblLook w:val="04A0" w:firstRow="1" w:lastRow="0" w:firstColumn="1" w:lastColumn="0" w:noHBand="0" w:noVBand="1"/>
       </w:tblPr>
       <w:tblGrid>
         <w:gridCol w:w="3371"/>
@@ -3827,10 +4386,11 @@
       <w:pPr>
         <w:pStyle w:val="Heading1"/>
       </w:pPr>
+      <w:bookmarkStart w:id="6" w:name="_Toc32046533"/>
       <w:r>
-        <w:lastRenderedPageBreak/>
         <w:t>Introduction</w:t>
       </w:r>
+      <w:bookmarkEnd w:id="6"/>
     </w:p>
     <w:p>
       <w:pPr>
@@ -4085,15 +4645,15 @@
           <w:numId w:val="11"/>
         </w:numPr>
       </w:pPr>
-      <w:bookmarkStart w:id="4" w:name="_Toc30628207"/>
-      <w:bookmarkStart w:id="5" w:name="_Toc30628249"/>
-      <w:bookmarkStart w:id="6" w:name="_Toc31717323"/>
+      <w:bookmarkStart w:id="7" w:name="_Toc30628207"/>
+      <w:bookmarkStart w:id="8" w:name="_Toc30628249"/>
+      <w:bookmarkStart w:id="9" w:name="_Toc32046534"/>
       <w:r>
         <w:t>Block Diagram</w:t>
       </w:r>
-      <w:bookmarkEnd w:id="4"/>
-      <w:bookmarkEnd w:id="5"/>
-      <w:bookmarkEnd w:id="6"/>
+      <w:bookmarkEnd w:id="7"/>
+      <w:bookmarkEnd w:id="8"/>
+      <w:bookmarkEnd w:id="9"/>
     </w:p>
     <w:p>
       <w:pPr>
@@ -4109,7 +4669,7 @@
           <w:noProof/>
         </w:rPr>
         <w:drawing>
-          <wp:anchor distT="0" distB="0" distL="114300" distR="114300" simplePos="0" relativeHeight="251661312" behindDoc="0" locked="0" layoutInCell="1" allowOverlap="1">
+          <wp:anchor distT="0" distB="0" distL="114300" distR="114300" simplePos="0" relativeHeight="251661312" behindDoc="0" locked="0" layoutInCell="1" allowOverlap="1" wp14:anchorId="207182E4" wp14:editId="3DB73B12">
             <wp:simplePos x="0" y="0"/>
             <wp:positionH relativeFrom="margin">
               <wp:posOffset>59055</wp:posOffset>
@@ -4135,7 +4695,7 @@
                     <a:blip r:embed="rId16">
                       <a:extLst>
                         <a:ext uri="{28A0092B-C50C-407E-A947-70E740481C1C}">
-                          <a14:useLocalDpi xmlns:a14="http://schemas.microsoft.com/office/drawing/2010/main" xmlns:wps="http://schemas.microsoft.com/office/word/2010/wordprocessingShape" xmlns:wpi="http://schemas.microsoft.com/office/word/2010/wordprocessingInk" xmlns:wpg="http://schemas.microsoft.com/office/word/2010/wordprocessingGroup" xmlns:w15="http://schemas.microsoft.com/office/word/2012/wordml" xmlns:w14="http://schemas.microsoft.com/office/word/2010/wordml" xmlns:w="http://schemas.openxmlformats.org/wordprocessingml/2006/main" xmlns:w10="urn:schemas-microsoft-com:office:word" xmlns:wp14="http://schemas.microsoft.com/office/word/2010/wordprocessingDrawing" xmlns:v="urn:schemas-microsoft-com:vml" xmlns:o="urn:schemas-microsoft-com:office:office" xmlns:mc="http://schemas.openxmlformats.org/markup-compatibility/2006" xmlns:wpc="http://schemas.microsoft.com/office/word/2010/wordprocessingCanvas" xmlns="" val="0"/>
+                          <a14:useLocalDpi xmlns:a14="http://schemas.microsoft.com/office/drawing/2010/main" val="0"/>
                         </a:ext>
                       </a:extLst>
                     </a:blip>
@@ -4155,7 +4715,7 @@
                     </a:ln>
                     <a:extLst>
                       <a:ext uri="{53640926-AAD7-44D8-BBD7-CCE9431645EC}">
-                        <a14:shadowObscured xmlns:a14="http://schemas.microsoft.com/office/drawing/2010/main" xmlns:wps="http://schemas.microsoft.com/office/word/2010/wordprocessingShape" xmlns:wpi="http://schemas.microsoft.com/office/word/2010/wordprocessingInk" xmlns:wpg="http://schemas.microsoft.com/office/word/2010/wordprocessingGroup" xmlns:w15="http://schemas.microsoft.com/office/word/2012/wordml" xmlns:w14="http://schemas.microsoft.com/office/word/2010/wordml" xmlns:w="http://schemas.openxmlformats.org/wordprocessingml/2006/main" xmlns:w10="urn:schemas-microsoft-com:office:word" xmlns:wp14="http://schemas.microsoft.com/office/word/2010/wordprocessingDrawing" xmlns:v="urn:schemas-microsoft-com:vml" xmlns:o="urn:schemas-microsoft-com:office:office" xmlns:mc="http://schemas.openxmlformats.org/markup-compatibility/2006" xmlns:wpc="http://schemas.microsoft.com/office/word/2010/wordprocessingCanvas" xmlns=""/>
+                        <a14:shadowObscured xmlns:a14="http://schemas.microsoft.com/office/drawing/2010/main"/>
                       </a:ext>
                     </a:extLst>
                   </pic:spPr>
@@ -4183,7 +4743,7 @@
           <w:szCs w:val="22"/>
         </w:rPr>
       </w:pPr>
-      <w:bookmarkStart w:id="7" w:name="_Toc77487669"/>
+      <w:bookmarkStart w:id="10" w:name="_Toc77487669"/>
     </w:p>
     <w:p>
       <w:pPr>
@@ -4219,7 +4779,7 @@
       <w:r>
         <w:t xml:space="preserve"> –</w:t>
       </w:r>
-      <w:bookmarkEnd w:id="7"/>
+      <w:bookmarkEnd w:id="10"/>
       <w:r>
         <w:t>Block diagram</w:t>
       </w:r>
@@ -4270,14 +4830,14 @@
           <w:numId w:val="11"/>
         </w:numPr>
       </w:pPr>
-      <w:bookmarkStart w:id="8" w:name="_Toc31717324"/>
-      <w:bookmarkStart w:id="9" w:name="_Toc30628208"/>
-      <w:bookmarkStart w:id="10" w:name="_Toc30628250"/>
+      <w:bookmarkStart w:id="11" w:name="_Toc30628208"/>
+      <w:bookmarkStart w:id="12" w:name="_Toc30628250"/>
+      <w:bookmarkStart w:id="13" w:name="_Toc32046535"/>
       <w:r>
         <w:lastRenderedPageBreak/>
         <w:t>Pins Connection</w:t>
       </w:r>
-      <w:bookmarkEnd w:id="8"/>
+      <w:bookmarkEnd w:id="13"/>
     </w:p>
     <w:p>
       <w:pPr>
@@ -4296,6 +4856,7 @@
           <w:szCs w:val="28"/>
         </w:rPr>
       </w:pPr>
+      <w:bookmarkStart w:id="14" w:name="_Toc32046536"/>
       <w:r>
         <w:rPr>
           <w:rStyle w:val="BodyTextChar"/>
@@ -4317,6 +4878,7 @@
         </w:rPr>
         <w:t>Req_PO2_EBL_Electric_Blender_HSI_001_1.0</w:t>
       </w:r>
+      <w:bookmarkEnd w:id="14"/>
     </w:p>
     <w:p>
       <w:pPr>
@@ -4348,7 +4910,7 @@
         <w:tblStyle w:val="TableGrid"/>
         <w:tblW w:w="9385" w:type="dxa"/>
         <w:tblInd w:w="415" w:type="dxa"/>
-        <w:tblLook w:val="04A0"/>
+        <w:tblLook w:val="04A0" w:firstRow="1" w:lastRow="0" w:firstColumn="1" w:lastColumn="0" w:noHBand="0" w:noVBand="1"/>
       </w:tblPr>
       <w:tblGrid>
         <w:gridCol w:w="1668"/>
@@ -6062,11 +6624,11 @@
           <w:numId w:val="11"/>
         </w:numPr>
       </w:pPr>
-      <w:bookmarkStart w:id="11" w:name="_Toc31717325"/>
+      <w:bookmarkStart w:id="15" w:name="_Toc32046537"/>
       <w:r>
         <w:t>Components Description</w:t>
       </w:r>
-      <w:bookmarkEnd w:id="11"/>
+      <w:bookmarkEnd w:id="15"/>
     </w:p>
     <w:p>
       <w:pPr>
@@ -6852,8 +7414,8 @@
         </w:rPr>
       </w:pPr>
     </w:p>
-    <w:bookmarkEnd w:id="9"/>
-    <w:bookmarkEnd w:id="10"/>
+    <w:bookmarkEnd w:id="11"/>
+    <w:bookmarkEnd w:id="12"/>
     <w:p>
       <w:pPr>
         <w:rPr>
@@ -6885,15 +7447,15 @@
 </file>
 
 <file path=word/endnotes.xml><?xml version="1.0" encoding="utf-8"?>
-<w:endnotes xmlns:ve="http://schemas.openxmlformats.org/markup-compatibility/2006" xmlns:o="urn:schemas-microsoft-com:office:office" xmlns:r="http://schemas.openxmlformats.org/officeDocument/2006/relationships" xmlns:m="http://schemas.openxmlformats.org/officeDocument/2006/math" xmlns:v="urn:schemas-microsoft-com:vml" xmlns:wp="http://schemas.openxmlformats.org/drawingml/2006/wordprocessingDrawing" xmlns:w10="urn:schemas-microsoft-com:office:word" xmlns:w="http://schemas.openxmlformats.org/wordprocessingml/2006/main" xmlns:wne="http://schemas.microsoft.com/office/word/2006/wordml">
-  <w:endnote w:type="separator" w:id="0">
+<w:endnotes xmlns:wpc="http://schemas.microsoft.com/office/word/2010/wordprocessingCanvas" xmlns:cx="http://schemas.microsoft.com/office/drawing/2014/chartex" xmlns:cx1="http://schemas.microsoft.com/office/drawing/2015/9/8/chartex" xmlns:cx2="http://schemas.microsoft.com/office/drawing/2015/10/21/chartex" xmlns:cx3="http://schemas.microsoft.com/office/drawing/2016/5/9/chartex" xmlns:cx4="http://schemas.microsoft.com/office/drawing/2016/5/10/chartex" xmlns:cx5="http://schemas.microsoft.com/office/drawing/2016/5/11/chartex" xmlns:cx6="http://schemas.microsoft.com/office/drawing/2016/5/12/chartex" xmlns:cx7="http://schemas.microsoft.com/office/drawing/2016/5/13/chartex" xmlns:cx8="http://schemas.microsoft.com/office/drawing/2016/5/14/chartex" xmlns:mc="http://schemas.openxmlformats.org/markup-compatibility/2006" xmlns:aink="http://schemas.microsoft.com/office/drawing/2016/ink" xmlns:am3d="http://schemas.microsoft.com/office/drawing/2017/model3d" xmlns:o="urn:schemas-microsoft-com:office:office" xmlns:r="http://schemas.openxmlformats.org/officeDocument/2006/relationships" xmlns:m="http://schemas.openxmlformats.org/officeDocument/2006/math" xmlns:v="urn:schemas-microsoft-com:vml" xmlns:wp14="http://schemas.microsoft.com/office/word/2010/wordprocessingDrawing" xmlns:wp="http://schemas.openxmlformats.org/drawingml/2006/wordprocessingDrawing" xmlns:w10="urn:schemas-microsoft-com:office:word" xmlns:w="http://schemas.openxmlformats.org/wordprocessingml/2006/main" xmlns:w14="http://schemas.microsoft.com/office/word/2010/wordml" xmlns:w15="http://schemas.microsoft.com/office/word/2012/wordml" xmlns:w16cid="http://schemas.microsoft.com/office/word/2016/wordml/cid" xmlns:w16se="http://schemas.microsoft.com/office/word/2015/wordml/symex" xmlns:wpg="http://schemas.microsoft.com/office/word/2010/wordprocessingGroup" xmlns:wpi="http://schemas.microsoft.com/office/word/2010/wordprocessingInk" xmlns:wne="http://schemas.microsoft.com/office/word/2006/wordml" xmlns:wps="http://schemas.microsoft.com/office/word/2010/wordprocessingShape" mc:Ignorable="w14 w15 w16se w16cid wp14">
+  <w:endnote w:type="separator" w:id="-1">
     <w:p>
       <w:r>
         <w:separator/>
       </w:r>
     </w:p>
   </w:endnote>
-  <w:endnote w:type="continuationSeparator" w:id="1">
+  <w:endnote w:type="continuationSeparator" w:id="0">
     <w:p>
       <w:r>
         <w:continuationSeparator/>
@@ -6904,7 +7466,7 @@
 </file>
 
 <file path=word/footer1.xml><?xml version="1.0" encoding="utf-8"?>
-<w:ftr xmlns:ve="http://schemas.openxmlformats.org/markup-compatibility/2006" xmlns:o="urn:schemas-microsoft-com:office:office" xmlns:r="http://schemas.openxmlformats.org/officeDocument/2006/relationships" xmlns:m="http://schemas.openxmlformats.org/officeDocument/2006/math" xmlns:v="urn:schemas-microsoft-com:vml" xmlns:wp="http://schemas.openxmlformats.org/drawingml/2006/wordprocessingDrawing" xmlns:w10="urn:schemas-microsoft-com:office:word" xmlns:w="http://schemas.openxmlformats.org/wordprocessingml/2006/main" xmlns:wne="http://schemas.microsoft.com/office/word/2006/wordml">
+<w:ftr xmlns:wpc="http://schemas.microsoft.com/office/word/2010/wordprocessingCanvas" xmlns:cx="http://schemas.microsoft.com/office/drawing/2014/chartex" xmlns:cx1="http://schemas.microsoft.com/office/drawing/2015/9/8/chartex" xmlns:cx2="http://schemas.microsoft.com/office/drawing/2015/10/21/chartex" xmlns:cx3="http://schemas.microsoft.com/office/drawing/2016/5/9/chartex" xmlns:cx4="http://schemas.microsoft.com/office/drawing/2016/5/10/chartex" xmlns:cx5="http://schemas.microsoft.com/office/drawing/2016/5/11/chartex" xmlns:cx6="http://schemas.microsoft.com/office/drawing/2016/5/12/chartex" xmlns:cx7="http://schemas.microsoft.com/office/drawing/2016/5/13/chartex" xmlns:cx8="http://schemas.microsoft.com/office/drawing/2016/5/14/chartex" xmlns:mc="http://schemas.openxmlformats.org/markup-compatibility/2006" xmlns:aink="http://schemas.microsoft.com/office/drawing/2016/ink" xmlns:am3d="http://schemas.microsoft.com/office/drawing/2017/model3d" xmlns:o="urn:schemas-microsoft-com:office:office" xmlns:r="http://schemas.openxmlformats.org/officeDocument/2006/relationships" xmlns:m="http://schemas.openxmlformats.org/officeDocument/2006/math" xmlns:v="urn:schemas-microsoft-com:vml" xmlns:wp14="http://schemas.microsoft.com/office/word/2010/wordprocessingDrawing" xmlns:wp="http://schemas.openxmlformats.org/drawingml/2006/wordprocessingDrawing" xmlns:w10="urn:schemas-microsoft-com:office:word" xmlns:w="http://schemas.openxmlformats.org/wordprocessingml/2006/main" xmlns:w14="http://schemas.microsoft.com/office/word/2010/wordml" xmlns:w15="http://schemas.microsoft.com/office/word/2012/wordml" xmlns:w16cid="http://schemas.microsoft.com/office/word/2016/wordml/cid" xmlns:w16se="http://schemas.microsoft.com/office/word/2015/wordml/symex" xmlns:wpg="http://schemas.microsoft.com/office/word/2010/wordprocessingGroup" xmlns:wpi="http://schemas.microsoft.com/office/word/2010/wordprocessingInk" xmlns:wne="http://schemas.microsoft.com/office/word/2006/wordml" xmlns:wps="http://schemas.microsoft.com/office/word/2010/wordprocessingShape" mc:Ignorable="w14 w15 w16se w16cid wp14">
   <w:p>
     <w:pPr>
       <w:pStyle w:val="Footer"/>
@@ -6914,7 +7476,7 @@
 </file>
 
 <file path=word/footer2.xml><?xml version="1.0" encoding="utf-8"?>
-<w:ftr xmlns:ve="http://schemas.openxmlformats.org/markup-compatibility/2006" xmlns:o="urn:schemas-microsoft-com:office:office" xmlns:r="http://schemas.openxmlformats.org/officeDocument/2006/relationships" xmlns:m="http://schemas.openxmlformats.org/officeDocument/2006/math" xmlns:v="urn:schemas-microsoft-com:vml" xmlns:wp="http://schemas.openxmlformats.org/drawingml/2006/wordprocessingDrawing" xmlns:w10="urn:schemas-microsoft-com:office:word" xmlns:w="http://schemas.openxmlformats.org/wordprocessingml/2006/main" xmlns:wne="http://schemas.microsoft.com/office/word/2006/wordml">
+<w:ftr xmlns:wpc="http://schemas.microsoft.com/office/word/2010/wordprocessingCanvas" xmlns:cx="http://schemas.microsoft.com/office/drawing/2014/chartex" xmlns:cx1="http://schemas.microsoft.com/office/drawing/2015/9/8/chartex" xmlns:cx2="http://schemas.microsoft.com/office/drawing/2015/10/21/chartex" xmlns:cx3="http://schemas.microsoft.com/office/drawing/2016/5/9/chartex" xmlns:cx4="http://schemas.microsoft.com/office/drawing/2016/5/10/chartex" xmlns:cx5="http://schemas.microsoft.com/office/drawing/2016/5/11/chartex" xmlns:cx6="http://schemas.microsoft.com/office/drawing/2016/5/12/chartex" xmlns:cx7="http://schemas.microsoft.com/office/drawing/2016/5/13/chartex" xmlns:cx8="http://schemas.microsoft.com/office/drawing/2016/5/14/chartex" xmlns:mc="http://schemas.openxmlformats.org/markup-compatibility/2006" xmlns:aink="http://schemas.microsoft.com/office/drawing/2016/ink" xmlns:am3d="http://schemas.microsoft.com/office/drawing/2017/model3d" xmlns:o="urn:schemas-microsoft-com:office:office" xmlns:r="http://schemas.openxmlformats.org/officeDocument/2006/relationships" xmlns:m="http://schemas.openxmlformats.org/officeDocument/2006/math" xmlns:v="urn:schemas-microsoft-com:vml" xmlns:wp14="http://schemas.microsoft.com/office/word/2010/wordprocessingDrawing" xmlns:wp="http://schemas.openxmlformats.org/drawingml/2006/wordprocessingDrawing" xmlns:w10="urn:schemas-microsoft-com:office:word" xmlns:w="http://schemas.openxmlformats.org/wordprocessingml/2006/main" xmlns:w14="http://schemas.microsoft.com/office/word/2010/wordml" xmlns:w15="http://schemas.microsoft.com/office/word/2012/wordml" xmlns:w16cid="http://schemas.microsoft.com/office/word/2016/wordml/cid" xmlns:w16se="http://schemas.microsoft.com/office/word/2015/wordml/symex" xmlns:wpg="http://schemas.microsoft.com/office/word/2010/wordprocessingGroup" xmlns:wpi="http://schemas.microsoft.com/office/word/2010/wordprocessingInk" xmlns:wne="http://schemas.microsoft.com/office/word/2006/wordml" xmlns:wps="http://schemas.microsoft.com/office/word/2010/wordprocessingShape" mc:Ignorable="w14 w15 w16se w16cid wp14">
   <w:p>
     <w:pPr>
       <w:pStyle w:val="Footer"/>
@@ -6924,7 +7486,7 @@
 </file>
 
 <file path=word/footer3.xml><?xml version="1.0" encoding="utf-8"?>
-<w:ftr xmlns:ve="http://schemas.openxmlformats.org/markup-compatibility/2006" xmlns:o="urn:schemas-microsoft-com:office:office" xmlns:r="http://schemas.openxmlformats.org/officeDocument/2006/relationships" xmlns:m="http://schemas.openxmlformats.org/officeDocument/2006/math" xmlns:v="urn:schemas-microsoft-com:vml" xmlns:wp="http://schemas.openxmlformats.org/drawingml/2006/wordprocessingDrawing" xmlns:w10="urn:schemas-microsoft-com:office:word" xmlns:w="http://schemas.openxmlformats.org/wordprocessingml/2006/main" xmlns:wne="http://schemas.microsoft.com/office/word/2006/wordml">
+<w:ftr xmlns:wpc="http://schemas.microsoft.com/office/word/2010/wordprocessingCanvas" xmlns:cx="http://schemas.microsoft.com/office/drawing/2014/chartex" xmlns:cx1="http://schemas.microsoft.com/office/drawing/2015/9/8/chartex" xmlns:cx2="http://schemas.microsoft.com/office/drawing/2015/10/21/chartex" xmlns:cx3="http://schemas.microsoft.com/office/drawing/2016/5/9/chartex" xmlns:cx4="http://schemas.microsoft.com/office/drawing/2016/5/10/chartex" xmlns:cx5="http://schemas.microsoft.com/office/drawing/2016/5/11/chartex" xmlns:cx6="http://schemas.microsoft.com/office/drawing/2016/5/12/chartex" xmlns:cx7="http://schemas.microsoft.com/office/drawing/2016/5/13/chartex" xmlns:cx8="http://schemas.microsoft.com/office/drawing/2016/5/14/chartex" xmlns:mc="http://schemas.openxmlformats.org/markup-compatibility/2006" xmlns:aink="http://schemas.microsoft.com/office/drawing/2016/ink" xmlns:am3d="http://schemas.microsoft.com/office/drawing/2017/model3d" xmlns:o="urn:schemas-microsoft-com:office:office" xmlns:r="http://schemas.openxmlformats.org/officeDocument/2006/relationships" xmlns:m="http://schemas.openxmlformats.org/officeDocument/2006/math" xmlns:v="urn:schemas-microsoft-com:vml" xmlns:wp14="http://schemas.microsoft.com/office/word/2010/wordprocessingDrawing" xmlns:wp="http://schemas.openxmlformats.org/drawingml/2006/wordprocessingDrawing" xmlns:w10="urn:schemas-microsoft-com:office:word" xmlns:w="http://schemas.openxmlformats.org/wordprocessingml/2006/main" xmlns:w14="http://schemas.microsoft.com/office/word/2010/wordml" xmlns:w15="http://schemas.microsoft.com/office/word/2012/wordml" xmlns:w16cid="http://schemas.microsoft.com/office/word/2016/wordml/cid" xmlns:w16se="http://schemas.microsoft.com/office/word/2015/wordml/symex" xmlns:wpg="http://schemas.microsoft.com/office/word/2010/wordprocessingGroup" xmlns:wpi="http://schemas.microsoft.com/office/word/2010/wordprocessingInk" xmlns:wne="http://schemas.microsoft.com/office/word/2006/wordml" xmlns:wps="http://schemas.microsoft.com/office/word/2010/wordprocessingShape" mc:Ignorable="w14 w15 w16se w16cid wp14">
   <w:p>
     <w:pPr>
       <w:pStyle w:val="Footer"/>
@@ -6934,7 +7496,7 @@
 </file>
 
 <file path=word/footer4.xml><?xml version="1.0" encoding="utf-8"?>
-<w:ftr xmlns:ve="http://schemas.openxmlformats.org/markup-compatibility/2006" xmlns:o="urn:schemas-microsoft-com:office:office" xmlns:r="http://schemas.openxmlformats.org/officeDocument/2006/relationships" xmlns:m="http://schemas.openxmlformats.org/officeDocument/2006/math" xmlns:v="urn:schemas-microsoft-com:vml" xmlns:wp="http://schemas.openxmlformats.org/drawingml/2006/wordprocessingDrawing" xmlns:w10="urn:schemas-microsoft-com:office:word" xmlns:w="http://schemas.openxmlformats.org/wordprocessingml/2006/main" xmlns:wne="http://schemas.microsoft.com/office/word/2006/wordml">
+<w:ftr xmlns:wpc="http://schemas.microsoft.com/office/word/2010/wordprocessingCanvas" xmlns:cx="http://schemas.microsoft.com/office/drawing/2014/chartex" xmlns:cx1="http://schemas.microsoft.com/office/drawing/2015/9/8/chartex" xmlns:cx2="http://schemas.microsoft.com/office/drawing/2015/10/21/chartex" xmlns:cx3="http://schemas.microsoft.com/office/drawing/2016/5/9/chartex" xmlns:cx4="http://schemas.microsoft.com/office/drawing/2016/5/10/chartex" xmlns:cx5="http://schemas.microsoft.com/office/drawing/2016/5/11/chartex" xmlns:cx6="http://schemas.microsoft.com/office/drawing/2016/5/12/chartex" xmlns:cx7="http://schemas.microsoft.com/office/drawing/2016/5/13/chartex" xmlns:cx8="http://schemas.microsoft.com/office/drawing/2016/5/14/chartex" xmlns:mc="http://schemas.openxmlformats.org/markup-compatibility/2006" xmlns:aink="http://schemas.microsoft.com/office/drawing/2016/ink" xmlns:am3d="http://schemas.microsoft.com/office/drawing/2017/model3d" xmlns:o="urn:schemas-microsoft-com:office:office" xmlns:r="http://schemas.openxmlformats.org/officeDocument/2006/relationships" xmlns:m="http://schemas.openxmlformats.org/officeDocument/2006/math" xmlns:v="urn:schemas-microsoft-com:vml" xmlns:wp14="http://schemas.microsoft.com/office/word/2010/wordprocessingDrawing" xmlns:wp="http://schemas.openxmlformats.org/drawingml/2006/wordprocessingDrawing" xmlns:w10="urn:schemas-microsoft-com:office:word" xmlns:w="http://schemas.openxmlformats.org/wordprocessingml/2006/main" xmlns:w14="http://schemas.microsoft.com/office/word/2010/wordml" xmlns:w15="http://schemas.microsoft.com/office/word/2012/wordml" xmlns:w16cid="http://schemas.microsoft.com/office/word/2016/wordml/cid" xmlns:w16se="http://schemas.microsoft.com/office/word/2015/wordml/symex" xmlns:wpg="http://schemas.microsoft.com/office/word/2010/wordprocessingGroup" xmlns:wpi="http://schemas.microsoft.com/office/word/2010/wordprocessingInk" xmlns:wne="http://schemas.microsoft.com/office/word/2006/wordml" xmlns:wps="http://schemas.microsoft.com/office/word/2010/wordprocessingShape" mc:Ignorable="w14 w15 w16se w16cid wp14">
   <w:p>
     <w:pPr>
       <w:tabs>
@@ -6950,12 +7512,12 @@
       <w:rPr>
         <w:noProof/>
       </w:rPr>
-      <w:pict>
+      <w:pict w14:anchorId="6E950E2C">
         <v:shapetype id="_x0000_t202" coordsize="21600,21600" o:spt="202" path="m,l,21600r21600,l21600,xe">
           <v:stroke joinstyle="miter"/>
           <v:path gradientshapeok="t" o:connecttype="rect"/>
         </v:shapetype>
-        <v:shape id="Text Box 99" o:spid="_x0000_s4098" type="#_x0000_t202" style="position:absolute;margin-left:479.65pt;margin-top:794.65pt;width:27.85pt;height:12pt;z-index:-233848;visibility:visible;mso-position-horizontal-relative:page;mso-position-vertical-relative:page" o:gfxdata="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" filled="f" stroked="f">
+        <v:shape id="Text Box 99" o:spid="_x0000_s2050" type="#_x0000_t202" style="position:absolute;margin-left:479.65pt;margin-top:794.65pt;width:27.85pt;height:12pt;z-index:-233848;visibility:visible;mso-position-horizontal-relative:page;mso-position-vertical-relative:page" o:gfxdata="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" filled="f" stroked="f">
           <v:textbox inset="0,0,0,0">
             <w:txbxContent>
               <w:p>
@@ -7040,7 +7602,7 @@
 </file>
 
 <file path=word/footer5.xml><?xml version="1.0" encoding="utf-8"?>
-<w:ftr xmlns:ve="http://schemas.openxmlformats.org/markup-compatibility/2006" xmlns:o="urn:schemas-microsoft-com:office:office" xmlns:r="http://schemas.openxmlformats.org/officeDocument/2006/relationships" xmlns:m="http://schemas.openxmlformats.org/officeDocument/2006/math" xmlns:v="urn:schemas-microsoft-com:vml" xmlns:wp="http://schemas.openxmlformats.org/drawingml/2006/wordprocessingDrawing" xmlns:w10="urn:schemas-microsoft-com:office:word" xmlns:w="http://schemas.openxmlformats.org/wordprocessingml/2006/main" xmlns:wne="http://schemas.microsoft.com/office/word/2006/wordml">
+<w:ftr xmlns:wpc="http://schemas.microsoft.com/office/word/2010/wordprocessingCanvas" xmlns:cx="http://schemas.microsoft.com/office/drawing/2014/chartex" xmlns:cx1="http://schemas.microsoft.com/office/drawing/2015/9/8/chartex" xmlns:cx2="http://schemas.microsoft.com/office/drawing/2015/10/21/chartex" xmlns:cx3="http://schemas.microsoft.com/office/drawing/2016/5/9/chartex" xmlns:cx4="http://schemas.microsoft.com/office/drawing/2016/5/10/chartex" xmlns:cx5="http://schemas.microsoft.com/office/drawing/2016/5/11/chartex" xmlns:cx6="http://schemas.microsoft.com/office/drawing/2016/5/12/chartex" xmlns:cx7="http://schemas.microsoft.com/office/drawing/2016/5/13/chartex" xmlns:cx8="http://schemas.microsoft.com/office/drawing/2016/5/14/chartex" xmlns:mc="http://schemas.openxmlformats.org/markup-compatibility/2006" xmlns:aink="http://schemas.microsoft.com/office/drawing/2016/ink" xmlns:am3d="http://schemas.microsoft.com/office/drawing/2017/model3d" xmlns:o="urn:schemas-microsoft-com:office:office" xmlns:r="http://schemas.openxmlformats.org/officeDocument/2006/relationships" xmlns:m="http://schemas.openxmlformats.org/officeDocument/2006/math" xmlns:v="urn:schemas-microsoft-com:vml" xmlns:wp14="http://schemas.microsoft.com/office/word/2010/wordprocessingDrawing" xmlns:wp="http://schemas.openxmlformats.org/drawingml/2006/wordprocessingDrawing" xmlns:w10="urn:schemas-microsoft-com:office:word" xmlns:w="http://schemas.openxmlformats.org/wordprocessingml/2006/main" xmlns:w14="http://schemas.microsoft.com/office/word/2010/wordml" xmlns:w15="http://schemas.microsoft.com/office/word/2012/wordml" xmlns:w16cid="http://schemas.microsoft.com/office/word/2016/wordml/cid" xmlns:w16se="http://schemas.microsoft.com/office/word/2015/wordml/symex" xmlns:wpg="http://schemas.microsoft.com/office/word/2010/wordprocessingGroup" xmlns:wpi="http://schemas.microsoft.com/office/word/2010/wordprocessingInk" xmlns:wne="http://schemas.microsoft.com/office/word/2006/wordml" xmlns:wps="http://schemas.microsoft.com/office/word/2010/wordprocessingShape" mc:Ignorable="w14 w15 w16se w16cid wp14">
   <w:p>
     <w:pPr>
       <w:spacing w:line="14" w:lineRule="auto"/>
@@ -7053,12 +7615,12 @@
       <w:rPr>
         <w:noProof/>
       </w:rPr>
-      <w:pict>
+      <w:pict w14:anchorId="674DAF89">
         <v:shapetype id="_x0000_t202" coordsize="21600,21600" o:spt="202" path="m,l,21600r21600,l21600,xe">
           <v:stroke joinstyle="miter"/>
           <v:path gradientshapeok="t" o:connecttype="rect"/>
         </v:shapetype>
-        <v:shape id="Text Box 128" o:spid="_x0000_s4097" type="#_x0000_t202" style="position:absolute;margin-left:479.9pt;margin-top:794.65pt;width:32.4pt;height:12pt;z-index:-235896;visibility:visible;mso-position-horizontal-relative:page;mso-position-vertical-relative:page" o:gfxdata="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" filled="f" stroked="f">
+        <v:shape id="Text Box 128" o:spid="_x0000_s2049" type="#_x0000_t202" style="position:absolute;margin-left:479.9pt;margin-top:794.65pt;width:32.4pt;height:12pt;z-index:-235896;visibility:visible;mso-position-horizontal-relative:page;mso-position-vertical-relative:page" o:gfxdata="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" filled="f" stroked="f">
           <v:textbox inset="0,0,0,0">
             <w:txbxContent>
               <w:p>
@@ -7113,15 +7675,15 @@
 </file>
 
 <file path=word/footnotes.xml><?xml version="1.0" encoding="utf-8"?>
-<w:footnotes xmlns:ve="http://schemas.openxmlformats.org/markup-compatibility/2006" xmlns:o="urn:schemas-microsoft-com:office:office" xmlns:r="http://schemas.openxmlformats.org/officeDocument/2006/relationships" xmlns:m="http://schemas.openxmlformats.org/officeDocument/2006/math" xmlns:v="urn:schemas-microsoft-com:vml" xmlns:wp="http://schemas.openxmlformats.org/drawingml/2006/wordprocessingDrawing" xmlns:w10="urn:schemas-microsoft-com:office:word" xmlns:w="http://schemas.openxmlformats.org/wordprocessingml/2006/main" xmlns:wne="http://schemas.microsoft.com/office/word/2006/wordml">
-  <w:footnote w:type="separator" w:id="0">
+<w:footnotes xmlns:wpc="http://schemas.microsoft.com/office/word/2010/wordprocessingCanvas" xmlns:cx="http://schemas.microsoft.com/office/drawing/2014/chartex" xmlns:cx1="http://schemas.microsoft.com/office/drawing/2015/9/8/chartex" xmlns:cx2="http://schemas.microsoft.com/office/drawing/2015/10/21/chartex" xmlns:cx3="http://schemas.microsoft.com/office/drawing/2016/5/9/chartex" xmlns:cx4="http://schemas.microsoft.com/office/drawing/2016/5/10/chartex" xmlns:cx5="http://schemas.microsoft.com/office/drawing/2016/5/11/chartex" xmlns:cx6="http://schemas.microsoft.com/office/drawing/2016/5/12/chartex" xmlns:cx7="http://schemas.microsoft.com/office/drawing/2016/5/13/chartex" xmlns:cx8="http://schemas.microsoft.com/office/drawing/2016/5/14/chartex" xmlns:mc="http://schemas.openxmlformats.org/markup-compatibility/2006" xmlns:aink="http://schemas.microsoft.com/office/drawing/2016/ink" xmlns:am3d="http://schemas.microsoft.com/office/drawing/2017/model3d" xmlns:o="urn:schemas-microsoft-com:office:office" xmlns:r="http://schemas.openxmlformats.org/officeDocument/2006/relationships" xmlns:m="http://schemas.openxmlformats.org/officeDocument/2006/math" xmlns:v="urn:schemas-microsoft-com:vml" xmlns:wp14="http://schemas.microsoft.com/office/word/2010/wordprocessingDrawing" xmlns:wp="http://schemas.openxmlformats.org/drawingml/2006/wordprocessingDrawing" xmlns:w10="urn:schemas-microsoft-com:office:word" xmlns:w="http://schemas.openxmlformats.org/wordprocessingml/2006/main" xmlns:w14="http://schemas.microsoft.com/office/word/2010/wordml" xmlns:w15="http://schemas.microsoft.com/office/word/2012/wordml" xmlns:w16cid="http://schemas.microsoft.com/office/word/2016/wordml/cid" xmlns:w16se="http://schemas.microsoft.com/office/word/2015/wordml/symex" xmlns:wpg="http://schemas.microsoft.com/office/word/2010/wordprocessingGroup" xmlns:wpi="http://schemas.microsoft.com/office/word/2010/wordprocessingInk" xmlns:wne="http://schemas.microsoft.com/office/word/2006/wordml" xmlns:wps="http://schemas.microsoft.com/office/word/2010/wordprocessingShape" mc:Ignorable="w14 w15 w16se w16cid wp14">
+  <w:footnote w:type="separator" w:id="-1">
     <w:p>
       <w:r>
         <w:separator/>
       </w:r>
     </w:p>
   </w:footnote>
-  <w:footnote w:type="continuationSeparator" w:id="1">
+  <w:footnote w:type="continuationSeparator" w:id="0">
     <w:p>
       <w:r>
         <w:continuationSeparator/>
@@ -7132,7 +7694,7 @@
 </file>
 
 <file path=word/header1.xml><?xml version="1.0" encoding="utf-8"?>
-<w:hdr xmlns:ve="http://schemas.openxmlformats.org/markup-compatibility/2006" xmlns:o="urn:schemas-microsoft-com:office:office" xmlns:r="http://schemas.openxmlformats.org/officeDocument/2006/relationships" xmlns:m="http://schemas.openxmlformats.org/officeDocument/2006/math" xmlns:v="urn:schemas-microsoft-com:vml" xmlns:wp="http://schemas.openxmlformats.org/drawingml/2006/wordprocessingDrawing" xmlns:w10="urn:schemas-microsoft-com:office:word" xmlns:w="http://schemas.openxmlformats.org/wordprocessingml/2006/main" xmlns:wne="http://schemas.microsoft.com/office/word/2006/wordml">
+<w:hdr xmlns:wpc="http://schemas.microsoft.com/office/word/2010/wordprocessingCanvas" xmlns:cx="http://schemas.microsoft.com/office/drawing/2014/chartex" xmlns:cx1="http://schemas.microsoft.com/office/drawing/2015/9/8/chartex" xmlns:cx2="http://schemas.microsoft.com/office/drawing/2015/10/21/chartex" xmlns:cx3="http://schemas.microsoft.com/office/drawing/2016/5/9/chartex" xmlns:cx4="http://schemas.microsoft.com/office/drawing/2016/5/10/chartex" xmlns:cx5="http://schemas.microsoft.com/office/drawing/2016/5/11/chartex" xmlns:cx6="http://schemas.microsoft.com/office/drawing/2016/5/12/chartex" xmlns:cx7="http://schemas.microsoft.com/office/drawing/2016/5/13/chartex" xmlns:cx8="http://schemas.microsoft.com/office/drawing/2016/5/14/chartex" xmlns:mc="http://schemas.openxmlformats.org/markup-compatibility/2006" xmlns:aink="http://schemas.microsoft.com/office/drawing/2016/ink" xmlns:am3d="http://schemas.microsoft.com/office/drawing/2017/model3d" xmlns:o="urn:schemas-microsoft-com:office:office" xmlns:r="http://schemas.openxmlformats.org/officeDocument/2006/relationships" xmlns:m="http://schemas.openxmlformats.org/officeDocument/2006/math" xmlns:v="urn:schemas-microsoft-com:vml" xmlns:wp14="http://schemas.microsoft.com/office/word/2010/wordprocessingDrawing" xmlns:wp="http://schemas.openxmlformats.org/drawingml/2006/wordprocessingDrawing" xmlns:w10="urn:schemas-microsoft-com:office:word" xmlns:w="http://schemas.openxmlformats.org/wordprocessingml/2006/main" xmlns:w14="http://schemas.microsoft.com/office/word/2010/wordml" xmlns:w15="http://schemas.microsoft.com/office/word/2012/wordml" xmlns:w16cid="http://schemas.microsoft.com/office/word/2016/wordml/cid" xmlns:w16se="http://schemas.microsoft.com/office/word/2015/wordml/symex" xmlns:wpg="http://schemas.microsoft.com/office/word/2010/wordprocessingGroup" xmlns:wpi="http://schemas.microsoft.com/office/word/2010/wordprocessingInk" xmlns:wne="http://schemas.microsoft.com/office/word/2006/wordml" xmlns:wps="http://schemas.microsoft.com/office/word/2010/wordprocessingShape" mc:Ignorable="w14 w15 w16se w16cid wp14">
   <w:p>
     <w:pPr>
       <w:pStyle w:val="Header"/>
@@ -7142,7 +7704,7 @@
 </file>
 
 <file path=word/header2.xml><?xml version="1.0" encoding="utf-8"?>
-<w:hdr xmlns:ve="http://schemas.openxmlformats.org/markup-compatibility/2006" xmlns:o="urn:schemas-microsoft-com:office:office" xmlns:r="http://schemas.openxmlformats.org/officeDocument/2006/relationships" xmlns:m="http://schemas.openxmlformats.org/officeDocument/2006/math" xmlns:v="urn:schemas-microsoft-com:vml" xmlns:wp="http://schemas.openxmlformats.org/drawingml/2006/wordprocessingDrawing" xmlns:w10="urn:schemas-microsoft-com:office:word" xmlns:w="http://schemas.openxmlformats.org/wordprocessingml/2006/main" xmlns:wne="http://schemas.microsoft.com/office/word/2006/wordml">
+<w:hdr xmlns:wpc="http://schemas.microsoft.com/office/word/2010/wordprocessingCanvas" xmlns:cx="http://schemas.microsoft.com/office/drawing/2014/chartex" xmlns:cx1="http://schemas.microsoft.com/office/drawing/2015/9/8/chartex" xmlns:cx2="http://schemas.microsoft.com/office/drawing/2015/10/21/chartex" xmlns:cx3="http://schemas.microsoft.com/office/drawing/2016/5/9/chartex" xmlns:cx4="http://schemas.microsoft.com/office/drawing/2016/5/10/chartex" xmlns:cx5="http://schemas.microsoft.com/office/drawing/2016/5/11/chartex" xmlns:cx6="http://schemas.microsoft.com/office/drawing/2016/5/12/chartex" xmlns:cx7="http://schemas.microsoft.com/office/drawing/2016/5/13/chartex" xmlns:cx8="http://schemas.microsoft.com/office/drawing/2016/5/14/chartex" xmlns:mc="http://schemas.openxmlformats.org/markup-compatibility/2006" xmlns:aink="http://schemas.microsoft.com/office/drawing/2016/ink" xmlns:am3d="http://schemas.microsoft.com/office/drawing/2017/model3d" xmlns:o="urn:schemas-microsoft-com:office:office" xmlns:r="http://schemas.openxmlformats.org/officeDocument/2006/relationships" xmlns:m="http://schemas.openxmlformats.org/officeDocument/2006/math" xmlns:v="urn:schemas-microsoft-com:vml" xmlns:wp14="http://schemas.microsoft.com/office/word/2010/wordprocessingDrawing" xmlns:wp="http://schemas.openxmlformats.org/drawingml/2006/wordprocessingDrawing" xmlns:w10="urn:schemas-microsoft-com:office:word" xmlns:w="http://schemas.openxmlformats.org/wordprocessingml/2006/main" xmlns:w14="http://schemas.microsoft.com/office/word/2010/wordml" xmlns:w15="http://schemas.microsoft.com/office/word/2012/wordml" xmlns:w16cid="http://schemas.microsoft.com/office/word/2016/wordml/cid" xmlns:w16se="http://schemas.microsoft.com/office/word/2015/wordml/symex" xmlns:wpg="http://schemas.microsoft.com/office/word/2010/wordprocessingGroup" xmlns:wpi="http://schemas.microsoft.com/office/word/2010/wordprocessingInk" xmlns:wne="http://schemas.microsoft.com/office/word/2006/wordml" xmlns:wps="http://schemas.microsoft.com/office/word/2010/wordprocessingShape" mc:Ignorable="w14 w15 w16se w16cid wp14">
   <w:p>
     <w:pPr>
       <w:pStyle w:val="Header"/>
@@ -7152,7 +7714,7 @@
 </file>
 
 <file path=word/header3.xml><?xml version="1.0" encoding="utf-8"?>
-<w:hdr xmlns:ve="http://schemas.openxmlformats.org/markup-compatibility/2006" xmlns:o="urn:schemas-microsoft-com:office:office" xmlns:r="http://schemas.openxmlformats.org/officeDocument/2006/relationships" xmlns:m="http://schemas.openxmlformats.org/officeDocument/2006/math" xmlns:v="urn:schemas-microsoft-com:vml" xmlns:wp="http://schemas.openxmlformats.org/drawingml/2006/wordprocessingDrawing" xmlns:w10="urn:schemas-microsoft-com:office:word" xmlns:w="http://schemas.openxmlformats.org/wordprocessingml/2006/main" xmlns:wne="http://schemas.microsoft.com/office/word/2006/wordml">
+<w:hdr xmlns:wpc="http://schemas.microsoft.com/office/word/2010/wordprocessingCanvas" xmlns:cx="http://schemas.microsoft.com/office/drawing/2014/chartex" xmlns:cx1="http://schemas.microsoft.com/office/drawing/2015/9/8/chartex" xmlns:cx2="http://schemas.microsoft.com/office/drawing/2015/10/21/chartex" xmlns:cx3="http://schemas.microsoft.com/office/drawing/2016/5/9/chartex" xmlns:cx4="http://schemas.microsoft.com/office/drawing/2016/5/10/chartex" xmlns:cx5="http://schemas.microsoft.com/office/drawing/2016/5/11/chartex" xmlns:cx6="http://schemas.microsoft.com/office/drawing/2016/5/12/chartex" xmlns:cx7="http://schemas.microsoft.com/office/drawing/2016/5/13/chartex" xmlns:cx8="http://schemas.microsoft.com/office/drawing/2016/5/14/chartex" xmlns:mc="http://schemas.openxmlformats.org/markup-compatibility/2006" xmlns:aink="http://schemas.microsoft.com/office/drawing/2016/ink" xmlns:am3d="http://schemas.microsoft.com/office/drawing/2017/model3d" xmlns:o="urn:schemas-microsoft-com:office:office" xmlns:r="http://schemas.openxmlformats.org/officeDocument/2006/relationships" xmlns:m="http://schemas.openxmlformats.org/officeDocument/2006/math" xmlns:v="urn:schemas-microsoft-com:vml" xmlns:wp14="http://schemas.microsoft.com/office/word/2010/wordprocessingDrawing" xmlns:wp="http://schemas.openxmlformats.org/drawingml/2006/wordprocessingDrawing" xmlns:w10="urn:schemas-microsoft-com:office:word" xmlns:w="http://schemas.openxmlformats.org/wordprocessingml/2006/main" xmlns:w14="http://schemas.microsoft.com/office/word/2010/wordml" xmlns:w15="http://schemas.microsoft.com/office/word/2012/wordml" xmlns:w16cid="http://schemas.microsoft.com/office/word/2016/wordml/cid" xmlns:w16se="http://schemas.microsoft.com/office/word/2015/wordml/symex" xmlns:wpg="http://schemas.microsoft.com/office/word/2010/wordprocessingGroup" xmlns:wpi="http://schemas.microsoft.com/office/word/2010/wordprocessingInk" xmlns:wne="http://schemas.microsoft.com/office/word/2006/wordml" xmlns:wps="http://schemas.microsoft.com/office/word/2010/wordprocessingShape" mc:Ignorable="w14 w15 w16se w16cid wp14">
   <w:p>
     <w:pPr>
       <w:pStyle w:val="Header"/>
@@ -7162,7 +7724,7 @@
 </file>
 
 <file path=word/header4.xml><?xml version="1.0" encoding="utf-8"?>
-<w:hdr xmlns:ve="http://schemas.openxmlformats.org/markup-compatibility/2006" xmlns:o="urn:schemas-microsoft-com:office:office" xmlns:r="http://schemas.openxmlformats.org/officeDocument/2006/relationships" xmlns:m="http://schemas.openxmlformats.org/officeDocument/2006/math" xmlns:v="urn:schemas-microsoft-com:vml" xmlns:wp="http://schemas.openxmlformats.org/drawingml/2006/wordprocessingDrawing" xmlns:w10="urn:schemas-microsoft-com:office:word" xmlns:w="http://schemas.openxmlformats.org/wordprocessingml/2006/main" xmlns:wne="http://schemas.microsoft.com/office/word/2006/wordml">
+<w:hdr xmlns:wpc="http://schemas.microsoft.com/office/word/2010/wordprocessingCanvas" xmlns:cx="http://schemas.microsoft.com/office/drawing/2014/chartex" xmlns:cx1="http://schemas.microsoft.com/office/drawing/2015/9/8/chartex" xmlns:cx2="http://schemas.microsoft.com/office/drawing/2015/10/21/chartex" xmlns:cx3="http://schemas.microsoft.com/office/drawing/2016/5/9/chartex" xmlns:cx4="http://schemas.microsoft.com/office/drawing/2016/5/10/chartex" xmlns:cx5="http://schemas.microsoft.com/office/drawing/2016/5/11/chartex" xmlns:cx6="http://schemas.microsoft.com/office/drawing/2016/5/12/chartex" xmlns:cx7="http://schemas.microsoft.com/office/drawing/2016/5/13/chartex" xmlns:cx8="http://schemas.microsoft.com/office/drawing/2016/5/14/chartex" xmlns:mc="http://schemas.openxmlformats.org/markup-compatibility/2006" xmlns:aink="http://schemas.microsoft.com/office/drawing/2016/ink" xmlns:am3d="http://schemas.microsoft.com/office/drawing/2017/model3d" xmlns:o="urn:schemas-microsoft-com:office:office" xmlns:r="http://schemas.openxmlformats.org/officeDocument/2006/relationships" xmlns:m="http://schemas.openxmlformats.org/officeDocument/2006/math" xmlns:v="urn:schemas-microsoft-com:vml" xmlns:wp14="http://schemas.microsoft.com/office/word/2010/wordprocessingDrawing" xmlns:wp="http://schemas.openxmlformats.org/drawingml/2006/wordprocessingDrawing" xmlns:w10="urn:schemas-microsoft-com:office:word" xmlns:w="http://schemas.openxmlformats.org/wordprocessingml/2006/main" xmlns:w14="http://schemas.microsoft.com/office/word/2010/wordml" xmlns:w15="http://schemas.microsoft.com/office/word/2012/wordml" xmlns:w16cid="http://schemas.microsoft.com/office/word/2016/wordml/cid" xmlns:w16se="http://schemas.microsoft.com/office/word/2015/wordml/symex" xmlns:wpg="http://schemas.microsoft.com/office/word/2010/wordprocessingGroup" xmlns:wpi="http://schemas.microsoft.com/office/word/2010/wordprocessingInk" xmlns:wne="http://schemas.microsoft.com/office/word/2006/wordml" xmlns:wps="http://schemas.microsoft.com/office/word/2010/wordprocessingShape" mc:Ignorable="w14 w15 w16se w16cid wp14">
   <w:p>
     <w:pPr>
       <w:spacing w:line="14" w:lineRule="auto"/>
@@ -7176,8 +7738,8 @@
 </file>
 
 <file path=word/numbering.xml><?xml version="1.0" encoding="utf-8"?>
-<w:numbering xmlns:ve="http://schemas.openxmlformats.org/markup-compatibility/2006" xmlns:o="urn:schemas-microsoft-com:office:office" xmlns:r="http://schemas.openxmlformats.org/officeDocument/2006/relationships" xmlns:m="http://schemas.openxmlformats.org/officeDocument/2006/math" xmlns:v="urn:schemas-microsoft-com:vml" xmlns:wp="http://schemas.openxmlformats.org/drawingml/2006/wordprocessingDrawing" xmlns:w10="urn:schemas-microsoft-com:office:word" xmlns:w="http://schemas.openxmlformats.org/wordprocessingml/2006/main" xmlns:wne="http://schemas.microsoft.com/office/word/2006/wordml">
-  <w:abstractNum w:abstractNumId="0">
+<w:numbering xmlns:wpc="http://schemas.microsoft.com/office/word/2010/wordprocessingCanvas" xmlns:cx="http://schemas.microsoft.com/office/drawing/2014/chartex" xmlns:cx1="http://schemas.microsoft.com/office/drawing/2015/9/8/chartex" xmlns:cx2="http://schemas.microsoft.com/office/drawing/2015/10/21/chartex" xmlns:cx3="http://schemas.microsoft.com/office/drawing/2016/5/9/chartex" xmlns:cx4="http://schemas.microsoft.com/office/drawing/2016/5/10/chartex" xmlns:cx5="http://schemas.microsoft.com/office/drawing/2016/5/11/chartex" xmlns:cx6="http://schemas.microsoft.com/office/drawing/2016/5/12/chartex" xmlns:cx7="http://schemas.microsoft.com/office/drawing/2016/5/13/chartex" xmlns:cx8="http://schemas.microsoft.com/office/drawing/2016/5/14/chartex" xmlns:mc="http://schemas.openxmlformats.org/markup-compatibility/2006" xmlns:aink="http://schemas.microsoft.com/office/drawing/2016/ink" xmlns:am3d="http://schemas.microsoft.com/office/drawing/2017/model3d" xmlns:o="urn:schemas-microsoft-com:office:office" xmlns:r="http://schemas.openxmlformats.org/officeDocument/2006/relationships" xmlns:m="http://schemas.openxmlformats.org/officeDocument/2006/math" xmlns:v="urn:schemas-microsoft-com:vml" xmlns:wp14="http://schemas.microsoft.com/office/word/2010/wordprocessingDrawing" xmlns:wp="http://schemas.openxmlformats.org/drawingml/2006/wordprocessingDrawing" xmlns:w10="urn:schemas-microsoft-com:office:word" xmlns:w="http://schemas.openxmlformats.org/wordprocessingml/2006/main" xmlns:w14="http://schemas.microsoft.com/office/word/2010/wordml" xmlns:w15="http://schemas.microsoft.com/office/word/2012/wordml" xmlns:w16cid="http://schemas.microsoft.com/office/word/2016/wordml/cid" xmlns:w16se="http://schemas.microsoft.com/office/word/2015/wordml/symex" xmlns:wpg="http://schemas.microsoft.com/office/word/2010/wordprocessingGroup" xmlns:wpi="http://schemas.microsoft.com/office/word/2010/wordprocessingInk" xmlns:wne="http://schemas.microsoft.com/office/word/2006/wordml" xmlns:wps="http://schemas.microsoft.com/office/word/2010/wordprocessingShape" mc:Ignorable="w14 w15 w16se w16cid wp14">
+  <w:abstractNum w:abstractNumId="0" w15:restartNumberingAfterBreak="0">
     <w:nsid w:val="1B2C17D0"/>
     <w:multiLevelType w:val="multilevel"/>
     <w:tmpl w:val="11C4E21C"/>
@@ -7304,7 +7866,7 @@
       </w:rPr>
     </w:lvl>
   </w:abstractNum>
-  <w:abstractNum w:abstractNumId="1">
+  <w:abstractNum w:abstractNumId="1" w15:restartNumberingAfterBreak="0">
     <w:nsid w:val="1F3B5EEB"/>
     <w:multiLevelType w:val="hybridMultilevel"/>
     <w:tmpl w:val="642C5C7A"/>
@@ -7421,7 +7983,7 @@
       </w:rPr>
     </w:lvl>
   </w:abstractNum>
-  <w:abstractNum w:abstractNumId="2">
+  <w:abstractNum w:abstractNumId="2" w15:restartNumberingAfterBreak="0">
     <w:nsid w:val="1F7C0FF0"/>
     <w:multiLevelType w:val="multilevel"/>
     <w:tmpl w:val="11C4E21C"/>
@@ -7548,7 +8110,7 @@
       </w:rPr>
     </w:lvl>
   </w:abstractNum>
-  <w:abstractNum w:abstractNumId="3">
+  <w:abstractNum w:abstractNumId="3" w15:restartNumberingAfterBreak="0">
     <w:nsid w:val="200650D7"/>
     <w:multiLevelType w:val="multilevel"/>
     <w:tmpl w:val="DAFE05E2"/>
@@ -7661,7 +8223,7 @@
       </w:rPr>
     </w:lvl>
   </w:abstractNum>
-  <w:abstractNum w:abstractNumId="4">
+  <w:abstractNum w:abstractNumId="4" w15:restartNumberingAfterBreak="0">
     <w:nsid w:val="23A1234A"/>
     <w:multiLevelType w:val="multilevel"/>
     <w:tmpl w:val="97CA859E"/>
@@ -7789,7 +8351,7 @@
       </w:rPr>
     </w:lvl>
   </w:abstractNum>
-  <w:abstractNum w:abstractNumId="5">
+  <w:abstractNum w:abstractNumId="5" w15:restartNumberingAfterBreak="0">
     <w:nsid w:val="292367B4"/>
     <w:multiLevelType w:val="hybridMultilevel"/>
     <w:tmpl w:val="6A6C3508"/>
@@ -7905,7 +8467,7 @@
       </w:rPr>
     </w:lvl>
   </w:abstractNum>
-  <w:abstractNum w:abstractNumId="6">
+  <w:abstractNum w:abstractNumId="6" w15:restartNumberingAfterBreak="0">
     <w:nsid w:val="2B033EE9"/>
     <w:multiLevelType w:val="hybridMultilevel"/>
     <w:tmpl w:val="5A9CAC58"/>
@@ -8021,7 +8583,7 @@
       </w:rPr>
     </w:lvl>
   </w:abstractNum>
-  <w:abstractNum w:abstractNumId="7">
+  <w:abstractNum w:abstractNumId="7" w15:restartNumberingAfterBreak="0">
     <w:nsid w:val="312D3E3D"/>
     <w:multiLevelType w:val="hybridMultilevel"/>
     <w:tmpl w:val="C2C0DD20"/>
@@ -8137,7 +8699,7 @@
       </w:rPr>
     </w:lvl>
   </w:abstractNum>
-  <w:abstractNum w:abstractNumId="8">
+  <w:abstractNum w:abstractNumId="8" w15:restartNumberingAfterBreak="0">
     <w:nsid w:val="31A71687"/>
     <w:multiLevelType w:val="multilevel"/>
     <w:tmpl w:val="1C98423E"/>
@@ -8264,7 +8826,7 @@
       </w:rPr>
     </w:lvl>
   </w:abstractNum>
-  <w:abstractNum w:abstractNumId="9">
+  <w:abstractNum w:abstractNumId="9" w15:restartNumberingAfterBreak="0">
     <w:nsid w:val="39886600"/>
     <w:multiLevelType w:val="hybridMultilevel"/>
     <w:tmpl w:val="3FD2E2D4"/>
@@ -8352,7 +8914,7 @@
       </w:pPr>
     </w:lvl>
   </w:abstractNum>
-  <w:abstractNum w:abstractNumId="10">
+  <w:abstractNum w:abstractNumId="10" w15:restartNumberingAfterBreak="0">
     <w:nsid w:val="40745FE3"/>
     <w:multiLevelType w:val="multilevel"/>
     <w:tmpl w:val="99EA146A"/>
@@ -8470,7 +9032,7 @@
       </w:rPr>
     </w:lvl>
   </w:abstractNum>
-  <w:abstractNum w:abstractNumId="11">
+  <w:abstractNum w:abstractNumId="11" w15:restartNumberingAfterBreak="0">
     <w:nsid w:val="46FE3266"/>
     <w:multiLevelType w:val="hybridMultilevel"/>
     <w:tmpl w:val="6A5A99C2"/>
@@ -8583,7 +9145,7 @@
       </w:rPr>
     </w:lvl>
   </w:abstractNum>
-  <w:abstractNum w:abstractNumId="12">
+  <w:abstractNum w:abstractNumId="12" w15:restartNumberingAfterBreak="0">
     <w:nsid w:val="4A1B32F8"/>
     <w:multiLevelType w:val="hybridMultilevel"/>
     <w:tmpl w:val="3C4A3730"/>
@@ -8699,7 +9261,7 @@
       </w:rPr>
     </w:lvl>
   </w:abstractNum>
-  <w:abstractNum w:abstractNumId="13">
+  <w:abstractNum w:abstractNumId="13" w15:restartNumberingAfterBreak="0">
     <w:nsid w:val="5CAF76E8"/>
     <w:multiLevelType w:val="multilevel"/>
     <w:tmpl w:val="650CE738"/>
@@ -8817,7 +9379,7 @@
       </w:rPr>
     </w:lvl>
   </w:abstractNum>
-  <w:abstractNum w:abstractNumId="14">
+  <w:abstractNum w:abstractNumId="14" w15:restartNumberingAfterBreak="0">
     <w:nsid w:val="650D7AFD"/>
     <w:multiLevelType w:val="hybridMultilevel"/>
     <w:tmpl w:val="2F58A7C2"/>
@@ -8903,7 +9465,7 @@
       </w:pPr>
     </w:lvl>
   </w:abstractNum>
-  <w:abstractNum w:abstractNumId="15">
+  <w:abstractNum w:abstractNumId="15" w15:restartNumberingAfterBreak="0">
     <w:nsid w:val="6C94280C"/>
     <w:multiLevelType w:val="hybridMultilevel"/>
     <w:tmpl w:val="1F74E750"/>
@@ -9022,7 +9584,7 @@
       </w:rPr>
     </w:lvl>
   </w:abstractNum>
-  <w:abstractNum w:abstractNumId="16">
+  <w:abstractNum w:abstractNumId="16" w15:restartNumberingAfterBreak="0">
     <w:nsid w:val="6DCD21AB"/>
     <w:multiLevelType w:val="hybridMultilevel"/>
     <w:tmpl w:val="3FD2E2D4"/>
@@ -9110,7 +9672,7 @@
       </w:pPr>
     </w:lvl>
   </w:abstractNum>
-  <w:abstractNum w:abstractNumId="17">
+  <w:abstractNum w:abstractNumId="17" w15:restartNumberingAfterBreak="0">
     <w:nsid w:val="6EF211ED"/>
     <w:multiLevelType w:val="hybridMultilevel"/>
     <w:tmpl w:val="AB0EBF5E"/>
@@ -9223,6 +9785,120 @@
       </w:pPr>
       <w:rPr>
         <w:rFonts w:hint="default"/>
+      </w:rPr>
+    </w:lvl>
+  </w:abstractNum>
+  <w:abstractNum w:abstractNumId="18" w15:restartNumberingAfterBreak="0">
+    <w:nsid w:val="7C0A671C"/>
+    <w:multiLevelType w:val="hybridMultilevel"/>
+    <w:tmpl w:val="36607754"/>
+    <w:lvl w:ilvl="0" w:tplc="F1C23406">
+      <w:start w:val="1"/>
+      <w:numFmt w:val="bullet"/>
+      <w:suff w:val="space"/>
+      <w:lvlText w:val="-"/>
+      <w:lvlJc w:val="left"/>
+      <w:pPr>
+        <w:ind w:left="720" w:hanging="360"/>
+      </w:pPr>
+      <w:rPr>
+        <w:rFonts w:ascii="Calibri Light" w:eastAsiaTheme="minorHAnsi" w:hAnsi="Calibri Light" w:hint="default"/>
+      </w:rPr>
+    </w:lvl>
+    <w:lvl w:ilvl="1" w:tplc="04090003" w:tentative="1">
+      <w:start w:val="1"/>
+      <w:numFmt w:val="bullet"/>
+      <w:lvlText w:val="o"/>
+      <w:lvlJc w:val="left"/>
+      <w:pPr>
+        <w:ind w:left="1800" w:hanging="360"/>
+      </w:pPr>
+      <w:rPr>
+        <w:rFonts w:ascii="Courier New" w:hAnsi="Courier New" w:cs="Courier New" w:hint="default"/>
+      </w:rPr>
+    </w:lvl>
+    <w:lvl w:ilvl="2" w:tplc="04090005" w:tentative="1">
+      <w:start w:val="1"/>
+      <w:numFmt w:val="bullet"/>
+      <w:lvlText w:val=""/>
+      <w:lvlJc w:val="left"/>
+      <w:pPr>
+        <w:ind w:left="2520" w:hanging="360"/>
+      </w:pPr>
+      <w:rPr>
+        <w:rFonts w:ascii="Wingdings" w:hAnsi="Wingdings" w:hint="default"/>
+      </w:rPr>
+    </w:lvl>
+    <w:lvl w:ilvl="3" w:tplc="04090001" w:tentative="1">
+      <w:start w:val="1"/>
+      <w:numFmt w:val="bullet"/>
+      <w:lvlText w:val=""/>
+      <w:lvlJc w:val="left"/>
+      <w:pPr>
+        <w:ind w:left="3240" w:hanging="360"/>
+      </w:pPr>
+      <w:rPr>
+        <w:rFonts w:ascii="Symbol" w:hAnsi="Symbol" w:hint="default"/>
+      </w:rPr>
+    </w:lvl>
+    <w:lvl w:ilvl="4" w:tplc="04090003" w:tentative="1">
+      <w:start w:val="1"/>
+      <w:numFmt w:val="bullet"/>
+      <w:lvlText w:val="o"/>
+      <w:lvlJc w:val="left"/>
+      <w:pPr>
+        <w:ind w:left="3960" w:hanging="360"/>
+      </w:pPr>
+      <w:rPr>
+        <w:rFonts w:ascii="Courier New" w:hAnsi="Courier New" w:cs="Courier New" w:hint="default"/>
+      </w:rPr>
+    </w:lvl>
+    <w:lvl w:ilvl="5" w:tplc="04090005" w:tentative="1">
+      <w:start w:val="1"/>
+      <w:numFmt w:val="bullet"/>
+      <w:lvlText w:val=""/>
+      <w:lvlJc w:val="left"/>
+      <w:pPr>
+        <w:ind w:left="4680" w:hanging="360"/>
+      </w:pPr>
+      <w:rPr>
+        <w:rFonts w:ascii="Wingdings" w:hAnsi="Wingdings" w:hint="default"/>
+      </w:rPr>
+    </w:lvl>
+    <w:lvl w:ilvl="6" w:tplc="04090001" w:tentative="1">
+      <w:start w:val="1"/>
+      <w:numFmt w:val="bullet"/>
+      <w:lvlText w:val=""/>
+      <w:lvlJc w:val="left"/>
+      <w:pPr>
+        <w:ind w:left="5400" w:hanging="360"/>
+      </w:pPr>
+      <w:rPr>
+        <w:rFonts w:ascii="Symbol" w:hAnsi="Symbol" w:hint="default"/>
+      </w:rPr>
+    </w:lvl>
+    <w:lvl w:ilvl="7" w:tplc="04090003" w:tentative="1">
+      <w:start w:val="1"/>
+      <w:numFmt w:val="bullet"/>
+      <w:lvlText w:val="o"/>
+      <w:lvlJc w:val="left"/>
+      <w:pPr>
+        <w:ind w:left="6120" w:hanging="360"/>
+      </w:pPr>
+      <w:rPr>
+        <w:rFonts w:ascii="Courier New" w:hAnsi="Courier New" w:cs="Courier New" w:hint="default"/>
+      </w:rPr>
+    </w:lvl>
+    <w:lvl w:ilvl="8" w:tplc="04090005" w:tentative="1">
+      <w:start w:val="1"/>
+      <w:numFmt w:val="bullet"/>
+      <w:lvlText w:val=""/>
+      <w:lvlJc w:val="left"/>
+      <w:pPr>
+        <w:ind w:left="6840" w:hanging="360"/>
+      </w:pPr>
+      <w:rPr>
+        <w:rFonts w:ascii="Wingdings" w:hAnsi="Wingdings" w:hint="default"/>
       </w:rPr>
     </w:lvl>
   </w:abstractNum>
@@ -9280,11 +9956,14 @@
   <w:num w:numId="18">
     <w:abstractNumId w:val="11"/>
   </w:num>
+  <w:num w:numId="19">
+    <w:abstractNumId w:val="18"/>
+  </w:num>
 </w:numbering>
 </file>
 
 <file path=word/styles.xml><?xml version="1.0" encoding="utf-8"?>
-<w:styles xmlns:r="http://schemas.openxmlformats.org/officeDocument/2006/relationships" xmlns:w="http://schemas.openxmlformats.org/wordprocessingml/2006/main">
+<w:styles xmlns:mc="http://schemas.openxmlformats.org/markup-compatibility/2006" xmlns:r="http://schemas.openxmlformats.org/officeDocument/2006/relationships" xmlns:w="http://schemas.openxmlformats.org/wordprocessingml/2006/main" xmlns:w14="http://schemas.microsoft.com/office/word/2010/wordml" xmlns:w15="http://schemas.microsoft.com/office/word/2012/wordml" xmlns:w16cid="http://schemas.microsoft.com/office/word/2016/wordml/cid" xmlns:w16se="http://schemas.microsoft.com/office/word/2015/wordml/symex" mc:Ignorable="w14 w15 w16se w16cid">
   <w:docDefaults>
     <w:rPrDefault>
       <w:rPr>
@@ -9300,145 +9979,383 @@
       </w:pPr>
     </w:pPrDefault>
   </w:docDefaults>
-  <w:latentStyles w:defLockedState="0" w:defUIPriority="99" w:defSemiHidden="1" w:defUnhideWhenUsed="1" w:defQFormat="0" w:count="267">
-    <w:lsdException w:name="Normal" w:semiHidden="0" w:uiPriority="1" w:unhideWhenUsed="0" w:qFormat="1"/>
-    <w:lsdException w:name="heading 1" w:semiHidden="0" w:uiPriority="1" w:unhideWhenUsed="0" w:qFormat="1"/>
-    <w:lsdException w:name="heading 2" w:uiPriority="9" w:qFormat="1"/>
-    <w:lsdException w:name="heading 3" w:uiPriority="9" w:qFormat="1"/>
-    <w:lsdException w:name="heading 4" w:uiPriority="9" w:qFormat="1"/>
-    <w:lsdException w:name="heading 5" w:uiPriority="9" w:qFormat="1"/>
-    <w:lsdException w:name="heading 6" w:uiPriority="9" w:qFormat="1"/>
-    <w:lsdException w:name="heading 7" w:uiPriority="9" w:qFormat="1"/>
-    <w:lsdException w:name="heading 8" w:uiPriority="9" w:qFormat="1"/>
-    <w:lsdException w:name="heading 9" w:uiPriority="9" w:qFormat="1"/>
-    <w:lsdException w:name="toc 1" w:uiPriority="39"/>
-    <w:lsdException w:name="toc 2" w:uiPriority="39"/>
-    <w:lsdException w:name="toc 3" w:uiPriority="39"/>
-    <w:lsdException w:name="toc 4" w:uiPriority="39"/>
-    <w:lsdException w:name="toc 5" w:uiPriority="39"/>
-    <w:lsdException w:name="toc 6" w:uiPriority="39"/>
-    <w:lsdException w:name="toc 7" w:uiPriority="39"/>
-    <w:lsdException w:name="toc 8" w:uiPriority="39"/>
-    <w:lsdException w:name="toc 9" w:uiPriority="39"/>
-    <w:lsdException w:name="caption" w:uiPriority="0" w:qFormat="1"/>
-    <w:lsdException w:name="Title" w:semiHidden="0" w:uiPriority="10" w:unhideWhenUsed="0" w:qFormat="1"/>
-    <w:lsdException w:name="Default Paragraph Font" w:uiPriority="1"/>
-    <w:lsdException w:name="Body Text" w:uiPriority="1" w:qFormat="1"/>
-    <w:lsdException w:name="Subtitle" w:semiHidden="0" w:uiPriority="11" w:unhideWhenUsed="0" w:qFormat="1"/>
-    <w:lsdException w:name="Strong" w:semiHidden="0" w:uiPriority="22" w:unhideWhenUsed="0" w:qFormat="1"/>
-    <w:lsdException w:name="Emphasis" w:semiHidden="0" w:uiPriority="20" w:unhideWhenUsed="0" w:qFormat="1"/>
-    <w:lsdException w:name="Table Grid" w:semiHidden="0" w:uiPriority="39" w:unhideWhenUsed="0"/>
-    <w:lsdException w:name="Placeholder Text" w:unhideWhenUsed="0"/>
-    <w:lsdException w:name="No Spacing" w:semiHidden="0" w:uiPriority="1" w:unhideWhenUsed="0" w:qFormat="1"/>
-    <w:lsdException w:name="Light Shading" w:semiHidden="0" w:uiPriority="60" w:unhideWhenUsed="0"/>
-    <w:lsdException w:name="Light List" w:semiHidden="0" w:uiPriority="61" w:unhideWhenUsed="0"/>
-    <w:lsdException w:name="Light Grid" w:semiHidden="0" w:uiPriority="62" w:unhideWhenUsed="0"/>
-    <w:lsdException w:name="Medium Shading 1" w:semiHidden="0" w:uiPriority="63" w:unhideWhenUsed="0"/>
-    <w:lsdException w:name="Medium Shading 2" w:semiHidden="0" w:uiPriority="64" w:unhideWhenUsed="0"/>
-    <w:lsdException w:name="Medium List 1" w:semiHidden="0" w:uiPriority="65" w:unhideWhenUsed="0"/>
-    <w:lsdException w:name="Medium List 2" w:semiHidden="0" w:uiPriority="66" w:unhideWhenUsed="0"/>
-    <w:lsdException w:name="Medium Grid 1" w:semiHidden="0" w:uiPriority="67" w:unhideWhenUsed="0"/>
-    <w:lsdException w:name="Medium Grid 2" w:semiHidden="0" w:uiPriority="68" w:unhideWhenUsed="0"/>
-    <w:lsdException w:name="Medium Grid 3" w:semiHidden="0" w:uiPriority="69" w:unhideWhenUsed="0"/>
-    <w:lsdException w:name="Dark List" w:semiHidden="0" w:uiPriority="70" w:unhideWhenUsed="0"/>
-    <w:lsdException w:name="Colorful Shading" w:semiHidden="0" w:uiPriority="71" w:unhideWhenUsed="0"/>
-    <w:lsdException w:name="Colorful List" w:semiHidden="0" w:uiPriority="72" w:unhideWhenUsed="0"/>
-    <w:lsdException w:name="Colorful Grid" w:semiHidden="0" w:uiPriority="73" w:unhideWhenUsed="0"/>
-    <w:lsdException w:name="Light Shading Accent 1" w:semiHidden="0" w:uiPriority="60" w:unhideWhenUsed="0"/>
-    <w:lsdException w:name="Light List Accent 1" w:semiHidden="0" w:uiPriority="61" w:unhideWhenUsed="0"/>
-    <w:lsdException w:name="Light Grid Accent 1" w:semiHidden="0" w:uiPriority="62" w:unhideWhenUsed="0"/>
-    <w:lsdException w:name="Medium Shading 1 Accent 1" w:semiHidden="0" w:uiPriority="63" w:unhideWhenUsed="0"/>
-    <w:lsdException w:name="Medium Shading 2 Accent 1" w:semiHidden="0" w:uiPriority="64" w:unhideWhenUsed="0"/>
-    <w:lsdException w:name="Medium List 1 Accent 1" w:semiHidden="0" w:uiPriority="65" w:unhideWhenUsed="0"/>
-    <w:lsdException w:name="Revision" w:unhideWhenUsed="0"/>
-    <w:lsdException w:name="List Paragraph" w:semiHidden="0" w:uiPriority="1" w:unhideWhenUsed="0" w:qFormat="1"/>
-    <w:lsdException w:name="Quote" w:semiHidden="0" w:uiPriority="29" w:unhideWhenUsed="0" w:qFormat="1"/>
-    <w:lsdException w:name="Intense Quote" w:semiHidden="0" w:uiPriority="30" w:unhideWhenUsed="0" w:qFormat="1"/>
-    <w:lsdException w:name="Medium List 2 Accent 1" w:semiHidden="0" w:uiPriority="66" w:unhideWhenUsed="0"/>
-    <w:lsdException w:name="Medium Grid 1 Accent 1" w:semiHidden="0" w:uiPriority="67" w:unhideWhenUsed="0"/>
-    <w:lsdException w:name="Medium Grid 2 Accent 1" w:semiHidden="0" w:uiPriority="68" w:unhideWhenUsed="0"/>
-    <w:lsdException w:name="Medium Grid 3 Accent 1" w:semiHidden="0" w:uiPriority="69" w:unhideWhenUsed="0"/>
-    <w:lsdException w:name="Dark List Accent 1" w:semiHidden="0" w:uiPriority="70" w:unhideWhenUsed="0"/>
-    <w:lsdException w:name="Colorful Shading Accent 1" w:semiHidden="0" w:uiPriority="71" w:unhideWhenUsed="0"/>
-    <w:lsdException w:name="Colorful List Accent 1" w:semiHidden="0" w:uiPriority="72" w:unhideWhenUsed="0"/>
-    <w:lsdException w:name="Colorful Grid Accent 1" w:semiHidden="0" w:uiPriority="73" w:unhideWhenUsed="0"/>
-    <w:lsdException w:name="Light Shading Accent 2" w:semiHidden="0" w:uiPriority="60" w:unhideWhenUsed="0"/>
-    <w:lsdException w:name="Light List Accent 2" w:semiHidden="0" w:uiPriority="61" w:unhideWhenUsed="0"/>
-    <w:lsdException w:name="Light Grid Accent 2" w:semiHidden="0" w:uiPriority="62" w:unhideWhenUsed="0"/>
-    <w:lsdException w:name="Medium Shading 1 Accent 2" w:semiHidden="0" w:uiPriority="63" w:unhideWhenUsed="0"/>
-    <w:lsdException w:name="Medium Shading 2 Accent 2" w:semiHidden="0" w:uiPriority="64" w:unhideWhenUsed="0"/>
-    <w:lsdException w:name="Medium List 1 Accent 2" w:semiHidden="0" w:uiPriority="65" w:unhideWhenUsed="0"/>
-    <w:lsdException w:name="Medium List 2 Accent 2" w:semiHidden="0" w:uiPriority="66" w:unhideWhenUsed="0"/>
-    <w:lsdException w:name="Medium Grid 1 Accent 2" w:semiHidden="0" w:uiPriority="67" w:unhideWhenUsed="0"/>
-    <w:lsdException w:name="Medium Grid 2 Accent 2" w:semiHidden="0" w:uiPriority="68" w:unhideWhenUsed="0"/>
-    <w:lsdException w:name="Medium Grid 3 Accent 2" w:semiHidden="0" w:uiPriority="69" w:unhideWhenUsed="0"/>
-    <w:lsdException w:name="Dark List Accent 2" w:semiHidden="0" w:uiPriority="70" w:unhideWhenUsed="0"/>
-    <w:lsdException w:name="Colorful Shading Accent 2" w:semiHidden="0" w:uiPriority="71" w:unhideWhenUsed="0"/>
-    <w:lsdException w:name="Colorful List Accent 2" w:semiHidden="0" w:uiPriority="72" w:unhideWhenUsed="0"/>
-    <w:lsdException w:name="Colorful Grid Accent 2" w:semiHidden="0" w:uiPriority="73" w:unhideWhenUsed="0"/>
-    <w:lsdException w:name="Light Shading Accent 3" w:semiHidden="0" w:uiPriority="60" w:unhideWhenUsed="0"/>
-    <w:lsdException w:name="Light List Accent 3" w:semiHidden="0" w:uiPriority="61" w:unhideWhenUsed="0"/>
-    <w:lsdException w:name="Light Grid Accent 3" w:semiHidden="0" w:uiPriority="62" w:unhideWhenUsed="0"/>
-    <w:lsdException w:name="Medium Shading 1 Accent 3" w:semiHidden="0" w:uiPriority="63" w:unhideWhenUsed="0"/>
-    <w:lsdException w:name="Medium Shading 2 Accent 3" w:semiHidden="0" w:uiPriority="64" w:unhideWhenUsed="0"/>
-    <w:lsdException w:name="Medium List 1 Accent 3" w:semiHidden="0" w:uiPriority="65" w:unhideWhenUsed="0"/>
-    <w:lsdException w:name="Medium List 2 Accent 3" w:semiHidden="0" w:uiPriority="66" w:unhideWhenUsed="0"/>
-    <w:lsdException w:name="Medium Grid 1 Accent 3" w:semiHidden="0" w:uiPriority="67" w:unhideWhenUsed="0"/>
-    <w:lsdException w:name="Medium Grid 2 Accent 3" w:semiHidden="0" w:uiPriority="68" w:unhideWhenUsed="0"/>
-    <w:lsdException w:name="Medium Grid 3 Accent 3" w:semiHidden="0" w:uiPriority="69" w:unhideWhenUsed="0"/>
-    <w:lsdException w:name="Dark List Accent 3" w:semiHidden="0" w:uiPriority="70" w:unhideWhenUsed="0"/>
-    <w:lsdException w:name="Colorful Shading Accent 3" w:semiHidden="0" w:uiPriority="71" w:unhideWhenUsed="0"/>
-    <w:lsdException w:name="Colorful List Accent 3" w:semiHidden="0" w:uiPriority="72" w:unhideWhenUsed="0"/>
-    <w:lsdException w:name="Colorful Grid Accent 3" w:semiHidden="0" w:uiPriority="73" w:unhideWhenUsed="0"/>
-    <w:lsdException w:name="Light Shading Accent 4" w:semiHidden="0" w:uiPriority="60" w:unhideWhenUsed="0"/>
-    <w:lsdException w:name="Light List Accent 4" w:semiHidden="0" w:uiPriority="61" w:unhideWhenUsed="0"/>
-    <w:lsdException w:name="Light Grid Accent 4" w:semiHidden="0" w:uiPriority="62" w:unhideWhenUsed="0"/>
-    <w:lsdException w:name="Medium Shading 1 Accent 4" w:semiHidden="0" w:uiPriority="63" w:unhideWhenUsed="0"/>
-    <w:lsdException w:name="Medium Shading 2 Accent 4" w:semiHidden="0" w:uiPriority="64" w:unhideWhenUsed="0"/>
-    <w:lsdException w:name="Medium List 1 Accent 4" w:semiHidden="0" w:uiPriority="65" w:unhideWhenUsed="0"/>
-    <w:lsdException w:name="Medium List 2 Accent 4" w:semiHidden="0" w:uiPriority="66" w:unhideWhenUsed="0"/>
-    <w:lsdException w:name="Medium Grid 1 Accent 4" w:semiHidden="0" w:uiPriority="67" w:unhideWhenUsed="0"/>
-    <w:lsdException w:name="Medium Grid 2 Accent 4" w:semiHidden="0" w:uiPriority="68" w:unhideWhenUsed="0"/>
-    <w:lsdException w:name="Medium Grid 3 Accent 4" w:semiHidden="0" w:uiPriority="69" w:unhideWhenUsed="0"/>
-    <w:lsdException w:name="Dark List Accent 4" w:semiHidden="0" w:uiPriority="70" w:unhideWhenUsed="0"/>
-    <w:lsdException w:name="Colorful Shading Accent 4" w:semiHidden="0" w:uiPriority="71" w:unhideWhenUsed="0"/>
-    <w:lsdException w:name="Colorful List Accent 4" w:semiHidden="0" w:uiPriority="72" w:unhideWhenUsed="0"/>
-    <w:lsdException w:name="Colorful Grid Accent 4" w:semiHidden="0" w:uiPriority="73" w:unhideWhenUsed="0"/>
-    <w:lsdException w:name="Light Shading Accent 5" w:semiHidden="0" w:uiPriority="60" w:unhideWhenUsed="0"/>
-    <w:lsdException w:name="Light List Accent 5" w:semiHidden="0" w:uiPriority="61" w:unhideWhenUsed="0"/>
-    <w:lsdException w:name="Light Grid Accent 5" w:semiHidden="0" w:uiPriority="62" w:unhideWhenUsed="0"/>
-    <w:lsdException w:name="Medium Shading 1 Accent 5" w:semiHidden="0" w:uiPriority="63" w:unhideWhenUsed="0"/>
-    <w:lsdException w:name="Medium Shading 2 Accent 5" w:semiHidden="0" w:uiPriority="64" w:unhideWhenUsed="0"/>
-    <w:lsdException w:name="Medium List 1 Accent 5" w:semiHidden="0" w:uiPriority="65" w:unhideWhenUsed="0"/>
-    <w:lsdException w:name="Medium List 2 Accent 5" w:semiHidden="0" w:uiPriority="66" w:unhideWhenUsed="0"/>
-    <w:lsdException w:name="Medium Grid 1 Accent 5" w:semiHidden="0" w:uiPriority="67" w:unhideWhenUsed="0"/>
-    <w:lsdException w:name="Medium Grid 2 Accent 5" w:semiHidden="0" w:uiPriority="68" w:unhideWhenUsed="0"/>
-    <w:lsdException w:name="Medium Grid 3 Accent 5" w:semiHidden="0" w:uiPriority="69" w:unhideWhenUsed="0"/>
-    <w:lsdException w:name="Dark List Accent 5" w:semiHidden="0" w:uiPriority="70" w:unhideWhenUsed="0"/>
-    <w:lsdException w:name="Colorful Shading Accent 5" w:semiHidden="0" w:uiPriority="71" w:unhideWhenUsed="0"/>
-    <w:lsdException w:name="Colorful List Accent 5" w:semiHidden="0" w:uiPriority="72" w:unhideWhenUsed="0"/>
-    <w:lsdException w:name="Colorful Grid Accent 5" w:semiHidden="0" w:uiPriority="73" w:unhideWhenUsed="0"/>
-    <w:lsdException w:name="Light Shading Accent 6" w:semiHidden="0" w:uiPriority="60" w:unhideWhenUsed="0"/>
-    <w:lsdException w:name="Light List Accent 6" w:semiHidden="0" w:uiPriority="61" w:unhideWhenUsed="0"/>
-    <w:lsdException w:name="Light Grid Accent 6" w:semiHidden="0" w:uiPriority="62" w:unhideWhenUsed="0"/>
-    <w:lsdException w:name="Medium Shading 1 Accent 6" w:semiHidden="0" w:uiPriority="63" w:unhideWhenUsed="0"/>
-    <w:lsdException w:name="Medium Shading 2 Accent 6" w:semiHidden="0" w:uiPriority="64" w:unhideWhenUsed="0"/>
-    <w:lsdException w:name="Medium List 1 Accent 6" w:semiHidden="0" w:uiPriority="65" w:unhideWhenUsed="0"/>
-    <w:lsdException w:name="Medium List 2 Accent 6" w:semiHidden="0" w:uiPriority="66" w:unhideWhenUsed="0"/>
-    <w:lsdException w:name="Medium Grid 1 Accent 6" w:semiHidden="0" w:uiPriority="67" w:unhideWhenUsed="0"/>
-    <w:lsdException w:name="Medium Grid 2 Accent 6" w:semiHidden="0" w:uiPriority="68" w:unhideWhenUsed="0"/>
-    <w:lsdException w:name="Medium Grid 3 Accent 6" w:semiHidden="0" w:uiPriority="69" w:unhideWhenUsed="0"/>
-    <w:lsdException w:name="Dark List Accent 6" w:semiHidden="0" w:uiPriority="70" w:unhideWhenUsed="0"/>
-    <w:lsdException w:name="Colorful Shading Accent 6" w:semiHidden="0" w:uiPriority="71" w:unhideWhenUsed="0"/>
-    <w:lsdException w:name="Colorful List Accent 6" w:semiHidden="0" w:uiPriority="72" w:unhideWhenUsed="0"/>
-    <w:lsdException w:name="Colorful Grid Accent 6" w:semiHidden="0" w:uiPriority="73" w:unhideWhenUsed="0"/>
-    <w:lsdException w:name="Subtle Emphasis" w:semiHidden="0" w:uiPriority="19" w:unhideWhenUsed="0" w:qFormat="1"/>
-    <w:lsdException w:name="Intense Emphasis" w:semiHidden="0" w:uiPriority="21" w:unhideWhenUsed="0" w:qFormat="1"/>
-    <w:lsdException w:name="Subtle Reference" w:semiHidden="0" w:uiPriority="31" w:unhideWhenUsed="0" w:qFormat="1"/>
-    <w:lsdException w:name="Intense Reference" w:semiHidden="0" w:uiPriority="32" w:unhideWhenUsed="0" w:qFormat="1"/>
-    <w:lsdException w:name="Book Title" w:semiHidden="0" w:uiPriority="33" w:unhideWhenUsed="0" w:qFormat="1"/>
-    <w:lsdException w:name="Bibliography" w:uiPriority="37"/>
-    <w:lsdException w:name="TOC Heading" w:uiPriority="39" w:qFormat="1"/>
+  <w:latentStyles w:defLockedState="0" w:defUIPriority="99" w:defSemiHidden="0" w:defUnhideWhenUsed="0" w:defQFormat="0" w:count="376">
+    <w:lsdException w:name="Normal" w:uiPriority="1" w:qFormat="1"/>
+    <w:lsdException w:name="heading 1" w:uiPriority="1" w:qFormat="1"/>
+    <w:lsdException w:name="heading 2" w:semiHidden="1" w:uiPriority="9" w:unhideWhenUsed="1" w:qFormat="1"/>
+    <w:lsdException w:name="heading 3" w:semiHidden="1" w:uiPriority="9" w:unhideWhenUsed="1" w:qFormat="1"/>
+    <w:lsdException w:name="heading 4" w:semiHidden="1" w:uiPriority="9" w:unhideWhenUsed="1" w:qFormat="1"/>
+    <w:lsdException w:name="heading 5" w:semiHidden="1" w:uiPriority="9" w:unhideWhenUsed="1" w:qFormat="1"/>
+    <w:lsdException w:name="heading 6" w:semiHidden="1" w:uiPriority="9" w:unhideWhenUsed="1" w:qFormat="1"/>
+    <w:lsdException w:name="heading 7" w:semiHidden="1" w:uiPriority="9" w:unhideWhenUsed="1" w:qFormat="1"/>
+    <w:lsdException w:name="heading 8" w:semiHidden="1" w:uiPriority="9" w:unhideWhenUsed="1" w:qFormat="1"/>
+    <w:lsdException w:name="heading 9" w:semiHidden="1" w:uiPriority="9" w:unhideWhenUsed="1" w:qFormat="1"/>
+    <w:lsdException w:name="index 1" w:semiHidden="1" w:unhideWhenUsed="1"/>
+    <w:lsdException w:name="index 2" w:semiHidden="1" w:unhideWhenUsed="1"/>
+    <w:lsdException w:name="index 3" w:semiHidden="1" w:unhideWhenUsed="1"/>
+    <w:lsdException w:name="index 4" w:semiHidden="1" w:unhideWhenUsed="1"/>
+    <w:lsdException w:name="index 5" w:semiHidden="1" w:unhideWhenUsed="1"/>
+    <w:lsdException w:name="index 6" w:semiHidden="1" w:unhideWhenUsed="1"/>
+    <w:lsdException w:name="index 7" w:semiHidden="1" w:unhideWhenUsed="1"/>
+    <w:lsdException w:name="index 8" w:semiHidden="1" w:unhideWhenUsed="1"/>
+    <w:lsdException w:name="index 9" w:semiHidden="1" w:unhideWhenUsed="1"/>
+    <w:lsdException w:name="toc 1" w:semiHidden="1" w:uiPriority="39" w:unhideWhenUsed="1"/>
+    <w:lsdException w:name="toc 2" w:semiHidden="1" w:uiPriority="39" w:unhideWhenUsed="1"/>
+    <w:lsdException w:name="toc 3" w:semiHidden="1" w:uiPriority="39" w:unhideWhenUsed="1"/>
+    <w:lsdException w:name="toc 4" w:semiHidden="1" w:uiPriority="39" w:unhideWhenUsed="1"/>
+    <w:lsdException w:name="toc 5" w:semiHidden="1" w:uiPriority="39" w:unhideWhenUsed="1"/>
+    <w:lsdException w:name="toc 6" w:semiHidden="1" w:uiPriority="39" w:unhideWhenUsed="1"/>
+    <w:lsdException w:name="toc 7" w:semiHidden="1" w:uiPriority="39" w:unhideWhenUsed="1"/>
+    <w:lsdException w:name="toc 8" w:semiHidden="1" w:uiPriority="39" w:unhideWhenUsed="1"/>
+    <w:lsdException w:name="toc 9" w:semiHidden="1" w:uiPriority="39" w:unhideWhenUsed="1"/>
+    <w:lsdException w:name="Normal Indent" w:semiHidden="1" w:unhideWhenUsed="1"/>
+    <w:lsdException w:name="footnote text" w:semiHidden="1" w:unhideWhenUsed="1"/>
+    <w:lsdException w:name="annotation text" w:semiHidden="1" w:unhideWhenUsed="1"/>
+    <w:lsdException w:name="header" w:semiHidden="1" w:unhideWhenUsed="1"/>
+    <w:lsdException w:name="footer" w:semiHidden="1" w:unhideWhenUsed="1"/>
+    <w:lsdException w:name="index heading" w:semiHidden="1" w:unhideWhenUsed="1"/>
+    <w:lsdException w:name="caption" w:semiHidden="1" w:uiPriority="0" w:unhideWhenUsed="1" w:qFormat="1"/>
+    <w:lsdException w:name="table of figures" w:semiHidden="1" w:unhideWhenUsed="1"/>
+    <w:lsdException w:name="envelope address" w:semiHidden="1" w:unhideWhenUsed="1"/>
+    <w:lsdException w:name="envelope return" w:semiHidden="1" w:unhideWhenUsed="1"/>
+    <w:lsdException w:name="footnote reference" w:semiHidden="1" w:unhideWhenUsed="1"/>
+    <w:lsdException w:name="annotation reference" w:semiHidden="1" w:unhideWhenUsed="1"/>
+    <w:lsdException w:name="line number" w:semiHidden="1" w:unhideWhenUsed="1"/>
+    <w:lsdException w:name="page number" w:semiHidden="1" w:unhideWhenUsed="1"/>
+    <w:lsdException w:name="endnote reference" w:semiHidden="1" w:unhideWhenUsed="1"/>
+    <w:lsdException w:name="endnote text" w:semiHidden="1" w:unhideWhenUsed="1"/>
+    <w:lsdException w:name="table of authorities" w:semiHidden="1" w:unhideWhenUsed="1"/>
+    <w:lsdException w:name="macro" w:semiHidden="1" w:unhideWhenUsed="1"/>
+    <w:lsdException w:name="toa heading" w:semiHidden="1" w:unhideWhenUsed="1"/>
+    <w:lsdException w:name="List" w:semiHidden="1" w:unhideWhenUsed="1"/>
+    <w:lsdException w:name="List Bullet" w:semiHidden="1" w:unhideWhenUsed="1"/>
+    <w:lsdException w:name="List Number" w:semiHidden="1" w:unhideWhenUsed="1"/>
+    <w:lsdException w:name="List 2" w:semiHidden="1" w:unhideWhenUsed="1"/>
+    <w:lsdException w:name="List 3" w:semiHidden="1" w:unhideWhenUsed="1"/>
+    <w:lsdException w:name="List 4" w:semiHidden="1" w:unhideWhenUsed="1"/>
+    <w:lsdException w:name="List 5" w:semiHidden="1" w:unhideWhenUsed="1"/>
+    <w:lsdException w:name="List Bullet 2" w:semiHidden="1" w:unhideWhenUsed="1"/>
+    <w:lsdException w:name="List Bullet 3" w:semiHidden="1" w:unhideWhenUsed="1"/>
+    <w:lsdException w:name="List Bullet 4" w:semiHidden="1" w:unhideWhenUsed="1"/>
+    <w:lsdException w:name="List Bullet 5" w:semiHidden="1" w:unhideWhenUsed="1"/>
+    <w:lsdException w:name="List Number 2" w:semiHidden="1" w:unhideWhenUsed="1"/>
+    <w:lsdException w:name="List Number 3" w:semiHidden="1" w:unhideWhenUsed="1"/>
+    <w:lsdException w:name="List Number 4" w:semiHidden="1" w:unhideWhenUsed="1"/>
+    <w:lsdException w:name="List Number 5" w:semiHidden="1" w:unhideWhenUsed="1"/>
+    <w:lsdException w:name="Title" w:uiPriority="10" w:qFormat="1"/>
+    <w:lsdException w:name="Closing" w:semiHidden="1" w:unhideWhenUsed="1"/>
+    <w:lsdException w:name="Signature" w:semiHidden="1" w:unhideWhenUsed="1"/>
+    <w:lsdException w:name="Default Paragraph Font" w:semiHidden="1" w:uiPriority="1" w:unhideWhenUsed="1"/>
+    <w:lsdException w:name="Body Text" w:semiHidden="1" w:uiPriority="1" w:unhideWhenUsed="1" w:qFormat="1"/>
+    <w:lsdException w:name="Body Text Indent" w:semiHidden="1" w:unhideWhenUsed="1"/>
+    <w:lsdException w:name="List Continue" w:semiHidden="1" w:unhideWhenUsed="1"/>
+    <w:lsdException w:name="List Continue 2" w:semiHidden="1" w:unhideWhenUsed="1"/>
+    <w:lsdException w:name="List Continue 3" w:semiHidden="1" w:unhideWhenUsed="1"/>
+    <w:lsdException w:name="List Continue 4" w:semiHidden="1" w:unhideWhenUsed="1"/>
+    <w:lsdException w:name="List Continue 5" w:semiHidden="1" w:unhideWhenUsed="1"/>
+    <w:lsdException w:name="Message Header" w:semiHidden="1" w:unhideWhenUsed="1"/>
+    <w:lsdException w:name="Subtitle" w:uiPriority="11" w:qFormat="1"/>
+    <w:lsdException w:name="Salutation" w:semiHidden="1" w:unhideWhenUsed="1"/>
+    <w:lsdException w:name="Date" w:semiHidden="1" w:unhideWhenUsed="1"/>
+    <w:lsdException w:name="Body Text First Indent" w:semiHidden="1" w:unhideWhenUsed="1"/>
+    <w:lsdException w:name="Body Text First Indent 2" w:semiHidden="1" w:unhideWhenUsed="1"/>
+    <w:lsdException w:name="Note Heading" w:semiHidden="1" w:unhideWhenUsed="1"/>
+    <w:lsdException w:name="Body Text 2" w:semiHidden="1" w:unhideWhenUsed="1"/>
+    <w:lsdException w:name="Body Text 3" w:semiHidden="1" w:unhideWhenUsed="1"/>
+    <w:lsdException w:name="Body Text Indent 2" w:semiHidden="1" w:unhideWhenUsed="1"/>
+    <w:lsdException w:name="Body Text Indent 3" w:semiHidden="1" w:unhideWhenUsed="1"/>
+    <w:lsdException w:name="Block Text" w:semiHidden="1" w:unhideWhenUsed="1"/>
+    <w:lsdException w:name="Hyperlink" w:semiHidden="1" w:unhideWhenUsed="1"/>
+    <w:lsdException w:name="FollowedHyperlink" w:semiHidden="1" w:unhideWhenUsed="1"/>
+    <w:lsdException w:name="Strong" w:uiPriority="22" w:qFormat="1"/>
+    <w:lsdException w:name="Emphasis" w:uiPriority="20" w:qFormat="1"/>
+    <w:lsdException w:name="Document Map" w:semiHidden="1" w:unhideWhenUsed="1"/>
+    <w:lsdException w:name="Plain Text" w:semiHidden="1" w:unhideWhenUsed="1"/>
+    <w:lsdException w:name="E-mail Signature" w:semiHidden="1" w:unhideWhenUsed="1"/>
+    <w:lsdException w:name="HTML Top of Form" w:semiHidden="1" w:unhideWhenUsed="1"/>
+    <w:lsdException w:name="HTML Bottom of Form" w:semiHidden="1" w:unhideWhenUsed="1"/>
+    <w:lsdException w:name="Normal (Web)" w:semiHidden="1" w:unhideWhenUsed="1"/>
+    <w:lsdException w:name="HTML Acronym" w:semiHidden="1" w:unhideWhenUsed="1"/>
+    <w:lsdException w:name="HTML Address" w:semiHidden="1" w:unhideWhenUsed="1"/>
+    <w:lsdException w:name="HTML Cite" w:semiHidden="1" w:unhideWhenUsed="1"/>
+    <w:lsdException w:name="HTML Code" w:semiHidden="1" w:unhideWhenUsed="1"/>
+    <w:lsdException w:name="HTML Definition" w:semiHidden="1" w:unhideWhenUsed="1"/>
+    <w:lsdException w:name="HTML Keyboard" w:semiHidden="1" w:unhideWhenUsed="1"/>
+    <w:lsdException w:name="HTML Preformatted" w:semiHidden="1" w:unhideWhenUsed="1"/>
+    <w:lsdException w:name="HTML Sample" w:semiHidden="1" w:unhideWhenUsed="1"/>
+    <w:lsdException w:name="HTML Typewriter" w:semiHidden="1" w:unhideWhenUsed="1"/>
+    <w:lsdException w:name="HTML Variable" w:semiHidden="1" w:unhideWhenUsed="1"/>
+    <w:lsdException w:name="Normal Table" w:semiHidden="1" w:unhideWhenUsed="1"/>
+    <w:lsdException w:name="annotation subject" w:semiHidden="1" w:unhideWhenUsed="1"/>
+    <w:lsdException w:name="No List" w:semiHidden="1" w:unhideWhenUsed="1"/>
+    <w:lsdException w:name="Outline List 1" w:semiHidden="1" w:unhideWhenUsed="1"/>
+    <w:lsdException w:name="Outline List 2" w:semiHidden="1" w:unhideWhenUsed="1"/>
+    <w:lsdException w:name="Outline List 3" w:semiHidden="1" w:unhideWhenUsed="1"/>
+    <w:lsdException w:name="Table Simple 1" w:semiHidden="1" w:unhideWhenUsed="1"/>
+    <w:lsdException w:name="Table Simple 2" w:semiHidden="1" w:unhideWhenUsed="1"/>
+    <w:lsdException w:name="Table Simple 3" w:semiHidden="1" w:unhideWhenUsed="1"/>
+    <w:lsdException w:name="Table Classic 1" w:semiHidden="1" w:unhideWhenUsed="1"/>
+    <w:lsdException w:name="Table Classic 2" w:semiHidden="1" w:unhideWhenUsed="1"/>
+    <w:lsdException w:name="Table Classic 3" w:semiHidden="1" w:unhideWhenUsed="1"/>
+    <w:lsdException w:name="Table Classic 4" w:semiHidden="1" w:unhideWhenUsed="1"/>
+    <w:lsdException w:name="Table Colorful 1" w:semiHidden="1" w:unhideWhenUsed="1"/>
+    <w:lsdException w:name="Table Colorful 2" w:semiHidden="1" w:unhideWhenUsed="1"/>
+    <w:lsdException w:name="Table Colorful 3" w:semiHidden="1" w:unhideWhenUsed="1"/>
+    <w:lsdException w:name="Table Columns 1" w:semiHidden="1" w:unhideWhenUsed="1"/>
+    <w:lsdException w:name="Table Columns 2" w:semiHidden="1" w:unhideWhenUsed="1"/>
+    <w:lsdException w:name="Table Columns 3" w:semiHidden="1" w:unhideWhenUsed="1"/>
+    <w:lsdException w:name="Table Columns 4" w:semiHidden="1" w:unhideWhenUsed="1"/>
+    <w:lsdException w:name="Table Columns 5" w:semiHidden="1" w:unhideWhenUsed="1"/>
+    <w:lsdException w:name="Table Grid 1" w:semiHidden="1" w:unhideWhenUsed="1"/>
+    <w:lsdException w:name="Table Grid 2" w:semiHidden="1" w:unhideWhenUsed="1"/>
+    <w:lsdException w:name="Table Grid 3" w:semiHidden="1" w:unhideWhenUsed="1"/>
+    <w:lsdException w:name="Table Grid 4" w:semiHidden="1" w:unhideWhenUsed="1"/>
+    <w:lsdException w:name="Table Grid 5" w:semiHidden="1" w:unhideWhenUsed="1"/>
+    <w:lsdException w:name="Table Grid 6" w:semiHidden="1" w:unhideWhenUsed="1"/>
+    <w:lsdException w:name="Table Grid 7" w:semiHidden="1" w:unhideWhenUsed="1"/>
+    <w:lsdException w:name="Table Grid 8" w:semiHidden="1" w:unhideWhenUsed="1"/>
+    <w:lsdException w:name="Table List 1" w:semiHidden="1" w:unhideWhenUsed="1"/>
+    <w:lsdException w:name="Table List 2" w:semiHidden="1" w:unhideWhenUsed="1"/>
+    <w:lsdException w:name="Table List 3" w:semiHidden="1" w:unhideWhenUsed="1"/>
+    <w:lsdException w:name="Table List 4" w:semiHidden="1" w:unhideWhenUsed="1"/>
+    <w:lsdException w:name="Table List 5" w:semiHidden="1" w:unhideWhenUsed="1"/>
+    <w:lsdException w:name="Table List 6" w:semiHidden="1" w:unhideWhenUsed="1"/>
+    <w:lsdException w:name="Table List 7" w:semiHidden="1" w:unhideWhenUsed="1"/>
+    <w:lsdException w:name="Table List 8" w:semiHidden="1" w:unhideWhenUsed="1"/>
+    <w:lsdException w:name="Table 3D effects 1" w:semiHidden="1" w:unhideWhenUsed="1"/>
+    <w:lsdException w:name="Table 3D effects 2" w:semiHidden="1" w:unhideWhenUsed="1"/>
+    <w:lsdException w:name="Table 3D effects 3" w:semiHidden="1" w:unhideWhenUsed="1"/>
+    <w:lsdException w:name="Table Contemporary" w:semiHidden="1" w:unhideWhenUsed="1"/>
+    <w:lsdException w:name="Table Elegant" w:semiHidden="1" w:unhideWhenUsed="1"/>
+    <w:lsdException w:name="Table Professional" w:semiHidden="1" w:unhideWhenUsed="1"/>
+    <w:lsdException w:name="Table Subtle 1" w:semiHidden="1" w:unhideWhenUsed="1"/>
+    <w:lsdException w:name="Table Subtle 2" w:semiHidden="1" w:unhideWhenUsed="1"/>
+    <w:lsdException w:name="Table Web 1" w:semiHidden="1" w:unhideWhenUsed="1"/>
+    <w:lsdException w:name="Table Web 2" w:semiHidden="1" w:unhideWhenUsed="1"/>
+    <w:lsdException w:name="Table Web 3" w:semiHidden="1" w:unhideWhenUsed="1"/>
+    <w:lsdException w:name="Balloon Text" w:semiHidden="1" w:unhideWhenUsed="1"/>
+    <w:lsdException w:name="Table Grid" w:semiHidden="1" w:uiPriority="39" w:unhideWhenUsed="1"/>
+    <w:lsdException w:name="Table Theme" w:semiHidden="1" w:unhideWhenUsed="1"/>
+    <w:lsdException w:name="Placeholder Text" w:semiHidden="1"/>
+    <w:lsdException w:name="No Spacing" w:uiPriority="1" w:qFormat="1"/>
+    <w:lsdException w:name="Light Shading" w:uiPriority="60"/>
+    <w:lsdException w:name="Light List" w:uiPriority="61"/>
+    <w:lsdException w:name="Light Grid" w:uiPriority="62"/>
+    <w:lsdException w:name="Medium Shading 1" w:uiPriority="63"/>
+    <w:lsdException w:name="Medium Shading 2" w:uiPriority="64"/>
+    <w:lsdException w:name="Medium List 1" w:uiPriority="65"/>
+    <w:lsdException w:name="Medium List 2" w:uiPriority="66"/>
+    <w:lsdException w:name="Medium Grid 1" w:uiPriority="67"/>
+    <w:lsdException w:name="Medium Grid 2" w:uiPriority="68"/>
+    <w:lsdException w:name="Medium Grid 3" w:uiPriority="69"/>
+    <w:lsdException w:name="Dark List" w:uiPriority="70"/>
+    <w:lsdException w:name="Colorful Shading" w:uiPriority="71"/>
+    <w:lsdException w:name="Colorful List" w:uiPriority="72"/>
+    <w:lsdException w:name="Colorful Grid" w:uiPriority="73"/>
+    <w:lsdException w:name="Light Shading Accent 1" w:uiPriority="60"/>
+    <w:lsdException w:name="Light List Accent 1" w:uiPriority="61"/>
+    <w:lsdException w:name="Light Grid Accent 1" w:uiPriority="62"/>
+    <w:lsdException w:name="Medium Shading 1 Accent 1" w:uiPriority="63"/>
+    <w:lsdException w:name="Medium Shading 2 Accent 1" w:uiPriority="64"/>
+    <w:lsdException w:name="Medium List 1 Accent 1" w:uiPriority="65"/>
+    <w:lsdException w:name="Revision" w:semiHidden="1"/>
+    <w:lsdException w:name="List Paragraph" w:uiPriority="1" w:qFormat="1"/>
+    <w:lsdException w:name="Quote" w:uiPriority="29" w:qFormat="1"/>
+    <w:lsdException w:name="Intense Quote" w:uiPriority="30" w:qFormat="1"/>
+    <w:lsdException w:name="Medium List 2 Accent 1" w:uiPriority="66"/>
+    <w:lsdException w:name="Medium Grid 1 Accent 1" w:uiPriority="67"/>
+    <w:lsdException w:name="Medium Grid 2 Accent 1" w:uiPriority="68"/>
+    <w:lsdException w:name="Medium Grid 3 Accent 1" w:uiPriority="69"/>
+    <w:lsdException w:name="Dark List Accent 1" w:uiPriority="70"/>
+    <w:lsdException w:name="Colorful Shading Accent 1" w:uiPriority="71"/>
+    <w:lsdException w:name="Colorful List Accent 1" w:uiPriority="72"/>
+    <w:lsdException w:name="Colorful Grid Accent 1" w:uiPriority="73"/>
+    <w:lsdException w:name="Light Shading Accent 2" w:uiPriority="60"/>
+    <w:lsdException w:name="Light List Accent 2" w:uiPriority="61"/>
+    <w:lsdException w:name="Light Grid Accent 2" w:uiPriority="62"/>
+    <w:lsdException w:name="Medium Shading 1 Accent 2" w:uiPriority="63"/>
+    <w:lsdException w:name="Medium Shading 2 Accent 2" w:uiPriority="64"/>
+    <w:lsdException w:name="Medium List 1 Accent 2" w:uiPriority="65"/>
+    <w:lsdException w:name="Medium List 2 Accent 2" w:uiPriority="66"/>
+    <w:lsdException w:name="Medium Grid 1 Accent 2" w:uiPriority="67"/>
+    <w:lsdException w:name="Medium Grid 2 Accent 2" w:uiPriority="68"/>
+    <w:lsdException w:name="Medium Grid 3 Accent 2" w:uiPriority="69"/>
+    <w:lsdException w:name="Dark List Accent 2" w:uiPriority="70"/>
+    <w:lsdException w:name="Colorful Shading Accent 2" w:uiPriority="71"/>
+    <w:lsdException w:name="Colorful List Accent 2" w:uiPriority="72"/>
+    <w:lsdException w:name="Colorful Grid Accent 2" w:uiPriority="73"/>
+    <w:lsdException w:name="Light Shading Accent 3" w:uiPriority="60"/>
+    <w:lsdException w:name="Light List Accent 3" w:uiPriority="61"/>
+    <w:lsdException w:name="Light Grid Accent 3" w:uiPriority="62"/>
+    <w:lsdException w:name="Medium Shading 1 Accent 3" w:uiPriority="63"/>
+    <w:lsdException w:name="Medium Shading 2 Accent 3" w:uiPriority="64"/>
+    <w:lsdException w:name="Medium List 1 Accent 3" w:uiPriority="65"/>
+    <w:lsdException w:name="Medium List 2 Accent 3" w:uiPriority="66"/>
+    <w:lsdException w:name="Medium Grid 1 Accent 3" w:uiPriority="67"/>
+    <w:lsdException w:name="Medium Grid 2 Accent 3" w:uiPriority="68"/>
+    <w:lsdException w:name="Medium Grid 3 Accent 3" w:uiPriority="69"/>
+    <w:lsdException w:name="Dark List Accent 3" w:uiPriority="70"/>
+    <w:lsdException w:name="Colorful Shading Accent 3" w:uiPriority="71"/>
+    <w:lsdException w:name="Colorful List Accent 3" w:uiPriority="72"/>
+    <w:lsdException w:name="Colorful Grid Accent 3" w:uiPriority="73"/>
+    <w:lsdException w:name="Light Shading Accent 4" w:uiPriority="60"/>
+    <w:lsdException w:name="Light List Accent 4" w:uiPriority="61"/>
+    <w:lsdException w:name="Light Grid Accent 4" w:uiPriority="62"/>
+    <w:lsdException w:name="Medium Shading 1 Accent 4" w:uiPriority="63"/>
+    <w:lsdException w:name="Medium Shading 2 Accent 4" w:uiPriority="64"/>
+    <w:lsdException w:name="Medium List 1 Accent 4" w:uiPriority="65"/>
+    <w:lsdException w:name="Medium List 2 Accent 4" w:uiPriority="66"/>
+    <w:lsdException w:name="Medium Grid 1 Accent 4" w:uiPriority="67"/>
+    <w:lsdException w:name="Medium Grid 2 Accent 4" w:uiPriority="68"/>
+    <w:lsdException w:name="Medium Grid 3 Accent 4" w:uiPriority="69"/>
+    <w:lsdException w:name="Dark List Accent 4" w:uiPriority="70"/>
+    <w:lsdException w:name="Colorful Shading Accent 4" w:uiPriority="71"/>
+    <w:lsdException w:name="Colorful List Accent 4" w:uiPriority="72"/>
+    <w:lsdException w:name="Colorful Grid Accent 4" w:uiPriority="73"/>
+    <w:lsdException w:name="Light Shading Accent 5" w:uiPriority="60"/>
+    <w:lsdException w:name="Light List Accent 5" w:uiPriority="61"/>
+    <w:lsdException w:name="Light Grid Accent 5" w:uiPriority="62"/>
+    <w:lsdException w:name="Medium Shading 1 Accent 5" w:uiPriority="63"/>
+    <w:lsdException w:name="Medium Shading 2 Accent 5" w:uiPriority="64"/>
+    <w:lsdException w:name="Medium List 1 Accent 5" w:uiPriority="65"/>
+    <w:lsdException w:name="Medium List 2 Accent 5" w:uiPriority="66"/>
+    <w:lsdException w:name="Medium Grid 1 Accent 5" w:uiPriority="67"/>
+    <w:lsdException w:name="Medium Grid 2 Accent 5" w:uiPriority="68"/>
+    <w:lsdException w:name="Medium Grid 3 Accent 5" w:uiPriority="69"/>
+    <w:lsdException w:name="Dark List Accent 5" w:uiPriority="70"/>
+    <w:lsdException w:name="Colorful Shading Accent 5" w:uiPriority="71"/>
+    <w:lsdException w:name="Colorful List Accent 5" w:uiPriority="72"/>
+    <w:lsdException w:name="Colorful Grid Accent 5" w:uiPriority="73"/>
+    <w:lsdException w:name="Light Shading Accent 6" w:uiPriority="60"/>
+    <w:lsdException w:name="Light List Accent 6" w:uiPriority="61"/>
+    <w:lsdException w:name="Light Grid Accent 6" w:uiPriority="62"/>
+    <w:lsdException w:name="Medium Shading 1 Accent 6" w:uiPriority="63"/>
+    <w:lsdException w:name="Medium Shading 2 Accent 6" w:uiPriority="64"/>
+    <w:lsdException w:name="Medium List 1 Accent 6" w:uiPriority="65"/>
+    <w:lsdException w:name="Medium List 2 Accent 6" w:uiPriority="66"/>
+    <w:lsdException w:name="Medium Grid 1 Accent 6" w:uiPriority="67"/>
+    <w:lsdException w:name="Medium Grid 2 Accent 6" w:uiPriority="68"/>
+    <w:lsdException w:name="Medium Grid 3 Accent 6" w:uiPriority="69"/>
+    <w:lsdException w:name="Dark List Accent 6" w:uiPriority="70"/>
+    <w:lsdException w:name="Colorful Shading Accent 6" w:uiPriority="71"/>
+    <w:lsdException w:name="Colorful List Accent 6" w:uiPriority="72"/>
+    <w:lsdException w:name="Colorful Grid Accent 6" w:uiPriority="73"/>
+    <w:lsdException w:name="Subtle Emphasis" w:uiPriority="19" w:qFormat="1"/>
+    <w:lsdException w:name="Intense Emphasis" w:uiPriority="21" w:qFormat="1"/>
+    <w:lsdException w:name="Subtle Reference" w:uiPriority="31" w:qFormat="1"/>
+    <w:lsdException w:name="Intense Reference" w:uiPriority="32" w:qFormat="1"/>
+    <w:lsdException w:name="Book Title" w:uiPriority="33" w:qFormat="1"/>
+    <w:lsdException w:name="Bibliography" w:semiHidden="1" w:uiPriority="37" w:unhideWhenUsed="1"/>
+    <w:lsdException w:name="TOC Heading" w:semiHidden="1" w:uiPriority="39" w:unhideWhenUsed="1" w:qFormat="1"/>
+    <w:lsdException w:name="Plain Table 1" w:uiPriority="41"/>
+    <w:lsdException w:name="Plain Table 2" w:uiPriority="42"/>
+    <w:lsdException w:name="Plain Table 3" w:uiPriority="43"/>
+    <w:lsdException w:name="Plain Table 4" w:uiPriority="44"/>
+    <w:lsdException w:name="Plain Table 5" w:uiPriority="45"/>
+    <w:lsdException w:name="Grid Table Light" w:uiPriority="40"/>
+    <w:lsdException w:name="Grid Table 1 Light" w:uiPriority="46"/>
+    <w:lsdException w:name="Grid Table 2" w:uiPriority="47"/>
+    <w:lsdException w:name="Grid Table 3" w:uiPriority="48"/>
+    <w:lsdException w:name="Grid Table 4" w:uiPriority="49"/>
+    <w:lsdException w:name="Grid Table 5 Dark" w:uiPriority="50"/>
+    <w:lsdException w:name="Grid Table 6 Colorful" w:uiPriority="51"/>
+    <w:lsdException w:name="Grid Table 7 Colorful" w:uiPriority="52"/>
+    <w:lsdException w:name="Grid Table 1 Light Accent 1" w:uiPriority="46"/>
+    <w:lsdException w:name="Grid Table 2 Accent 1" w:uiPriority="47"/>
+    <w:lsdException w:name="Grid Table 3 Accent 1" w:uiPriority="48"/>
+    <w:lsdException w:name="Grid Table 4 Accent 1" w:uiPriority="49"/>
+    <w:lsdException w:name="Grid Table 5 Dark Accent 1" w:uiPriority="50"/>
+    <w:lsdException w:name="Grid Table 6 Colorful Accent 1" w:uiPriority="51"/>
+    <w:lsdException w:name="Grid Table 7 Colorful Accent 1" w:uiPriority="52"/>
+    <w:lsdException w:name="Grid Table 1 Light Accent 2" w:uiPriority="46"/>
+    <w:lsdException w:name="Grid Table 2 Accent 2" w:uiPriority="47"/>
+    <w:lsdException w:name="Grid Table 3 Accent 2" w:uiPriority="48"/>
+    <w:lsdException w:name="Grid Table 4 Accent 2" w:uiPriority="49"/>
+    <w:lsdException w:name="Grid Table 5 Dark Accent 2" w:uiPriority="50"/>
+    <w:lsdException w:name="Grid Table 6 Colorful Accent 2" w:uiPriority="51"/>
+    <w:lsdException w:name="Grid Table 7 Colorful Accent 2" w:uiPriority="52"/>
+    <w:lsdException w:name="Grid Table 1 Light Accent 3" w:uiPriority="46"/>
+    <w:lsdException w:name="Grid Table 2 Accent 3" w:uiPriority="47"/>
+    <w:lsdException w:name="Grid Table 3 Accent 3" w:uiPriority="48"/>
+    <w:lsdException w:name="Grid Table 4 Accent 3" w:uiPriority="49"/>
+    <w:lsdException w:name="Grid Table 5 Dark Accent 3" w:uiPriority="50"/>
+    <w:lsdException w:name="Grid Table 6 Colorful Accent 3" w:uiPriority="51"/>
+    <w:lsdException w:name="Grid Table 7 Colorful Accent 3" w:uiPriority="52"/>
+    <w:lsdException w:name="Grid Table 1 Light Accent 4" w:uiPriority="46"/>
+    <w:lsdException w:name="Grid Table 2 Accent 4" w:uiPriority="47"/>
+    <w:lsdException w:name="Grid Table 3 Accent 4" w:uiPriority="48"/>
+    <w:lsdException w:name="Grid Table 4 Accent 4" w:uiPriority="49"/>
+    <w:lsdException w:name="Grid Table 5 Dark Accent 4" w:uiPriority="50"/>
+    <w:lsdException w:name="Grid Table 6 Colorful Accent 4" w:uiPriority="51"/>
+    <w:lsdException w:name="Grid Table 7 Colorful Accent 4" w:uiPriority="52"/>
+    <w:lsdException w:name="Grid Table 1 Light Accent 5" w:uiPriority="46"/>
+    <w:lsdException w:name="Grid Table 2 Accent 5" w:uiPriority="47"/>
+    <w:lsdException w:name="Grid Table 3 Accent 5" w:uiPriority="48"/>
+    <w:lsdException w:name="Grid Table 4 Accent 5" w:uiPriority="49"/>
+    <w:lsdException w:name="Grid Table 5 Dark Accent 5" w:uiPriority="50"/>
+    <w:lsdException w:name="Grid Table 6 Colorful Accent 5" w:uiPriority="51"/>
+    <w:lsdException w:name="Grid Table 7 Colorful Accent 5" w:uiPriority="52"/>
+    <w:lsdException w:name="Grid Table 1 Light Accent 6" w:uiPriority="46"/>
+    <w:lsdException w:name="Grid Table 2 Accent 6" w:uiPriority="47"/>
+    <w:lsdException w:name="Grid Table 3 Accent 6" w:uiPriority="48"/>
+    <w:lsdException w:name="Grid Table 4 Accent 6" w:uiPriority="49"/>
+    <w:lsdException w:name="Grid Table 5 Dark Accent 6" w:uiPriority="50"/>
+    <w:lsdException w:name="Grid Table 6 Colorful Accent 6" w:uiPriority="51"/>
+    <w:lsdException w:name="Grid Table 7 Colorful Accent 6" w:uiPriority="52"/>
+    <w:lsdException w:name="List Table 1 Light" w:uiPriority="46"/>
+    <w:lsdException w:name="List Table 2" w:uiPriority="47"/>
+    <w:lsdException w:name="List Table 3" w:uiPriority="48"/>
+    <w:lsdException w:name="List Table 4" w:uiPriority="49"/>
+    <w:lsdException w:name="List Table 5 Dark" w:uiPriority="50"/>
+    <w:lsdException w:name="List Table 6 Colorful" w:uiPriority="51"/>
+    <w:lsdException w:name="List Table 7 Colorful" w:uiPriority="52"/>
+    <w:lsdException w:name="List Table 1 Light Accent 1" w:uiPriority="46"/>
+    <w:lsdException w:name="List Table 2 Accent 1" w:uiPriority="47"/>
+    <w:lsdException w:name="List Table 3 Accent 1" w:uiPriority="48"/>
+    <w:lsdException w:name="List Table 4 Accent 1" w:uiPriority="49"/>
+    <w:lsdException w:name="List Table 5 Dark Accent 1" w:uiPriority="50"/>
+    <w:lsdException w:name="List Table 6 Colorful Accent 1" w:uiPriority="51"/>
+    <w:lsdException w:name="List Table 7 Colorful Accent 1" w:uiPriority="52"/>
+    <w:lsdException w:name="List Table 1 Light Accent 2" w:uiPriority="46"/>
+    <w:lsdException w:name="List Table 2 Accent 2" w:uiPriority="47"/>
+    <w:lsdException w:name="List Table 3 Accent 2" w:uiPriority="48"/>
+    <w:lsdException w:name="List Table 4 Accent 2" w:uiPriority="49"/>
+    <w:lsdException w:name="List Table 5 Dark Accent 2" w:uiPriority="50"/>
+    <w:lsdException w:name="List Table 6 Colorful Accent 2" w:uiPriority="51"/>
+    <w:lsdException w:name="List Table 7 Colorful Accent 2" w:uiPriority="52"/>
+    <w:lsdException w:name="List Table 1 Light Accent 3" w:uiPriority="46"/>
+    <w:lsdException w:name="List Table 2 Accent 3" w:uiPriority="47"/>
+    <w:lsdException w:name="List Table 3 Accent 3" w:uiPriority="48"/>
+    <w:lsdException w:name="List Table 4 Accent 3" w:uiPriority="49"/>
+    <w:lsdException w:name="List Table 5 Dark Accent 3" w:uiPriority="50"/>
+    <w:lsdException w:name="List Table 6 Colorful Accent 3" w:uiPriority="51"/>
+    <w:lsdException w:name="List Table 7 Colorful Accent 3" w:uiPriority="52"/>
+    <w:lsdException w:name="List Table 1 Light Accent 4" w:uiPriority="46"/>
+    <w:lsdException w:name="List Table 2 Accent 4" w:uiPriority="47"/>
+    <w:lsdException w:name="List Table 3 Accent 4" w:uiPriority="48"/>
+    <w:lsdException w:name="List Table 4 Accent 4" w:uiPriority="49"/>
+    <w:lsdException w:name="List Table 5 Dark Accent 4" w:uiPriority="50"/>
+    <w:lsdException w:name="List Table 6 Colorful Accent 4" w:uiPriority="51"/>
+    <w:lsdException w:name="List Table 7 Colorful Accent 4" w:uiPriority="52"/>
+    <w:lsdException w:name="List Table 1 Light Accent 5" w:uiPriority="46"/>
+    <w:lsdException w:name="List Table 2 Accent 5" w:uiPriority="47"/>
+    <w:lsdException w:name="List Table 3 Accent 5" w:uiPriority="48"/>
+    <w:lsdException w:name="List Table 4 Accent 5" w:uiPriority="49"/>
+    <w:lsdException w:name="List Table 5 Dark Accent 5" w:uiPriority="50"/>
+    <w:lsdException w:name="List Table 6 Colorful Accent 5" w:uiPriority="51"/>
+    <w:lsdException w:name="List Table 7 Colorful Accent 5" w:uiPriority="52"/>
+    <w:lsdException w:name="List Table 1 Light Accent 6" w:uiPriority="46"/>
+    <w:lsdException w:name="List Table 2 Accent 6" w:uiPriority="47"/>
+    <w:lsdException w:name="List Table 3 Accent 6" w:uiPriority="48"/>
+    <w:lsdException w:name="List Table 4 Accent 6" w:uiPriority="49"/>
+    <w:lsdException w:name="List Table 5 Dark Accent 6" w:uiPriority="50"/>
+    <w:lsdException w:name="List Table 6 Colorful Accent 6" w:uiPriority="51"/>
+    <w:lsdException w:name="List Table 7 Colorful Accent 6" w:uiPriority="52"/>
+    <w:lsdException w:name="Mention" w:semiHidden="1" w:unhideWhenUsed="1"/>
+    <w:lsdException w:name="Smart Hyperlink" w:semiHidden="1" w:unhideWhenUsed="1"/>
+    <w:lsdException w:name="Hashtag" w:semiHidden="1" w:unhideWhenUsed="1"/>
+    <w:lsdException w:name="Unresolved Mention" w:semiHidden="1" w:unhideWhenUsed="1"/>
+    <w:lsdException w:name="Smart Link" w:semiHidden="1" w:unhideWhenUsed="1"/>
   </w:latentStyles>
   <w:style w:type="paragraph" w:default="1" w:styleId="Normal">
     <w:name w:val="Normal"/>
@@ -9513,7 +10430,6 @@
     <w:uiPriority w:val="99"/>
     <w:semiHidden/>
     <w:unhideWhenUsed/>
-    <w:qFormat/>
     <w:tblPr>
       <w:tblInd w:w="0" w:type="dxa"/>
       <w:tblCellMar>
@@ -9670,7 +10586,6 @@
       <w:widowControl/>
     </w:pPr>
     <w:tblPr>
-      <w:tblInd w:w="0" w:type="dxa"/>
       <w:tblBorders>
         <w:top w:val="single" w:sz="4" w:space="0" w:color="auto"/>
         <w:left w:val="single" w:sz="4" w:space="0" w:color="auto"/>
@@ -9679,12 +10594,6 @@
         <w:insideH w:val="single" w:sz="4" w:space="0" w:color="auto"/>
         <w:insideV w:val="single" w:sz="4" w:space="0" w:color="auto"/>
       </w:tblBorders>
-      <w:tblCellMar>
-        <w:top w:w="0" w:type="dxa"/>
-        <w:left w:w="108" w:type="dxa"/>
-        <w:bottom w:w="0" w:type="dxa"/>
-        <w:right w:w="108" w:type="dxa"/>
-      </w:tblCellMar>
     </w:tblPr>
   </w:style>
   <w:style w:type="character" w:customStyle="1" w:styleId="BodyTextChar">
@@ -10070,7 +10979,7 @@
 </file>
 
 <file path=customXml/itemProps1.xml><?xml version="1.0" encoding="utf-8"?>
-<ds:datastoreItem xmlns:ds="http://schemas.openxmlformats.org/officeDocument/2006/customXml" ds:itemID="{3D029FEF-7818-4C23-AF6B-C189703092CF}">
+<ds:datastoreItem xmlns:ds="http://schemas.openxmlformats.org/officeDocument/2006/customXml" ds:itemID="{3B4C0F89-873F-4D85-847B-F5E6FFC00977}">
   <ds:schemaRefs>
     <ds:schemaRef ds:uri="http://schemas.openxmlformats.org/officeDocument/2006/bibliography"/>
   </ds:schemaRefs>

</xml_diff>